<commit_message>
Opdateret billedreferencer til at være dynamiske
</commit_message>
<xml_diff>
--- a/Rapport og projektdokumentation/Projektdokumentation/3.1) Design og implementering - Fridge app.docx
+++ b/Rapport og projektdokumentation/Projektdokumentation/3.1) Design og implementering - Fridge app.docx
@@ -134,7 +134,28 @@
     </w:p>
     <w:p>
       <w:r>
-        <w:t xml:space="preserve">Deployment-diagrammet i figur XX viser, hvordan de interne dele af Smart </w:t>
+        <w:t>Deployment-diagram</w:t>
+      </w:r>
+      <w:r>
+        <w:t xml:space="preserve">met i </w:t>
+      </w:r>
+      <w:fldSimple w:instr=" REF _Ref419794981 ">
+        <w:r>
+          <w:rPr>
+            <w:b/>
+          </w:rPr>
+          <w:t xml:space="preserve">Figur </w:t>
+        </w:r>
+        <w:r>
+          <w:rPr>
+            <w:b/>
+            <w:noProof/>
+          </w:rPr>
+          <w:t>1</w:t>
+        </w:r>
+      </w:fldSimple>
+      <w:r>
+        <w:t xml:space="preserve"> viser, hvordan de interne dele af Smart </w:t>
       </w:r>
       <w:proofErr w:type="spellStart"/>
       <w:r>
@@ -214,9 +235,9 @@
             <o:lock v:ext="edit" aspectratio="t"/>
           </v:shapetype>
           <v:shape id="_x0000_i1028" type="#_x0000_t75" style="width:341.6pt;height:271.25pt" o:ole="">
-            <v:imagedata r:id="rId4" o:title="" cropbottom="3846f"/>
+            <v:imagedata r:id="rId5" o:title="" cropbottom="3846f"/>
           </v:shape>
-          <o:OLEObject Type="Embed" ProgID="Visio.Drawing.15" ShapeID="_x0000_i1028" DrawAspect="Content" ObjectID="_1493535905" r:id="rId5"/>
+          <o:OLEObject Type="Embed" ProgID="Visio.Drawing.15" ShapeID="_x0000_i1028" DrawAspect="Content" ObjectID="_1493537051" r:id="rId6"/>
         </w:object>
       </w:r>
     </w:p>
@@ -225,6 +246,7 @@
         <w:pStyle w:val="Billedtekst"/>
         <w:ind w:firstLine="1304"/>
       </w:pPr>
+      <w:bookmarkStart w:id="0" w:name="_Ref419794981"/>
       <w:r>
         <w:rPr>
           <w:b/>
@@ -262,6 +284,7 @@
         </w:rPr>
         <w:fldChar w:fldCharType="end"/>
       </w:r>
+      <w:bookmarkEnd w:id="0"/>
       <w:r>
         <w:t xml:space="preserve"> Deployment Diagram for hele </w:t>
       </w:r>
@@ -343,7 +366,28 @@
         <w:t xml:space="preserve"> og rammen</w:t>
       </w:r>
       <w:r>
-        <w:t xml:space="preserve"> er blevet skitseret som i figur XX.</w:t>
+        <w:t xml:space="preserve"> er blevet skitseret som i</w:t>
+      </w:r>
+      <w:r>
+        <w:t xml:space="preserve"> </w:t>
+      </w:r>
+      <w:fldSimple w:instr=" REF _Ref419795029 ">
+        <w:r>
+          <w:rPr>
+            <w:b/>
+          </w:rPr>
+          <w:t xml:space="preserve">Figur </w:t>
+        </w:r>
+        <w:r>
+          <w:rPr>
+            <w:b/>
+            <w:noProof/>
+          </w:rPr>
+          <w:t>2</w:t>
+        </w:r>
+      </w:fldSimple>
+      <w:r>
+        <w:t>.</w:t>
       </w:r>
     </w:p>
     <w:p>
@@ -354,7 +398,7 @@
       <w:r>
         <w:pict>
           <v:shape id="_x0000_i1025" type="#_x0000_t75" style="width:345.75pt;height:231.9pt">
-            <v:imagedata r:id="rId6" o:title="HovedMenu Udkast" croptop="5231f" cropbottom="4339f" cropleft="10927f" cropright="7540f" gain="1.25" blacklevel="6554f" grayscale="t"/>
+            <v:imagedata r:id="rId7" o:title="HovedMenu Udkast" croptop="5231f" cropbottom="4339f" cropleft="10927f" cropright="7540f" gain="1.25" blacklevel="6554f" grayscale="t"/>
           </v:shape>
         </w:pict>
       </w:r>
@@ -367,6 +411,7 @@
           <w:noProof/>
         </w:rPr>
       </w:pPr>
+      <w:bookmarkStart w:id="1" w:name="_Ref419795029"/>
       <w:r>
         <w:rPr>
           <w:b/>
@@ -396,7 +441,7 @@
           <w:b/>
           <w:noProof/>
         </w:rPr>
-        <w:t>1</w:t>
+        <w:t>2</w:t>
       </w:r>
       <w:r>
         <w:rPr>
@@ -404,6 +449,7 @@
         </w:rPr>
         <w:fldChar w:fldCharType="end"/>
       </w:r>
+      <w:bookmarkEnd w:id="1"/>
       <w:r>
         <w:rPr>
           <w:noProof/>
@@ -452,7 +498,28 @@
     </w:p>
     <w:p>
       <w:r>
-        <w:t>Designet af menuen for “Se varer” er blevet skitseret som i figur XX.</w:t>
+        <w:t>Designet af menuen for “Se varer” er blevet skitseret som i</w:t>
+      </w:r>
+      <w:r>
+        <w:t xml:space="preserve"> </w:t>
+      </w:r>
+      <w:fldSimple w:instr=" REF _Ref419795052 ">
+        <w:r>
+          <w:rPr>
+            <w:b/>
+          </w:rPr>
+          <w:t xml:space="preserve">Figur </w:t>
+        </w:r>
+        <w:r>
+          <w:rPr>
+            <w:b/>
+            <w:noProof/>
+          </w:rPr>
+          <w:t>3</w:t>
+        </w:r>
+      </w:fldSimple>
+      <w:r>
+        <w:t>.</w:t>
       </w:r>
     </w:p>
     <w:p>
@@ -464,7 +531,7 @@
         <w:lastRenderedPageBreak/>
         <w:pict>
           <v:shape id="_x0000_i1026" type="#_x0000_t75" style="width:346.6pt;height:208.45pt">
-            <v:imagedata r:id="rId7" o:title="Se Varer Udkast" croptop="10242f" cropbottom="4828f" cropleft="10325f" cropright="7844f" gain="1.25" blacklevel="6554f" grayscale="t"/>
+            <v:imagedata r:id="rId8" o:title="Se Varer Udkast" croptop="10242f" cropbottom="4828f" cropleft="10325f" cropright="7844f" gain="1.25" blacklevel="6554f" grayscale="t"/>
           </v:shape>
         </w:pict>
       </w:r>
@@ -477,6 +544,7 @@
           <w:noProof/>
         </w:rPr>
       </w:pPr>
+      <w:bookmarkStart w:id="2" w:name="_Ref419795052"/>
       <w:r>
         <w:rPr>
           <w:b/>
@@ -506,7 +574,7 @@
           <w:b/>
           <w:noProof/>
         </w:rPr>
-        <w:t>2</w:t>
+        <w:t>3</w:t>
       </w:r>
       <w:r>
         <w:rPr>
@@ -514,6 +582,7 @@
         </w:rPr>
         <w:fldChar w:fldCharType="end"/>
       </w:r>
+      <w:bookmarkEnd w:id="2"/>
       <w:r>
         <w:t xml:space="preserve"> Skitse</w:t>
       </w:r>
@@ -584,7 +653,28 @@
     </w:p>
     <w:p>
       <w:r>
-        <w:t>Designet af menuen for ”Tilføj varer” er blevet skitseret som i figur XX.</w:t>
+        <w:t>Designet af menuen for ”Tilføj varer” er blevet skitseret som i</w:t>
+      </w:r>
+      <w:r>
+        <w:t xml:space="preserve"> </w:t>
+      </w:r>
+      <w:fldSimple w:instr=" REF _Ref419795067 ">
+        <w:r>
+          <w:rPr>
+            <w:b/>
+          </w:rPr>
+          <w:t xml:space="preserve">Figur </w:t>
+        </w:r>
+        <w:r>
+          <w:rPr>
+            <w:b/>
+            <w:noProof/>
+          </w:rPr>
+          <w:t>4</w:t>
+        </w:r>
+      </w:fldSimple>
+      <w:r>
+        <w:t>.</w:t>
       </w:r>
     </w:p>
     <w:p>
@@ -595,16 +685,19 @@
       <w:r>
         <w:pict>
           <v:shape id="_x0000_i1027" type="#_x0000_t75" style="width:346.6pt;height:225.2pt">
-            <v:imagedata r:id="rId8" o:title="Tilføj Vare Udkast" croptop="11867f" cropbottom="2713f" cropleft="11251f" cropright="9952f" gain="1.25" blacklevel="6554f" grayscale="t"/>
+            <v:imagedata r:id="rId9" o:title="Tilføj Vare Udkast" croptop="11867f" cropbottom="2713f" cropleft="11251f" cropright="9952f" gain="1.25" blacklevel="6554f" grayscale="t"/>
           </v:shape>
         </w:pict>
       </w:r>
+      <w:bookmarkStart w:id="3" w:name="_GoBack"/>
+      <w:bookmarkEnd w:id="3"/>
     </w:p>
     <w:p>
       <w:pPr>
         <w:pStyle w:val="Billedtekst"/>
         <w:ind w:firstLine="1304"/>
       </w:pPr>
+      <w:bookmarkStart w:id="4" w:name="_Ref419795067"/>
       <w:r>
         <w:rPr>
           <w:b/>
@@ -634,7 +727,7 @@
           <w:b/>
           <w:noProof/>
         </w:rPr>
-        <w:t>3</w:t>
+        <w:t>4</w:t>
       </w:r>
       <w:r>
         <w:rPr>
@@ -642,6 +735,7 @@
         </w:rPr>
         <w:fldChar w:fldCharType="end"/>
       </w:r>
+      <w:bookmarkEnd w:id="4"/>
       <w:r>
         <w:t xml:space="preserve"> Skitse af "Tilføj varer"</w:t>
       </w:r>
@@ -759,10 +853,7 @@
         <w:t>Test</w:t>
       </w:r>
     </w:p>
-    <w:p>
-      <w:bookmarkStart w:id="0" w:name="_GoBack"/>
-      <w:bookmarkEnd w:id="0"/>
-    </w:p>
+    <w:p/>
     <w:sectPr>
       <w:pgSz w:w="11906" w:h="16838"/>
       <w:pgMar w:top="1701" w:right="1134" w:bottom="1701" w:left="1134" w:header="708" w:footer="708" w:gutter="0"/>
@@ -1614,4 +1705,16 @@
     </a:ext>
   </a:extLst>
 </a:theme>
+</file>
+
+<file path=customXml/item1.xml><?xml version="1.0" encoding="utf-8"?>
+<b:Sources xmlns:b="http://schemas.openxmlformats.org/officeDocument/2006/bibliography" xmlns="http://schemas.openxmlformats.org/officeDocument/2006/bibliography" SelectedStyle="\APASixthEditionOfficeOnline.xsl" StyleName="APA" Version="6"/>
+</file>
+
+<file path=customXml/itemProps1.xml><?xml version="1.0" encoding="utf-8"?>
+<ds:datastoreItem xmlns:ds="http://schemas.openxmlformats.org/officeDocument/2006/customXml" ds:itemID="{A2BAA46A-1243-4DC7-BB2A-3010224CBC77}">
+  <ds:schemaRefs>
+    <ds:schemaRef ds:uri="http://schemas.openxmlformats.org/officeDocument/2006/bibliography"/>
+  </ds:schemaRefs>
+</ds:datastoreItem>
 </file>
</xml_diff>

<commit_message>
Skrevet implementering for CtrlTemplate i Viewet på Fridge app
</commit_message>
<xml_diff>
--- a/Rapport og projektdokumentation/Projektdokumentation/3.1) Design og implementering - Fridge app.docx
+++ b/Rapport og projektdokumentation/Projektdokumentation/3.1) Design og implementering - Fridge app.docx
@@ -139,21 +139,35 @@
       <w:r>
         <w:t xml:space="preserve">met i </w:t>
       </w:r>
-      <w:fldSimple w:instr=" REF _Ref419794981 ">
-        <w:r>
-          <w:rPr>
-            <w:b/>
-          </w:rPr>
-          <w:t xml:space="preserve">Figur </w:t>
-        </w:r>
-        <w:r>
-          <w:rPr>
-            <w:b/>
-            <w:noProof/>
-          </w:rPr>
-          <w:t>1</w:t>
-        </w:r>
-      </w:fldSimple>
+      <w:r>
+        <w:fldChar w:fldCharType="begin"/>
+      </w:r>
+      <w:r>
+        <w:instrText xml:space="preserve"> REF _Ref419794981 </w:instrText>
+      </w:r>
+      <w:r>
+        <w:fldChar w:fldCharType="separate"/>
+      </w:r>
+      <w:r>
+        <w:rPr>
+          <w:b/>
+        </w:rPr>
+        <w:t xml:space="preserve">Figur </w:t>
+      </w:r>
+      <w:r>
+        <w:rPr>
+          <w:b/>
+          <w:noProof/>
+        </w:rPr>
+        <w:t>1</w:t>
+      </w:r>
+      <w:r>
+        <w:rPr>
+          <w:b/>
+          <w:noProof/>
+        </w:rPr>
+        <w:fldChar w:fldCharType="end"/>
+      </w:r>
       <w:r>
         <w:t xml:space="preserve"> viser, hvordan de interne dele af Smart </w:t>
       </w:r>
@@ -234,10 +248,10 @@
             <v:path o:extrusionok="f" gradientshapeok="t" o:connecttype="rect"/>
             <o:lock v:ext="edit" aspectratio="t"/>
           </v:shapetype>
-          <v:shape id="_x0000_i1028" type="#_x0000_t75" style="width:341.6pt;height:271.25pt" o:ole="">
+          <v:shape id="_x0000_i1025" type="#_x0000_t75" style="width:341.6pt;height:271.25pt" o:ole="">
             <v:imagedata r:id="rId5" o:title="" cropbottom="3846f"/>
           </v:shape>
-          <o:OLEObject Type="Embed" ProgID="Visio.Drawing.15" ShapeID="_x0000_i1028" DrawAspect="Content" ObjectID="_1493537051" r:id="rId6"/>
+          <o:OLEObject Type="Embed" ProgID="Visio.Drawing.15" ShapeID="_x0000_i1025" DrawAspect="Content" ObjectID="_1493545011" r:id="rId6"/>
         </w:object>
       </w:r>
     </w:p>
@@ -371,7 +385,2659 @@
       <w:r>
         <w:t xml:space="preserve"> </w:t>
       </w:r>
-      <w:fldSimple w:instr=" REF _Ref419795029 ">
+      <w:r>
+        <w:fldChar w:fldCharType="begin"/>
+      </w:r>
+      <w:r>
+        <w:instrText xml:space="preserve"> REF _Ref419795029 </w:instrText>
+      </w:r>
+      <w:r>
+        <w:fldChar w:fldCharType="separate"/>
+      </w:r>
+      <w:r>
+        <w:rPr>
+          <w:b/>
+        </w:rPr>
+        <w:t xml:space="preserve">Figur </w:t>
+      </w:r>
+      <w:r>
+        <w:rPr>
+          <w:b/>
+          <w:noProof/>
+        </w:rPr>
+        <w:t>2</w:t>
+      </w:r>
+      <w:r>
+        <w:rPr>
+          <w:b/>
+          <w:noProof/>
+        </w:rPr>
+        <w:fldChar w:fldCharType="end"/>
+      </w:r>
+      <w:r>
+        <w:t>.</w:t>
+      </w:r>
+    </w:p>
+    <w:p>
+      <w:pPr>
+        <w:keepNext/>
+        <w:ind w:firstLine="1304"/>
+      </w:pPr>
+      <w:r>
+        <w:pict>
+          <v:shape id="_x0000_i1026" type="#_x0000_t75" style="width:345.75pt;height:231.9pt">
+            <v:imagedata r:id="rId7" o:title="HovedMenu Udkast" croptop="5231f" cropbottom="4339f" cropleft="10927f" cropright="7540f" gain="1.25" blacklevel="6554f" grayscale="t"/>
+          </v:shape>
+        </w:pict>
+      </w:r>
+    </w:p>
+    <w:p>
+      <w:pPr>
+        <w:pStyle w:val="Billedtekst"/>
+        <w:ind w:firstLine="1304"/>
+        <w:rPr>
+          <w:noProof/>
+        </w:rPr>
+      </w:pPr>
+      <w:bookmarkStart w:id="1" w:name="_Ref419795029"/>
+      <w:r>
+        <w:rPr>
+          <w:b/>
+        </w:rPr>
+        <w:t xml:space="preserve">Figur </w:t>
+      </w:r>
+      <w:r>
+        <w:rPr>
+          <w:b/>
+        </w:rPr>
+        <w:fldChar w:fldCharType="begin"/>
+      </w:r>
+      <w:r>
+        <w:rPr>
+          <w:b/>
+        </w:rPr>
+        <w:instrText xml:space="preserve"> SEQ Figur \* ARABIC </w:instrText>
+      </w:r>
+      <w:r>
+        <w:rPr>
+          <w:b/>
+        </w:rPr>
+        <w:fldChar w:fldCharType="separate"/>
+      </w:r>
+      <w:r>
+        <w:rPr>
+          <w:b/>
+          <w:noProof/>
+        </w:rPr>
+        <w:t>2</w:t>
+      </w:r>
+      <w:r>
+        <w:rPr>
+          <w:b/>
+        </w:rPr>
+        <w:fldChar w:fldCharType="end"/>
+      </w:r>
+      <w:bookmarkEnd w:id="1"/>
+      <w:r>
+        <w:rPr>
+          <w:noProof/>
+        </w:rPr>
+        <w:t xml:space="preserve"> Skitse af hovedmenu og ramme</w:t>
+      </w:r>
+    </w:p>
+    <w:p>
+      <w:r>
+        <w:t xml:space="preserve">Rammen, som er alt omkring firkanten </w:t>
+      </w:r>
+      <w:r>
+        <w:rPr>
+          <w:i/>
+        </w:rPr>
+        <w:t>Panel/Grid</w:t>
+      </w:r>
+      <w:r>
+        <w:t>, vil ikke ændres, når der ændres kontekst.</w:t>
+      </w:r>
+    </w:p>
+    <w:p>
+      <w:r>
+        <w:t xml:space="preserve">En senere ændring, i forhold til skitsen, har været at knapperne i </w:t>
+      </w:r>
+      <w:r>
+        <w:rPr>
+          <w:i/>
+        </w:rPr>
+        <w:t>Panel/Grid</w:t>
+      </w:r>
+      <w:r>
+        <w:t xml:space="preserve"> vil være direkte </w:t>
+      </w:r>
+      <w:r>
+        <w:t>henvisende til de eksisterende lister, hvorfra det vil være muligt at tilføje, redigere og fjerne varer direkte.</w:t>
+      </w:r>
+    </w:p>
+    <w:p>
+      <w:pPr>
+        <w:pStyle w:val="Overskrift4"/>
+      </w:pPr>
+      <w:r>
+        <w:t>Se varer</w:t>
+      </w:r>
+    </w:p>
+    <w:p>
+      <w:r>
+        <w:t>Designet af menuen for “Se varer” er blevet skitseret som i</w:t>
+      </w:r>
+      <w:r>
+        <w:t xml:space="preserve"> </w:t>
+      </w:r>
+      <w:r>
+        <w:fldChar w:fldCharType="begin"/>
+      </w:r>
+      <w:r>
+        <w:instrText xml:space="preserve"> REF _Ref419795052 </w:instrText>
+      </w:r>
+      <w:r>
+        <w:fldChar w:fldCharType="separate"/>
+      </w:r>
+      <w:r>
+        <w:rPr>
+          <w:b/>
+        </w:rPr>
+        <w:t xml:space="preserve">Figur </w:t>
+      </w:r>
+      <w:r>
+        <w:rPr>
+          <w:b/>
+          <w:noProof/>
+        </w:rPr>
+        <w:t>3</w:t>
+      </w:r>
+      <w:r>
+        <w:rPr>
+          <w:b/>
+          <w:noProof/>
+        </w:rPr>
+        <w:fldChar w:fldCharType="end"/>
+      </w:r>
+      <w:r>
+        <w:t>.</w:t>
+      </w:r>
+    </w:p>
+    <w:p>
+      <w:pPr>
+        <w:keepNext/>
+        <w:ind w:firstLine="1304"/>
+      </w:pPr>
+      <w:r>
+        <w:lastRenderedPageBreak/>
+        <w:pict>
+          <v:shape id="_x0000_i1027" type="#_x0000_t75" style="width:346.6pt;height:208.45pt">
+            <v:imagedata r:id="rId8" o:title="Se Varer Udkast" croptop="10242f" cropbottom="4828f" cropleft="10325f" cropright="7844f" gain="1.25" blacklevel="6554f" grayscale="t"/>
+          </v:shape>
+        </w:pict>
+      </w:r>
+    </w:p>
+    <w:p>
+      <w:pPr>
+        <w:pStyle w:val="Billedtekst"/>
+        <w:ind w:firstLine="1304"/>
+        <w:rPr>
+          <w:noProof/>
+        </w:rPr>
+      </w:pPr>
+      <w:bookmarkStart w:id="2" w:name="_Ref419795052"/>
+      <w:r>
+        <w:rPr>
+          <w:b/>
+        </w:rPr>
+        <w:t xml:space="preserve">Figur </w:t>
+      </w:r>
+      <w:r>
+        <w:rPr>
+          <w:b/>
+        </w:rPr>
+        <w:fldChar w:fldCharType="begin"/>
+      </w:r>
+      <w:r>
+        <w:rPr>
+          <w:b/>
+        </w:rPr>
+        <w:instrText xml:space="preserve"> SEQ Figur \* ARABIC </w:instrText>
+      </w:r>
+      <w:r>
+        <w:rPr>
+          <w:b/>
+        </w:rPr>
+        <w:fldChar w:fldCharType="separate"/>
+      </w:r>
+      <w:r>
+        <w:rPr>
+          <w:b/>
+          <w:noProof/>
+        </w:rPr>
+        <w:t>3</w:t>
+      </w:r>
+      <w:r>
+        <w:rPr>
+          <w:b/>
+        </w:rPr>
+        <w:fldChar w:fldCharType="end"/>
+      </w:r>
+      <w:bookmarkEnd w:id="2"/>
+      <w:r>
+        <w:t xml:space="preserve"> Skitse</w:t>
+      </w:r>
+      <w:r>
+        <w:rPr>
+          <w:noProof/>
+        </w:rPr>
+        <w:t xml:space="preserve"> af "Se varer"</w:t>
+      </w:r>
+    </w:p>
+    <w:p>
+      <w:r>
+        <w:t xml:space="preserve">Siden skitsen, er desuden tilføjet en </w:t>
+      </w:r>
+      <w:r>
+        <w:rPr>
+          <w:i/>
+        </w:rPr>
+        <w:t>Slet</w:t>
+      </w:r>
+      <w:r>
+        <w:t xml:space="preserve">-knap til venstre for hver vare, hvorfra det er muligt at fjerne en vare fra listen. Det skal desuden være muligt </w:t>
+      </w:r>
+      <w:proofErr w:type="spellStart"/>
+      <w:r>
+        <w:t>inkrementere</w:t>
+      </w:r>
+      <w:proofErr w:type="spellEnd"/>
+      <w:r>
+        <w:t>/</w:t>
+      </w:r>
+      <w:proofErr w:type="spellStart"/>
+      <w:r>
+        <w:t>dekrementere</w:t>
+      </w:r>
+      <w:proofErr w:type="spellEnd"/>
+      <w:r>
+        <w:t xml:space="preserve"> antallet af vare med én ved tryk på ’+/-’-knapper, som vil befinde sig under knappen </w:t>
+      </w:r>
+      <w:r>
+        <w:rPr>
+          <w:i/>
+        </w:rPr>
+        <w:t>Rediger</w:t>
+      </w:r>
+      <w:r>
+        <w:t>.</w:t>
+      </w:r>
+    </w:p>
+    <w:p>
+      <w:r>
+        <w:rPr>
+          <w:i/>
+        </w:rPr>
+        <w:t>Ernæringsværdier</w:t>
+      </w:r>
+      <w:r>
+        <w:t xml:space="preserve"> er et eksempel på hvor ekstra information fra eventuelle udvidelser vil befinde sig. Det vil altså ikke være en del af kernefunktionaliteten.</w:t>
+      </w:r>
+    </w:p>
+    <w:p>
+      <w:pPr>
+        <w:pStyle w:val="Overskrift4"/>
+      </w:pPr>
+      <w:r>
+        <w:t>Tilføj vare</w:t>
+      </w:r>
+    </w:p>
+    <w:p>
+      <w:r>
+        <w:t>Designet af menuen for ”Tilføj varer” er blevet skitseret som i</w:t>
+      </w:r>
+      <w:r>
+        <w:t xml:space="preserve"> </w:t>
+      </w:r>
+      <w:r>
+        <w:fldChar w:fldCharType="begin"/>
+      </w:r>
+      <w:r>
+        <w:instrText xml:space="preserve"> REF _Ref419795067 </w:instrText>
+      </w:r>
+      <w:r>
+        <w:fldChar w:fldCharType="separate"/>
+      </w:r>
+      <w:r>
+        <w:rPr>
+          <w:b/>
+        </w:rPr>
+        <w:t xml:space="preserve">Figur </w:t>
+      </w:r>
+      <w:r>
+        <w:rPr>
+          <w:b/>
+          <w:noProof/>
+        </w:rPr>
+        <w:t>4</w:t>
+      </w:r>
+      <w:r>
+        <w:rPr>
+          <w:b/>
+          <w:noProof/>
+        </w:rPr>
+        <w:fldChar w:fldCharType="end"/>
+      </w:r>
+      <w:r>
+        <w:t>.</w:t>
+      </w:r>
+    </w:p>
+    <w:p>
+      <w:pPr>
+        <w:keepNext/>
+        <w:ind w:firstLine="1304"/>
+      </w:pPr>
+      <w:r>
+        <w:pict>
+          <v:shape id="_x0000_i1028" type="#_x0000_t75" style="width:346.6pt;height:225.2pt">
+            <v:imagedata r:id="rId9" o:title="Tilføj Vare Udkast" croptop="11867f" cropbottom="2713f" cropleft="11251f" cropright="9952f" gain="1.25" blacklevel="6554f" grayscale="t"/>
+          </v:shape>
+        </w:pict>
+      </w:r>
+    </w:p>
+    <w:p>
+      <w:pPr>
+        <w:pStyle w:val="Billedtekst"/>
+        <w:ind w:firstLine="1304"/>
+      </w:pPr>
+      <w:bookmarkStart w:id="3" w:name="_Ref419795067"/>
+      <w:r>
+        <w:rPr>
+          <w:b/>
+        </w:rPr>
+        <w:t xml:space="preserve">Figur </w:t>
+      </w:r>
+      <w:r>
+        <w:rPr>
+          <w:b/>
+        </w:rPr>
+        <w:fldChar w:fldCharType="begin"/>
+      </w:r>
+      <w:r>
+        <w:rPr>
+          <w:b/>
+        </w:rPr>
+        <w:instrText xml:space="preserve"> SEQ Figur \* ARABIC </w:instrText>
+      </w:r>
+      <w:r>
+        <w:rPr>
+          <w:b/>
+        </w:rPr>
+        <w:fldChar w:fldCharType="separate"/>
+      </w:r>
+      <w:r>
+        <w:rPr>
+          <w:b/>
+          <w:noProof/>
+        </w:rPr>
+        <w:t>4</w:t>
+      </w:r>
+      <w:r>
+        <w:rPr>
+          <w:b/>
+        </w:rPr>
+        <w:fldChar w:fldCharType="end"/>
+      </w:r>
+      <w:bookmarkEnd w:id="3"/>
+      <w:r>
+        <w:t xml:space="preserve"> Skitse af "Tilføj varer"</w:t>
+      </w:r>
+    </w:p>
+    <w:p>
+      <w:r>
+        <w:t xml:space="preserve">Med implementering af mulighed for at indtaste holdbarhedsdato, er dette felt siden skitsen blevet tilføjet under </w:t>
+      </w:r>
+      <w:r>
+        <w:rPr>
+          <w:i/>
+        </w:rPr>
+        <w:t>Volumen</w:t>
+      </w:r>
+      <w:r>
+        <w:t>-feltet.</w:t>
+      </w:r>
+    </w:p>
+    <w:p/>
+    <w:p>
+      <w:pPr>
+        <w:pStyle w:val="Overskrift3"/>
+      </w:pPr>
+      <w:r>
+        <w:lastRenderedPageBreak/>
+        <w:t>Implementering</w:t>
+      </w:r>
+    </w:p>
+    <w:p>
+      <w:pPr>
+        <w:pStyle w:val="Overskrift4"/>
+      </w:pPr>
+      <w:proofErr w:type="spellStart"/>
+      <w:r>
+        <w:t>View</w:t>
+      </w:r>
+      <w:proofErr w:type="spellEnd"/>
+      <w:r>
+        <w:t xml:space="preserve"> </w:t>
+      </w:r>
+      <w:proofErr w:type="spellStart"/>
+      <w:r>
+        <w:t>Layer</w:t>
+      </w:r>
+      <w:proofErr w:type="spellEnd"/>
+    </w:p>
+    <w:p>
+      <w:pPr>
+        <w:pStyle w:val="Overskrift5"/>
+      </w:pPr>
+      <w:r>
+        <w:t>Control Template</w:t>
+      </w:r>
+    </w:p>
+    <w:p>
+      <w:r>
+        <w:t xml:space="preserve">Øverste lag i </w:t>
+      </w:r>
+      <w:proofErr w:type="spellStart"/>
+      <w:r>
+        <w:rPr>
+          <w:i/>
+        </w:rPr>
+        <w:t>View</w:t>
+      </w:r>
+      <w:proofErr w:type="spellEnd"/>
+      <w:r>
+        <w:rPr>
+          <w:i/>
+        </w:rPr>
+        <w:t xml:space="preserve"> </w:t>
+      </w:r>
+      <w:proofErr w:type="spellStart"/>
+      <w:r>
+        <w:rPr>
+          <w:i/>
+        </w:rPr>
+        <w:t>Layer</w:t>
+      </w:r>
+      <w:proofErr w:type="spellEnd"/>
+      <w:r>
+        <w:t xml:space="preserve"> er hovedvinduet, som består af en ramme omkring en </w:t>
+      </w:r>
+      <w:proofErr w:type="spellStart"/>
+      <w:r>
+        <w:rPr>
+          <w:i/>
+        </w:rPr>
+        <w:t>UserControl</w:t>
+      </w:r>
+      <w:proofErr w:type="spellEnd"/>
+      <w:r>
+        <w:t xml:space="preserve">, som det fremgår af </w:t>
+      </w:r>
+      <w:r>
+        <w:rPr>
+          <w:b/>
+        </w:rPr>
+        <w:fldChar w:fldCharType="begin"/>
+      </w:r>
+      <w:r>
+        <w:rPr>
+          <w:b/>
+        </w:rPr>
+        <w:instrText xml:space="preserve"> REF _Ref419797451 </w:instrText>
+      </w:r>
+      <w:r>
+        <w:rPr>
+          <w:b/>
+        </w:rPr>
+        <w:instrText xml:space="preserve"> \* MERGEFORMAT </w:instrText>
+      </w:r>
+      <w:r>
+        <w:rPr>
+          <w:b/>
+        </w:rPr>
+        <w:fldChar w:fldCharType="separate"/>
+      </w:r>
+      <w:r>
+        <w:rPr>
+          <w:b/>
+        </w:rPr>
+        <w:t xml:space="preserve">Figur </w:t>
+      </w:r>
+      <w:r>
+        <w:rPr>
+          <w:b/>
+          <w:noProof/>
+        </w:rPr>
+        <w:t>5</w:t>
+      </w:r>
+      <w:r>
+        <w:rPr>
+          <w:b/>
+        </w:rPr>
+        <w:fldChar w:fldCharType="end"/>
+      </w:r>
+      <w:r>
+        <w:t>.</w:t>
+      </w:r>
+    </w:p>
+    <w:p>
+      <w:pPr>
+        <w:keepNext/>
+      </w:pPr>
+      <w:r>
+        <w:rPr>
+          <w:noProof/>
+          <w:lang w:eastAsia="da-DK"/>
+        </w:rPr>
+        <w:drawing>
+          <wp:inline distT="0" distB="0" distL="0" distR="0" wp14:anchorId="6EB568EB" wp14:editId="4086E426">
+            <wp:extent cx="6102985" cy="3434080"/>
+            <wp:effectExtent l="0" t="0" r="0" b="0"/>
+            <wp:docPr id="1" name="Billede 1"/>
+            <wp:cNvGraphicFramePr>
+              <a:graphicFrameLocks xmlns:a="http://schemas.openxmlformats.org/drawingml/2006/main" noChangeAspect="1"/>
+            </wp:cNvGraphicFramePr>
+            <a:graphic xmlns:a="http://schemas.openxmlformats.org/drawingml/2006/main">
+              <a:graphicData uri="http://schemas.openxmlformats.org/drawingml/2006/picture">
+                <pic:pic xmlns:pic="http://schemas.openxmlformats.org/drawingml/2006/picture">
+                  <pic:nvPicPr>
+                    <pic:cNvPr id="0" name="Picture 5"/>
+                    <pic:cNvPicPr>
+                      <a:picLocks noChangeAspect="1" noChangeArrowheads="1"/>
+                    </pic:cNvPicPr>
+                  </pic:nvPicPr>
+                  <pic:blipFill>
+                    <a:blip r:embed="rId10" cstate="print">
+                      <a:extLst>
+                        <a:ext uri="{28A0092B-C50C-407E-A947-70E740481C1C}">
+                          <a14:useLocalDpi xmlns:a14="http://schemas.microsoft.com/office/drawing/2010/main" val="0"/>
+                        </a:ext>
+                      </a:extLst>
+                    </a:blip>
+                    <a:srcRect/>
+                    <a:stretch>
+                      <a:fillRect/>
+                    </a:stretch>
+                  </pic:blipFill>
+                  <pic:spPr bwMode="auto">
+                    <a:xfrm>
+                      <a:off x="0" y="0"/>
+                      <a:ext cx="6102985" cy="3434080"/>
+                    </a:xfrm>
+                    <a:prstGeom prst="rect">
+                      <a:avLst/>
+                    </a:prstGeom>
+                    <a:noFill/>
+                    <a:ln>
+                      <a:noFill/>
+                    </a:ln>
+                  </pic:spPr>
+                </pic:pic>
+              </a:graphicData>
+            </a:graphic>
+          </wp:inline>
+        </w:drawing>
+      </w:r>
+    </w:p>
+    <w:p>
+      <w:pPr>
+        <w:pStyle w:val="Billedtekst"/>
+        <w:ind w:firstLine="1304"/>
+        <w:rPr>
+          <w:noProof/>
+        </w:rPr>
+      </w:pPr>
+      <w:bookmarkStart w:id="4" w:name="_Ref419797451"/>
+      <w:bookmarkStart w:id="5" w:name="_Ref419799872"/>
+      <w:r>
+        <w:rPr>
+          <w:b/>
+        </w:rPr>
+        <w:t xml:space="preserve">Figur </w:t>
+      </w:r>
+      <w:r>
+        <w:rPr>
+          <w:b/>
+        </w:rPr>
+        <w:fldChar w:fldCharType="begin"/>
+      </w:r>
+      <w:r>
+        <w:rPr>
+          <w:b/>
+        </w:rPr>
+        <w:instrText xml:space="preserve"> SEQ Figur \* ARABIC </w:instrText>
+      </w:r>
+      <w:r>
+        <w:rPr>
+          <w:b/>
+        </w:rPr>
+        <w:fldChar w:fldCharType="separate"/>
+      </w:r>
+      <w:r>
+        <w:rPr>
+          <w:b/>
+          <w:noProof/>
+        </w:rPr>
+        <w:t>5</w:t>
+      </w:r>
+      <w:r>
+        <w:rPr>
+          <w:b/>
+        </w:rPr>
+        <w:fldChar w:fldCharType="end"/>
+      </w:r>
+      <w:bookmarkEnd w:id="4"/>
+      <w:r>
+        <w:rPr>
+          <w:noProof/>
+        </w:rPr>
+        <w:t xml:space="preserve"> Hovedmenu</w:t>
+      </w:r>
+      <w:bookmarkEnd w:id="5"/>
+    </w:p>
+    <w:p>
+      <w:r>
+        <w:t xml:space="preserve">Indholdet i denne </w:t>
+      </w:r>
+      <w:proofErr w:type="spellStart"/>
+      <w:r>
+        <w:rPr>
+          <w:i/>
+        </w:rPr>
+        <w:t>UserControl</w:t>
+      </w:r>
+      <w:proofErr w:type="spellEnd"/>
+      <w:r>
+        <w:t xml:space="preserve"> styres af </w:t>
+      </w:r>
+      <w:proofErr w:type="spellStart"/>
+      <w:r>
+        <w:rPr>
+          <w:i/>
+        </w:rPr>
+        <w:t>UserControl</w:t>
+      </w:r>
+      <w:proofErr w:type="spellEnd"/>
+      <w:r>
+        <w:rPr>
+          <w:i/>
+        </w:rPr>
+        <w:t>-</w:t>
+      </w:r>
+      <w:r>
+        <w:t xml:space="preserve">klassen </w:t>
+      </w:r>
+      <w:proofErr w:type="spellStart"/>
+      <w:r>
+        <w:rPr>
+          <w:i/>
+        </w:rPr>
+        <w:t>CtrlTemplate</w:t>
+      </w:r>
+      <w:proofErr w:type="spellEnd"/>
+      <w:r>
+        <w:t xml:space="preserve">, som ved </w:t>
+      </w:r>
+      <w:proofErr w:type="spellStart"/>
+      <w:r>
+        <w:t>initialisering</w:t>
+      </w:r>
+      <w:proofErr w:type="spellEnd"/>
+      <w:r>
+        <w:t xml:space="preserve"> indlæser oversigten over tilgængelige lister. På samme tid oprettes en instans af objektet </w:t>
+      </w:r>
+      <w:r>
+        <w:rPr>
+          <w:i/>
+        </w:rPr>
+        <w:t>BLL</w:t>
+      </w:r>
+      <w:r>
+        <w:t xml:space="preserve"> (Business </w:t>
+      </w:r>
+      <w:proofErr w:type="spellStart"/>
+      <w:r>
+        <w:t>Logic</w:t>
+      </w:r>
+      <w:proofErr w:type="spellEnd"/>
+      <w:r>
+        <w:t xml:space="preserve"> </w:t>
+      </w:r>
+      <w:proofErr w:type="spellStart"/>
+      <w:r>
+        <w:t>Layer</w:t>
+      </w:r>
+      <w:proofErr w:type="spellEnd"/>
+      <w:r>
+        <w:t xml:space="preserve">), som håndterer al ikke grafisk relateret </w:t>
+      </w:r>
+      <w:proofErr w:type="spellStart"/>
+      <w:r>
+        <w:rPr>
+          <w:i/>
+        </w:rPr>
+        <w:t>code</w:t>
+      </w:r>
+      <w:proofErr w:type="spellEnd"/>
+      <w:r>
+        <w:rPr>
+          <w:i/>
+        </w:rPr>
+        <w:t xml:space="preserve"> </w:t>
+      </w:r>
+      <w:proofErr w:type="spellStart"/>
+      <w:r>
+        <w:rPr>
+          <w:i/>
+        </w:rPr>
+        <w:t>behind</w:t>
+      </w:r>
+      <w:proofErr w:type="spellEnd"/>
+      <w:r>
+        <w:t>.</w:t>
+      </w:r>
+    </w:p>
+    <w:p>
+      <w:proofErr w:type="spellStart"/>
+      <w:r>
+        <w:t>Constructoren</w:t>
+      </w:r>
+      <w:proofErr w:type="spellEnd"/>
+      <w:r>
+        <w:t xml:space="preserve"> for e</w:t>
+      </w:r>
+      <w:r>
+        <w:t>nhver af de implementerede</w:t>
+      </w:r>
+      <w:r>
+        <w:t xml:space="preserve"> </w:t>
+      </w:r>
+      <w:proofErr w:type="spellStart"/>
+      <w:r>
+        <w:rPr>
+          <w:i/>
+        </w:rPr>
+        <w:t>UserControls</w:t>
+      </w:r>
+      <w:proofErr w:type="spellEnd"/>
+      <w:r>
+        <w:t xml:space="preserve"> tager imod en instans af klassen </w:t>
+      </w:r>
+      <w:proofErr w:type="spellStart"/>
+      <w:r>
+        <w:rPr>
+          <w:i/>
+        </w:rPr>
+        <w:t>CtrlTemplate</w:t>
+      </w:r>
+      <w:proofErr w:type="spellEnd"/>
+      <w:r>
+        <w:t>. Når et skifte ønskes</w:t>
+      </w:r>
+      <w:r>
+        <w:t xml:space="preserve">, kaldes funktionen </w:t>
+      </w:r>
+      <w:proofErr w:type="spellStart"/>
+      <w:r>
+        <w:rPr>
+          <w:i/>
+        </w:rPr>
+        <w:t>ChangeGridContent</w:t>
+      </w:r>
+      <w:proofErr w:type="spellEnd"/>
+      <w:r>
+        <w:t xml:space="preserve"> i </w:t>
+      </w:r>
+      <w:proofErr w:type="spellStart"/>
+      <w:r>
+        <w:rPr>
+          <w:i/>
+        </w:rPr>
+        <w:t>CtrlTemplate</w:t>
+      </w:r>
+      <w:proofErr w:type="spellEnd"/>
+      <w:r>
+        <w:t xml:space="preserve"> med den ønskede </w:t>
+      </w:r>
+      <w:proofErr w:type="spellStart"/>
+      <w:r>
+        <w:rPr>
+          <w:i/>
+        </w:rPr>
+        <w:t>UserControl</w:t>
+      </w:r>
+      <w:proofErr w:type="spellEnd"/>
+      <w:r>
+        <w:t>, som indlæses i stedet for den nuværende, som set i</w:t>
+      </w:r>
+      <w:r>
+        <w:t xml:space="preserve"> </w:t>
+      </w:r>
+      <w:fldSimple w:instr=" REF _Ref419798748 ">
+        <w:r>
+          <w:rPr>
+            <w:b/>
+          </w:rPr>
+          <w:t xml:space="preserve">Kodestump </w:t>
+        </w:r>
+        <w:r>
+          <w:rPr>
+            <w:b/>
+            <w:noProof/>
+          </w:rPr>
+          <w:t>1</w:t>
+        </w:r>
+      </w:fldSimple>
+      <w:r>
+        <w:t xml:space="preserve"> og </w:t>
+      </w:r>
+      <w:fldSimple w:instr=" REF _Ref419798759 ">
+        <w:r>
+          <w:rPr>
+            <w:b/>
+          </w:rPr>
+          <w:t xml:space="preserve">Kodestump </w:t>
+        </w:r>
+        <w:r>
+          <w:rPr>
+            <w:b/>
+            <w:noProof/>
+          </w:rPr>
+          <w:t>2</w:t>
+        </w:r>
+      </w:fldSimple>
+      <w:r>
+        <w:t>, hvor der skiftes fra listeoversigten til listen ”Køleskab”.</w:t>
+      </w:r>
+    </w:p>
+    <w:tbl>
+      <w:tblPr>
+        <w:tblStyle w:val="Tabel-Gitter"/>
+        <w:tblW w:w="0" w:type="auto"/>
+        <w:tblLook w:val="04A0" w:firstRow="1" w:lastRow="0" w:firstColumn="1" w:lastColumn="0" w:noHBand="0" w:noVBand="1"/>
+      </w:tblPr>
+      <w:tblGrid>
+        <w:gridCol w:w="7947"/>
+      </w:tblGrid>
+      <w:tr>
+        <w:tc>
+          <w:tcPr>
+            <w:tcW w:w="7947" w:type="dxa"/>
+          </w:tcPr>
+          <w:p>
+            <w:pPr>
+              <w:autoSpaceDE w:val="0"/>
+              <w:autoSpaceDN w:val="0"/>
+              <w:adjustRightInd w:val="0"/>
+              <w:rPr>
+                <w:rFonts w:ascii="Consolas" w:hAnsi="Consolas" w:cs="Consolas"/>
+                <w:color w:val="0000FF"/>
+                <w:sz w:val="19"/>
+                <w:szCs w:val="19"/>
+                <w:highlight w:val="white"/>
+              </w:rPr>
+            </w:pPr>
+            <w:proofErr w:type="gramStart"/>
+            <w:r>
+              <w:rPr>
+                <w:rFonts w:ascii="Consolas" w:hAnsi="Consolas" w:cs="Consolas"/>
+                <w:color w:val="0000FF"/>
+                <w:sz w:val="19"/>
+                <w:szCs w:val="19"/>
+                <w:highlight w:val="white"/>
+              </w:rPr>
+              <w:t>private</w:t>
+            </w:r>
+            <w:proofErr w:type="gramEnd"/>
+            <w:r>
+              <w:rPr>
+                <w:rFonts w:ascii="Consolas" w:hAnsi="Consolas" w:cs="Consolas"/>
+                <w:color w:val="000000"/>
+                <w:sz w:val="19"/>
+                <w:szCs w:val="19"/>
+                <w:highlight w:val="white"/>
+              </w:rPr>
+              <w:t xml:space="preserve"> </w:t>
+            </w:r>
+            <w:proofErr w:type="spellStart"/>
+            <w:r>
+              <w:rPr>
+                <w:rFonts w:ascii="Consolas" w:hAnsi="Consolas" w:cs="Consolas"/>
+                <w:color w:val="2B91AF"/>
+                <w:sz w:val="19"/>
+                <w:szCs w:val="19"/>
+                <w:highlight w:val="white"/>
+              </w:rPr>
+              <w:t>CtrlTemplate</w:t>
+            </w:r>
+            <w:proofErr w:type="spellEnd"/>
+            <w:r>
+              <w:rPr>
+                <w:rFonts w:ascii="Consolas" w:hAnsi="Consolas" w:cs="Consolas"/>
+                <w:color w:val="000000"/>
+                <w:sz w:val="19"/>
+                <w:szCs w:val="19"/>
+                <w:highlight w:val="white"/>
+              </w:rPr>
+              <w:t xml:space="preserve"> _</w:t>
+            </w:r>
+            <w:proofErr w:type="spellStart"/>
+            <w:r>
+              <w:rPr>
+                <w:rFonts w:ascii="Consolas" w:hAnsi="Consolas" w:cs="Consolas"/>
+                <w:color w:val="000000"/>
+                <w:sz w:val="19"/>
+                <w:szCs w:val="19"/>
+                <w:highlight w:val="white"/>
+              </w:rPr>
+              <w:t>ctrlTemp</w:t>
+            </w:r>
+            <w:proofErr w:type="spellEnd"/>
+            <w:r>
+              <w:rPr>
+                <w:rFonts w:ascii="Consolas" w:hAnsi="Consolas" w:cs="Consolas"/>
+                <w:color w:val="000000"/>
+                <w:sz w:val="19"/>
+                <w:szCs w:val="19"/>
+                <w:highlight w:val="white"/>
+              </w:rPr>
+              <w:t>;</w:t>
+            </w:r>
+          </w:p>
+          <w:p>
+            <w:pPr>
+              <w:autoSpaceDE w:val="0"/>
+              <w:autoSpaceDN w:val="0"/>
+              <w:adjustRightInd w:val="0"/>
+              <w:rPr>
+                <w:rFonts w:ascii="Consolas" w:hAnsi="Consolas" w:cs="Consolas"/>
+                <w:color w:val="0000FF"/>
+                <w:sz w:val="19"/>
+                <w:szCs w:val="19"/>
+                <w:highlight w:val="white"/>
+              </w:rPr>
+            </w:pPr>
+          </w:p>
+          <w:p>
+            <w:pPr>
+              <w:autoSpaceDE w:val="0"/>
+              <w:autoSpaceDN w:val="0"/>
+              <w:adjustRightInd w:val="0"/>
+              <w:rPr>
+                <w:rFonts w:ascii="Consolas" w:hAnsi="Consolas" w:cs="Consolas"/>
+                <w:color w:val="000000"/>
+                <w:sz w:val="19"/>
+                <w:szCs w:val="19"/>
+                <w:highlight w:val="white"/>
+              </w:rPr>
+            </w:pPr>
+            <w:proofErr w:type="gramStart"/>
+            <w:r>
+              <w:rPr>
+                <w:rFonts w:ascii="Consolas" w:hAnsi="Consolas" w:cs="Consolas"/>
+                <w:color w:val="0000FF"/>
+                <w:sz w:val="19"/>
+                <w:szCs w:val="19"/>
+                <w:highlight w:val="white"/>
+              </w:rPr>
+              <w:t>private</w:t>
+            </w:r>
+            <w:proofErr w:type="gramEnd"/>
+            <w:r>
+              <w:rPr>
+                <w:rFonts w:ascii="Consolas" w:hAnsi="Consolas" w:cs="Consolas"/>
+                <w:color w:val="000000"/>
+                <w:sz w:val="19"/>
+                <w:szCs w:val="19"/>
+                <w:highlight w:val="white"/>
+              </w:rPr>
+              <w:t xml:space="preserve"> </w:t>
+            </w:r>
+            <w:proofErr w:type="spellStart"/>
+            <w:r>
+              <w:rPr>
+                <w:rFonts w:ascii="Consolas" w:hAnsi="Consolas" w:cs="Consolas"/>
+                <w:color w:val="0000FF"/>
+                <w:sz w:val="19"/>
+                <w:szCs w:val="19"/>
+                <w:highlight w:val="white"/>
+              </w:rPr>
+              <w:t>void</w:t>
+            </w:r>
+            <w:proofErr w:type="spellEnd"/>
+            <w:r>
+              <w:rPr>
+                <w:rFonts w:ascii="Consolas" w:hAnsi="Consolas" w:cs="Consolas"/>
+                <w:color w:val="000000"/>
+                <w:sz w:val="19"/>
+                <w:szCs w:val="19"/>
+                <w:highlight w:val="white"/>
+              </w:rPr>
+              <w:t xml:space="preserve"> </w:t>
+            </w:r>
+            <w:proofErr w:type="spellStart"/>
+            <w:r>
+              <w:rPr>
+                <w:rFonts w:ascii="Consolas" w:hAnsi="Consolas" w:cs="Consolas"/>
+                <w:color w:val="000000"/>
+                <w:sz w:val="19"/>
+                <w:szCs w:val="19"/>
+                <w:highlight w:val="white"/>
+              </w:rPr>
+              <w:t>BtnInFridge_Click</w:t>
+            </w:r>
+            <w:proofErr w:type="spellEnd"/>
+            <w:r>
+              <w:rPr>
+                <w:rFonts w:ascii="Consolas" w:hAnsi="Consolas" w:cs="Consolas"/>
+                <w:color w:val="000000"/>
+                <w:sz w:val="19"/>
+                <w:szCs w:val="19"/>
+                <w:highlight w:val="white"/>
+              </w:rPr>
+              <w:t>(</w:t>
+            </w:r>
+            <w:proofErr w:type="spellStart"/>
+            <w:r>
+              <w:rPr>
+                <w:rFonts w:ascii="Consolas" w:hAnsi="Consolas" w:cs="Consolas"/>
+                <w:color w:val="0000FF"/>
+                <w:sz w:val="19"/>
+                <w:szCs w:val="19"/>
+                <w:highlight w:val="white"/>
+              </w:rPr>
+              <w:t>object</w:t>
+            </w:r>
+            <w:proofErr w:type="spellEnd"/>
+            <w:r>
+              <w:rPr>
+                <w:rFonts w:ascii="Consolas" w:hAnsi="Consolas" w:cs="Consolas"/>
+                <w:color w:val="000000"/>
+                <w:sz w:val="19"/>
+                <w:szCs w:val="19"/>
+                <w:highlight w:val="white"/>
+              </w:rPr>
+              <w:t xml:space="preserve"> sender, </w:t>
+            </w:r>
+            <w:proofErr w:type="spellStart"/>
+            <w:r>
+              <w:rPr>
+                <w:rFonts w:ascii="Consolas" w:hAnsi="Consolas" w:cs="Consolas"/>
+                <w:color w:val="2B91AF"/>
+                <w:sz w:val="19"/>
+                <w:szCs w:val="19"/>
+                <w:highlight w:val="white"/>
+              </w:rPr>
+              <w:t>RoutedEventArgs</w:t>
+            </w:r>
+            <w:proofErr w:type="spellEnd"/>
+            <w:r>
+              <w:rPr>
+                <w:rFonts w:ascii="Consolas" w:hAnsi="Consolas" w:cs="Consolas"/>
+                <w:color w:val="000000"/>
+                <w:sz w:val="19"/>
+                <w:szCs w:val="19"/>
+                <w:highlight w:val="white"/>
+              </w:rPr>
+              <w:t xml:space="preserve"> e)</w:t>
+            </w:r>
+          </w:p>
+          <w:p>
+            <w:pPr>
+              <w:autoSpaceDE w:val="0"/>
+              <w:autoSpaceDN w:val="0"/>
+              <w:adjustRightInd w:val="0"/>
+              <w:rPr>
+                <w:rFonts w:ascii="Consolas" w:hAnsi="Consolas" w:cs="Consolas"/>
+                <w:color w:val="000000"/>
+                <w:sz w:val="19"/>
+                <w:szCs w:val="19"/>
+                <w:highlight w:val="white"/>
+              </w:rPr>
+            </w:pPr>
+            <w:r>
+              <w:rPr>
+                <w:rFonts w:ascii="Consolas" w:hAnsi="Consolas" w:cs="Consolas"/>
+                <w:color w:val="000000"/>
+                <w:sz w:val="19"/>
+                <w:szCs w:val="19"/>
+                <w:highlight w:val="white"/>
+              </w:rPr>
+              <w:t>{</w:t>
+            </w:r>
+          </w:p>
+          <w:p>
+            <w:pPr>
+              <w:autoSpaceDE w:val="0"/>
+              <w:autoSpaceDN w:val="0"/>
+              <w:adjustRightInd w:val="0"/>
+              <w:rPr>
+                <w:rFonts w:ascii="Consolas" w:hAnsi="Consolas" w:cs="Consolas"/>
+                <w:color w:val="000000"/>
+                <w:sz w:val="19"/>
+                <w:szCs w:val="19"/>
+                <w:highlight w:val="white"/>
+              </w:rPr>
+            </w:pPr>
+            <w:r>
+              <w:rPr>
+                <w:rFonts w:ascii="Consolas" w:hAnsi="Consolas" w:cs="Consolas"/>
+                <w:color w:val="000000"/>
+                <w:sz w:val="19"/>
+                <w:szCs w:val="19"/>
+                <w:highlight w:val="white"/>
+              </w:rPr>
+              <w:t xml:space="preserve">    _</w:t>
+            </w:r>
+            <w:proofErr w:type="spellStart"/>
+            <w:r>
+              <w:rPr>
+                <w:rFonts w:ascii="Consolas" w:hAnsi="Consolas" w:cs="Consolas"/>
+                <w:color w:val="000000"/>
+                <w:sz w:val="19"/>
+                <w:szCs w:val="19"/>
+                <w:highlight w:val="white"/>
+              </w:rPr>
+              <w:t>ctrlTemp.ChangeGridContent</w:t>
+            </w:r>
+            <w:proofErr w:type="spellEnd"/>
+            <w:r>
+              <w:rPr>
+                <w:rFonts w:ascii="Consolas" w:hAnsi="Consolas" w:cs="Consolas"/>
+                <w:color w:val="000000"/>
+                <w:sz w:val="19"/>
+                <w:szCs w:val="19"/>
+                <w:highlight w:val="white"/>
+              </w:rPr>
+              <w:t>(</w:t>
+            </w:r>
+            <w:r>
+              <w:rPr>
+                <w:rFonts w:ascii="Consolas" w:hAnsi="Consolas" w:cs="Consolas"/>
+                <w:color w:val="0000FF"/>
+                <w:sz w:val="19"/>
+                <w:szCs w:val="19"/>
+                <w:highlight w:val="white"/>
+              </w:rPr>
+              <w:t>new</w:t>
+            </w:r>
+            <w:r>
+              <w:rPr>
+                <w:rFonts w:ascii="Consolas" w:hAnsi="Consolas" w:cs="Consolas"/>
+                <w:color w:val="000000"/>
+                <w:sz w:val="19"/>
+                <w:szCs w:val="19"/>
+                <w:highlight w:val="white"/>
+              </w:rPr>
+              <w:t xml:space="preserve"> </w:t>
+            </w:r>
+            <w:proofErr w:type="spellStart"/>
+            <w:proofErr w:type="gramStart"/>
+            <w:r>
+              <w:rPr>
+                <w:rFonts w:ascii="Consolas" w:hAnsi="Consolas" w:cs="Consolas"/>
+                <w:color w:val="2B91AF"/>
+                <w:sz w:val="19"/>
+                <w:szCs w:val="19"/>
+                <w:highlight w:val="white"/>
+              </w:rPr>
+              <w:t>CtrlItemList</w:t>
+            </w:r>
+            <w:proofErr w:type="spellEnd"/>
+            <w:r>
+              <w:rPr>
+                <w:rFonts w:ascii="Consolas" w:hAnsi="Consolas" w:cs="Consolas"/>
+                <w:color w:val="000000"/>
+                <w:sz w:val="19"/>
+                <w:szCs w:val="19"/>
+                <w:highlight w:val="white"/>
+              </w:rPr>
+              <w:t>(</w:t>
+            </w:r>
+            <w:proofErr w:type="gramEnd"/>
+            <w:r>
+              <w:rPr>
+                <w:rFonts w:ascii="Consolas" w:hAnsi="Consolas" w:cs="Consolas"/>
+                <w:color w:val="A31515"/>
+                <w:sz w:val="19"/>
+                <w:szCs w:val="19"/>
+                <w:highlight w:val="white"/>
+              </w:rPr>
+              <w:t>"Køleskab"</w:t>
+            </w:r>
+            <w:r>
+              <w:rPr>
+                <w:rFonts w:ascii="Consolas" w:hAnsi="Consolas" w:cs="Consolas"/>
+                <w:color w:val="000000"/>
+                <w:sz w:val="19"/>
+                <w:szCs w:val="19"/>
+                <w:highlight w:val="white"/>
+              </w:rPr>
+              <w:t>, _</w:t>
+            </w:r>
+            <w:proofErr w:type="spellStart"/>
+            <w:r>
+              <w:rPr>
+                <w:rFonts w:ascii="Consolas" w:hAnsi="Consolas" w:cs="Consolas"/>
+                <w:color w:val="000000"/>
+                <w:sz w:val="19"/>
+                <w:szCs w:val="19"/>
+                <w:highlight w:val="white"/>
+              </w:rPr>
+              <w:t>ctrlTemp</w:t>
+            </w:r>
+            <w:proofErr w:type="spellEnd"/>
+            <w:r>
+              <w:rPr>
+                <w:rFonts w:ascii="Consolas" w:hAnsi="Consolas" w:cs="Consolas"/>
+                <w:color w:val="000000"/>
+                <w:sz w:val="19"/>
+                <w:szCs w:val="19"/>
+                <w:highlight w:val="white"/>
+              </w:rPr>
+              <w:t>));</w:t>
+            </w:r>
+          </w:p>
+          <w:p>
+            <w:pPr>
+              <w:keepNext/>
+              <w:autoSpaceDE w:val="0"/>
+              <w:autoSpaceDN w:val="0"/>
+              <w:adjustRightInd w:val="0"/>
+            </w:pPr>
+            <w:r>
+              <w:rPr>
+                <w:rFonts w:ascii="Consolas" w:hAnsi="Consolas" w:cs="Consolas"/>
+                <w:color w:val="000000"/>
+                <w:sz w:val="19"/>
+                <w:szCs w:val="19"/>
+                <w:highlight w:val="white"/>
+              </w:rPr>
+              <w:t>}</w:t>
+            </w:r>
+          </w:p>
+        </w:tc>
+      </w:tr>
+    </w:tbl>
+    <w:p>
+      <w:pPr>
+        <w:pStyle w:val="Billedtekst"/>
+        <w:ind w:firstLine="1304"/>
+      </w:pPr>
+      <w:bookmarkStart w:id="6" w:name="_Ref419798748"/>
+      <w:r>
+        <w:rPr>
+          <w:b/>
+        </w:rPr>
+        <w:t xml:space="preserve">Kodestump </w:t>
+      </w:r>
+      <w:r>
+        <w:rPr>
+          <w:b/>
+        </w:rPr>
+        <w:fldChar w:fldCharType="begin"/>
+      </w:r>
+      <w:r>
+        <w:rPr>
+          <w:b/>
+        </w:rPr>
+        <w:instrText xml:space="preserve"> SEQ Kodestump \* ARABIC </w:instrText>
+      </w:r>
+      <w:r>
+        <w:rPr>
+          <w:b/>
+        </w:rPr>
+        <w:fldChar w:fldCharType="separate"/>
+      </w:r>
+      <w:r>
+        <w:rPr>
+          <w:b/>
+          <w:noProof/>
+        </w:rPr>
+        <w:t>1</w:t>
+      </w:r>
+      <w:r>
+        <w:rPr>
+          <w:b/>
+        </w:rPr>
+        <w:fldChar w:fldCharType="end"/>
+      </w:r>
+      <w:bookmarkEnd w:id="6"/>
+      <w:r>
+        <w:t xml:space="preserve"> Skift af </w:t>
+      </w:r>
+      <w:proofErr w:type="spellStart"/>
+      <w:r>
+        <w:t>UserControl</w:t>
+      </w:r>
+      <w:proofErr w:type="spellEnd"/>
+      <w:r>
+        <w:t xml:space="preserve"> fra listeoversigten</w:t>
+      </w:r>
+    </w:p>
+    <w:tbl>
+      <w:tblPr>
+        <w:tblStyle w:val="Tabel-Gitter"/>
+        <w:tblW w:w="0" w:type="auto"/>
+        <w:tblLook w:val="04A0" w:firstRow="1" w:lastRow="0" w:firstColumn="1" w:lastColumn="0" w:noHBand="0" w:noVBand="1"/>
+      </w:tblPr>
+      <w:tblGrid>
+        <w:gridCol w:w="5022"/>
+      </w:tblGrid>
+      <w:tr>
+        <w:tc>
+          <w:tcPr>
+            <w:tcW w:w="5022" w:type="dxa"/>
+          </w:tcPr>
+          <w:p>
+            <w:pPr>
+              <w:autoSpaceDE w:val="0"/>
+              <w:autoSpaceDN w:val="0"/>
+              <w:adjustRightInd w:val="0"/>
+              <w:rPr>
+                <w:rFonts w:ascii="Consolas" w:hAnsi="Consolas" w:cs="Consolas"/>
+                <w:color w:val="0000FF"/>
+                <w:sz w:val="19"/>
+                <w:szCs w:val="19"/>
+                <w:highlight w:val="white"/>
+              </w:rPr>
+            </w:pPr>
+            <w:proofErr w:type="gramStart"/>
+            <w:r>
+              <w:rPr>
+                <w:rFonts w:ascii="Consolas" w:hAnsi="Consolas" w:cs="Consolas"/>
+                <w:color w:val="0000FF"/>
+                <w:sz w:val="19"/>
+                <w:szCs w:val="19"/>
+                <w:highlight w:val="white"/>
+              </w:rPr>
+              <w:t>private</w:t>
+            </w:r>
+            <w:proofErr w:type="gramEnd"/>
+            <w:r>
+              <w:rPr>
+                <w:rFonts w:ascii="Consolas" w:hAnsi="Consolas" w:cs="Consolas"/>
+                <w:color w:val="000000"/>
+                <w:sz w:val="19"/>
+                <w:szCs w:val="19"/>
+                <w:highlight w:val="white"/>
+              </w:rPr>
+              <w:t xml:space="preserve"> </w:t>
+            </w:r>
+            <w:proofErr w:type="spellStart"/>
+            <w:r>
+              <w:rPr>
+                <w:rFonts w:ascii="Consolas" w:hAnsi="Consolas" w:cs="Consolas"/>
+                <w:color w:val="2B91AF"/>
+                <w:sz w:val="19"/>
+                <w:szCs w:val="19"/>
+                <w:highlight w:val="white"/>
+              </w:rPr>
+              <w:t>UserControl</w:t>
+            </w:r>
+            <w:proofErr w:type="spellEnd"/>
+            <w:r>
+              <w:rPr>
+                <w:rFonts w:ascii="Consolas" w:hAnsi="Consolas" w:cs="Consolas"/>
+                <w:color w:val="000000"/>
+                <w:sz w:val="19"/>
+                <w:szCs w:val="19"/>
+                <w:highlight w:val="white"/>
+              </w:rPr>
+              <w:t xml:space="preserve"> _</w:t>
+            </w:r>
+            <w:proofErr w:type="spellStart"/>
+            <w:r>
+              <w:rPr>
+                <w:rFonts w:ascii="Consolas" w:hAnsi="Consolas" w:cs="Consolas"/>
+                <w:color w:val="000000"/>
+                <w:sz w:val="19"/>
+                <w:szCs w:val="19"/>
+                <w:highlight w:val="white"/>
+              </w:rPr>
+              <w:t>uc</w:t>
+            </w:r>
+            <w:proofErr w:type="spellEnd"/>
+            <w:r>
+              <w:rPr>
+                <w:rFonts w:ascii="Consolas" w:hAnsi="Consolas" w:cs="Consolas"/>
+                <w:color w:val="000000"/>
+                <w:sz w:val="19"/>
+                <w:szCs w:val="19"/>
+                <w:highlight w:val="white"/>
+              </w:rPr>
+              <w:t>;</w:t>
+            </w:r>
+          </w:p>
+          <w:p>
+            <w:pPr>
+              <w:autoSpaceDE w:val="0"/>
+              <w:autoSpaceDN w:val="0"/>
+              <w:adjustRightInd w:val="0"/>
+              <w:rPr>
+                <w:rFonts w:ascii="Consolas" w:hAnsi="Consolas" w:cs="Consolas"/>
+                <w:color w:val="0000FF"/>
+                <w:sz w:val="19"/>
+                <w:szCs w:val="19"/>
+                <w:highlight w:val="white"/>
+              </w:rPr>
+            </w:pPr>
+          </w:p>
+          <w:p>
+            <w:pPr>
+              <w:autoSpaceDE w:val="0"/>
+              <w:autoSpaceDN w:val="0"/>
+              <w:adjustRightInd w:val="0"/>
+              <w:rPr>
+                <w:rFonts w:ascii="Consolas" w:hAnsi="Consolas" w:cs="Consolas"/>
+                <w:color w:val="000000"/>
+                <w:sz w:val="19"/>
+                <w:szCs w:val="19"/>
+                <w:highlight w:val="white"/>
+              </w:rPr>
+            </w:pPr>
+            <w:proofErr w:type="gramStart"/>
+            <w:r>
+              <w:rPr>
+                <w:rFonts w:ascii="Consolas" w:hAnsi="Consolas" w:cs="Consolas"/>
+                <w:color w:val="0000FF"/>
+                <w:sz w:val="19"/>
+                <w:szCs w:val="19"/>
+                <w:highlight w:val="white"/>
+              </w:rPr>
+              <w:t>public</w:t>
+            </w:r>
+            <w:proofErr w:type="gramEnd"/>
+            <w:r>
+              <w:rPr>
+                <w:rFonts w:ascii="Consolas" w:hAnsi="Consolas" w:cs="Consolas"/>
+                <w:color w:val="000000"/>
+                <w:sz w:val="19"/>
+                <w:szCs w:val="19"/>
+                <w:highlight w:val="white"/>
+              </w:rPr>
+              <w:t xml:space="preserve"> </w:t>
+            </w:r>
+            <w:proofErr w:type="spellStart"/>
+            <w:r>
+              <w:rPr>
+                <w:rFonts w:ascii="Consolas" w:hAnsi="Consolas" w:cs="Consolas"/>
+                <w:color w:val="0000FF"/>
+                <w:sz w:val="19"/>
+                <w:szCs w:val="19"/>
+                <w:highlight w:val="white"/>
+              </w:rPr>
+              <w:t>void</w:t>
+            </w:r>
+            <w:proofErr w:type="spellEnd"/>
+            <w:r>
+              <w:rPr>
+                <w:rFonts w:ascii="Consolas" w:hAnsi="Consolas" w:cs="Consolas"/>
+                <w:color w:val="000000"/>
+                <w:sz w:val="19"/>
+                <w:szCs w:val="19"/>
+                <w:highlight w:val="white"/>
+              </w:rPr>
+              <w:t xml:space="preserve"> </w:t>
+            </w:r>
+            <w:proofErr w:type="spellStart"/>
+            <w:r>
+              <w:rPr>
+                <w:rFonts w:ascii="Consolas" w:hAnsi="Consolas" w:cs="Consolas"/>
+                <w:color w:val="000000"/>
+                <w:sz w:val="19"/>
+                <w:szCs w:val="19"/>
+                <w:highlight w:val="white"/>
+              </w:rPr>
+              <w:t>ChangeGridContent</w:t>
+            </w:r>
+            <w:proofErr w:type="spellEnd"/>
+            <w:r>
+              <w:rPr>
+                <w:rFonts w:ascii="Consolas" w:hAnsi="Consolas" w:cs="Consolas"/>
+                <w:color w:val="000000"/>
+                <w:sz w:val="19"/>
+                <w:szCs w:val="19"/>
+                <w:highlight w:val="white"/>
+              </w:rPr>
+              <w:t>(</w:t>
+            </w:r>
+            <w:proofErr w:type="spellStart"/>
+            <w:r>
+              <w:rPr>
+                <w:rFonts w:ascii="Consolas" w:hAnsi="Consolas" w:cs="Consolas"/>
+                <w:color w:val="2B91AF"/>
+                <w:sz w:val="19"/>
+                <w:szCs w:val="19"/>
+                <w:highlight w:val="white"/>
+              </w:rPr>
+              <w:t>UserControl</w:t>
+            </w:r>
+            <w:proofErr w:type="spellEnd"/>
+            <w:r>
+              <w:rPr>
+                <w:rFonts w:ascii="Consolas" w:hAnsi="Consolas" w:cs="Consolas"/>
+                <w:color w:val="000000"/>
+                <w:sz w:val="19"/>
+                <w:szCs w:val="19"/>
+                <w:highlight w:val="white"/>
+              </w:rPr>
+              <w:t xml:space="preserve"> </w:t>
+            </w:r>
+            <w:proofErr w:type="spellStart"/>
+            <w:r>
+              <w:rPr>
+                <w:rFonts w:ascii="Consolas" w:hAnsi="Consolas" w:cs="Consolas"/>
+                <w:color w:val="000000"/>
+                <w:sz w:val="19"/>
+                <w:szCs w:val="19"/>
+                <w:highlight w:val="white"/>
+              </w:rPr>
+              <w:t>uc</w:t>
+            </w:r>
+            <w:proofErr w:type="spellEnd"/>
+            <w:r>
+              <w:rPr>
+                <w:rFonts w:ascii="Consolas" w:hAnsi="Consolas" w:cs="Consolas"/>
+                <w:color w:val="000000"/>
+                <w:sz w:val="19"/>
+                <w:szCs w:val="19"/>
+                <w:highlight w:val="white"/>
+              </w:rPr>
+              <w:t>)</w:t>
+            </w:r>
+          </w:p>
+          <w:p>
+            <w:pPr>
+              <w:autoSpaceDE w:val="0"/>
+              <w:autoSpaceDN w:val="0"/>
+              <w:adjustRightInd w:val="0"/>
+              <w:rPr>
+                <w:rFonts w:ascii="Consolas" w:hAnsi="Consolas" w:cs="Consolas"/>
+                <w:color w:val="000000"/>
+                <w:sz w:val="19"/>
+                <w:szCs w:val="19"/>
+                <w:highlight w:val="white"/>
+              </w:rPr>
+            </w:pPr>
+            <w:r>
+              <w:rPr>
+                <w:rFonts w:ascii="Consolas" w:hAnsi="Consolas" w:cs="Consolas"/>
+                <w:color w:val="000000"/>
+                <w:sz w:val="19"/>
+                <w:szCs w:val="19"/>
+                <w:highlight w:val="white"/>
+              </w:rPr>
+              <w:t>{</w:t>
+            </w:r>
+          </w:p>
+          <w:p>
+            <w:pPr>
+              <w:autoSpaceDE w:val="0"/>
+              <w:autoSpaceDN w:val="0"/>
+              <w:adjustRightInd w:val="0"/>
+              <w:rPr>
+                <w:rFonts w:ascii="Consolas" w:hAnsi="Consolas" w:cs="Consolas"/>
+                <w:color w:val="000000"/>
+                <w:sz w:val="19"/>
+                <w:szCs w:val="19"/>
+                <w:highlight w:val="white"/>
+              </w:rPr>
+            </w:pPr>
+            <w:r>
+              <w:rPr>
+                <w:rFonts w:ascii="Consolas" w:hAnsi="Consolas" w:cs="Consolas"/>
+                <w:color w:val="000000"/>
+                <w:sz w:val="19"/>
+                <w:szCs w:val="19"/>
+                <w:highlight w:val="white"/>
+              </w:rPr>
+              <w:t xml:space="preserve">    _</w:t>
+            </w:r>
+            <w:proofErr w:type="spellStart"/>
+            <w:r>
+              <w:rPr>
+                <w:rFonts w:ascii="Consolas" w:hAnsi="Consolas" w:cs="Consolas"/>
+                <w:color w:val="000000"/>
+                <w:sz w:val="19"/>
+                <w:szCs w:val="19"/>
+                <w:highlight w:val="white"/>
+              </w:rPr>
+              <w:t>uc</w:t>
+            </w:r>
+            <w:proofErr w:type="spellEnd"/>
+            <w:r>
+              <w:rPr>
+                <w:rFonts w:ascii="Consolas" w:hAnsi="Consolas" w:cs="Consolas"/>
+                <w:color w:val="000000"/>
+                <w:sz w:val="19"/>
+                <w:szCs w:val="19"/>
+                <w:highlight w:val="white"/>
+              </w:rPr>
+              <w:t xml:space="preserve"> = </w:t>
+            </w:r>
+            <w:proofErr w:type="spellStart"/>
+            <w:r>
+              <w:rPr>
+                <w:rFonts w:ascii="Consolas" w:hAnsi="Consolas" w:cs="Consolas"/>
+                <w:color w:val="000000"/>
+                <w:sz w:val="19"/>
+                <w:szCs w:val="19"/>
+                <w:highlight w:val="white"/>
+              </w:rPr>
+              <w:t>uc</w:t>
+            </w:r>
+            <w:proofErr w:type="spellEnd"/>
+            <w:r>
+              <w:rPr>
+                <w:rFonts w:ascii="Consolas" w:hAnsi="Consolas" w:cs="Consolas"/>
+                <w:color w:val="000000"/>
+                <w:sz w:val="19"/>
+                <w:szCs w:val="19"/>
+                <w:highlight w:val="white"/>
+              </w:rPr>
+              <w:t>;</w:t>
+            </w:r>
+          </w:p>
+          <w:p>
+            <w:pPr>
+              <w:autoSpaceDE w:val="0"/>
+              <w:autoSpaceDN w:val="0"/>
+              <w:adjustRightInd w:val="0"/>
+              <w:rPr>
+                <w:rFonts w:ascii="Consolas" w:hAnsi="Consolas" w:cs="Consolas"/>
+                <w:color w:val="000000"/>
+                <w:sz w:val="19"/>
+                <w:szCs w:val="19"/>
+                <w:highlight w:val="white"/>
+              </w:rPr>
+            </w:pPr>
+            <w:r>
+              <w:rPr>
+                <w:rFonts w:ascii="Consolas" w:hAnsi="Consolas" w:cs="Consolas"/>
+                <w:color w:val="000000"/>
+                <w:sz w:val="19"/>
+                <w:szCs w:val="19"/>
+                <w:highlight w:val="white"/>
+              </w:rPr>
+              <w:t xml:space="preserve">    </w:t>
+            </w:r>
+            <w:proofErr w:type="spellStart"/>
+            <w:r>
+              <w:rPr>
+                <w:rFonts w:ascii="Consolas" w:hAnsi="Consolas" w:cs="Consolas"/>
+                <w:color w:val="000000"/>
+                <w:sz w:val="19"/>
+                <w:szCs w:val="19"/>
+                <w:highlight w:val="white"/>
+              </w:rPr>
+              <w:t>CtrlTempGrid.Children.Clear</w:t>
+            </w:r>
+            <w:proofErr w:type="spellEnd"/>
+            <w:r>
+              <w:rPr>
+                <w:rFonts w:ascii="Consolas" w:hAnsi="Consolas" w:cs="Consolas"/>
+                <w:color w:val="000000"/>
+                <w:sz w:val="19"/>
+                <w:szCs w:val="19"/>
+                <w:highlight w:val="white"/>
+              </w:rPr>
+              <w:t>();</w:t>
+            </w:r>
+          </w:p>
+          <w:p>
+            <w:pPr>
+              <w:autoSpaceDE w:val="0"/>
+              <w:autoSpaceDN w:val="0"/>
+              <w:adjustRightInd w:val="0"/>
+              <w:rPr>
+                <w:rFonts w:ascii="Consolas" w:hAnsi="Consolas" w:cs="Consolas"/>
+                <w:color w:val="000000"/>
+                <w:sz w:val="19"/>
+                <w:szCs w:val="19"/>
+                <w:highlight w:val="white"/>
+              </w:rPr>
+            </w:pPr>
+            <w:r>
+              <w:rPr>
+                <w:rFonts w:ascii="Consolas" w:hAnsi="Consolas" w:cs="Consolas"/>
+                <w:color w:val="000000"/>
+                <w:sz w:val="19"/>
+                <w:szCs w:val="19"/>
+                <w:highlight w:val="white"/>
+              </w:rPr>
+              <w:t xml:space="preserve">    </w:t>
+            </w:r>
+            <w:proofErr w:type="spellStart"/>
+            <w:r>
+              <w:rPr>
+                <w:rFonts w:ascii="Consolas" w:hAnsi="Consolas" w:cs="Consolas"/>
+                <w:color w:val="000000"/>
+                <w:sz w:val="19"/>
+                <w:szCs w:val="19"/>
+                <w:highlight w:val="white"/>
+              </w:rPr>
+              <w:t>CtrlTempGrid.Children.Add</w:t>
+            </w:r>
+            <w:proofErr w:type="spellEnd"/>
+            <w:r>
+              <w:rPr>
+                <w:rFonts w:ascii="Consolas" w:hAnsi="Consolas" w:cs="Consolas"/>
+                <w:color w:val="000000"/>
+                <w:sz w:val="19"/>
+                <w:szCs w:val="19"/>
+                <w:highlight w:val="white"/>
+              </w:rPr>
+              <w:t>(_</w:t>
+            </w:r>
+            <w:proofErr w:type="spellStart"/>
+            <w:r>
+              <w:rPr>
+                <w:rFonts w:ascii="Consolas" w:hAnsi="Consolas" w:cs="Consolas"/>
+                <w:color w:val="000000"/>
+                <w:sz w:val="19"/>
+                <w:szCs w:val="19"/>
+                <w:highlight w:val="white"/>
+              </w:rPr>
+              <w:t>uc</w:t>
+            </w:r>
+            <w:proofErr w:type="spellEnd"/>
+            <w:r>
+              <w:rPr>
+                <w:rFonts w:ascii="Consolas" w:hAnsi="Consolas" w:cs="Consolas"/>
+                <w:color w:val="000000"/>
+                <w:sz w:val="19"/>
+                <w:szCs w:val="19"/>
+                <w:highlight w:val="white"/>
+              </w:rPr>
+              <w:t>);</w:t>
+            </w:r>
+            <w:r>
+              <w:rPr>
+                <w:rFonts w:ascii="Consolas" w:hAnsi="Consolas" w:cs="Consolas"/>
+                <w:color w:val="000000"/>
+                <w:sz w:val="19"/>
+                <w:szCs w:val="19"/>
+                <w:highlight w:val="white"/>
+              </w:rPr>
+              <w:t xml:space="preserve"> </w:t>
+            </w:r>
+          </w:p>
+          <w:p>
+            <w:pPr>
+              <w:autoSpaceDE w:val="0"/>
+              <w:autoSpaceDN w:val="0"/>
+              <w:adjustRightInd w:val="0"/>
+              <w:rPr>
+                <w:rFonts w:ascii="Consolas" w:hAnsi="Consolas" w:cs="Consolas"/>
+                <w:color w:val="000000"/>
+                <w:sz w:val="19"/>
+                <w:szCs w:val="19"/>
+                <w:highlight w:val="white"/>
+              </w:rPr>
+            </w:pPr>
+            <w:r>
+              <w:rPr>
+                <w:rFonts w:ascii="Consolas" w:hAnsi="Consolas" w:cs="Consolas"/>
+                <w:color w:val="000000"/>
+                <w:sz w:val="19"/>
+                <w:szCs w:val="19"/>
+                <w:highlight w:val="white"/>
+              </w:rPr>
+              <w:lastRenderedPageBreak/>
+              <w:t xml:space="preserve">    </w:t>
+            </w:r>
+            <w:r>
+              <w:rPr>
+                <w:rFonts w:ascii="Consolas" w:hAnsi="Consolas" w:cs="Consolas"/>
+                <w:color w:val="000000"/>
+                <w:sz w:val="19"/>
+                <w:szCs w:val="19"/>
+                <w:highlight w:val="white"/>
+              </w:rPr>
+              <w:t>[...]</w:t>
+            </w:r>
+          </w:p>
+          <w:p>
+            <w:pPr>
+              <w:keepNext/>
+              <w:autoSpaceDE w:val="0"/>
+              <w:autoSpaceDN w:val="0"/>
+              <w:adjustRightInd w:val="0"/>
+              <w:rPr>
+                <w:rFonts w:ascii="Consolas" w:hAnsi="Consolas" w:cs="Consolas"/>
+                <w:color w:val="0000FF"/>
+                <w:sz w:val="19"/>
+                <w:szCs w:val="19"/>
+                <w:highlight w:val="white"/>
+              </w:rPr>
+            </w:pPr>
+            <w:r>
+              <w:rPr>
+                <w:rFonts w:ascii="Consolas" w:hAnsi="Consolas" w:cs="Consolas"/>
+                <w:color w:val="000000"/>
+                <w:sz w:val="19"/>
+                <w:szCs w:val="19"/>
+                <w:highlight w:val="white"/>
+              </w:rPr>
+              <w:t>}</w:t>
+            </w:r>
+          </w:p>
+        </w:tc>
+      </w:tr>
+    </w:tbl>
+    <w:p>
+      <w:pPr>
+        <w:pStyle w:val="Billedtekst"/>
+        <w:ind w:firstLine="1304"/>
+      </w:pPr>
+      <w:bookmarkStart w:id="7" w:name="_Ref419798759"/>
+      <w:r>
+        <w:rPr>
+          <w:b/>
+        </w:rPr>
+        <w:lastRenderedPageBreak/>
+        <w:t xml:space="preserve">Kodestump </w:t>
+      </w:r>
+      <w:r>
+        <w:rPr>
+          <w:b/>
+        </w:rPr>
+        <w:fldChar w:fldCharType="begin"/>
+      </w:r>
+      <w:r>
+        <w:rPr>
+          <w:b/>
+        </w:rPr>
+        <w:instrText xml:space="preserve"> SEQ Kodestump \* ARABIC </w:instrText>
+      </w:r>
+      <w:r>
+        <w:rPr>
+          <w:b/>
+        </w:rPr>
+        <w:fldChar w:fldCharType="separate"/>
+      </w:r>
+      <w:r>
+        <w:rPr>
+          <w:b/>
+          <w:noProof/>
+        </w:rPr>
+        <w:t>2</w:t>
+      </w:r>
+      <w:r>
+        <w:rPr>
+          <w:b/>
+        </w:rPr>
+        <w:fldChar w:fldCharType="end"/>
+      </w:r>
+      <w:bookmarkEnd w:id="7"/>
+      <w:r>
+        <w:t xml:space="preserve"> Skift af </w:t>
+      </w:r>
+      <w:proofErr w:type="spellStart"/>
+      <w:r>
+        <w:t>UserControl</w:t>
+      </w:r>
+      <w:proofErr w:type="spellEnd"/>
+      <w:r>
+        <w:t xml:space="preserve"> i </w:t>
+      </w:r>
+      <w:proofErr w:type="spellStart"/>
+      <w:r>
+        <w:t>CtrlTemplate</w:t>
+      </w:r>
+      <w:proofErr w:type="spellEnd"/>
+    </w:p>
+    <w:p>
+      <w:r>
+        <w:rPr>
+          <w:i/>
+          <w:noProof/>
+          <w:lang w:eastAsia="da-DK"/>
+        </w:rPr>
+        <mc:AlternateContent>
+          <mc:Choice Requires="wpg">
+            <w:drawing>
+              <wp:anchor distT="0" distB="0" distL="114300" distR="114300" simplePos="0" relativeHeight="251680768" behindDoc="0" locked="0" layoutInCell="1" allowOverlap="1">
+                <wp:simplePos x="0" y="0"/>
+                <wp:positionH relativeFrom="column">
+                  <wp:posOffset>3989705</wp:posOffset>
+                </wp:positionH>
+                <wp:positionV relativeFrom="paragraph">
+                  <wp:posOffset>14605</wp:posOffset>
+                </wp:positionV>
+                <wp:extent cx="2125980" cy="2382520"/>
+                <wp:effectExtent l="0" t="0" r="7620" b="0"/>
+                <wp:wrapSquare wrapText="bothSides"/>
+                <wp:docPr id="14" name="Gruppe 14"/>
+                <wp:cNvGraphicFramePr/>
+                <a:graphic xmlns:a="http://schemas.openxmlformats.org/drawingml/2006/main">
+                  <a:graphicData uri="http://schemas.microsoft.com/office/word/2010/wordprocessingGroup">
+                    <wpg:wgp>
+                      <wpg:cNvGrpSpPr/>
+                      <wpg:grpSpPr>
+                        <a:xfrm>
+                          <a:off x="0" y="0"/>
+                          <a:ext cx="2125980" cy="2382520"/>
+                          <a:chOff x="0" y="0"/>
+                          <a:chExt cx="2125980" cy="2382520"/>
+                        </a:xfrm>
+                      </wpg:grpSpPr>
+                      <wpg:grpSp>
+                        <wpg:cNvPr id="12" name="Gruppe 12"/>
+                        <wpg:cNvGrpSpPr/>
+                        <wpg:grpSpPr>
+                          <a:xfrm>
+                            <a:off x="0" y="0"/>
+                            <a:ext cx="2125980" cy="2054225"/>
+                            <a:chOff x="0" y="0"/>
+                            <a:chExt cx="2125980" cy="2054225"/>
+                          </a:xfrm>
+                        </wpg:grpSpPr>
+                        <pic:pic xmlns:pic="http://schemas.openxmlformats.org/drawingml/2006/picture">
+                          <pic:nvPicPr>
+                            <pic:cNvPr id="2" name="Billede 2"/>
+                            <pic:cNvPicPr>
+                              <a:picLocks noChangeAspect="1"/>
+                            </pic:cNvPicPr>
+                          </pic:nvPicPr>
+                          <pic:blipFill>
+                            <a:blip r:embed="rId11">
+                              <a:extLst>
+                                <a:ext uri="{28A0092B-C50C-407E-A947-70E740481C1C}">
+                                  <a14:useLocalDpi xmlns:a14="http://schemas.microsoft.com/office/drawing/2010/main" val="0"/>
+                                </a:ext>
+                              </a:extLst>
+                            </a:blip>
+                            <a:srcRect/>
+                            <a:stretch>
+                              <a:fillRect/>
+                            </a:stretch>
+                          </pic:blipFill>
+                          <pic:spPr bwMode="auto">
+                            <a:xfrm>
+                              <a:off x="0" y="0"/>
+                              <a:ext cx="2125980" cy="2054225"/>
+                            </a:xfrm>
+                            <a:prstGeom prst="rect">
+                              <a:avLst/>
+                            </a:prstGeom>
+                            <a:noFill/>
+                            <a:ln>
+                              <a:noFill/>
+                            </a:ln>
+                          </pic:spPr>
+                        </pic:pic>
+                        <wps:wsp>
+                          <wps:cNvPr id="217" name="Tekstfelt 2"/>
+                          <wps:cNvSpPr txBox="1">
+                            <a:spLocks noChangeArrowheads="1"/>
+                          </wps:cNvSpPr>
+                          <wps:spPr bwMode="auto">
+                            <a:xfrm>
+                              <a:off x="850605" y="63796"/>
+                              <a:ext cx="372110" cy="254635"/>
+                            </a:xfrm>
+                            <a:prstGeom prst="rect">
+                              <a:avLst/>
+                            </a:prstGeom>
+                            <a:noFill/>
+                            <a:ln w="9525">
+                              <a:noFill/>
+                              <a:miter lim="800000"/>
+                              <a:headEnd/>
+                              <a:tailEnd/>
+                            </a:ln>
+                          </wps:spPr>
+                          <wps:txbx>
+                            <w:txbxContent>
+                              <w:p>
+                                <w:r>
+                                  <w:t>[0]</w:t>
+                                </w:r>
+                              </w:p>
+                            </w:txbxContent>
+                          </wps:txbx>
+                          <wps:bodyPr rot="0" vert="horz" wrap="square" lIns="91440" tIns="45720" rIns="91440" bIns="45720" anchor="t" anchorCtr="0">
+                            <a:noAutofit/>
+                          </wps:bodyPr>
+                        </wps:wsp>
+                        <wps:wsp>
+                          <wps:cNvPr id="3" name="Tekstfelt 2"/>
+                          <wps:cNvSpPr txBox="1">
+                            <a:spLocks noChangeArrowheads="1"/>
+                          </wps:cNvSpPr>
+                          <wps:spPr bwMode="auto">
+                            <a:xfrm>
+                              <a:off x="1403498" y="212652"/>
+                              <a:ext cx="372110" cy="254635"/>
+                            </a:xfrm>
+                            <a:prstGeom prst="rect">
+                              <a:avLst/>
+                            </a:prstGeom>
+                            <a:noFill/>
+                            <a:ln w="9525">
+                              <a:noFill/>
+                              <a:miter lim="800000"/>
+                              <a:headEnd/>
+                              <a:tailEnd/>
+                            </a:ln>
+                          </wps:spPr>
+                          <wps:txbx>
+                            <w:txbxContent>
+                              <w:p>
+                                <w:r>
+                                  <w:t>[1]</w:t>
+                                </w:r>
+                              </w:p>
+                            </w:txbxContent>
+                          </wps:txbx>
+                          <wps:bodyPr rot="0" vert="horz" wrap="square" lIns="91440" tIns="45720" rIns="91440" bIns="45720" anchor="t" anchorCtr="0">
+                            <a:noAutofit/>
+                          </wps:bodyPr>
+                        </wps:wsp>
+                        <wps:wsp>
+                          <wps:cNvPr id="4" name="Tekstfelt 2"/>
+                          <wps:cNvSpPr txBox="1">
+                            <a:spLocks noChangeArrowheads="1"/>
+                          </wps:cNvSpPr>
+                          <wps:spPr bwMode="auto">
+                            <a:xfrm>
+                              <a:off x="1722475" y="648587"/>
+                              <a:ext cx="372110" cy="254635"/>
+                            </a:xfrm>
+                            <a:prstGeom prst="rect">
+                              <a:avLst/>
+                            </a:prstGeom>
+                            <a:noFill/>
+                            <a:ln w="9525">
+                              <a:noFill/>
+                              <a:miter lim="800000"/>
+                              <a:headEnd/>
+                              <a:tailEnd/>
+                            </a:ln>
+                          </wps:spPr>
+                          <wps:txbx>
+                            <w:txbxContent>
+                              <w:p>
+                                <w:r>
+                                  <w:t>[2]</w:t>
+                                </w:r>
+                              </w:p>
+                            </w:txbxContent>
+                          </wps:txbx>
+                          <wps:bodyPr rot="0" vert="horz" wrap="square" lIns="91440" tIns="45720" rIns="91440" bIns="45720" anchor="t" anchorCtr="0">
+                            <a:noAutofit/>
+                          </wps:bodyPr>
+                        </wps:wsp>
+                        <wps:wsp>
+                          <wps:cNvPr id="5" name="Tekstfelt 2"/>
+                          <wps:cNvSpPr txBox="1">
+                            <a:spLocks noChangeArrowheads="1"/>
+                          </wps:cNvSpPr>
+                          <wps:spPr bwMode="auto">
+                            <a:xfrm>
+                              <a:off x="1722475" y="1201480"/>
+                              <a:ext cx="372110" cy="254635"/>
+                            </a:xfrm>
+                            <a:prstGeom prst="rect">
+                              <a:avLst/>
+                            </a:prstGeom>
+                            <a:noFill/>
+                            <a:ln w="9525">
+                              <a:noFill/>
+                              <a:miter lim="800000"/>
+                              <a:headEnd/>
+                              <a:tailEnd/>
+                            </a:ln>
+                          </wps:spPr>
+                          <wps:txbx>
+                            <w:txbxContent>
+                              <w:p>
+                                <w:r>
+                                  <w:t>[3]</w:t>
+                                </w:r>
+                              </w:p>
+                            </w:txbxContent>
+                          </wps:txbx>
+                          <wps:bodyPr rot="0" vert="horz" wrap="square" lIns="91440" tIns="45720" rIns="91440" bIns="45720" anchor="t" anchorCtr="0">
+                            <a:noAutofit/>
+                          </wps:bodyPr>
+                        </wps:wsp>
+                        <wps:wsp>
+                          <wps:cNvPr id="6" name="Tekstfelt 2"/>
+                          <wps:cNvSpPr txBox="1">
+                            <a:spLocks noChangeArrowheads="1"/>
+                          </wps:cNvSpPr>
+                          <wps:spPr bwMode="auto">
+                            <a:xfrm>
+                              <a:off x="1339703" y="1616149"/>
+                              <a:ext cx="372110" cy="254635"/>
+                            </a:xfrm>
+                            <a:prstGeom prst="rect">
+                              <a:avLst/>
+                            </a:prstGeom>
+                            <a:noFill/>
+                            <a:ln w="9525">
+                              <a:noFill/>
+                              <a:miter lim="800000"/>
+                              <a:headEnd/>
+                              <a:tailEnd/>
+                            </a:ln>
+                          </wps:spPr>
+                          <wps:txbx>
+                            <w:txbxContent>
+                              <w:p>
+                                <w:r>
+                                  <w:t>[4]</w:t>
+                                </w:r>
+                              </w:p>
+                            </w:txbxContent>
+                          </wps:txbx>
+                          <wps:bodyPr rot="0" vert="horz" wrap="square" lIns="91440" tIns="45720" rIns="91440" bIns="45720" anchor="t" anchorCtr="0">
+                            <a:noAutofit/>
+                          </wps:bodyPr>
+                        </wps:wsp>
+                        <wps:wsp>
+                          <wps:cNvPr id="7" name="Tekstfelt 2"/>
+                          <wps:cNvSpPr txBox="1">
+                            <a:spLocks noChangeArrowheads="1"/>
+                          </wps:cNvSpPr>
+                          <wps:spPr bwMode="auto">
+                            <a:xfrm>
+                              <a:off x="829340" y="1711842"/>
+                              <a:ext cx="372110" cy="254635"/>
+                            </a:xfrm>
+                            <a:prstGeom prst="rect">
+                              <a:avLst/>
+                            </a:prstGeom>
+                            <a:noFill/>
+                            <a:ln w="9525">
+                              <a:noFill/>
+                              <a:miter lim="800000"/>
+                              <a:headEnd/>
+                              <a:tailEnd/>
+                            </a:ln>
+                          </wps:spPr>
+                          <wps:txbx>
+                            <w:txbxContent>
+                              <w:p>
+                                <w:r>
+                                  <w:t>[5]</w:t>
+                                </w:r>
+                              </w:p>
+                            </w:txbxContent>
+                          </wps:txbx>
+                          <wps:bodyPr rot="0" vert="horz" wrap="square" lIns="91440" tIns="45720" rIns="91440" bIns="45720" anchor="t" anchorCtr="0">
+                            <a:noAutofit/>
+                          </wps:bodyPr>
+                        </wps:wsp>
+                        <wps:wsp>
+                          <wps:cNvPr id="8" name="Tekstfelt 2"/>
+                          <wps:cNvSpPr txBox="1">
+                            <a:spLocks noChangeArrowheads="1"/>
+                          </wps:cNvSpPr>
+                          <wps:spPr bwMode="auto">
+                            <a:xfrm>
+                              <a:off x="318977" y="1573619"/>
+                              <a:ext cx="372110" cy="254635"/>
+                            </a:xfrm>
+                            <a:prstGeom prst="rect">
+                              <a:avLst/>
+                            </a:prstGeom>
+                            <a:noFill/>
+                            <a:ln w="9525">
+                              <a:noFill/>
+                              <a:miter lim="800000"/>
+                              <a:headEnd/>
+                              <a:tailEnd/>
+                            </a:ln>
+                          </wps:spPr>
+                          <wps:txbx>
+                            <w:txbxContent>
+                              <w:p>
+                                <w:r>
+                                  <w:t>[6]</w:t>
+                                </w:r>
+                              </w:p>
+                            </w:txbxContent>
+                          </wps:txbx>
+                          <wps:bodyPr rot="0" vert="horz" wrap="square" lIns="91440" tIns="45720" rIns="91440" bIns="45720" anchor="t" anchorCtr="0">
+                            <a:noAutofit/>
+                          </wps:bodyPr>
+                        </wps:wsp>
+                        <wps:wsp>
+                          <wps:cNvPr id="9" name="Tekstfelt 2"/>
+                          <wps:cNvSpPr txBox="1">
+                            <a:spLocks noChangeArrowheads="1"/>
+                          </wps:cNvSpPr>
+                          <wps:spPr bwMode="auto">
+                            <a:xfrm>
+                              <a:off x="21265" y="1137684"/>
+                              <a:ext cx="372110" cy="254635"/>
+                            </a:xfrm>
+                            <a:prstGeom prst="rect">
+                              <a:avLst/>
+                            </a:prstGeom>
+                            <a:noFill/>
+                            <a:ln w="9525">
+                              <a:noFill/>
+                              <a:miter lim="800000"/>
+                              <a:headEnd/>
+                              <a:tailEnd/>
+                            </a:ln>
+                          </wps:spPr>
+                          <wps:txbx>
+                            <w:txbxContent>
+                              <w:p>
+                                <w:r>
+                                  <w:t>[7]</w:t>
+                                </w:r>
+                              </w:p>
+                            </w:txbxContent>
+                          </wps:txbx>
+                          <wps:bodyPr rot="0" vert="horz" wrap="square" lIns="91440" tIns="45720" rIns="91440" bIns="45720" anchor="t" anchorCtr="0">
+                            <a:noAutofit/>
+                          </wps:bodyPr>
+                        </wps:wsp>
+                        <wps:wsp>
+                          <wps:cNvPr id="10" name="Tekstfelt 2"/>
+                          <wps:cNvSpPr txBox="1">
+                            <a:spLocks noChangeArrowheads="1"/>
+                          </wps:cNvSpPr>
+                          <wps:spPr bwMode="auto">
+                            <a:xfrm>
+                              <a:off x="42530" y="616689"/>
+                              <a:ext cx="372110" cy="254635"/>
+                            </a:xfrm>
+                            <a:prstGeom prst="rect">
+                              <a:avLst/>
+                            </a:prstGeom>
+                            <a:noFill/>
+                            <a:ln w="9525">
+                              <a:noFill/>
+                              <a:miter lim="800000"/>
+                              <a:headEnd/>
+                              <a:tailEnd/>
+                            </a:ln>
+                          </wps:spPr>
+                          <wps:txbx>
+                            <w:txbxContent>
+                              <w:p>
+                                <w:r>
+                                  <w:t>[8]</w:t>
+                                </w:r>
+                              </w:p>
+                            </w:txbxContent>
+                          </wps:txbx>
+                          <wps:bodyPr rot="0" vert="horz" wrap="square" lIns="91440" tIns="45720" rIns="91440" bIns="45720" anchor="t" anchorCtr="0">
+                            <a:noAutofit/>
+                          </wps:bodyPr>
+                        </wps:wsp>
+                        <wps:wsp>
+                          <wps:cNvPr id="11" name="Tekstfelt 2"/>
+                          <wps:cNvSpPr txBox="1">
+                            <a:spLocks noChangeArrowheads="1"/>
+                          </wps:cNvSpPr>
+                          <wps:spPr bwMode="auto">
+                            <a:xfrm>
+                              <a:off x="361507" y="223284"/>
+                              <a:ext cx="372110" cy="254635"/>
+                            </a:xfrm>
+                            <a:prstGeom prst="rect">
+                              <a:avLst/>
+                            </a:prstGeom>
+                            <a:noFill/>
+                            <a:ln w="9525">
+                              <a:noFill/>
+                              <a:miter lim="800000"/>
+                              <a:headEnd/>
+                              <a:tailEnd/>
+                            </a:ln>
+                          </wps:spPr>
+                          <wps:txbx>
+                            <w:txbxContent>
+                              <w:p>
+                                <w:r>
+                                  <w:t>[9]</w:t>
+                                </w:r>
+                              </w:p>
+                            </w:txbxContent>
+                          </wps:txbx>
+                          <wps:bodyPr rot="0" vert="horz" wrap="square" lIns="91440" tIns="45720" rIns="91440" bIns="45720" anchor="t" anchorCtr="0">
+                            <a:noAutofit/>
+                          </wps:bodyPr>
+                        </wps:wsp>
+                      </wpg:grpSp>
+                      <wps:wsp>
+                        <wps:cNvPr id="13" name="Tekstfelt 13"/>
+                        <wps:cNvSpPr txBox="1"/>
+                        <wps:spPr>
+                          <a:xfrm>
+                            <a:off x="0" y="2115820"/>
+                            <a:ext cx="2125980" cy="266700"/>
+                          </a:xfrm>
+                          <a:prstGeom prst="rect">
+                            <a:avLst/>
+                          </a:prstGeom>
+                          <a:solidFill>
+                            <a:prstClr val="white"/>
+                          </a:solidFill>
+                          <a:ln>
+                            <a:noFill/>
+                          </a:ln>
+                          <a:effectLst/>
+                        </wps:spPr>
+                        <wps:txbx>
+                          <w:txbxContent>
+                            <w:p>
+                              <w:pPr>
+                                <w:pStyle w:val="Billedtekst"/>
+                                <w:rPr>
+                                  <w:noProof/>
+                                </w:rPr>
+                              </w:pPr>
+                              <w:r>
+                                <w:rPr>
+                                  <w:b/>
+                                </w:rPr>
+                                <w:t xml:space="preserve">                  </w:t>
+                              </w:r>
+                              <w:bookmarkStart w:id="8" w:name="_Ref419800960"/>
+                              <w:r>
+                                <w:rPr>
+                                  <w:b/>
+                                </w:rPr>
+                                <w:t xml:space="preserve">Figur </w:t>
+                              </w:r>
+                              <w:r>
+                                <w:rPr>
+                                  <w:b/>
+                                </w:rPr>
+                                <w:fldChar w:fldCharType="begin"/>
+                              </w:r>
+                              <w:r>
+                                <w:rPr>
+                                  <w:b/>
+                                </w:rPr>
+                                <w:instrText xml:space="preserve"> SEQ Figur \* ARABIC </w:instrText>
+                              </w:r>
+                              <w:r>
+                                <w:rPr>
+                                  <w:b/>
+                                </w:rPr>
+                                <w:fldChar w:fldCharType="separate"/>
+                              </w:r>
+                              <w:r>
+                                <w:rPr>
+                                  <w:b/>
+                                  <w:noProof/>
+                                </w:rPr>
+                                <w:t>6</w:t>
+                              </w:r>
+                              <w:r>
+                                <w:rPr>
+                                  <w:b/>
+                                </w:rPr>
+                                <w:fldChar w:fldCharType="end"/>
+                              </w:r>
+                              <w:bookmarkEnd w:id="8"/>
+                              <w:r>
+                                <w:rPr>
+                                  <w:noProof/>
+                                </w:rPr>
+                                <w:t xml:space="preserve"> Cirkulær buffer</w:t>
+                              </w:r>
+                            </w:p>
+                          </w:txbxContent>
+                        </wps:txbx>
+                        <wps:bodyPr rot="0" spcFirstLastPara="0" vertOverflow="overflow" horzOverflow="overflow" vert="horz" wrap="square" lIns="0" tIns="0" rIns="0" bIns="0" numCol="1" spcCol="0" rtlCol="0" fromWordArt="0" anchor="t" anchorCtr="0" forceAA="0" compatLnSpc="1">
+                          <a:prstTxWarp prst="textNoShape">
+                            <a:avLst/>
+                          </a:prstTxWarp>
+                          <a:spAutoFit/>
+                        </wps:bodyPr>
+                      </wps:wsp>
+                    </wpg:wgp>
+                  </a:graphicData>
+                </a:graphic>
+              </wp:anchor>
+            </w:drawing>
+          </mc:Choice>
+          <mc:Fallback>
+            <w:pict>
+              <v:group id="Gruppe 14" o:spid="_x0000_s1026" style="position:absolute;margin-left:314.15pt;margin-top:1.15pt;width:167.4pt;height:187.6pt;z-index:251680768" coordsize="21259,23825" o:gfxdata="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">
+                <v:group id="Gruppe 12" o:spid="_x0000_s1027" style="position:absolute;width:21259;height:20542" coordsize="21259,20542" o:gfxdata="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">
+                  <v:shape id="Billede 2" o:spid="_x0000_s1028" type="#_x0000_t75" style="position:absolute;width:21259;height:20542;visibility:visible;mso-wrap-style:square" o:gfxdata="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">
+                    <v:imagedata r:id="rId12" o:title=""/>
+                    <v:path arrowok="t"/>
+                  </v:shape>
+                  <v:shapetype id="_x0000_t202" coordsize="21600,21600" o:spt="202" path="m,l,21600r21600,l21600,xe">
+                    <v:stroke joinstyle="miter"/>
+                    <v:path gradientshapeok="t" o:connecttype="rect"/>
+                  </v:shapetype>
+                  <v:shape id="Tekstfelt 2" o:spid="_x0000_s1029" type="#_x0000_t202" style="position:absolute;left:8506;top:637;width:3721;height:2547;visibility:visible;mso-wrap-style:square;v-text-anchor:top" o:gfxdata="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" filled="f" stroked="f">
+                    <v:textbox>
+                      <w:txbxContent>
+                        <w:p>
+                          <w:r>
+                            <w:t>[0]</w:t>
+                          </w:r>
+                        </w:p>
+                      </w:txbxContent>
+                    </v:textbox>
+                  </v:shape>
+                  <v:shape id="Tekstfelt 2" o:spid="_x0000_s1030" type="#_x0000_t202" style="position:absolute;left:14034;top:2126;width:3722;height:2546;visibility:visible;mso-wrap-style:square;v-text-anchor:top" o:gfxdata="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" filled="f" stroked="f">
+                    <v:textbox>
+                      <w:txbxContent>
+                        <w:p>
+                          <w:r>
+                            <w:t>[1]</w:t>
+                          </w:r>
+                        </w:p>
+                      </w:txbxContent>
+                    </v:textbox>
+                  </v:shape>
+                  <v:shape id="Tekstfelt 2" o:spid="_x0000_s1031" type="#_x0000_t202" style="position:absolute;left:17224;top:6485;width:3721;height:2547;visibility:visible;mso-wrap-style:square;v-text-anchor:top" o:gfxdata="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" filled="f" stroked="f">
+                    <v:textbox>
+                      <w:txbxContent>
+                        <w:p>
+                          <w:r>
+                            <w:t>[2]</w:t>
+                          </w:r>
+                        </w:p>
+                      </w:txbxContent>
+                    </v:textbox>
+                  </v:shape>
+                  <v:shape id="Tekstfelt 2" o:spid="_x0000_s1032" type="#_x0000_t202" style="position:absolute;left:17224;top:12014;width:3721;height:2547;visibility:visible;mso-wrap-style:square;v-text-anchor:top" o:gfxdata="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" filled="f" stroked="f">
+                    <v:textbox>
+                      <w:txbxContent>
+                        <w:p>
+                          <w:r>
+                            <w:t>[3]</w:t>
+                          </w:r>
+                        </w:p>
+                      </w:txbxContent>
+                    </v:textbox>
+                  </v:shape>
+                  <v:shape id="Tekstfelt 2" o:spid="_x0000_s1033" type="#_x0000_t202" style="position:absolute;left:13397;top:16161;width:3721;height:2546;visibility:visible;mso-wrap-style:square;v-text-anchor:top" o:gfxdata="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" filled="f" stroked="f">
+                    <v:textbox>
+                      <w:txbxContent>
+                        <w:p>
+                          <w:r>
+                            <w:t>[4]</w:t>
+                          </w:r>
+                        </w:p>
+                      </w:txbxContent>
+                    </v:textbox>
+                  </v:shape>
+                  <v:shape id="Tekstfelt 2" o:spid="_x0000_s1034" type="#_x0000_t202" style="position:absolute;left:8293;top:17118;width:3721;height:2546;visibility:visible;mso-wrap-style:square;v-text-anchor:top" o:gfxdata="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" filled="f" stroked="f">
+                    <v:textbox>
+                      <w:txbxContent>
+                        <w:p>
+                          <w:r>
+                            <w:t>[5]</w:t>
+                          </w:r>
+                        </w:p>
+                      </w:txbxContent>
+                    </v:textbox>
+                  </v:shape>
+                  <v:shape id="Tekstfelt 2" o:spid="_x0000_s1035" type="#_x0000_t202" style="position:absolute;left:3189;top:15736;width:3721;height:2546;visibility:visible;mso-wrap-style:square;v-text-anchor:top" o:gfxdata="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" filled="f" stroked="f">
+                    <v:textbox>
+                      <w:txbxContent>
+                        <w:p>
+                          <w:r>
+                            <w:t>[6]</w:t>
+                          </w:r>
+                        </w:p>
+                      </w:txbxContent>
+                    </v:textbox>
+                  </v:shape>
+                  <v:shape id="Tekstfelt 2" o:spid="_x0000_s1036" type="#_x0000_t202" style="position:absolute;left:212;top:11376;width:3721;height:2547;visibility:visible;mso-wrap-style:square;v-text-anchor:top" o:gfxdata="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" filled="f" stroked="f">
+                    <v:textbox>
+                      <w:txbxContent>
+                        <w:p>
+                          <w:r>
+                            <w:t>[7]</w:t>
+                          </w:r>
+                        </w:p>
+                      </w:txbxContent>
+                    </v:textbox>
+                  </v:shape>
+                  <v:shape id="Tekstfelt 2" o:spid="_x0000_s1037" type="#_x0000_t202" style="position:absolute;left:425;top:6166;width:3721;height:2547;visibility:visible;mso-wrap-style:square;v-text-anchor:top" o:gfxdata="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" filled="f" stroked="f">
+                    <v:textbox>
+                      <w:txbxContent>
+                        <w:p>
+                          <w:r>
+                            <w:t>[8]</w:t>
+                          </w:r>
+                        </w:p>
+                      </w:txbxContent>
+                    </v:textbox>
+                  </v:shape>
+                  <v:shape id="Tekstfelt 2" o:spid="_x0000_s1038" type="#_x0000_t202" style="position:absolute;left:3615;top:2232;width:3721;height:2547;visibility:visible;mso-wrap-style:square;v-text-anchor:top" o:gfxdata="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" filled="f" stroked="f">
+                    <v:textbox>
+                      <w:txbxContent>
+                        <w:p>
+                          <w:r>
+                            <w:t>[9]</w:t>
+                          </w:r>
+                        </w:p>
+                      </w:txbxContent>
+                    </v:textbox>
+                  </v:shape>
+                </v:group>
+                <v:shape id="Tekstfelt 13" o:spid="_x0000_s1039" type="#_x0000_t202" style="position:absolute;top:21158;width:21259;height:2667;visibility:visible;mso-wrap-style:square;v-text-anchor:top" o:gfxdata="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" stroked="f">
+                  <v:textbox style="mso-fit-shape-to-text:t" inset="0,0,0,0">
+                    <w:txbxContent>
+                      <w:p>
+                        <w:pPr>
+                          <w:pStyle w:val="Billedtekst"/>
+                          <w:rPr>
+                            <w:noProof/>
+                          </w:rPr>
+                        </w:pPr>
+                        <w:r>
+                          <w:rPr>
+                            <w:b/>
+                          </w:rPr>
+                          <w:t xml:space="preserve">                  </w:t>
+                        </w:r>
+                        <w:bookmarkStart w:id="9" w:name="_Ref419800960"/>
+                        <w:r>
+                          <w:rPr>
+                            <w:b/>
+                          </w:rPr>
+                          <w:t xml:space="preserve">Figur </w:t>
+                        </w:r>
+                        <w:r>
+                          <w:rPr>
+                            <w:b/>
+                          </w:rPr>
+                          <w:fldChar w:fldCharType="begin"/>
+                        </w:r>
+                        <w:r>
+                          <w:rPr>
+                            <w:b/>
+                          </w:rPr>
+                          <w:instrText xml:space="preserve"> SEQ Figur \* ARABIC </w:instrText>
+                        </w:r>
+                        <w:r>
+                          <w:rPr>
+                            <w:b/>
+                          </w:rPr>
+                          <w:fldChar w:fldCharType="separate"/>
+                        </w:r>
+                        <w:r>
+                          <w:rPr>
+                            <w:b/>
+                            <w:noProof/>
+                          </w:rPr>
+                          <w:t>6</w:t>
+                        </w:r>
+                        <w:r>
+                          <w:rPr>
+                            <w:b/>
+                          </w:rPr>
+                          <w:fldChar w:fldCharType="end"/>
+                        </w:r>
+                        <w:bookmarkEnd w:id="9"/>
+                        <w:r>
+                          <w:rPr>
+                            <w:noProof/>
+                          </w:rPr>
+                          <w:t xml:space="preserve"> Cirkulær buffer</w:t>
+                        </w:r>
+                      </w:p>
+                    </w:txbxContent>
+                  </v:textbox>
+                </v:shape>
+                <w10:wrap type="square"/>
+              </v:group>
+            </w:pict>
+          </mc:Fallback>
+        </mc:AlternateContent>
+      </w:r>
+      <w:proofErr w:type="spellStart"/>
+      <w:r>
+        <w:rPr>
+          <w:i/>
+        </w:rPr>
+        <w:t>CtrlTemplate</w:t>
+      </w:r>
+      <w:proofErr w:type="spellEnd"/>
+      <w:r>
+        <w:t xml:space="preserve"> lagrer desuden </w:t>
+      </w:r>
+      <w:r>
+        <w:t xml:space="preserve">de foregående </w:t>
+      </w:r>
+      <w:proofErr w:type="spellStart"/>
+      <w:r>
+        <w:rPr>
+          <w:i/>
+        </w:rPr>
+        <w:t>UserControls</w:t>
+      </w:r>
+      <w:proofErr w:type="spellEnd"/>
+      <w:r>
+        <w:t>, som programmet har vist</w:t>
+      </w:r>
+      <w:r>
+        <w:t>, i en cirkulær buffer (</w:t>
+      </w:r>
+      <w:fldSimple w:instr=" REF _Ref419800960 ">
         <w:r>
           <w:rPr>
             <w:b/>
@@ -383,127 +3049,43 @@
             <w:b/>
             <w:noProof/>
           </w:rPr>
-          <w:t>2</w:t>
+          <w:t>6</w:t>
         </w:r>
       </w:fldSimple>
       <w:r>
-        <w:t>.</w:t>
-      </w:r>
-    </w:p>
-    <w:p>
-      <w:pPr>
-        <w:keepNext/>
-        <w:ind w:firstLine="1304"/>
-      </w:pPr>
-      <w:r>
-        <w:pict>
-          <v:shape id="_x0000_i1025" type="#_x0000_t75" style="width:345.75pt;height:231.9pt">
-            <v:imagedata r:id="rId7" o:title="HovedMenu Udkast" croptop="5231f" cropbottom="4339f" cropleft="10927f" cropright="7540f" gain="1.25" blacklevel="6554f" grayscale="t"/>
-          </v:shape>
-        </w:pict>
-      </w:r>
-    </w:p>
-    <w:p>
-      <w:pPr>
-        <w:pStyle w:val="Billedtekst"/>
-        <w:ind w:firstLine="1304"/>
-        <w:rPr>
-          <w:noProof/>
-        </w:rPr>
-      </w:pPr>
-      <w:bookmarkStart w:id="1" w:name="_Ref419795029"/>
-      <w:r>
-        <w:rPr>
-          <w:b/>
-        </w:rPr>
-        <w:t xml:space="preserve">Figur </w:t>
-      </w:r>
-      <w:r>
-        <w:rPr>
-          <w:b/>
-        </w:rPr>
-        <w:fldChar w:fldCharType="begin"/>
-      </w:r>
-      <w:r>
-        <w:rPr>
-          <w:b/>
-        </w:rPr>
-        <w:instrText xml:space="preserve"> SEQ Figur \* ARABIC </w:instrText>
-      </w:r>
-      <w:r>
-        <w:rPr>
-          <w:b/>
-        </w:rPr>
-        <w:fldChar w:fldCharType="separate"/>
-      </w:r>
-      <w:r>
-        <w:rPr>
-          <w:b/>
-          <w:noProof/>
-        </w:rPr>
-        <w:t>2</w:t>
-      </w:r>
-      <w:r>
-        <w:rPr>
-          <w:b/>
-        </w:rPr>
-        <w:fldChar w:fldCharType="end"/>
-      </w:r>
-      <w:bookmarkEnd w:id="1"/>
-      <w:r>
-        <w:rPr>
-          <w:noProof/>
-        </w:rPr>
-        <w:t xml:space="preserve"> Skitse af hovedmenu og ramme</w:t>
-      </w:r>
-    </w:p>
-    <w:p>
-      <w:r>
-        <w:t xml:space="preserve">Rammen, som er alt omkring firkanten </w:t>
+        <w:t>)</w:t>
+      </w:r>
+      <w:r>
+        <w:t xml:space="preserve">. </w:t>
+      </w:r>
+      <w:r>
+        <w:t xml:space="preserve">Dette muliggør brugen af </w:t>
       </w:r>
       <w:r>
         <w:rPr>
           <w:i/>
         </w:rPr>
-        <w:t>Panel/Grid</w:t>
-      </w:r>
-      <w:r>
-        <w:t>, vil ikke ændres, når der ændres kontekst.</w:t>
-      </w:r>
-    </w:p>
-    <w:p>
-      <w:r>
-        <w:t xml:space="preserve">En senere ændring, i forhold til skitsen, har været at knapperne i </w:t>
+        <w:t>Frem</w:t>
+      </w:r>
+      <w:r>
+        <w:t xml:space="preserve">- og </w:t>
       </w:r>
       <w:r>
         <w:rPr>
           <w:i/>
         </w:rPr>
-        <w:t>Panel/Grid</w:t>
-      </w:r>
-      <w:r>
-        <w:t xml:space="preserve"> vil være direkte </w:t>
-      </w:r>
-      <w:r>
-        <w:t>henvisende til de eksisterende lister, hvorfra det vil være muligt at tilføje, redigere og fjerne varer direkte.</w:t>
-      </w:r>
-    </w:p>
-    <w:p>
-      <w:pPr>
-        <w:pStyle w:val="Overskrift4"/>
-      </w:pPr>
-      <w:r>
-        <w:t>Se varer</w:t>
-      </w:r>
-    </w:p>
-    <w:p>
-      <w:r>
-        <w:t>Designet af menuen for “Se varer” er blevet skitseret som i</w:t>
-      </w:r>
-      <w:r>
-        <w:t xml:space="preserve"> </w:t>
-      </w:r>
-      <w:fldSimple w:instr=" REF _Ref419795052 ">
+        <w:t>Tilbage</w:t>
+      </w:r>
+      <w:r>
+        <w:t>-knapperne, som ses øverst til venst</w:t>
+      </w:r>
+      <w:r>
+        <w:t>r</w:t>
+      </w:r>
+      <w:r>
+        <w:t xml:space="preserve">e på </w:t>
+      </w:r>
+      <w:fldSimple w:instr=" REF _Ref419797451 ">
         <w:r>
           <w:rPr>
             <w:b/>
@@ -515,194 +3097,950 @@
             <w:b/>
             <w:noProof/>
           </w:rPr>
-          <w:t>3</w:t>
+          <w:t>5</w:t>
         </w:r>
       </w:fldSimple>
       <w:r>
-        <w:t>.</w:t>
-      </w:r>
-    </w:p>
-    <w:p>
-      <w:pPr>
-        <w:keepNext/>
-        <w:ind w:firstLine="1304"/>
-      </w:pPr>
-      <w:r>
-        <w:lastRenderedPageBreak/>
-        <w:pict>
-          <v:shape id="_x0000_i1026" type="#_x0000_t75" style="width:346.6pt;height:208.45pt">
-            <v:imagedata r:id="rId8" o:title="Se Varer Udkast" croptop="10242f" cropbottom="4828f" cropleft="10325f" cropright="7844f" gain="1.25" blacklevel="6554f" grayscale="t"/>
-          </v:shape>
-        </w:pict>
-      </w:r>
-    </w:p>
-    <w:p>
-      <w:pPr>
-        <w:pStyle w:val="Billedtekst"/>
-        <w:ind w:firstLine="1304"/>
-        <w:rPr>
-          <w:noProof/>
-        </w:rPr>
-      </w:pPr>
-      <w:bookmarkStart w:id="2" w:name="_Ref419795052"/>
-      <w:r>
-        <w:rPr>
-          <w:b/>
-        </w:rPr>
-        <w:t xml:space="preserve">Figur </w:t>
-      </w:r>
-      <w:r>
-        <w:rPr>
-          <w:b/>
-        </w:rPr>
-        <w:fldChar w:fldCharType="begin"/>
-      </w:r>
-      <w:r>
-        <w:rPr>
-          <w:b/>
-        </w:rPr>
-        <w:instrText xml:space="preserve"> SEQ Figur \* ARABIC </w:instrText>
-      </w:r>
-      <w:r>
-        <w:rPr>
-          <w:b/>
-        </w:rPr>
-        <w:fldChar w:fldCharType="separate"/>
-      </w:r>
-      <w:r>
-        <w:rPr>
-          <w:b/>
-          <w:noProof/>
-        </w:rPr>
-        <w:t>3</w:t>
-      </w:r>
-      <w:r>
-        <w:rPr>
-          <w:b/>
-        </w:rPr>
-        <w:fldChar w:fldCharType="end"/>
-      </w:r>
-      <w:bookmarkEnd w:id="2"/>
-      <w:r>
-        <w:t xml:space="preserve"> Skitse</w:t>
-      </w:r>
-      <w:r>
-        <w:rPr>
-          <w:noProof/>
-        </w:rPr>
-        <w:t xml:space="preserve"> af "Se varer"</w:t>
-      </w:r>
-    </w:p>
-    <w:p>
-      <w:r>
-        <w:t xml:space="preserve">Siden skitsen, er desuden tilføjet en </w:t>
-      </w:r>
-      <w:r>
-        <w:rPr>
-          <w:i/>
-        </w:rPr>
-        <w:t>Slet</w:t>
-      </w:r>
-      <w:r>
-        <w:t xml:space="preserve">-knap til venstre for hver vare, hvorfra det er muligt at fjerne en vare fra listen. Det skal desuden være muligt </w:t>
-      </w:r>
-      <w:proofErr w:type="spellStart"/>
-      <w:r>
-        <w:t>inkrementere</w:t>
-      </w:r>
-      <w:proofErr w:type="spellEnd"/>
-      <w:r>
-        <w:t>/</w:t>
-      </w:r>
-      <w:proofErr w:type="spellStart"/>
-      <w:r>
-        <w:t>dekrementere</w:t>
-      </w:r>
-      <w:proofErr w:type="spellEnd"/>
-      <w:r>
-        <w:t xml:space="preserve"> antallet af vare med én ved tryk på ’+/-’-knapper, som vil befinde sig under knappen </w:t>
-      </w:r>
-      <w:r>
-        <w:rPr>
-          <w:i/>
-        </w:rPr>
-        <w:t>Rediger</w:t>
-      </w:r>
-      <w:r>
-        <w:t>.</w:t>
-      </w:r>
-    </w:p>
-    <w:p>
-      <w:r>
-        <w:rPr>
-          <w:i/>
-        </w:rPr>
-        <w:t>Ernæringsværdier</w:t>
-      </w:r>
-      <w:r>
-        <w:t xml:space="preserve"> er et eksempel på hvor ekstra information fra eventuelle udvidelser vil befinde sig. Det vil altså ikke være en del af kernefunktionaliteten.</w:t>
-      </w:r>
-    </w:p>
-    <w:p>
-      <w:pPr>
-        <w:pStyle w:val="Overskrift4"/>
-      </w:pPr>
-      <w:r>
-        <w:t>Tilføj vare</w:t>
-      </w:r>
-    </w:p>
-    <w:p>
-      <w:r>
-        <w:t>Designet af menuen for ”Tilføj varer” er blevet skitseret som i</w:t>
-      </w:r>
-      <w:r>
-        <w:t xml:space="preserve"> </w:t>
-      </w:r>
-      <w:fldSimple w:instr=" REF _Ref419795067 ">
+        <w:t xml:space="preserve">. </w:t>
+      </w:r>
+    </w:p>
+    <w:p>
+      <w:r>
+        <w:t xml:space="preserve">Den cirkulære buffer </w:t>
+      </w:r>
+      <w:r>
+        <w:t xml:space="preserve">initieres som i </w:t>
+      </w:r>
+      <w:fldSimple w:instr=" REF _Ref419801958 ">
         <w:r>
           <w:rPr>
             <w:b/>
           </w:rPr>
-          <w:t xml:space="preserve">Figur </w:t>
+          <w:t xml:space="preserve">Kodestump </w:t>
         </w:r>
         <w:r>
           <w:rPr>
             <w:b/>
             <w:noProof/>
           </w:rPr>
-          <w:t>4</w:t>
+          <w:t>3</w:t>
         </w:r>
       </w:fldSimple>
       <w:r>
+        <w:t xml:space="preserve">. Bemærk at attributternes navne er forkortet her af pladshensyn. For den fulde implementering, henvises til </w:t>
+      </w:r>
+      <w:r>
+        <w:rPr>
+          <w:b/>
+        </w:rPr>
+        <w:t>bilag XX</w:t>
+      </w:r>
+      <w:r>
         <w:t>.</w:t>
       </w:r>
     </w:p>
-    <w:p>
-      <w:pPr>
-        <w:keepNext/>
-        <w:ind w:firstLine="1304"/>
-      </w:pPr>
-      <w:r>
-        <w:pict>
-          <v:shape id="_x0000_i1027" type="#_x0000_t75" style="width:346.6pt;height:225.2pt">
-            <v:imagedata r:id="rId9" o:title="Tilføj Vare Udkast" croptop="11867f" cropbottom="2713f" cropleft="11251f" cropright="9952f" gain="1.25" blacklevel="6554f" grayscale="t"/>
-          </v:shape>
-        </w:pict>
-      </w:r>
-      <w:bookmarkStart w:id="3" w:name="_GoBack"/>
-      <w:bookmarkEnd w:id="3"/>
-    </w:p>
+    <w:tbl>
+      <w:tblPr>
+        <w:tblStyle w:val="Tabel-Gitter"/>
+        <w:tblW w:w="5753" w:type="dxa"/>
+        <w:tblLook w:val="04A0" w:firstRow="1" w:lastRow="0" w:firstColumn="1" w:lastColumn="0" w:noHBand="0" w:noVBand="1"/>
+      </w:tblPr>
+      <w:tblGrid>
+        <w:gridCol w:w="5753"/>
+      </w:tblGrid>
+      <w:tr>
+        <w:tc>
+          <w:tcPr>
+            <w:tcW w:w="5753" w:type="dxa"/>
+          </w:tcPr>
+          <w:p>
+            <w:pPr>
+              <w:autoSpaceDE w:val="0"/>
+              <w:autoSpaceDN w:val="0"/>
+              <w:adjustRightInd w:val="0"/>
+              <w:rPr>
+                <w:rFonts w:ascii="Consolas" w:hAnsi="Consolas" w:cs="Consolas"/>
+                <w:color w:val="000000"/>
+                <w:sz w:val="19"/>
+                <w:szCs w:val="19"/>
+                <w:highlight w:val="white"/>
+              </w:rPr>
+            </w:pPr>
+            <w:proofErr w:type="gramStart"/>
+            <w:r>
+              <w:rPr>
+                <w:rFonts w:ascii="Consolas" w:hAnsi="Consolas" w:cs="Consolas"/>
+                <w:color w:val="0000FF"/>
+                <w:sz w:val="19"/>
+                <w:szCs w:val="19"/>
+                <w:highlight w:val="white"/>
+              </w:rPr>
+              <w:t>public</w:t>
+            </w:r>
+            <w:proofErr w:type="gramEnd"/>
+            <w:r>
+              <w:rPr>
+                <w:rFonts w:ascii="Consolas" w:hAnsi="Consolas" w:cs="Consolas"/>
+                <w:color w:val="000000"/>
+                <w:sz w:val="19"/>
+                <w:szCs w:val="19"/>
+                <w:highlight w:val="white"/>
+              </w:rPr>
+              <w:t xml:space="preserve"> </w:t>
+            </w:r>
+            <w:proofErr w:type="spellStart"/>
+            <w:r>
+              <w:rPr>
+                <w:rFonts w:ascii="Consolas" w:hAnsi="Consolas" w:cs="Consolas"/>
+                <w:color w:val="2B91AF"/>
+                <w:sz w:val="19"/>
+                <w:szCs w:val="19"/>
+                <w:highlight w:val="white"/>
+              </w:rPr>
+              <w:t>UserControl</w:t>
+            </w:r>
+            <w:proofErr w:type="spellEnd"/>
+            <w:r>
+              <w:rPr>
+                <w:rFonts w:ascii="Consolas" w:hAnsi="Consolas" w:cs="Consolas"/>
+                <w:color w:val="000000"/>
+                <w:sz w:val="19"/>
+                <w:szCs w:val="19"/>
+                <w:highlight w:val="white"/>
+              </w:rPr>
+              <w:t xml:space="preserve">[] </w:t>
+            </w:r>
+            <w:proofErr w:type="spellStart"/>
+            <w:r>
+              <w:rPr>
+                <w:rFonts w:ascii="Consolas" w:hAnsi="Consolas" w:cs="Consolas"/>
+                <w:color w:val="000000"/>
+                <w:sz w:val="19"/>
+                <w:szCs w:val="19"/>
+                <w:highlight w:val="white"/>
+              </w:rPr>
+              <w:t>NavHisCol</w:t>
+            </w:r>
+            <w:proofErr w:type="spellEnd"/>
+            <w:r>
+              <w:rPr>
+                <w:rFonts w:ascii="Consolas" w:hAnsi="Consolas" w:cs="Consolas"/>
+                <w:color w:val="000000"/>
+                <w:sz w:val="19"/>
+                <w:szCs w:val="19"/>
+                <w:highlight w:val="white"/>
+              </w:rPr>
+              <w:t xml:space="preserve"> { </w:t>
+            </w:r>
+            <w:proofErr w:type="spellStart"/>
+            <w:r>
+              <w:rPr>
+                <w:rFonts w:ascii="Consolas" w:hAnsi="Consolas" w:cs="Consolas"/>
+                <w:color w:val="0000FF"/>
+                <w:sz w:val="19"/>
+                <w:szCs w:val="19"/>
+                <w:highlight w:val="white"/>
+              </w:rPr>
+              <w:t>get</w:t>
+            </w:r>
+            <w:proofErr w:type="spellEnd"/>
+            <w:r>
+              <w:rPr>
+                <w:rFonts w:ascii="Consolas" w:hAnsi="Consolas" w:cs="Consolas"/>
+                <w:color w:val="000000"/>
+                <w:sz w:val="19"/>
+                <w:szCs w:val="19"/>
+                <w:highlight w:val="white"/>
+              </w:rPr>
+              <w:t xml:space="preserve">; </w:t>
+            </w:r>
+            <w:r>
+              <w:rPr>
+                <w:rFonts w:ascii="Consolas" w:hAnsi="Consolas" w:cs="Consolas"/>
+                <w:color w:val="0000FF"/>
+                <w:sz w:val="19"/>
+                <w:szCs w:val="19"/>
+                <w:highlight w:val="white"/>
+              </w:rPr>
+              <w:t>private</w:t>
+            </w:r>
+            <w:r>
+              <w:rPr>
+                <w:rFonts w:ascii="Consolas" w:hAnsi="Consolas" w:cs="Consolas"/>
+                <w:color w:val="000000"/>
+                <w:sz w:val="19"/>
+                <w:szCs w:val="19"/>
+                <w:highlight w:val="white"/>
+              </w:rPr>
+              <w:t xml:space="preserve"> </w:t>
+            </w:r>
+            <w:r>
+              <w:rPr>
+                <w:rFonts w:ascii="Consolas" w:hAnsi="Consolas" w:cs="Consolas"/>
+                <w:color w:val="0000FF"/>
+                <w:sz w:val="19"/>
+                <w:szCs w:val="19"/>
+                <w:highlight w:val="white"/>
+              </w:rPr>
+              <w:t>set</w:t>
+            </w:r>
+            <w:r>
+              <w:rPr>
+                <w:rFonts w:ascii="Consolas" w:hAnsi="Consolas" w:cs="Consolas"/>
+                <w:color w:val="000000"/>
+                <w:sz w:val="19"/>
+                <w:szCs w:val="19"/>
+                <w:highlight w:val="white"/>
+              </w:rPr>
+              <w:t>; }</w:t>
+            </w:r>
+          </w:p>
+          <w:p>
+            <w:pPr>
+              <w:autoSpaceDE w:val="0"/>
+              <w:autoSpaceDN w:val="0"/>
+              <w:adjustRightInd w:val="0"/>
+              <w:rPr>
+                <w:rFonts w:ascii="Consolas" w:hAnsi="Consolas" w:cs="Consolas"/>
+                <w:color w:val="000000"/>
+                <w:sz w:val="19"/>
+                <w:szCs w:val="19"/>
+                <w:highlight w:val="white"/>
+              </w:rPr>
+            </w:pPr>
+            <w:proofErr w:type="gramStart"/>
+            <w:r>
+              <w:rPr>
+                <w:rFonts w:ascii="Consolas" w:hAnsi="Consolas" w:cs="Consolas"/>
+                <w:color w:val="0000FF"/>
+                <w:sz w:val="19"/>
+                <w:szCs w:val="19"/>
+                <w:highlight w:val="white"/>
+              </w:rPr>
+              <w:t>private</w:t>
+            </w:r>
+            <w:proofErr w:type="gramEnd"/>
+            <w:r>
+              <w:rPr>
+                <w:rFonts w:ascii="Consolas" w:hAnsi="Consolas" w:cs="Consolas"/>
+                <w:color w:val="000000"/>
+                <w:sz w:val="19"/>
+                <w:szCs w:val="19"/>
+                <w:highlight w:val="white"/>
+              </w:rPr>
+              <w:t xml:space="preserve"> </w:t>
+            </w:r>
+            <w:proofErr w:type="spellStart"/>
+            <w:r>
+              <w:rPr>
+                <w:rFonts w:ascii="Consolas" w:hAnsi="Consolas" w:cs="Consolas"/>
+                <w:color w:val="0000FF"/>
+                <w:sz w:val="19"/>
+                <w:szCs w:val="19"/>
+                <w:highlight w:val="white"/>
+              </w:rPr>
+              <w:t>int</w:t>
+            </w:r>
+            <w:proofErr w:type="spellEnd"/>
+            <w:r>
+              <w:rPr>
+                <w:rFonts w:ascii="Consolas" w:hAnsi="Consolas" w:cs="Consolas"/>
+                <w:color w:val="000000"/>
+                <w:sz w:val="19"/>
+                <w:szCs w:val="19"/>
+                <w:highlight w:val="white"/>
+              </w:rPr>
+              <w:t xml:space="preserve"> </w:t>
+            </w:r>
+            <w:proofErr w:type="spellStart"/>
+            <w:r>
+              <w:rPr>
+                <w:rFonts w:ascii="Consolas" w:hAnsi="Consolas" w:cs="Consolas"/>
+                <w:color w:val="000000"/>
+                <w:sz w:val="19"/>
+                <w:szCs w:val="19"/>
+                <w:highlight w:val="white"/>
+              </w:rPr>
+              <w:t>NavHisColPos</w:t>
+            </w:r>
+            <w:proofErr w:type="spellEnd"/>
+            <w:r>
+              <w:rPr>
+                <w:rFonts w:ascii="Consolas" w:hAnsi="Consolas" w:cs="Consolas"/>
+                <w:color w:val="000000"/>
+                <w:sz w:val="19"/>
+                <w:szCs w:val="19"/>
+                <w:highlight w:val="white"/>
+              </w:rPr>
+              <w:t>;</w:t>
+            </w:r>
+          </w:p>
+          <w:p>
+            <w:pPr>
+              <w:keepNext/>
+              <w:autoSpaceDE w:val="0"/>
+              <w:autoSpaceDN w:val="0"/>
+              <w:adjustRightInd w:val="0"/>
+              <w:rPr>
+                <w:rFonts w:ascii="Consolas" w:hAnsi="Consolas" w:cs="Consolas"/>
+                <w:color w:val="000000"/>
+                <w:sz w:val="19"/>
+                <w:szCs w:val="19"/>
+              </w:rPr>
+            </w:pPr>
+            <w:proofErr w:type="gramStart"/>
+            <w:r>
+              <w:rPr>
+                <w:rFonts w:ascii="Consolas" w:hAnsi="Consolas" w:cs="Consolas"/>
+                <w:color w:val="0000FF"/>
+                <w:sz w:val="19"/>
+                <w:szCs w:val="19"/>
+                <w:highlight w:val="white"/>
+              </w:rPr>
+              <w:t>private</w:t>
+            </w:r>
+            <w:proofErr w:type="gramEnd"/>
+            <w:r>
+              <w:rPr>
+                <w:rFonts w:ascii="Consolas" w:hAnsi="Consolas" w:cs="Consolas"/>
+                <w:color w:val="000000"/>
+                <w:sz w:val="19"/>
+                <w:szCs w:val="19"/>
+                <w:highlight w:val="white"/>
+              </w:rPr>
+              <w:t xml:space="preserve"> </w:t>
+            </w:r>
+            <w:proofErr w:type="spellStart"/>
+            <w:r>
+              <w:rPr>
+                <w:rFonts w:ascii="Consolas" w:hAnsi="Consolas" w:cs="Consolas"/>
+                <w:color w:val="0000FF"/>
+                <w:sz w:val="19"/>
+                <w:szCs w:val="19"/>
+                <w:highlight w:val="white"/>
+              </w:rPr>
+              <w:t>int</w:t>
+            </w:r>
+            <w:proofErr w:type="spellEnd"/>
+            <w:r>
+              <w:rPr>
+                <w:rFonts w:ascii="Consolas" w:hAnsi="Consolas" w:cs="Consolas"/>
+                <w:color w:val="000000"/>
+                <w:sz w:val="19"/>
+                <w:szCs w:val="19"/>
+                <w:highlight w:val="white"/>
+              </w:rPr>
+              <w:t xml:space="preserve"> </w:t>
+            </w:r>
+            <w:proofErr w:type="spellStart"/>
+            <w:r>
+              <w:rPr>
+                <w:rFonts w:ascii="Consolas" w:hAnsi="Consolas" w:cs="Consolas"/>
+                <w:color w:val="000000"/>
+                <w:sz w:val="19"/>
+                <w:szCs w:val="19"/>
+                <w:highlight w:val="white"/>
+              </w:rPr>
+              <w:t>NavHisCol</w:t>
+            </w:r>
+            <w:r>
+              <w:rPr>
+                <w:rFonts w:ascii="Consolas" w:hAnsi="Consolas" w:cs="Consolas"/>
+                <w:color w:val="000000"/>
+                <w:sz w:val="19"/>
+                <w:szCs w:val="19"/>
+                <w:highlight w:val="white"/>
+              </w:rPr>
+              <w:t>Org</w:t>
+            </w:r>
+            <w:r>
+              <w:rPr>
+                <w:rFonts w:ascii="Consolas" w:hAnsi="Consolas" w:cs="Consolas"/>
+                <w:color w:val="000000"/>
+                <w:sz w:val="19"/>
+                <w:szCs w:val="19"/>
+                <w:highlight w:val="white"/>
+              </w:rPr>
+              <w:t>Pos</w:t>
+            </w:r>
+            <w:proofErr w:type="spellEnd"/>
+            <w:r>
+              <w:rPr>
+                <w:rFonts w:ascii="Consolas" w:hAnsi="Consolas" w:cs="Consolas"/>
+                <w:color w:val="000000"/>
+                <w:sz w:val="19"/>
+                <w:szCs w:val="19"/>
+                <w:highlight w:val="white"/>
+              </w:rPr>
+              <w:t>;</w:t>
+            </w:r>
+          </w:p>
+          <w:p>
+            <w:pPr>
+              <w:keepNext/>
+              <w:autoSpaceDE w:val="0"/>
+              <w:autoSpaceDN w:val="0"/>
+              <w:adjustRightInd w:val="0"/>
+              <w:rPr>
+                <w:rFonts w:ascii="Consolas" w:hAnsi="Consolas" w:cs="Consolas"/>
+                <w:color w:val="000000"/>
+                <w:sz w:val="19"/>
+                <w:szCs w:val="19"/>
+              </w:rPr>
+            </w:pPr>
+          </w:p>
+          <w:p>
+            <w:pPr>
+              <w:autoSpaceDE w:val="0"/>
+              <w:autoSpaceDN w:val="0"/>
+              <w:adjustRightInd w:val="0"/>
+              <w:rPr>
+                <w:rFonts w:ascii="Consolas" w:hAnsi="Consolas" w:cs="Consolas"/>
+                <w:color w:val="000000"/>
+                <w:sz w:val="19"/>
+                <w:szCs w:val="19"/>
+                <w:highlight w:val="white"/>
+              </w:rPr>
+            </w:pPr>
+            <w:proofErr w:type="gramStart"/>
+            <w:r>
+              <w:rPr>
+                <w:rFonts w:ascii="Consolas" w:hAnsi="Consolas" w:cs="Consolas"/>
+                <w:color w:val="0000FF"/>
+                <w:sz w:val="19"/>
+                <w:szCs w:val="19"/>
+                <w:highlight w:val="white"/>
+              </w:rPr>
+              <w:t>public</w:t>
+            </w:r>
+            <w:proofErr w:type="gramEnd"/>
+            <w:r>
+              <w:rPr>
+                <w:rFonts w:ascii="Consolas" w:hAnsi="Consolas" w:cs="Consolas"/>
+                <w:color w:val="000000"/>
+                <w:sz w:val="19"/>
+                <w:szCs w:val="19"/>
+                <w:highlight w:val="white"/>
+              </w:rPr>
+              <w:t xml:space="preserve"> </w:t>
+            </w:r>
+            <w:proofErr w:type="spellStart"/>
+            <w:r>
+              <w:rPr>
+                <w:rFonts w:ascii="Consolas" w:hAnsi="Consolas" w:cs="Consolas"/>
+                <w:color w:val="000000"/>
+                <w:sz w:val="19"/>
+                <w:szCs w:val="19"/>
+                <w:highlight w:val="white"/>
+              </w:rPr>
+              <w:t>CtrlTemplate</w:t>
+            </w:r>
+            <w:proofErr w:type="spellEnd"/>
+            <w:r>
+              <w:rPr>
+                <w:rFonts w:ascii="Consolas" w:hAnsi="Consolas" w:cs="Consolas"/>
+                <w:color w:val="000000"/>
+                <w:sz w:val="19"/>
+                <w:szCs w:val="19"/>
+                <w:highlight w:val="white"/>
+              </w:rPr>
+              <w:t>()</w:t>
+            </w:r>
+          </w:p>
+          <w:p>
+            <w:pPr>
+              <w:autoSpaceDE w:val="0"/>
+              <w:autoSpaceDN w:val="0"/>
+              <w:adjustRightInd w:val="0"/>
+              <w:rPr>
+                <w:rFonts w:ascii="Consolas" w:hAnsi="Consolas" w:cs="Consolas"/>
+                <w:color w:val="000000"/>
+                <w:sz w:val="19"/>
+                <w:szCs w:val="19"/>
+                <w:highlight w:val="white"/>
+              </w:rPr>
+            </w:pPr>
+            <w:r>
+              <w:rPr>
+                <w:rFonts w:ascii="Consolas" w:hAnsi="Consolas" w:cs="Consolas"/>
+                <w:color w:val="000000"/>
+                <w:sz w:val="19"/>
+                <w:szCs w:val="19"/>
+                <w:highlight w:val="white"/>
+              </w:rPr>
+              <w:t>{</w:t>
+            </w:r>
+          </w:p>
+          <w:p>
+            <w:pPr>
+              <w:autoSpaceDE w:val="0"/>
+              <w:autoSpaceDN w:val="0"/>
+              <w:adjustRightInd w:val="0"/>
+              <w:rPr>
+                <w:rFonts w:ascii="Consolas" w:hAnsi="Consolas" w:cs="Consolas"/>
+                <w:color w:val="000000"/>
+                <w:sz w:val="19"/>
+                <w:szCs w:val="19"/>
+                <w:highlight w:val="white"/>
+              </w:rPr>
+            </w:pPr>
+            <w:r>
+              <w:rPr>
+                <w:rFonts w:ascii="Consolas" w:hAnsi="Consolas" w:cs="Consolas"/>
+                <w:color w:val="000000"/>
+                <w:sz w:val="19"/>
+                <w:szCs w:val="19"/>
+                <w:highlight w:val="white"/>
+              </w:rPr>
+              <w:t xml:space="preserve">    [...]</w:t>
+            </w:r>
+          </w:p>
+          <w:p>
+            <w:pPr>
+              <w:autoSpaceDE w:val="0"/>
+              <w:autoSpaceDN w:val="0"/>
+              <w:adjustRightInd w:val="0"/>
+              <w:rPr>
+                <w:rFonts w:ascii="Consolas" w:hAnsi="Consolas" w:cs="Consolas"/>
+                <w:color w:val="000000"/>
+                <w:sz w:val="19"/>
+                <w:szCs w:val="19"/>
+                <w:highlight w:val="white"/>
+              </w:rPr>
+            </w:pPr>
+            <w:r>
+              <w:rPr>
+                <w:rFonts w:ascii="Consolas" w:hAnsi="Consolas" w:cs="Consolas"/>
+                <w:color w:val="000000"/>
+                <w:sz w:val="19"/>
+                <w:szCs w:val="19"/>
+                <w:highlight w:val="white"/>
+              </w:rPr>
+              <w:t xml:space="preserve">    </w:t>
+            </w:r>
+            <w:r>
+              <w:rPr>
+                <w:rFonts w:ascii="Consolas" w:hAnsi="Consolas" w:cs="Consolas"/>
+                <w:color w:val="000000"/>
+                <w:sz w:val="19"/>
+                <w:szCs w:val="19"/>
+                <w:highlight w:val="white"/>
+              </w:rPr>
+              <w:t>_</w:t>
+            </w:r>
+            <w:proofErr w:type="spellStart"/>
+            <w:r>
+              <w:rPr>
+                <w:rFonts w:ascii="Consolas" w:hAnsi="Consolas" w:cs="Consolas"/>
+                <w:color w:val="000000"/>
+                <w:sz w:val="19"/>
+                <w:szCs w:val="19"/>
+                <w:highlight w:val="white"/>
+              </w:rPr>
+              <w:t>uc</w:t>
+            </w:r>
+            <w:proofErr w:type="spellEnd"/>
+            <w:r>
+              <w:rPr>
+                <w:rFonts w:ascii="Consolas" w:hAnsi="Consolas" w:cs="Consolas"/>
+                <w:color w:val="000000"/>
+                <w:sz w:val="19"/>
+                <w:szCs w:val="19"/>
+                <w:highlight w:val="white"/>
+              </w:rPr>
+              <w:t xml:space="preserve"> = </w:t>
+            </w:r>
+            <w:r>
+              <w:rPr>
+                <w:rFonts w:ascii="Consolas" w:hAnsi="Consolas" w:cs="Consolas"/>
+                <w:color w:val="0000FF"/>
+                <w:sz w:val="19"/>
+                <w:szCs w:val="19"/>
+                <w:highlight w:val="white"/>
+              </w:rPr>
+              <w:t>new</w:t>
+            </w:r>
+            <w:r>
+              <w:rPr>
+                <w:rFonts w:ascii="Consolas" w:hAnsi="Consolas" w:cs="Consolas"/>
+                <w:color w:val="000000"/>
+                <w:sz w:val="19"/>
+                <w:szCs w:val="19"/>
+                <w:highlight w:val="white"/>
+              </w:rPr>
+              <w:t xml:space="preserve"> </w:t>
+            </w:r>
+            <w:proofErr w:type="spellStart"/>
+            <w:r>
+              <w:rPr>
+                <w:rFonts w:ascii="Consolas" w:hAnsi="Consolas" w:cs="Consolas"/>
+                <w:color w:val="2B91AF"/>
+                <w:sz w:val="19"/>
+                <w:szCs w:val="19"/>
+                <w:highlight w:val="white"/>
+              </w:rPr>
+              <w:t>CtrlShowListSelection</w:t>
+            </w:r>
+            <w:proofErr w:type="spellEnd"/>
+            <w:r>
+              <w:rPr>
+                <w:rFonts w:ascii="Consolas" w:hAnsi="Consolas" w:cs="Consolas"/>
+                <w:color w:val="000000"/>
+                <w:sz w:val="19"/>
+                <w:szCs w:val="19"/>
+                <w:highlight w:val="white"/>
+              </w:rPr>
+              <w:t>(</w:t>
+            </w:r>
+            <w:proofErr w:type="spellStart"/>
+            <w:r>
+              <w:rPr>
+                <w:rFonts w:ascii="Consolas" w:hAnsi="Consolas" w:cs="Consolas"/>
+                <w:color w:val="0000FF"/>
+                <w:sz w:val="19"/>
+                <w:szCs w:val="19"/>
+                <w:highlight w:val="white"/>
+              </w:rPr>
+              <w:t>this</w:t>
+            </w:r>
+            <w:proofErr w:type="spellEnd"/>
+            <w:r>
+              <w:rPr>
+                <w:rFonts w:ascii="Consolas" w:hAnsi="Consolas" w:cs="Consolas"/>
+                <w:color w:val="000000"/>
+                <w:sz w:val="19"/>
+                <w:szCs w:val="19"/>
+                <w:highlight w:val="white"/>
+              </w:rPr>
+              <w:t>);</w:t>
+            </w:r>
+          </w:p>
+          <w:p>
+            <w:pPr>
+              <w:autoSpaceDE w:val="0"/>
+              <w:autoSpaceDN w:val="0"/>
+              <w:adjustRightInd w:val="0"/>
+              <w:rPr>
+                <w:rFonts w:ascii="Consolas" w:hAnsi="Consolas" w:cs="Consolas"/>
+                <w:color w:val="000000"/>
+                <w:sz w:val="19"/>
+                <w:szCs w:val="19"/>
+                <w:highlight w:val="white"/>
+              </w:rPr>
+            </w:pPr>
+            <w:r>
+              <w:rPr>
+                <w:rFonts w:ascii="Consolas" w:hAnsi="Consolas" w:cs="Consolas"/>
+                <w:color w:val="000000"/>
+                <w:sz w:val="19"/>
+                <w:szCs w:val="19"/>
+                <w:highlight w:val="white"/>
+              </w:rPr>
+              <w:t xml:space="preserve">    [...]</w:t>
+            </w:r>
+          </w:p>
+          <w:p>
+            <w:pPr>
+              <w:autoSpaceDE w:val="0"/>
+              <w:autoSpaceDN w:val="0"/>
+              <w:adjustRightInd w:val="0"/>
+              <w:rPr>
+                <w:rFonts w:ascii="Consolas" w:hAnsi="Consolas" w:cs="Consolas"/>
+                <w:color w:val="000000"/>
+                <w:sz w:val="19"/>
+                <w:szCs w:val="19"/>
+                <w:highlight w:val="white"/>
+              </w:rPr>
+            </w:pPr>
+            <w:r>
+              <w:rPr>
+                <w:rFonts w:ascii="Consolas" w:hAnsi="Consolas" w:cs="Consolas"/>
+                <w:color w:val="000000"/>
+                <w:sz w:val="19"/>
+                <w:szCs w:val="19"/>
+                <w:highlight w:val="white"/>
+              </w:rPr>
+              <w:t xml:space="preserve">    </w:t>
+            </w:r>
+            <w:proofErr w:type="spellStart"/>
+            <w:r>
+              <w:rPr>
+                <w:rFonts w:ascii="Consolas" w:hAnsi="Consolas" w:cs="Consolas"/>
+                <w:color w:val="000000"/>
+                <w:sz w:val="19"/>
+                <w:szCs w:val="19"/>
+                <w:highlight w:val="white"/>
+              </w:rPr>
+              <w:t>NavHisCol</w:t>
+            </w:r>
+            <w:proofErr w:type="spellEnd"/>
+            <w:r>
+              <w:rPr>
+                <w:rFonts w:ascii="Consolas" w:hAnsi="Consolas" w:cs="Consolas"/>
+                <w:color w:val="000000"/>
+                <w:sz w:val="19"/>
+                <w:szCs w:val="19"/>
+                <w:highlight w:val="white"/>
+              </w:rPr>
+              <w:t xml:space="preserve"> = </w:t>
+            </w:r>
+            <w:r>
+              <w:rPr>
+                <w:rFonts w:ascii="Consolas" w:hAnsi="Consolas" w:cs="Consolas"/>
+                <w:color w:val="0000FF"/>
+                <w:sz w:val="19"/>
+                <w:szCs w:val="19"/>
+                <w:highlight w:val="white"/>
+              </w:rPr>
+              <w:t>new</w:t>
+            </w:r>
+            <w:r>
+              <w:rPr>
+                <w:rFonts w:ascii="Consolas" w:hAnsi="Consolas" w:cs="Consolas"/>
+                <w:color w:val="000000"/>
+                <w:sz w:val="19"/>
+                <w:szCs w:val="19"/>
+                <w:highlight w:val="white"/>
+              </w:rPr>
+              <w:t xml:space="preserve"> </w:t>
+            </w:r>
+            <w:proofErr w:type="spellStart"/>
+            <w:r>
+              <w:rPr>
+                <w:rFonts w:ascii="Consolas" w:hAnsi="Consolas" w:cs="Consolas"/>
+                <w:color w:val="2B91AF"/>
+                <w:sz w:val="19"/>
+                <w:szCs w:val="19"/>
+                <w:highlight w:val="white"/>
+              </w:rPr>
+              <w:t>UserControl</w:t>
+            </w:r>
+            <w:proofErr w:type="spellEnd"/>
+            <w:r>
+              <w:rPr>
+                <w:rFonts w:ascii="Consolas" w:hAnsi="Consolas" w:cs="Consolas"/>
+                <w:color w:val="000000"/>
+                <w:sz w:val="19"/>
+                <w:szCs w:val="19"/>
+                <w:highlight w:val="white"/>
+              </w:rPr>
+              <w:t>[10];</w:t>
+            </w:r>
+          </w:p>
+          <w:p>
+            <w:pPr>
+              <w:autoSpaceDE w:val="0"/>
+              <w:autoSpaceDN w:val="0"/>
+              <w:adjustRightInd w:val="0"/>
+              <w:rPr>
+                <w:rFonts w:ascii="Consolas" w:hAnsi="Consolas" w:cs="Consolas"/>
+                <w:color w:val="000000"/>
+                <w:sz w:val="19"/>
+                <w:szCs w:val="19"/>
+                <w:highlight w:val="white"/>
+              </w:rPr>
+            </w:pPr>
+            <w:r>
+              <w:rPr>
+                <w:rFonts w:ascii="Consolas" w:hAnsi="Consolas" w:cs="Consolas"/>
+                <w:color w:val="000000"/>
+                <w:sz w:val="19"/>
+                <w:szCs w:val="19"/>
+                <w:highlight w:val="white"/>
+              </w:rPr>
+              <w:t xml:space="preserve">    </w:t>
+            </w:r>
+            <w:proofErr w:type="spellStart"/>
+            <w:r>
+              <w:rPr>
+                <w:rFonts w:ascii="Consolas" w:hAnsi="Consolas" w:cs="Consolas"/>
+                <w:color w:val="000000"/>
+                <w:sz w:val="19"/>
+                <w:szCs w:val="19"/>
+                <w:highlight w:val="white"/>
+              </w:rPr>
+              <w:t>NavHisCol</w:t>
+            </w:r>
+            <w:proofErr w:type="spellEnd"/>
+            <w:r>
+              <w:rPr>
+                <w:rFonts w:ascii="Consolas" w:hAnsi="Consolas" w:cs="Consolas"/>
+                <w:color w:val="000000"/>
+                <w:sz w:val="19"/>
+                <w:szCs w:val="19"/>
+                <w:highlight w:val="white"/>
+              </w:rPr>
+              <w:t>[0] = _</w:t>
+            </w:r>
+            <w:proofErr w:type="spellStart"/>
+            <w:r>
+              <w:rPr>
+                <w:rFonts w:ascii="Consolas" w:hAnsi="Consolas" w:cs="Consolas"/>
+                <w:color w:val="000000"/>
+                <w:sz w:val="19"/>
+                <w:szCs w:val="19"/>
+                <w:highlight w:val="white"/>
+              </w:rPr>
+              <w:t>uc</w:t>
+            </w:r>
+            <w:proofErr w:type="spellEnd"/>
+            <w:r>
+              <w:rPr>
+                <w:rFonts w:ascii="Consolas" w:hAnsi="Consolas" w:cs="Consolas"/>
+                <w:color w:val="000000"/>
+                <w:sz w:val="19"/>
+                <w:szCs w:val="19"/>
+                <w:highlight w:val="white"/>
+              </w:rPr>
+              <w:t>;</w:t>
+            </w:r>
+          </w:p>
+          <w:p>
+            <w:pPr>
+              <w:autoSpaceDE w:val="0"/>
+              <w:autoSpaceDN w:val="0"/>
+              <w:adjustRightInd w:val="0"/>
+              <w:rPr>
+                <w:rFonts w:ascii="Consolas" w:hAnsi="Consolas" w:cs="Consolas"/>
+                <w:color w:val="000000"/>
+                <w:sz w:val="19"/>
+                <w:szCs w:val="19"/>
+                <w:highlight w:val="white"/>
+              </w:rPr>
+            </w:pPr>
+            <w:r>
+              <w:rPr>
+                <w:rFonts w:ascii="Consolas" w:hAnsi="Consolas" w:cs="Consolas"/>
+                <w:color w:val="000000"/>
+                <w:sz w:val="19"/>
+                <w:szCs w:val="19"/>
+                <w:highlight w:val="white"/>
+              </w:rPr>
+              <w:t xml:space="preserve">    </w:t>
+            </w:r>
+            <w:proofErr w:type="spellStart"/>
+            <w:r>
+              <w:rPr>
+                <w:rFonts w:ascii="Consolas" w:hAnsi="Consolas" w:cs="Consolas"/>
+                <w:color w:val="000000"/>
+                <w:sz w:val="19"/>
+                <w:szCs w:val="19"/>
+                <w:highlight w:val="white"/>
+              </w:rPr>
+              <w:t>NavHisColPos</w:t>
+            </w:r>
+            <w:proofErr w:type="spellEnd"/>
+            <w:r>
+              <w:rPr>
+                <w:rFonts w:ascii="Consolas" w:hAnsi="Consolas" w:cs="Consolas"/>
+                <w:color w:val="000000"/>
+                <w:sz w:val="19"/>
+                <w:szCs w:val="19"/>
+                <w:highlight w:val="white"/>
+              </w:rPr>
+              <w:t xml:space="preserve"> = 0;</w:t>
+            </w:r>
+          </w:p>
+          <w:p>
+            <w:pPr>
+              <w:autoSpaceDE w:val="0"/>
+              <w:autoSpaceDN w:val="0"/>
+              <w:adjustRightInd w:val="0"/>
+              <w:rPr>
+                <w:rFonts w:ascii="Consolas" w:hAnsi="Consolas" w:cs="Consolas"/>
+                <w:color w:val="000000"/>
+                <w:sz w:val="19"/>
+                <w:szCs w:val="19"/>
+                <w:highlight w:val="white"/>
+              </w:rPr>
+            </w:pPr>
+            <w:r>
+              <w:rPr>
+                <w:rFonts w:ascii="Consolas" w:hAnsi="Consolas" w:cs="Consolas"/>
+                <w:color w:val="000000"/>
+                <w:sz w:val="19"/>
+                <w:szCs w:val="19"/>
+                <w:highlight w:val="white"/>
+              </w:rPr>
+              <w:t xml:space="preserve">    </w:t>
+            </w:r>
+            <w:proofErr w:type="spellStart"/>
+            <w:r>
+              <w:rPr>
+                <w:rFonts w:ascii="Consolas" w:hAnsi="Consolas" w:cs="Consolas"/>
+                <w:color w:val="000000"/>
+                <w:sz w:val="19"/>
+                <w:szCs w:val="19"/>
+                <w:highlight w:val="white"/>
+              </w:rPr>
+              <w:t>NavHisColOrgPos</w:t>
+            </w:r>
+            <w:proofErr w:type="spellEnd"/>
+            <w:r>
+              <w:rPr>
+                <w:rFonts w:ascii="Consolas" w:hAnsi="Consolas" w:cs="Consolas"/>
+                <w:color w:val="000000"/>
+                <w:sz w:val="19"/>
+                <w:szCs w:val="19"/>
+                <w:highlight w:val="white"/>
+              </w:rPr>
+              <w:t xml:space="preserve"> = </w:t>
+            </w:r>
+            <w:proofErr w:type="spellStart"/>
+            <w:r>
+              <w:rPr>
+                <w:rFonts w:ascii="Consolas" w:hAnsi="Consolas" w:cs="Consolas"/>
+                <w:color w:val="000000"/>
+                <w:sz w:val="19"/>
+                <w:szCs w:val="19"/>
+                <w:highlight w:val="white"/>
+              </w:rPr>
+              <w:t>NavHisColPos</w:t>
+            </w:r>
+            <w:proofErr w:type="spellEnd"/>
+            <w:r>
+              <w:rPr>
+                <w:rFonts w:ascii="Consolas" w:hAnsi="Consolas" w:cs="Consolas"/>
+                <w:color w:val="000000"/>
+                <w:sz w:val="19"/>
+                <w:szCs w:val="19"/>
+                <w:highlight w:val="white"/>
+              </w:rPr>
+              <w:t>;</w:t>
+            </w:r>
+          </w:p>
+          <w:p>
+            <w:pPr>
+              <w:keepNext/>
+              <w:autoSpaceDE w:val="0"/>
+              <w:autoSpaceDN w:val="0"/>
+              <w:adjustRightInd w:val="0"/>
+            </w:pPr>
+            <w:r>
+              <w:rPr>
+                <w:rFonts w:ascii="Consolas" w:hAnsi="Consolas" w:cs="Consolas"/>
+                <w:color w:val="000000"/>
+                <w:sz w:val="19"/>
+                <w:szCs w:val="19"/>
+                <w:highlight w:val="white"/>
+              </w:rPr>
+              <w:t>}</w:t>
+            </w:r>
+          </w:p>
+        </w:tc>
+      </w:tr>
+    </w:tbl>
     <w:p>
       <w:pPr>
         <w:pStyle w:val="Billedtekst"/>
         <w:ind w:firstLine="1304"/>
       </w:pPr>
-      <w:bookmarkStart w:id="4" w:name="_Ref419795067"/>
-      <w:r>
-        <w:rPr>
-          <w:b/>
-        </w:rPr>
-        <w:t xml:space="preserve">Figur </w:t>
+      <w:bookmarkStart w:id="10" w:name="_Ref419801958"/>
+      <w:r>
+        <w:rPr>
+          <w:b/>
+        </w:rPr>
+        <w:t xml:space="preserve">Kodestump </w:t>
       </w:r>
       <w:r>
         <w:rPr>
@@ -714,7 +4052,7 @@
         <w:rPr>
           <w:b/>
         </w:rPr>
-        <w:instrText xml:space="preserve"> SEQ Figur \* ARABIC </w:instrText>
+        <w:instrText xml:space="preserve"> SEQ Kodestump \* ARABIC </w:instrText>
       </w:r>
       <w:r>
         <w:rPr>
@@ -727,7 +4065,7 @@
           <w:b/>
           <w:noProof/>
         </w:rPr>
-        <w:t>4</w:t>
+        <w:t>3</w:t>
       </w:r>
       <w:r>
         <w:rPr>
@@ -735,33 +4073,201 @@
         </w:rPr>
         <w:fldChar w:fldCharType="end"/>
       </w:r>
-      <w:bookmarkEnd w:id="4"/>
-      <w:r>
-        <w:t xml:space="preserve"> Skitse af "Tilføj varer"</w:t>
-      </w:r>
-    </w:p>
-    <w:p>
-      <w:r>
-        <w:t xml:space="preserve">Med implementering af mulighed for at indtaste holdbarhedsdato, er dette felt siden skitsen blevet tilføjet under </w:t>
-      </w:r>
+      <w:bookmarkEnd w:id="10"/>
+      <w:r>
+        <w:t xml:space="preserve"> </w:t>
+      </w:r>
+      <w:r>
+        <w:t>Initiering af cirkulær buffer</w:t>
+      </w:r>
+    </w:p>
+    <w:p>
+      <w:proofErr w:type="spellStart"/>
       <w:r>
         <w:rPr>
           <w:i/>
         </w:rPr>
-        <w:t>Volumen</w:t>
-      </w:r>
-      <w:r>
-        <w:t>-feltet.</w:t>
-      </w:r>
+        <w:t>NavigationHistoryCollection</w:t>
+      </w:r>
+      <w:proofErr w:type="spellEnd"/>
+      <w:r>
+        <w:t xml:space="preserve"> er selve arrayet, hvori bufferen </w:t>
+      </w:r>
+      <w:proofErr w:type="spellStart"/>
+      <w:r>
+        <w:t>lagres.</w:t>
+      </w:r>
+    </w:p>
+    <w:p>
+      <w:r>
+        <w:rPr>
+          <w:i/>
+        </w:rPr>
+        <w:t>NavigationHistoryCollectionPosition</w:t>
+      </w:r>
+      <w:proofErr w:type="spellEnd"/>
+      <w:r>
+        <w:t xml:space="preserve"> holder styr på hvor den nuværende </w:t>
+      </w:r>
+      <w:proofErr w:type="spellStart"/>
+      <w:r>
+        <w:rPr>
+          <w:i/>
+        </w:rPr>
+        <w:t>UserControl</w:t>
+      </w:r>
+      <w:proofErr w:type="spellEnd"/>
+      <w:r>
+        <w:t xml:space="preserve"> er placeret, mens </w:t>
+      </w:r>
+      <w:proofErr w:type="spellStart"/>
+      <w:r>
+        <w:rPr>
+          <w:i/>
+        </w:rPr>
+        <w:t>NavigationHistoryCollectionOriginalPosition</w:t>
+      </w:r>
+      <w:proofErr w:type="spellEnd"/>
+      <w:r>
+        <w:t xml:space="preserve"> holder styr på den foregående </w:t>
+      </w:r>
+      <w:proofErr w:type="spellStart"/>
+      <w:r>
+        <w:rPr>
+          <w:i/>
+        </w:rPr>
+        <w:t>UserControl</w:t>
+      </w:r>
+      <w:proofErr w:type="spellEnd"/>
+      <w:r>
+        <w:t xml:space="preserve">. Disse benyttes at </w:t>
+      </w:r>
+      <w:proofErr w:type="spellStart"/>
+      <w:r>
+        <w:t>at</w:t>
+      </w:r>
+      <w:proofErr w:type="spellEnd"/>
+      <w:r>
+        <w:t xml:space="preserve"> sikre at vi kan finde den korrekte </w:t>
+      </w:r>
+      <w:proofErr w:type="spellStart"/>
+      <w:r>
+        <w:rPr>
+          <w:i/>
+        </w:rPr>
+        <w:t>UserControl</w:t>
+      </w:r>
+      <w:proofErr w:type="spellEnd"/>
+      <w:r>
+        <w:t>, og at der ikke be</w:t>
+      </w:r>
+      <w:r>
+        <w:t xml:space="preserve">væges til </w:t>
+      </w:r>
+      <w:proofErr w:type="spellStart"/>
+      <w:r>
+        <w:rPr>
+          <w:i/>
+        </w:rPr>
+        <w:t>UserControl</w:t>
+      </w:r>
+      <w:proofErr w:type="spellEnd"/>
+      <w:r>
+        <w:t>, som i</w:t>
+      </w:r>
+      <w:r>
+        <w:t xml:space="preserve">kke længere </w:t>
+      </w:r>
+      <w:r>
+        <w:t xml:space="preserve">er </w:t>
+      </w:r>
+      <w:r>
+        <w:t>gyldig</w:t>
+      </w:r>
+      <w:r>
+        <w:t>.</w:t>
+      </w:r>
+    </w:p>
+    <w:p>
+      <w:r>
+        <w:t xml:space="preserve">Efter dette, lagres hver ny </w:t>
+      </w:r>
+      <w:proofErr w:type="spellStart"/>
+      <w:r>
+        <w:rPr>
+          <w:i/>
+        </w:rPr>
+        <w:t>UserControl</w:t>
+      </w:r>
+      <w:proofErr w:type="spellEnd"/>
+      <w:r>
+        <w:t xml:space="preserve"> på den næste plads i bufferen, så snart den indlæses, og med funktionerne </w:t>
+      </w:r>
+      <w:proofErr w:type="spellStart"/>
+      <w:r>
+        <w:rPr>
+          <w:i/>
+        </w:rPr>
+        <w:t>NavigateBack</w:t>
+      </w:r>
+      <w:proofErr w:type="spellEnd"/>
+      <w:r>
+        <w:t xml:space="preserve"> og </w:t>
+      </w:r>
+      <w:proofErr w:type="spellStart"/>
+      <w:r>
+        <w:rPr>
+          <w:i/>
+        </w:rPr>
+        <w:t>NavigateForwards</w:t>
+      </w:r>
+      <w:proofErr w:type="spellEnd"/>
+      <w:r>
+        <w:t xml:space="preserve">, benyttes </w:t>
+      </w:r>
+      <w:r>
+        <w:rPr>
+          <w:i/>
+        </w:rPr>
+        <w:t xml:space="preserve">Frem- </w:t>
+      </w:r>
+      <w:r>
+        <w:t xml:space="preserve">og </w:t>
+      </w:r>
+      <w:r>
+        <w:rPr>
+          <w:i/>
+        </w:rPr>
+        <w:t>Tilbage</w:t>
+      </w:r>
+      <w:r>
+        <w:t>-knapperne til at navigere i bufferen.</w:t>
+      </w:r>
+    </w:p>
+    <w:p>
+      <w:bookmarkStart w:id="11" w:name="_GoBack"/>
+      <w:bookmarkEnd w:id="11"/>
     </w:p>
     <w:p>
       <w:pPr>
         <w:pStyle w:val="Overskrift4"/>
       </w:pPr>
       <w:r>
-        <w:lastRenderedPageBreak/>
-        <w:t>Kode</w:t>
-      </w:r>
+        <w:t xml:space="preserve">Business </w:t>
+      </w:r>
+      <w:proofErr w:type="spellStart"/>
+      <w:r>
+        <w:t>Logic</w:t>
+      </w:r>
+      <w:proofErr w:type="spellEnd"/>
+      <w:r>
+        <w:t xml:space="preserve"> </w:t>
+      </w:r>
+      <w:proofErr w:type="spellStart"/>
+      <w:r>
+        <w:t>Layer</w:t>
+      </w:r>
+      <w:proofErr w:type="spellEnd"/>
     </w:p>
     <w:p/>
     <w:p>
@@ -769,15 +4275,6 @@
         <w:pStyle w:val="Overskrift3"/>
       </w:pPr>
       <w:r>
-        <w:t>Implementering</w:t>
-      </w:r>
-    </w:p>
-    <w:p/>
-    <w:p>
-      <w:pPr>
-        <w:pStyle w:val="Overskrift3"/>
-      </w:pPr>
-      <w:r>
         <w:t>Test</w:t>
       </w:r>
     </w:p>
@@ -788,6 +4285,7 @@
         <w:pStyle w:val="Overskrift2"/>
       </w:pPr>
       <w:r>
+        <w:lastRenderedPageBreak/>
         <w:t xml:space="preserve">Web </w:t>
       </w:r>
       <w:proofErr w:type="spellStart"/>
@@ -1345,6 +4843,26 @@
       <w:color w:val="2E74B5" w:themeColor="accent1" w:themeShade="BF"/>
     </w:rPr>
   </w:style>
+  <w:style w:type="paragraph" w:styleId="Overskrift5">
+    <w:name w:val="heading 5"/>
+    <w:basedOn w:val="Normal"/>
+    <w:next w:val="Normal"/>
+    <w:link w:val="Overskrift5Tegn"/>
+    <w:uiPriority w:val="9"/>
+    <w:unhideWhenUsed/>
+    <w:qFormat/>
+    <w:rsid w:val="009F19A9"/>
+    <w:pPr>
+      <w:keepNext/>
+      <w:keepLines/>
+      <w:spacing w:before="40" w:after="0"/>
+      <w:outlineLvl w:val="4"/>
+    </w:pPr>
+    <w:rPr>
+      <w:rFonts w:asciiTheme="majorHAnsi" w:eastAsiaTheme="majorEastAsia" w:hAnsiTheme="majorHAnsi" w:cstheme="majorBidi"/>
+      <w:color w:val="2E74B5" w:themeColor="accent1" w:themeShade="BF"/>
+    </w:rPr>
+  </w:style>
   <w:style w:type="character" w:default="1" w:styleId="Standardskrifttypeiafsnit">
     <w:name w:val="Default Paragraph Font"/>
     <w:uiPriority w:val="1"/>
@@ -1441,6 +4959,36 @@
       <w:color w:val="44546A" w:themeColor="text2"/>
       <w:sz w:val="18"/>
       <w:szCs w:val="18"/>
+    </w:rPr>
+  </w:style>
+  <w:style w:type="table" w:styleId="Tabel-Gitter">
+    <w:name w:val="Table Grid"/>
+    <w:basedOn w:val="Tabel-Normal"/>
+    <w:uiPriority w:val="39"/>
+    <w:rsid w:val="00EF1077"/>
+    <w:pPr>
+      <w:spacing w:after="0" w:line="240" w:lineRule="auto"/>
+    </w:pPr>
+    <w:tblPr>
+      <w:tblBorders>
+        <w:top w:val="single" w:sz="4" w:space="0" w:color="auto"/>
+        <w:left w:val="single" w:sz="4" w:space="0" w:color="auto"/>
+        <w:bottom w:val="single" w:sz="4" w:space="0" w:color="auto"/>
+        <w:right w:val="single" w:sz="4" w:space="0" w:color="auto"/>
+        <w:insideH w:val="single" w:sz="4" w:space="0" w:color="auto"/>
+        <w:insideV w:val="single" w:sz="4" w:space="0" w:color="auto"/>
+      </w:tblBorders>
+    </w:tblPr>
+  </w:style>
+  <w:style w:type="character" w:customStyle="1" w:styleId="Overskrift5Tegn">
+    <w:name w:val="Overskrift 5 Tegn"/>
+    <w:basedOn w:val="Standardskrifttypeiafsnit"/>
+    <w:link w:val="Overskrift5"/>
+    <w:uiPriority w:val="9"/>
+    <w:rsid w:val="009F19A9"/>
+    <w:rPr>
+      <w:rFonts w:asciiTheme="majorHAnsi" w:eastAsiaTheme="majorEastAsia" w:hAnsiTheme="majorHAnsi" w:cstheme="majorBidi"/>
+      <w:color w:val="2E74B5" w:themeColor="accent1" w:themeShade="BF"/>
     </w:rPr>
   </w:style>
 </w:styles>
@@ -1712,7 +5260,7 @@
 </file>
 
 <file path=customXml/itemProps1.xml><?xml version="1.0" encoding="utf-8"?>
-<ds:datastoreItem xmlns:ds="http://schemas.openxmlformats.org/officeDocument/2006/customXml" ds:itemID="{A2BAA46A-1243-4DC7-BB2A-3010224CBC77}">
+<ds:datastoreItem xmlns:ds="http://schemas.openxmlformats.org/officeDocument/2006/customXml" ds:itemID="{A13F49BE-556B-4F14-AC97-6618EC4EEBF0}">
   <ds:schemaRefs>
     <ds:schemaRef ds:uri="http://schemas.openxmlformats.org/officeDocument/2006/bibliography"/>
   </ds:schemaRefs>

</xml_diff>

<commit_message>
Skrevet afsnit of CtrlShowListSelection. Har desuden slettet den public property CtrlTemp i CtrlItemList, da den ikke bruges, og er en sårbarhed.
</commit_message>
<xml_diff>
--- a/Rapport og projektdokumentation/Projektdokumentation/3.1) Design og implementering - Fridge app.docx
+++ b/Rapport og projektdokumentation/Projektdokumentation/3.1) Design og implementering - Fridge app.docx
@@ -251,7 +251,7 @@
           <v:shape id="_x0000_i1025" type="#_x0000_t75" style="width:341.6pt;height:271.25pt" o:ole="">
             <v:imagedata r:id="rId5" o:title="" cropbottom="3846f"/>
           </v:shape>
-          <o:OLEObject Type="Embed" ProgID="Visio.Drawing.15" ShapeID="_x0000_i1025" DrawAspect="Content" ObjectID="_1493545011" r:id="rId6"/>
+          <o:OLEObject Type="Embed" ProgID="Visio.Drawing.15" ShapeID="_x0000_i1025" DrawAspect="Content" ObjectID="_1493548541" r:id="rId6"/>
         </w:object>
       </w:r>
     </w:p>
@@ -930,7 +930,11 @@
       <w:r>
         <w:t>.</w:t>
       </w:r>
-    </w:p>
+      <w:r>
+        <w:t xml:space="preserve"> </w:t>
+      </w:r>
+    </w:p>
+    <w:p/>
     <w:p>
       <w:pPr>
         <w:keepNext/>
@@ -1046,636 +1050,317 @@
       </w:r>
       <w:bookmarkEnd w:id="5"/>
     </w:p>
-    <w:p>
-      <w:r>
-        <w:t xml:space="preserve">Indholdet i denne </w:t>
-      </w:r>
-      <w:proofErr w:type="spellStart"/>
-      <w:r>
-        <w:rPr>
-          <w:i/>
-        </w:rPr>
-        <w:t>UserControl</w:t>
-      </w:r>
-      <w:proofErr w:type="spellEnd"/>
-      <w:r>
-        <w:t xml:space="preserve"> styres af </w:t>
-      </w:r>
-      <w:proofErr w:type="spellStart"/>
-      <w:r>
-        <w:rPr>
-          <w:i/>
-        </w:rPr>
-        <w:t>UserControl</w:t>
-      </w:r>
-      <w:proofErr w:type="spellEnd"/>
-      <w:r>
-        <w:rPr>
-          <w:i/>
-        </w:rPr>
-        <w:t>-</w:t>
-      </w:r>
-      <w:r>
-        <w:t xml:space="preserve">klassen </w:t>
-      </w:r>
-      <w:proofErr w:type="spellStart"/>
-      <w:r>
-        <w:rPr>
-          <w:i/>
-        </w:rPr>
-        <w:t>CtrlTemplate</w:t>
-      </w:r>
-      <w:proofErr w:type="spellEnd"/>
-      <w:r>
-        <w:t xml:space="preserve">, som ved </w:t>
-      </w:r>
-      <w:proofErr w:type="spellStart"/>
-      <w:r>
-        <w:t>initialisering</w:t>
-      </w:r>
-      <w:proofErr w:type="spellEnd"/>
-      <w:r>
-        <w:t xml:space="preserve"> indlæser oversigten over tilgængelige lister. På samme tid oprettes en instans af objektet </w:t>
-      </w:r>
-      <w:r>
-        <w:rPr>
-          <w:i/>
-        </w:rPr>
-        <w:t>BLL</w:t>
-      </w:r>
-      <w:r>
-        <w:t xml:space="preserve"> (Business </w:t>
-      </w:r>
-      <w:proofErr w:type="spellStart"/>
-      <w:r>
-        <w:t>Logic</w:t>
-      </w:r>
-      <w:proofErr w:type="spellEnd"/>
-      <w:r>
-        <w:t xml:space="preserve"> </w:t>
-      </w:r>
-      <w:proofErr w:type="spellStart"/>
-      <w:r>
-        <w:t>Layer</w:t>
-      </w:r>
-      <w:proofErr w:type="spellEnd"/>
-      <w:r>
-        <w:t xml:space="preserve">), som håndterer al ikke grafisk relateret </w:t>
-      </w:r>
-      <w:proofErr w:type="spellStart"/>
-      <w:r>
-        <w:rPr>
-          <w:i/>
-        </w:rPr>
-        <w:t>code</w:t>
-      </w:r>
-      <w:proofErr w:type="spellEnd"/>
-      <w:r>
-        <w:rPr>
-          <w:i/>
-        </w:rPr>
-        <w:t xml:space="preserve"> </w:t>
-      </w:r>
-      <w:proofErr w:type="spellStart"/>
-      <w:r>
-        <w:rPr>
-          <w:i/>
-        </w:rPr>
-        <w:t>behind</w:t>
-      </w:r>
-      <w:proofErr w:type="spellEnd"/>
-      <w:r>
-        <w:t>.</w:t>
-      </w:r>
-    </w:p>
-    <w:p>
-      <w:proofErr w:type="spellStart"/>
-      <w:r>
-        <w:t>Constructoren</w:t>
-      </w:r>
-      <w:proofErr w:type="spellEnd"/>
-      <w:r>
-        <w:t xml:space="preserve"> for e</w:t>
-      </w:r>
-      <w:r>
-        <w:t>nhver af de implementerede</w:t>
-      </w:r>
-      <w:r>
-        <w:t xml:space="preserve"> </w:t>
-      </w:r>
-      <w:proofErr w:type="spellStart"/>
-      <w:r>
-        <w:rPr>
-          <w:i/>
-        </w:rPr>
-        <w:t>UserControls</w:t>
-      </w:r>
-      <w:proofErr w:type="spellEnd"/>
-      <w:r>
-        <w:t xml:space="preserve"> tager imod en instans af klassen </w:t>
-      </w:r>
-      <w:proofErr w:type="spellStart"/>
-      <w:r>
-        <w:rPr>
-          <w:i/>
-        </w:rPr>
-        <w:t>CtrlTemplate</w:t>
-      </w:r>
-      <w:proofErr w:type="spellEnd"/>
-      <w:r>
-        <w:t>. Når et skifte ønskes</w:t>
-      </w:r>
-      <w:r>
-        <w:t xml:space="preserve">, kaldes funktionen </w:t>
-      </w:r>
-      <w:proofErr w:type="spellStart"/>
-      <w:r>
-        <w:rPr>
-          <w:i/>
-        </w:rPr>
-        <w:t>ChangeGridContent</w:t>
-      </w:r>
-      <w:proofErr w:type="spellEnd"/>
-      <w:r>
-        <w:t xml:space="preserve"> i </w:t>
-      </w:r>
-      <w:proofErr w:type="spellStart"/>
-      <w:r>
-        <w:rPr>
-          <w:i/>
-        </w:rPr>
-        <w:t>CtrlTemplate</w:t>
-      </w:r>
-      <w:proofErr w:type="spellEnd"/>
-      <w:r>
-        <w:t xml:space="preserve"> med den ønskede </w:t>
-      </w:r>
-      <w:proofErr w:type="spellStart"/>
-      <w:r>
-        <w:rPr>
-          <w:i/>
-        </w:rPr>
-        <w:t>UserControl</w:t>
-      </w:r>
-      <w:proofErr w:type="spellEnd"/>
-      <w:r>
-        <w:t>, som indlæses i stedet for den nuværende, som set i</w:t>
-      </w:r>
-      <w:r>
-        <w:t xml:space="preserve"> </w:t>
-      </w:r>
-      <w:fldSimple w:instr=" REF _Ref419798748 ">
-        <w:r>
-          <w:rPr>
-            <w:b/>
-          </w:rPr>
-          <w:t xml:space="preserve">Kodestump </w:t>
-        </w:r>
-        <w:r>
-          <w:rPr>
-            <w:b/>
-            <w:noProof/>
-          </w:rPr>
-          <w:t>1</w:t>
-        </w:r>
-      </w:fldSimple>
-      <w:r>
-        <w:t xml:space="preserve"> og </w:t>
-      </w:r>
-      <w:fldSimple w:instr=" REF _Ref419798759 ">
-        <w:r>
-          <w:rPr>
-            <w:b/>
-          </w:rPr>
-          <w:t xml:space="preserve">Kodestump </w:t>
-        </w:r>
-        <w:r>
-          <w:rPr>
-            <w:b/>
-            <w:noProof/>
-          </w:rPr>
-          <w:t>2</w:t>
-        </w:r>
-      </w:fldSimple>
-      <w:r>
-        <w:t>, hvor der skiftes fra listeoversigten til listen ”Køleskab”.</w:t>
-      </w:r>
-    </w:p>
     <w:tbl>
       <w:tblPr>
         <w:tblStyle w:val="Tabel-Gitter"/>
+        <w:tblpPr w:leftFromText="141" w:rightFromText="141" w:vertAnchor="text" w:horzAnchor="margin" w:tblpXSpec="right" w:tblpY="1110"/>
         <w:tblW w:w="0" w:type="auto"/>
+        <w:tblBorders>
+          <w:top w:val="none" w:sz="0" w:space="0" w:color="auto"/>
+          <w:left w:val="none" w:sz="0" w:space="0" w:color="auto"/>
+          <w:bottom w:val="none" w:sz="0" w:space="0" w:color="auto"/>
+          <w:right w:val="none" w:sz="0" w:space="0" w:color="auto"/>
+          <w:insideH w:val="none" w:sz="0" w:space="0" w:color="auto"/>
+          <w:insideV w:val="none" w:sz="0" w:space="0" w:color="auto"/>
+        </w:tblBorders>
         <w:tblLook w:val="04A0" w:firstRow="1" w:lastRow="0" w:firstColumn="1" w:lastColumn="0" w:noHBand="0" w:noVBand="1"/>
       </w:tblPr>
       <w:tblGrid>
-        <w:gridCol w:w="7947"/>
+        <w:gridCol w:w="4066"/>
       </w:tblGrid>
       <w:tr>
         <w:tc>
           <w:tcPr>
-            <w:tcW w:w="7947" w:type="dxa"/>
+            <w:tcW w:w="4066" w:type="dxa"/>
           </w:tcPr>
           <w:p>
             <w:pPr>
-              <w:autoSpaceDE w:val="0"/>
-              <w:autoSpaceDN w:val="0"/>
-              <w:adjustRightInd w:val="0"/>
-              <w:rPr>
-                <w:rFonts w:ascii="Consolas" w:hAnsi="Consolas" w:cs="Consolas"/>
-                <w:color w:val="0000FF"/>
-                <w:sz w:val="19"/>
-                <w:szCs w:val="19"/>
-                <w:highlight w:val="white"/>
-              </w:rPr>
+              <w:keepNext/>
+              <w:spacing w:after="160"/>
             </w:pPr>
-            <w:proofErr w:type="gramStart"/>
-            <w:r>
-              <w:rPr>
-                <w:rFonts w:ascii="Consolas" w:hAnsi="Consolas" w:cs="Consolas"/>
-                <w:color w:val="0000FF"/>
-                <w:sz w:val="19"/>
-                <w:szCs w:val="19"/>
-                <w:highlight w:val="white"/>
-              </w:rPr>
-              <w:t>private</w:t>
-            </w:r>
-            <w:proofErr w:type="gramEnd"/>
-            <w:r>
-              <w:rPr>
-                <w:rFonts w:ascii="Consolas" w:hAnsi="Consolas" w:cs="Consolas"/>
-                <w:color w:val="000000"/>
-                <w:sz w:val="19"/>
-                <w:szCs w:val="19"/>
-                <w:highlight w:val="white"/>
-              </w:rPr>
-              <w:t xml:space="preserve"> </w:t>
-            </w:r>
-            <w:proofErr w:type="spellStart"/>
-            <w:r>
-              <w:rPr>
-                <w:rFonts w:ascii="Consolas" w:hAnsi="Consolas" w:cs="Consolas"/>
-                <w:color w:val="2B91AF"/>
-                <w:sz w:val="19"/>
-                <w:szCs w:val="19"/>
-                <w:highlight w:val="white"/>
-              </w:rPr>
-              <w:t>CtrlTemplate</w:t>
-            </w:r>
-            <w:proofErr w:type="spellEnd"/>
-            <w:r>
-              <w:rPr>
-                <w:rFonts w:ascii="Consolas" w:hAnsi="Consolas" w:cs="Consolas"/>
-                <w:color w:val="000000"/>
-                <w:sz w:val="19"/>
-                <w:szCs w:val="19"/>
-                <w:highlight w:val="white"/>
-              </w:rPr>
-              <w:t xml:space="preserve"> _</w:t>
-            </w:r>
-            <w:proofErr w:type="spellStart"/>
-            <w:r>
-              <w:rPr>
-                <w:rFonts w:ascii="Consolas" w:hAnsi="Consolas" w:cs="Consolas"/>
-                <w:color w:val="000000"/>
-                <w:sz w:val="19"/>
-                <w:szCs w:val="19"/>
-                <w:highlight w:val="white"/>
-              </w:rPr>
-              <w:t>ctrlTemp</w:t>
-            </w:r>
-            <w:proofErr w:type="spellEnd"/>
-            <w:r>
-              <w:rPr>
-                <w:rFonts w:ascii="Consolas" w:hAnsi="Consolas" w:cs="Consolas"/>
-                <w:color w:val="000000"/>
-                <w:sz w:val="19"/>
-                <w:szCs w:val="19"/>
-                <w:highlight w:val="white"/>
-              </w:rPr>
-              <w:t>;</w:t>
+            <w:r>
+              <w:object w:dxaOrig="3721" w:dyaOrig="2761">
+                <v:shape id="_x0000_i1030" type="#_x0000_t75" style="width:185.85pt;height:138.15pt" o:ole="">
+                  <v:imagedata r:id="rId11" o:title=""/>
+                </v:shape>
+                <o:OLEObject Type="Embed" ProgID="Visio.Drawing.15" ShapeID="_x0000_i1030" DrawAspect="Content" ObjectID="_1493548542" r:id="rId12"/>
+              </w:object>
             </w:r>
           </w:p>
           <w:p>
             <w:pPr>
-              <w:autoSpaceDE w:val="0"/>
-              <w:autoSpaceDN w:val="0"/>
-              <w:adjustRightInd w:val="0"/>
-              <w:rPr>
-                <w:rFonts w:ascii="Consolas" w:hAnsi="Consolas" w:cs="Consolas"/>
-                <w:color w:val="0000FF"/>
-                <w:sz w:val="19"/>
-                <w:szCs w:val="19"/>
-                <w:highlight w:val="white"/>
-              </w:rPr>
+              <w:pStyle w:val="Billedtekst"/>
+              <w:spacing w:after="160"/>
             </w:pPr>
-          </w:p>
-          <w:p>
-            <w:pPr>
-              <w:autoSpaceDE w:val="0"/>
-              <w:autoSpaceDN w:val="0"/>
-              <w:adjustRightInd w:val="0"/>
-              <w:rPr>
-                <w:rFonts w:ascii="Consolas" w:hAnsi="Consolas" w:cs="Consolas"/>
-                <w:color w:val="000000"/>
-                <w:sz w:val="19"/>
-                <w:szCs w:val="19"/>
-                <w:highlight w:val="white"/>
-              </w:rPr>
-            </w:pPr>
-            <w:proofErr w:type="gramStart"/>
-            <w:r>
-              <w:rPr>
-                <w:rFonts w:ascii="Consolas" w:hAnsi="Consolas" w:cs="Consolas"/>
-                <w:color w:val="0000FF"/>
-                <w:sz w:val="19"/>
-                <w:szCs w:val="19"/>
-                <w:highlight w:val="white"/>
-              </w:rPr>
-              <w:t>private</w:t>
-            </w:r>
-            <w:proofErr w:type="gramEnd"/>
-            <w:r>
-              <w:rPr>
-                <w:rFonts w:ascii="Consolas" w:hAnsi="Consolas" w:cs="Consolas"/>
-                <w:color w:val="000000"/>
-                <w:sz w:val="19"/>
-                <w:szCs w:val="19"/>
-                <w:highlight w:val="white"/>
-              </w:rPr>
-              <w:t xml:space="preserve"> </w:t>
+            <w:bookmarkStart w:id="6" w:name="_Ref419804558"/>
+            <w:r>
+              <w:rPr>
+                <w:b/>
+              </w:rPr>
+              <w:t xml:space="preserve">Figur </w:t>
+            </w:r>
+            <w:r>
+              <w:rPr>
+                <w:b/>
+              </w:rPr>
+              <w:fldChar w:fldCharType="begin"/>
+            </w:r>
+            <w:r>
+              <w:rPr>
+                <w:b/>
+              </w:rPr>
+              <w:instrText xml:space="preserve"> SEQ Figur \* ARABIC </w:instrText>
+            </w:r>
+            <w:r>
+              <w:rPr>
+                <w:b/>
+              </w:rPr>
+              <w:fldChar w:fldCharType="separate"/>
+            </w:r>
+            <w:r>
+              <w:rPr>
+                <w:b/>
+                <w:noProof/>
+              </w:rPr>
+              <w:t>6</w:t>
+            </w:r>
+            <w:r>
+              <w:rPr>
+                <w:b/>
+              </w:rPr>
+              <w:fldChar w:fldCharType="end"/>
+            </w:r>
+            <w:bookmarkEnd w:id="6"/>
+            <w:r>
+              <w:t xml:space="preserve"> Klassen </w:t>
             </w:r>
             <w:proofErr w:type="spellStart"/>
             <w:r>
-              <w:rPr>
-                <w:rFonts w:ascii="Consolas" w:hAnsi="Consolas" w:cs="Consolas"/>
-                <w:color w:val="0000FF"/>
-                <w:sz w:val="19"/>
-                <w:szCs w:val="19"/>
-                <w:highlight w:val="white"/>
-              </w:rPr>
-              <w:t>void</w:t>
+              <w:t>CtrlTemplate</w:t>
             </w:r>
             <w:proofErr w:type="spellEnd"/>
-            <w:r>
-              <w:rPr>
-                <w:rFonts w:ascii="Consolas" w:hAnsi="Consolas" w:cs="Consolas"/>
-                <w:color w:val="000000"/>
-                <w:sz w:val="19"/>
-                <w:szCs w:val="19"/>
-                <w:highlight w:val="white"/>
-              </w:rPr>
-              <w:t xml:space="preserve"> </w:t>
-            </w:r>
-            <w:proofErr w:type="spellStart"/>
-            <w:r>
-              <w:rPr>
-                <w:rFonts w:ascii="Consolas" w:hAnsi="Consolas" w:cs="Consolas"/>
-                <w:color w:val="000000"/>
-                <w:sz w:val="19"/>
-                <w:szCs w:val="19"/>
-                <w:highlight w:val="white"/>
-              </w:rPr>
-              <w:t>BtnInFridge_Click</w:t>
-            </w:r>
-            <w:proofErr w:type="spellEnd"/>
-            <w:r>
-              <w:rPr>
-                <w:rFonts w:ascii="Consolas" w:hAnsi="Consolas" w:cs="Consolas"/>
-                <w:color w:val="000000"/>
-                <w:sz w:val="19"/>
-                <w:szCs w:val="19"/>
-                <w:highlight w:val="white"/>
-              </w:rPr>
-              <w:t>(</w:t>
-            </w:r>
-            <w:proofErr w:type="spellStart"/>
-            <w:r>
-              <w:rPr>
-                <w:rFonts w:ascii="Consolas" w:hAnsi="Consolas" w:cs="Consolas"/>
-                <w:color w:val="0000FF"/>
-                <w:sz w:val="19"/>
-                <w:szCs w:val="19"/>
-                <w:highlight w:val="white"/>
-              </w:rPr>
-              <w:t>object</w:t>
-            </w:r>
-            <w:proofErr w:type="spellEnd"/>
-            <w:r>
-              <w:rPr>
-                <w:rFonts w:ascii="Consolas" w:hAnsi="Consolas" w:cs="Consolas"/>
-                <w:color w:val="000000"/>
-                <w:sz w:val="19"/>
-                <w:szCs w:val="19"/>
-                <w:highlight w:val="white"/>
-              </w:rPr>
-              <w:t xml:space="preserve"> sender, </w:t>
-            </w:r>
-            <w:proofErr w:type="spellStart"/>
-            <w:r>
-              <w:rPr>
-                <w:rFonts w:ascii="Consolas" w:hAnsi="Consolas" w:cs="Consolas"/>
-                <w:color w:val="2B91AF"/>
-                <w:sz w:val="19"/>
-                <w:szCs w:val="19"/>
-                <w:highlight w:val="white"/>
-              </w:rPr>
-              <w:t>RoutedEventArgs</w:t>
-            </w:r>
-            <w:proofErr w:type="spellEnd"/>
-            <w:r>
-              <w:rPr>
-                <w:rFonts w:ascii="Consolas" w:hAnsi="Consolas" w:cs="Consolas"/>
-                <w:color w:val="000000"/>
-                <w:sz w:val="19"/>
-                <w:szCs w:val="19"/>
-                <w:highlight w:val="white"/>
-              </w:rPr>
-              <w:t xml:space="preserve"> e)</w:t>
-            </w:r>
-          </w:p>
-          <w:p>
-            <w:pPr>
-              <w:autoSpaceDE w:val="0"/>
-              <w:autoSpaceDN w:val="0"/>
-              <w:adjustRightInd w:val="0"/>
-              <w:rPr>
-                <w:rFonts w:ascii="Consolas" w:hAnsi="Consolas" w:cs="Consolas"/>
-                <w:color w:val="000000"/>
-                <w:sz w:val="19"/>
-                <w:szCs w:val="19"/>
-                <w:highlight w:val="white"/>
-              </w:rPr>
-            </w:pPr>
-            <w:r>
-              <w:rPr>
-                <w:rFonts w:ascii="Consolas" w:hAnsi="Consolas" w:cs="Consolas"/>
-                <w:color w:val="000000"/>
-                <w:sz w:val="19"/>
-                <w:szCs w:val="19"/>
-                <w:highlight w:val="white"/>
-              </w:rPr>
-              <w:t>{</w:t>
-            </w:r>
-          </w:p>
-          <w:p>
-            <w:pPr>
-              <w:autoSpaceDE w:val="0"/>
-              <w:autoSpaceDN w:val="0"/>
-              <w:adjustRightInd w:val="0"/>
-              <w:rPr>
-                <w:rFonts w:ascii="Consolas" w:hAnsi="Consolas" w:cs="Consolas"/>
-                <w:color w:val="000000"/>
-                <w:sz w:val="19"/>
-                <w:szCs w:val="19"/>
-                <w:highlight w:val="white"/>
-              </w:rPr>
-            </w:pPr>
-            <w:r>
-              <w:rPr>
-                <w:rFonts w:ascii="Consolas" w:hAnsi="Consolas" w:cs="Consolas"/>
-                <w:color w:val="000000"/>
-                <w:sz w:val="19"/>
-                <w:szCs w:val="19"/>
-                <w:highlight w:val="white"/>
-              </w:rPr>
-              <w:t xml:space="preserve">    _</w:t>
-            </w:r>
-            <w:proofErr w:type="spellStart"/>
-            <w:r>
-              <w:rPr>
-                <w:rFonts w:ascii="Consolas" w:hAnsi="Consolas" w:cs="Consolas"/>
-                <w:color w:val="000000"/>
-                <w:sz w:val="19"/>
-                <w:szCs w:val="19"/>
-                <w:highlight w:val="white"/>
-              </w:rPr>
-              <w:t>ctrlTemp.ChangeGridContent</w:t>
-            </w:r>
-            <w:proofErr w:type="spellEnd"/>
-            <w:r>
-              <w:rPr>
-                <w:rFonts w:ascii="Consolas" w:hAnsi="Consolas" w:cs="Consolas"/>
-                <w:color w:val="000000"/>
-                <w:sz w:val="19"/>
-                <w:szCs w:val="19"/>
-                <w:highlight w:val="white"/>
-              </w:rPr>
-              <w:t>(</w:t>
-            </w:r>
-            <w:r>
-              <w:rPr>
-                <w:rFonts w:ascii="Consolas" w:hAnsi="Consolas" w:cs="Consolas"/>
-                <w:color w:val="0000FF"/>
-                <w:sz w:val="19"/>
-                <w:szCs w:val="19"/>
-                <w:highlight w:val="white"/>
-              </w:rPr>
-              <w:t>new</w:t>
-            </w:r>
-            <w:r>
-              <w:rPr>
-                <w:rFonts w:ascii="Consolas" w:hAnsi="Consolas" w:cs="Consolas"/>
-                <w:color w:val="000000"/>
-                <w:sz w:val="19"/>
-                <w:szCs w:val="19"/>
-                <w:highlight w:val="white"/>
-              </w:rPr>
-              <w:t xml:space="preserve"> </w:t>
-            </w:r>
-            <w:proofErr w:type="spellStart"/>
-            <w:proofErr w:type="gramStart"/>
-            <w:r>
-              <w:rPr>
-                <w:rFonts w:ascii="Consolas" w:hAnsi="Consolas" w:cs="Consolas"/>
-                <w:color w:val="2B91AF"/>
-                <w:sz w:val="19"/>
-                <w:szCs w:val="19"/>
-                <w:highlight w:val="white"/>
-              </w:rPr>
-              <w:t>CtrlItemList</w:t>
-            </w:r>
-            <w:proofErr w:type="spellEnd"/>
-            <w:r>
-              <w:rPr>
-                <w:rFonts w:ascii="Consolas" w:hAnsi="Consolas" w:cs="Consolas"/>
-                <w:color w:val="000000"/>
-                <w:sz w:val="19"/>
-                <w:szCs w:val="19"/>
-                <w:highlight w:val="white"/>
-              </w:rPr>
-              <w:t>(</w:t>
-            </w:r>
-            <w:proofErr w:type="gramEnd"/>
-            <w:r>
-              <w:rPr>
-                <w:rFonts w:ascii="Consolas" w:hAnsi="Consolas" w:cs="Consolas"/>
-                <w:color w:val="A31515"/>
-                <w:sz w:val="19"/>
-                <w:szCs w:val="19"/>
-                <w:highlight w:val="white"/>
-              </w:rPr>
-              <w:t>"Køleskab"</w:t>
-            </w:r>
-            <w:r>
-              <w:rPr>
-                <w:rFonts w:ascii="Consolas" w:hAnsi="Consolas" w:cs="Consolas"/>
-                <w:color w:val="000000"/>
-                <w:sz w:val="19"/>
-                <w:szCs w:val="19"/>
-                <w:highlight w:val="white"/>
-              </w:rPr>
-              <w:t>, _</w:t>
-            </w:r>
-            <w:proofErr w:type="spellStart"/>
-            <w:r>
-              <w:rPr>
-                <w:rFonts w:ascii="Consolas" w:hAnsi="Consolas" w:cs="Consolas"/>
-                <w:color w:val="000000"/>
-                <w:sz w:val="19"/>
-                <w:szCs w:val="19"/>
-                <w:highlight w:val="white"/>
-              </w:rPr>
-              <w:t>ctrlTemp</w:t>
-            </w:r>
-            <w:proofErr w:type="spellEnd"/>
-            <w:r>
-              <w:rPr>
-                <w:rFonts w:ascii="Consolas" w:hAnsi="Consolas" w:cs="Consolas"/>
-                <w:color w:val="000000"/>
-                <w:sz w:val="19"/>
-                <w:szCs w:val="19"/>
-                <w:highlight w:val="white"/>
-              </w:rPr>
-              <w:t>));</w:t>
-            </w:r>
-          </w:p>
-          <w:p>
-            <w:pPr>
-              <w:keepNext/>
-              <w:autoSpaceDE w:val="0"/>
-              <w:autoSpaceDN w:val="0"/>
-              <w:adjustRightInd w:val="0"/>
-            </w:pPr>
-            <w:r>
-              <w:rPr>
-                <w:rFonts w:ascii="Consolas" w:hAnsi="Consolas" w:cs="Consolas"/>
-                <w:color w:val="000000"/>
-                <w:sz w:val="19"/>
-                <w:szCs w:val="19"/>
-                <w:highlight w:val="white"/>
-              </w:rPr>
-              <w:t>}</w:t>
-            </w:r>
           </w:p>
         </w:tc>
       </w:tr>
     </w:tbl>
     <w:p>
-      <w:pPr>
-        <w:pStyle w:val="Billedtekst"/>
-        <w:ind w:firstLine="1304"/>
-      </w:pPr>
-      <w:bookmarkStart w:id="6" w:name="_Ref419798748"/>
+      <w:r>
+        <w:t xml:space="preserve">Indholdet i denne </w:t>
+      </w:r>
+      <w:proofErr w:type="spellStart"/>
+      <w:r>
+        <w:rPr>
+          <w:i/>
+        </w:rPr>
+        <w:t>UserControl</w:t>
+      </w:r>
+      <w:proofErr w:type="spellEnd"/>
+      <w:r>
+        <w:t xml:space="preserve"> styres af </w:t>
+      </w:r>
+      <w:proofErr w:type="spellStart"/>
+      <w:r>
+        <w:rPr>
+          <w:i/>
+        </w:rPr>
+        <w:t>UserControl</w:t>
+      </w:r>
+      <w:proofErr w:type="spellEnd"/>
+      <w:r>
+        <w:rPr>
+          <w:i/>
+        </w:rPr>
+        <w:t>-</w:t>
+      </w:r>
+      <w:r>
+        <w:t xml:space="preserve">klassen </w:t>
+      </w:r>
+      <w:proofErr w:type="spellStart"/>
+      <w:r>
+        <w:rPr>
+          <w:i/>
+        </w:rPr>
+        <w:t>CtrlTemplate</w:t>
+      </w:r>
+      <w:proofErr w:type="spellEnd"/>
+      <w:r>
+        <w:t xml:space="preserve"> (</w:t>
+      </w:r>
+      <w:r>
+        <w:fldChar w:fldCharType="begin"/>
+      </w:r>
+      <w:r>
+        <w:instrText xml:space="preserve"> REF _Ref419804558 </w:instrText>
+      </w:r>
+      <w:r>
+        <w:fldChar w:fldCharType="separate"/>
+      </w:r>
+      <w:r>
+        <w:rPr>
+          <w:b/>
+        </w:rPr>
+        <w:t xml:space="preserve">Figur </w:t>
+      </w:r>
+      <w:r>
+        <w:rPr>
+          <w:b/>
+          <w:noProof/>
+        </w:rPr>
+        <w:t>6</w:t>
+      </w:r>
+      <w:r>
+        <w:fldChar w:fldCharType="end"/>
+      </w:r>
+      <w:r>
+        <w:t>)</w:t>
+      </w:r>
+      <w:r>
+        <w:t xml:space="preserve">, som ved </w:t>
+      </w:r>
+      <w:proofErr w:type="spellStart"/>
+      <w:r>
+        <w:t>initialisering</w:t>
+      </w:r>
+      <w:proofErr w:type="spellEnd"/>
+      <w:r>
+        <w:t xml:space="preserve"> indlæser oversigten over tilgængelige lister. På samme tid oprettes en instans af objektet </w:t>
+      </w:r>
+      <w:r>
+        <w:rPr>
+          <w:i/>
+        </w:rPr>
+        <w:t>BLL</w:t>
+      </w:r>
+      <w:r>
+        <w:t xml:space="preserve"> (Business </w:t>
+      </w:r>
+      <w:proofErr w:type="spellStart"/>
+      <w:r>
+        <w:t>Logic</w:t>
+      </w:r>
+      <w:proofErr w:type="spellEnd"/>
+      <w:r>
+        <w:t xml:space="preserve"> </w:t>
+      </w:r>
+      <w:proofErr w:type="spellStart"/>
+      <w:r>
+        <w:t>Layer</w:t>
+      </w:r>
+      <w:proofErr w:type="spellEnd"/>
+      <w:r>
+        <w:t xml:space="preserve">), som håndterer al ikke grafisk relateret </w:t>
+      </w:r>
+      <w:proofErr w:type="spellStart"/>
+      <w:r>
+        <w:rPr>
+          <w:i/>
+        </w:rPr>
+        <w:t>code</w:t>
+      </w:r>
+      <w:proofErr w:type="spellEnd"/>
+      <w:r>
+        <w:rPr>
+          <w:i/>
+        </w:rPr>
+        <w:t xml:space="preserve"> </w:t>
+      </w:r>
+      <w:proofErr w:type="spellStart"/>
+      <w:r>
+        <w:rPr>
+          <w:i/>
+        </w:rPr>
+        <w:t>behind</w:t>
+      </w:r>
+      <w:proofErr w:type="spellEnd"/>
+      <w:r>
+        <w:t>.</w:t>
+      </w:r>
+    </w:p>
+    <w:p>
+      <w:proofErr w:type="spellStart"/>
+      <w:r>
+        <w:t>Constructoren</w:t>
+      </w:r>
+      <w:proofErr w:type="spellEnd"/>
+      <w:r>
+        <w:t xml:space="preserve"> for e</w:t>
+      </w:r>
+      <w:r>
+        <w:t>nhver af de implementerede</w:t>
+      </w:r>
+      <w:r>
+        <w:t xml:space="preserve"> </w:t>
+      </w:r>
+      <w:proofErr w:type="spellStart"/>
+      <w:r>
+        <w:rPr>
+          <w:i/>
+        </w:rPr>
+        <w:t>UserControls</w:t>
+      </w:r>
+      <w:proofErr w:type="spellEnd"/>
+      <w:r>
+        <w:t xml:space="preserve"> tager imod en instans af klassen </w:t>
+      </w:r>
+      <w:proofErr w:type="spellStart"/>
+      <w:r>
+        <w:rPr>
+          <w:i/>
+        </w:rPr>
+        <w:t>CtrlTemplate</w:t>
+      </w:r>
+      <w:proofErr w:type="spellEnd"/>
+      <w:r>
+        <w:t>. Når et skifte ønskes</w:t>
+      </w:r>
+      <w:r>
+        <w:t xml:space="preserve">, kaldes funktionen </w:t>
+      </w:r>
+      <w:proofErr w:type="spellStart"/>
+      <w:r>
+        <w:rPr>
+          <w:i/>
+        </w:rPr>
+        <w:t>ChangeGridContent</w:t>
+      </w:r>
+      <w:proofErr w:type="spellEnd"/>
+      <w:r>
+        <w:t xml:space="preserve"> i </w:t>
+      </w:r>
+      <w:proofErr w:type="spellStart"/>
+      <w:r>
+        <w:rPr>
+          <w:i/>
+        </w:rPr>
+        <w:t>CtrlTemplate</w:t>
+      </w:r>
+      <w:proofErr w:type="spellEnd"/>
+      <w:r>
+        <w:t xml:space="preserve"> med den ønskede </w:t>
+      </w:r>
+      <w:proofErr w:type="spellStart"/>
+      <w:r>
+        <w:rPr>
+          <w:i/>
+        </w:rPr>
+        <w:t>UserControl</w:t>
+      </w:r>
+      <w:proofErr w:type="spellEnd"/>
+      <w:r>
+        <w:t>, som indlæses i stedet for den nuværende, som set i</w:t>
+      </w:r>
+      <w:r>
+        <w:t xml:space="preserve"> </w:t>
+      </w:r>
+      <w:r>
+        <w:fldChar w:fldCharType="begin"/>
+      </w:r>
+      <w:r>
+        <w:instrText xml:space="preserve"> REF _Ref419798759 </w:instrText>
+      </w:r>
+      <w:r>
+        <w:fldChar w:fldCharType="separate"/>
+      </w:r>
       <w:r>
         <w:rPr>
           <w:b/>
@@ -1685,45 +1370,15 @@
       <w:r>
         <w:rPr>
           <w:b/>
-        </w:rPr>
-        <w:fldChar w:fldCharType="begin"/>
-      </w:r>
-      <w:r>
-        <w:rPr>
-          <w:b/>
-        </w:rPr>
-        <w:instrText xml:space="preserve"> SEQ Kodestump \* ARABIC </w:instrText>
-      </w:r>
-      <w:r>
-        <w:rPr>
-          <w:b/>
-        </w:rPr>
-        <w:fldChar w:fldCharType="separate"/>
-      </w:r>
-      <w:r>
-        <w:rPr>
-          <w:b/>
           <w:noProof/>
         </w:rPr>
         <w:t>1</w:t>
       </w:r>
       <w:r>
-        <w:rPr>
-          <w:b/>
-        </w:rPr>
         <w:fldChar w:fldCharType="end"/>
       </w:r>
-      <w:bookmarkEnd w:id="6"/>
-      <w:r>
-        <w:t xml:space="preserve"> Skift af </w:t>
-      </w:r>
-      <w:proofErr w:type="spellStart"/>
-      <w:r>
-        <w:t>UserControl</w:t>
-      </w:r>
-      <w:proofErr w:type="spellEnd"/>
-      <w:r>
-        <w:t xml:space="preserve"> fra listeoversigten</w:t>
+      <w:r>
+        <w:t>.</w:t>
       </w:r>
     </w:p>
     <w:tbl>
@@ -2195,7 +1850,6 @@
                 <w:szCs w:val="19"/>
                 <w:highlight w:val="white"/>
               </w:rPr>
-              <w:lastRenderedPageBreak/>
               <w:t xml:space="preserve">    </w:t>
             </w:r>
             <w:r>
@@ -2247,7 +1901,6 @@
         <w:rPr>
           <w:b/>
         </w:rPr>
-        <w:lastRenderedPageBreak/>
         <w:t xml:space="preserve">Kodestump </w:t>
       </w:r>
       <w:r>
@@ -2273,7 +1926,7 @@
           <w:b/>
           <w:noProof/>
         </w:rPr>
-        <w:t>2</w:t>
+        <w:t>1</w:t>
       </w:r>
       <w:r>
         <w:rPr>
@@ -2306,6 +1959,7 @@
           <w:noProof/>
           <w:lang w:eastAsia="da-DK"/>
         </w:rPr>
+        <w:lastRenderedPageBreak/>
         <mc:AlternateContent>
           <mc:Choice Requires="wpg">
             <w:drawing>
@@ -2353,7 +2007,7 @@
                             </pic:cNvPicPr>
                           </pic:nvPicPr>
                           <pic:blipFill>
-                            <a:blip r:embed="rId11">
+                            <a:blip r:embed="rId13">
                               <a:extLst>
                                 <a:ext uri="{28A0092B-C50C-407E-A947-70E740481C1C}">
                                   <a14:useLocalDpi xmlns:a14="http://schemas.microsoft.com/office/drawing/2010/main" val="0"/>
@@ -2784,7 +2438,7 @@
                                   <w:b/>
                                   <w:noProof/>
                                 </w:rPr>
-                                <w:t>6</w:t>
+                                <w:t>7</w:t>
                               </w:r>
                               <w:r>
                                 <w:rPr>
@@ -2820,7 +2474,7 @@
               <v:group id="Gruppe 14" o:spid="_x0000_s1026" style="position:absolute;margin-left:314.15pt;margin-top:1.15pt;width:167.4pt;height:187.6pt;z-index:251680768" coordsize="21259,23825" o:gfxdata="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">
                 <v:group id="Gruppe 12" o:spid="_x0000_s1027" style="position:absolute;width:21259;height:20542" coordsize="21259,20542" o:gfxdata="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">
                   <v:shape id="Billede 2" o:spid="_x0000_s1028" type="#_x0000_t75" style="position:absolute;width:21259;height:20542;visibility:visible;mso-wrap-style:square" o:gfxdata="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">
-                    <v:imagedata r:id="rId12" o:title=""/>
+                    <v:imagedata r:id="rId14" o:title=""/>
                     <v:path arrowok="t"/>
                   </v:shape>
                   <v:shapetype id="_x0000_t202" coordsize="21600,21600" o:spt="202" path="m,l,21600r21600,l21600,xe">
@@ -2984,7 +2638,7 @@
                             <w:b/>
                             <w:noProof/>
                           </w:rPr>
-                          <w:t>6</w:t>
+                          <w:t>7</w:t>
                         </w:r>
                         <w:r>
                           <w:rPr>
@@ -3037,21 +2691,31 @@
       <w:r>
         <w:t>, i en cirkulær buffer (</w:t>
       </w:r>
-      <w:fldSimple w:instr=" REF _Ref419800960 ">
-        <w:r>
-          <w:rPr>
-            <w:b/>
-          </w:rPr>
-          <w:t xml:space="preserve">Figur </w:t>
-        </w:r>
-        <w:r>
-          <w:rPr>
-            <w:b/>
-            <w:noProof/>
-          </w:rPr>
-          <w:t>6</w:t>
-        </w:r>
-      </w:fldSimple>
+      <w:r>
+        <w:fldChar w:fldCharType="begin"/>
+      </w:r>
+      <w:r>
+        <w:instrText xml:space="preserve"> REF _Ref419800960 </w:instrText>
+      </w:r>
+      <w:r>
+        <w:fldChar w:fldCharType="separate"/>
+      </w:r>
+      <w:r>
+        <w:rPr>
+          <w:b/>
+        </w:rPr>
+        <w:t xml:space="preserve">Figur </w:t>
+      </w:r>
+      <w:r>
+        <w:rPr>
+          <w:b/>
+          <w:noProof/>
+        </w:rPr>
+        <w:t>7</w:t>
+      </w:r>
+      <w:r>
+        <w:fldChar w:fldCharType="end"/>
+      </w:r>
       <w:r>
         <w:t>)</w:t>
       </w:r>
@@ -3085,21 +2749,31 @@
       <w:r>
         <w:t xml:space="preserve">e på </w:t>
       </w:r>
-      <w:fldSimple w:instr=" REF _Ref419797451 ">
-        <w:r>
-          <w:rPr>
-            <w:b/>
-          </w:rPr>
-          <w:t xml:space="preserve">Figur </w:t>
-        </w:r>
-        <w:r>
-          <w:rPr>
-            <w:b/>
-            <w:noProof/>
-          </w:rPr>
-          <w:t>5</w:t>
-        </w:r>
-      </w:fldSimple>
+      <w:r>
+        <w:fldChar w:fldCharType="begin"/>
+      </w:r>
+      <w:r>
+        <w:instrText xml:space="preserve"> REF _Ref419797451 </w:instrText>
+      </w:r>
+      <w:r>
+        <w:fldChar w:fldCharType="separate"/>
+      </w:r>
+      <w:r>
+        <w:rPr>
+          <w:b/>
+        </w:rPr>
+        <w:t xml:space="preserve">Figur </w:t>
+      </w:r>
+      <w:r>
+        <w:rPr>
+          <w:b/>
+          <w:noProof/>
+        </w:rPr>
+        <w:t>5</w:t>
+      </w:r>
+      <w:r>
+        <w:fldChar w:fldCharType="end"/>
+      </w:r>
       <w:r>
         <w:t xml:space="preserve">. </w:t>
       </w:r>
@@ -3111,21 +2785,31 @@
       <w:r>
         <w:t xml:space="preserve">initieres som i </w:t>
       </w:r>
-      <w:fldSimple w:instr=" REF _Ref419801958 ">
-        <w:r>
-          <w:rPr>
-            <w:b/>
-          </w:rPr>
-          <w:t xml:space="preserve">Kodestump </w:t>
-        </w:r>
-        <w:r>
-          <w:rPr>
-            <w:b/>
-            <w:noProof/>
-          </w:rPr>
-          <w:t>3</w:t>
-        </w:r>
-      </w:fldSimple>
+      <w:r>
+        <w:fldChar w:fldCharType="begin"/>
+      </w:r>
+      <w:r>
+        <w:instrText xml:space="preserve"> REF _Ref419801958 </w:instrText>
+      </w:r>
+      <w:r>
+        <w:fldChar w:fldCharType="separate"/>
+      </w:r>
+      <w:r>
+        <w:rPr>
+          <w:b/>
+        </w:rPr>
+        <w:t xml:space="preserve">Kodestump </w:t>
+      </w:r>
+      <w:r>
+        <w:rPr>
+          <w:b/>
+          <w:noProof/>
+        </w:rPr>
+        <w:t>2</w:t>
+      </w:r>
+      <w:r>
+        <w:fldChar w:fldCharType="end"/>
+      </w:r>
       <w:r>
         <w:t xml:space="preserve">. Bemærk at attributternes navne er forkortet her af pladshensyn. For den fulde implementering, henvises til </w:t>
       </w:r>
@@ -4065,189 +3749,979 @@
           <w:b/>
           <w:noProof/>
         </w:rPr>
+        <w:t>2</w:t>
+      </w:r>
+      <w:r>
+        <w:rPr>
+          <w:b/>
+        </w:rPr>
+        <w:fldChar w:fldCharType="end"/>
+      </w:r>
+      <w:bookmarkEnd w:id="10"/>
+      <w:r>
+        <w:t xml:space="preserve"> </w:t>
+      </w:r>
+      <w:r>
+        <w:t>Initiering af cirkulær buffer</w:t>
+      </w:r>
+    </w:p>
+    <w:p>
+      <w:proofErr w:type="spellStart"/>
+      <w:r>
+        <w:rPr>
+          <w:i/>
+        </w:rPr>
+        <w:t>NavigationHistoryCollection</w:t>
+      </w:r>
+      <w:proofErr w:type="spellEnd"/>
+      <w:r>
+        <w:t xml:space="preserve"> er selve arrayet, hvori bufferen </w:t>
+      </w:r>
+      <w:proofErr w:type="spellStart"/>
+      <w:r>
+        <w:t>lagres.</w:t>
+      </w:r>
+    </w:p>
+    <w:p>
+      <w:r>
+        <w:rPr>
+          <w:i/>
+        </w:rPr>
+        <w:t>NavigationHistoryCollectionPosition</w:t>
+      </w:r>
+      <w:proofErr w:type="spellEnd"/>
+      <w:r>
+        <w:t xml:space="preserve"> holder styr på hvor den nuværende </w:t>
+      </w:r>
+      <w:proofErr w:type="spellStart"/>
+      <w:r>
+        <w:rPr>
+          <w:i/>
+        </w:rPr>
+        <w:t>UserControl</w:t>
+      </w:r>
+      <w:proofErr w:type="spellEnd"/>
+      <w:r>
+        <w:t xml:space="preserve"> er placeret, mens </w:t>
+      </w:r>
+      <w:proofErr w:type="spellStart"/>
+      <w:r>
+        <w:rPr>
+          <w:i/>
+        </w:rPr>
+        <w:t>NavigationHistoryCollectionOriginalPosition</w:t>
+      </w:r>
+      <w:proofErr w:type="spellEnd"/>
+      <w:r>
+        <w:t xml:space="preserve"> holder styr på den foregående </w:t>
+      </w:r>
+      <w:proofErr w:type="spellStart"/>
+      <w:r>
+        <w:rPr>
+          <w:i/>
+        </w:rPr>
+        <w:t>UserControl</w:t>
+      </w:r>
+      <w:proofErr w:type="spellEnd"/>
+      <w:r>
+        <w:t xml:space="preserve">. Disse benyttes at </w:t>
+      </w:r>
+      <w:proofErr w:type="spellStart"/>
+      <w:r>
+        <w:t>at</w:t>
+      </w:r>
+      <w:proofErr w:type="spellEnd"/>
+      <w:r>
+        <w:t xml:space="preserve"> sikre at vi kan finde den korrekte </w:t>
+      </w:r>
+      <w:proofErr w:type="spellStart"/>
+      <w:r>
+        <w:rPr>
+          <w:i/>
+        </w:rPr>
+        <w:t>UserControl</w:t>
+      </w:r>
+      <w:proofErr w:type="spellEnd"/>
+      <w:r>
+        <w:t>, og at der ikke be</w:t>
+      </w:r>
+      <w:r>
+        <w:t xml:space="preserve">væges til </w:t>
+      </w:r>
+      <w:proofErr w:type="spellStart"/>
+      <w:r>
+        <w:rPr>
+          <w:i/>
+        </w:rPr>
+        <w:t>UserControl</w:t>
+      </w:r>
+      <w:proofErr w:type="spellEnd"/>
+      <w:r>
+        <w:t>, som i</w:t>
+      </w:r>
+      <w:r>
+        <w:t xml:space="preserve">kke længere </w:t>
+      </w:r>
+      <w:r>
+        <w:t xml:space="preserve">er </w:t>
+      </w:r>
+      <w:r>
+        <w:t>gyldig</w:t>
+      </w:r>
+      <w:r>
+        <w:t>.</w:t>
+      </w:r>
+    </w:p>
+    <w:p>
+      <w:r>
+        <w:t xml:space="preserve">Efter dette, lagres hver ny </w:t>
+      </w:r>
+      <w:proofErr w:type="spellStart"/>
+      <w:r>
+        <w:rPr>
+          <w:i/>
+        </w:rPr>
+        <w:t>UserControl</w:t>
+      </w:r>
+      <w:proofErr w:type="spellEnd"/>
+      <w:r>
+        <w:t xml:space="preserve"> på den næste plads i bufferen, så snart den indlæses, og med funktionerne </w:t>
+      </w:r>
+      <w:proofErr w:type="spellStart"/>
+      <w:r>
+        <w:rPr>
+          <w:i/>
+        </w:rPr>
+        <w:t>NavigateBack</w:t>
+      </w:r>
+      <w:proofErr w:type="spellEnd"/>
+      <w:r>
+        <w:t xml:space="preserve"> og </w:t>
+      </w:r>
+      <w:proofErr w:type="spellStart"/>
+      <w:r>
+        <w:rPr>
+          <w:i/>
+        </w:rPr>
+        <w:t>NavigateForwards</w:t>
+      </w:r>
+      <w:proofErr w:type="spellEnd"/>
+      <w:r>
+        <w:t xml:space="preserve">, benyttes </w:t>
+      </w:r>
+      <w:r>
+        <w:rPr>
+          <w:i/>
+        </w:rPr>
+        <w:t xml:space="preserve">Frem- </w:t>
+      </w:r>
+      <w:r>
+        <w:t xml:space="preserve">og </w:t>
+      </w:r>
+      <w:r>
+        <w:rPr>
+          <w:i/>
+        </w:rPr>
+        <w:t>Tilbage</w:t>
+      </w:r>
+      <w:r>
+        <w:t>-knapperne til at navigere i bufferen.</w:t>
+      </w:r>
+    </w:p>
+    <w:p>
+      <w:pPr>
+        <w:pStyle w:val="Overskrift5"/>
+      </w:pPr>
+      <w:r>
+        <w:t xml:space="preserve">Show List </w:t>
+      </w:r>
+      <w:proofErr w:type="spellStart"/>
+      <w:r>
+        <w:t>Selection</w:t>
+      </w:r>
+      <w:proofErr w:type="spellEnd"/>
+    </w:p>
+    <w:tbl>
+      <w:tblPr>
+        <w:tblStyle w:val="Tabel-Gitter"/>
+        <w:tblpPr w:leftFromText="141" w:rightFromText="141" w:vertAnchor="text" w:horzAnchor="margin" w:tblpXSpec="right" w:tblpY="77"/>
+        <w:tblW w:w="0" w:type="auto"/>
+        <w:tblBorders>
+          <w:top w:val="none" w:sz="0" w:space="0" w:color="auto"/>
+          <w:left w:val="none" w:sz="0" w:space="0" w:color="auto"/>
+          <w:bottom w:val="none" w:sz="0" w:space="0" w:color="auto"/>
+          <w:right w:val="none" w:sz="0" w:space="0" w:color="auto"/>
+          <w:insideH w:val="none" w:sz="0" w:space="0" w:color="auto"/>
+          <w:insideV w:val="none" w:sz="0" w:space="0" w:color="auto"/>
+        </w:tblBorders>
+        <w:tblLook w:val="04A0" w:firstRow="1" w:lastRow="0" w:firstColumn="1" w:lastColumn="0" w:noHBand="0" w:noVBand="1"/>
+      </w:tblPr>
+      <w:tblGrid>
+        <w:gridCol w:w="5157"/>
+      </w:tblGrid>
+      <w:tr>
+        <w:tc>
+          <w:tcPr>
+            <w:tcW w:w="5157" w:type="dxa"/>
+          </w:tcPr>
+          <w:p>
+            <w:pPr>
+              <w:keepNext/>
+              <w:spacing w:after="160"/>
+            </w:pPr>
+            <w:r>
+              <w:object w:dxaOrig="4831" w:dyaOrig="2041">
+                <v:shape id="_x0000_i1029" type="#_x0000_t75" style="width:241.95pt;height:102.15pt" o:ole="">
+                  <v:imagedata r:id="rId15" o:title=""/>
+                </v:shape>
+                <o:OLEObject Type="Embed" ProgID="Visio.Drawing.15" ShapeID="_x0000_i1029" DrawAspect="Content" ObjectID="_1493548543" r:id="rId16"/>
+              </w:object>
+            </w:r>
+          </w:p>
+          <w:p>
+            <w:pPr>
+              <w:pStyle w:val="Billedtekst"/>
+              <w:spacing w:after="160"/>
+            </w:pPr>
+            <w:bookmarkStart w:id="11" w:name="_Ref419805230"/>
+            <w:r>
+              <w:rPr>
+                <w:b/>
+              </w:rPr>
+              <w:t xml:space="preserve">Figur </w:t>
+            </w:r>
+            <w:r>
+              <w:rPr>
+                <w:b/>
+              </w:rPr>
+              <w:fldChar w:fldCharType="begin"/>
+            </w:r>
+            <w:r>
+              <w:rPr>
+                <w:b/>
+              </w:rPr>
+              <w:instrText xml:space="preserve"> SEQ Figur \* ARABIC </w:instrText>
+            </w:r>
+            <w:r>
+              <w:rPr>
+                <w:b/>
+              </w:rPr>
+              <w:fldChar w:fldCharType="separate"/>
+            </w:r>
+            <w:r>
+              <w:rPr>
+                <w:b/>
+                <w:noProof/>
+              </w:rPr>
+              <w:t>8</w:t>
+            </w:r>
+            <w:r>
+              <w:rPr>
+                <w:b/>
+              </w:rPr>
+              <w:fldChar w:fldCharType="end"/>
+            </w:r>
+            <w:bookmarkEnd w:id="11"/>
+            <w:r>
+              <w:rPr>
+                <w:noProof/>
+              </w:rPr>
+              <w:t xml:space="preserve"> Klassen CtrlShowListSelection</w:t>
+            </w:r>
+          </w:p>
+        </w:tc>
+      </w:tr>
+    </w:tbl>
+    <w:p>
+      <w:r>
+        <w:t xml:space="preserve">Klassen </w:t>
+      </w:r>
+      <w:proofErr w:type="spellStart"/>
+      <w:r>
+        <w:rPr>
+          <w:i/>
+        </w:rPr>
+        <w:t>CtrlShowListSelection</w:t>
+      </w:r>
+      <w:proofErr w:type="spellEnd"/>
+      <w:r>
+        <w:t xml:space="preserve"> </w:t>
+      </w:r>
+      <w:r>
+        <w:t>(</w:t>
+      </w:r>
+      <w:r>
+        <w:fldChar w:fldCharType="begin"/>
+      </w:r>
+      <w:r>
+        <w:instrText xml:space="preserve"> REF _Ref419805230 </w:instrText>
+      </w:r>
+      <w:r>
+        <w:fldChar w:fldCharType="separate"/>
+      </w:r>
+      <w:r>
+        <w:rPr>
+          <w:b/>
+        </w:rPr>
+        <w:t xml:space="preserve">Figur </w:t>
+      </w:r>
+      <w:r>
+        <w:rPr>
+          <w:b/>
+          <w:noProof/>
+        </w:rPr>
+        <w:t>8</w:t>
+      </w:r>
+      <w:r>
+        <w:fldChar w:fldCharType="end"/>
+      </w:r>
+      <w:r>
+        <w:t xml:space="preserve">) </w:t>
+      </w:r>
+      <w:r>
+        <w:t xml:space="preserve">er den første </w:t>
+      </w:r>
+      <w:proofErr w:type="spellStart"/>
+      <w:r>
+        <w:rPr>
+          <w:i/>
+        </w:rPr>
+        <w:t>UserControl</w:t>
+      </w:r>
+      <w:proofErr w:type="spellEnd"/>
+      <w:r>
+        <w:t xml:space="preserve">, som indlæses i </w:t>
+      </w:r>
+      <w:proofErr w:type="spellStart"/>
+      <w:r>
+        <w:rPr>
+          <w:i/>
+        </w:rPr>
+        <w:t>CtrlTemplate</w:t>
+      </w:r>
+      <w:proofErr w:type="spellEnd"/>
+      <w:r>
+        <w:t>, når sidstnævnte initieres.</w:t>
+      </w:r>
+      <w:r>
+        <w:t xml:space="preserve"> Den indeholder en oversigt over de tilgængelige lister, og sørger for at oprette den rette </w:t>
+      </w:r>
+      <w:proofErr w:type="spellStart"/>
+      <w:r>
+        <w:rPr>
+          <w:i/>
+        </w:rPr>
+        <w:t>UserControl</w:t>
+      </w:r>
+      <w:proofErr w:type="spellEnd"/>
+      <w:r>
+        <w:t>, alt efter brugerens valg.</w:t>
+      </w:r>
+    </w:p>
+    <w:p>
+      <w:proofErr w:type="spellStart"/>
+      <w:r>
+        <w:t>Constructoren</w:t>
+      </w:r>
+      <w:proofErr w:type="spellEnd"/>
+      <w:r>
+        <w:t xml:space="preserve"> for </w:t>
+      </w:r>
+      <w:proofErr w:type="spellStart"/>
+      <w:r>
+        <w:rPr>
+          <w:i/>
+        </w:rPr>
+        <w:t>CtrlShowListSelection</w:t>
+      </w:r>
+      <w:proofErr w:type="spellEnd"/>
+      <w:r>
+        <w:t xml:space="preserve"> tager imod </w:t>
+      </w:r>
+      <w:proofErr w:type="spellStart"/>
+      <w:r>
+        <w:rPr>
+          <w:i/>
+        </w:rPr>
+        <w:t>CtrlTemplate</w:t>
+      </w:r>
+      <w:proofErr w:type="spellEnd"/>
+      <w:r>
+        <w:t xml:space="preserve">-klassen, som har kaldt den, således at den kan benytte </w:t>
+      </w:r>
+      <w:proofErr w:type="spellStart"/>
+      <w:r>
+        <w:rPr>
+          <w:i/>
+        </w:rPr>
+        <w:t>ChangeGridContent</w:t>
+      </w:r>
+      <w:proofErr w:type="spellEnd"/>
+      <w:r>
+        <w:t xml:space="preserve">-funktionen til at skifte </w:t>
+      </w:r>
+      <w:proofErr w:type="spellStart"/>
+      <w:r>
+        <w:rPr>
+          <w:i/>
+        </w:rPr>
+        <w:t>UserControl</w:t>
+      </w:r>
+      <w:proofErr w:type="spellEnd"/>
+      <w:r>
+        <w:t xml:space="preserve">, når brugeren har trykket på en af knapperne, som set i </w:t>
+      </w:r>
+      <w:r>
+        <w:fldChar w:fldCharType="begin"/>
+      </w:r>
+      <w:r>
+        <w:instrText xml:space="preserve"> REF _Ref419798748 </w:instrText>
+      </w:r>
+      <w:r>
+        <w:fldChar w:fldCharType="separate"/>
+      </w:r>
+      <w:r>
+        <w:rPr>
+          <w:b/>
+        </w:rPr>
+        <w:t xml:space="preserve">Kodestump </w:t>
+      </w:r>
+      <w:r>
+        <w:rPr>
+          <w:b/>
+          <w:noProof/>
+        </w:rPr>
         <w:t>3</w:t>
       </w:r>
       <w:r>
-        <w:rPr>
-          <w:b/>
-        </w:rPr>
         <w:fldChar w:fldCharType="end"/>
       </w:r>
-      <w:bookmarkEnd w:id="10"/>
+      <w:r>
+        <w:t>.</w:t>
+      </w:r>
+    </w:p>
+    <w:tbl>
+      <w:tblPr>
+        <w:tblStyle w:val="Tabel-Gitter"/>
+        <w:tblW w:w="0" w:type="auto"/>
+        <w:tblLook w:val="04A0" w:firstRow="1" w:lastRow="0" w:firstColumn="1" w:lastColumn="0" w:noHBand="0" w:noVBand="1"/>
+      </w:tblPr>
+      <w:tblGrid>
+        <w:gridCol w:w="7947"/>
+      </w:tblGrid>
+      <w:tr>
+        <w:tc>
+          <w:tcPr>
+            <w:tcW w:w="7947" w:type="dxa"/>
+          </w:tcPr>
+          <w:p>
+            <w:pPr>
+              <w:autoSpaceDE w:val="0"/>
+              <w:autoSpaceDN w:val="0"/>
+              <w:adjustRightInd w:val="0"/>
+              <w:rPr>
+                <w:rFonts w:ascii="Consolas" w:hAnsi="Consolas" w:cs="Consolas"/>
+                <w:color w:val="0000FF"/>
+                <w:sz w:val="19"/>
+                <w:szCs w:val="19"/>
+                <w:highlight w:val="white"/>
+              </w:rPr>
+            </w:pPr>
+            <w:proofErr w:type="gramStart"/>
+            <w:r>
+              <w:rPr>
+                <w:rFonts w:ascii="Consolas" w:hAnsi="Consolas" w:cs="Consolas"/>
+                <w:color w:val="0000FF"/>
+                <w:sz w:val="19"/>
+                <w:szCs w:val="19"/>
+                <w:highlight w:val="white"/>
+              </w:rPr>
+              <w:t>private</w:t>
+            </w:r>
+            <w:proofErr w:type="gramEnd"/>
+            <w:r>
+              <w:rPr>
+                <w:rFonts w:ascii="Consolas" w:hAnsi="Consolas" w:cs="Consolas"/>
+                <w:color w:val="000000"/>
+                <w:sz w:val="19"/>
+                <w:szCs w:val="19"/>
+                <w:highlight w:val="white"/>
+              </w:rPr>
+              <w:t xml:space="preserve"> </w:t>
+            </w:r>
+            <w:proofErr w:type="spellStart"/>
+            <w:r>
+              <w:rPr>
+                <w:rFonts w:ascii="Consolas" w:hAnsi="Consolas" w:cs="Consolas"/>
+                <w:color w:val="2B91AF"/>
+                <w:sz w:val="19"/>
+                <w:szCs w:val="19"/>
+                <w:highlight w:val="white"/>
+              </w:rPr>
+              <w:t>CtrlTemplate</w:t>
+            </w:r>
+            <w:proofErr w:type="spellEnd"/>
+            <w:r>
+              <w:rPr>
+                <w:rFonts w:ascii="Consolas" w:hAnsi="Consolas" w:cs="Consolas"/>
+                <w:color w:val="000000"/>
+                <w:sz w:val="19"/>
+                <w:szCs w:val="19"/>
+                <w:highlight w:val="white"/>
+              </w:rPr>
+              <w:t xml:space="preserve"> _</w:t>
+            </w:r>
+            <w:proofErr w:type="spellStart"/>
+            <w:r>
+              <w:rPr>
+                <w:rFonts w:ascii="Consolas" w:hAnsi="Consolas" w:cs="Consolas"/>
+                <w:color w:val="000000"/>
+                <w:sz w:val="19"/>
+                <w:szCs w:val="19"/>
+                <w:highlight w:val="white"/>
+              </w:rPr>
+              <w:t>ctrlTemp</w:t>
+            </w:r>
+            <w:proofErr w:type="spellEnd"/>
+            <w:r>
+              <w:rPr>
+                <w:rFonts w:ascii="Consolas" w:hAnsi="Consolas" w:cs="Consolas"/>
+                <w:color w:val="000000"/>
+                <w:sz w:val="19"/>
+                <w:szCs w:val="19"/>
+                <w:highlight w:val="white"/>
+              </w:rPr>
+              <w:t>;</w:t>
+            </w:r>
+          </w:p>
+          <w:p>
+            <w:pPr>
+              <w:autoSpaceDE w:val="0"/>
+              <w:autoSpaceDN w:val="0"/>
+              <w:adjustRightInd w:val="0"/>
+              <w:rPr>
+                <w:rFonts w:ascii="Consolas" w:hAnsi="Consolas" w:cs="Consolas"/>
+                <w:color w:val="0000FF"/>
+                <w:sz w:val="19"/>
+                <w:szCs w:val="19"/>
+                <w:highlight w:val="white"/>
+              </w:rPr>
+            </w:pPr>
+          </w:p>
+          <w:p>
+            <w:pPr>
+              <w:autoSpaceDE w:val="0"/>
+              <w:autoSpaceDN w:val="0"/>
+              <w:adjustRightInd w:val="0"/>
+              <w:rPr>
+                <w:rFonts w:ascii="Consolas" w:hAnsi="Consolas" w:cs="Consolas"/>
+                <w:color w:val="000000"/>
+                <w:sz w:val="19"/>
+                <w:szCs w:val="19"/>
+                <w:highlight w:val="white"/>
+              </w:rPr>
+            </w:pPr>
+            <w:proofErr w:type="gramStart"/>
+            <w:r>
+              <w:rPr>
+                <w:rFonts w:ascii="Consolas" w:hAnsi="Consolas" w:cs="Consolas"/>
+                <w:color w:val="0000FF"/>
+                <w:sz w:val="19"/>
+                <w:szCs w:val="19"/>
+                <w:highlight w:val="white"/>
+              </w:rPr>
+              <w:t>private</w:t>
+            </w:r>
+            <w:proofErr w:type="gramEnd"/>
+            <w:r>
+              <w:rPr>
+                <w:rFonts w:ascii="Consolas" w:hAnsi="Consolas" w:cs="Consolas"/>
+                <w:color w:val="000000"/>
+                <w:sz w:val="19"/>
+                <w:szCs w:val="19"/>
+                <w:highlight w:val="white"/>
+              </w:rPr>
+              <w:t xml:space="preserve"> </w:t>
+            </w:r>
+            <w:proofErr w:type="spellStart"/>
+            <w:r>
+              <w:rPr>
+                <w:rFonts w:ascii="Consolas" w:hAnsi="Consolas" w:cs="Consolas"/>
+                <w:color w:val="0000FF"/>
+                <w:sz w:val="19"/>
+                <w:szCs w:val="19"/>
+                <w:highlight w:val="white"/>
+              </w:rPr>
+              <w:t>void</w:t>
+            </w:r>
+            <w:proofErr w:type="spellEnd"/>
+            <w:r>
+              <w:rPr>
+                <w:rFonts w:ascii="Consolas" w:hAnsi="Consolas" w:cs="Consolas"/>
+                <w:color w:val="000000"/>
+                <w:sz w:val="19"/>
+                <w:szCs w:val="19"/>
+                <w:highlight w:val="white"/>
+              </w:rPr>
+              <w:t xml:space="preserve"> </w:t>
+            </w:r>
+            <w:proofErr w:type="spellStart"/>
+            <w:r>
+              <w:rPr>
+                <w:rFonts w:ascii="Consolas" w:hAnsi="Consolas" w:cs="Consolas"/>
+                <w:color w:val="000000"/>
+                <w:sz w:val="19"/>
+                <w:szCs w:val="19"/>
+                <w:highlight w:val="white"/>
+              </w:rPr>
+              <w:t>BtnInFridge_Click</w:t>
+            </w:r>
+            <w:proofErr w:type="spellEnd"/>
+            <w:r>
+              <w:rPr>
+                <w:rFonts w:ascii="Consolas" w:hAnsi="Consolas" w:cs="Consolas"/>
+                <w:color w:val="000000"/>
+                <w:sz w:val="19"/>
+                <w:szCs w:val="19"/>
+                <w:highlight w:val="white"/>
+              </w:rPr>
+              <w:t>(</w:t>
+            </w:r>
+            <w:proofErr w:type="spellStart"/>
+            <w:r>
+              <w:rPr>
+                <w:rFonts w:ascii="Consolas" w:hAnsi="Consolas" w:cs="Consolas"/>
+                <w:color w:val="0000FF"/>
+                <w:sz w:val="19"/>
+                <w:szCs w:val="19"/>
+                <w:highlight w:val="white"/>
+              </w:rPr>
+              <w:t>object</w:t>
+            </w:r>
+            <w:proofErr w:type="spellEnd"/>
+            <w:r>
+              <w:rPr>
+                <w:rFonts w:ascii="Consolas" w:hAnsi="Consolas" w:cs="Consolas"/>
+                <w:color w:val="000000"/>
+                <w:sz w:val="19"/>
+                <w:szCs w:val="19"/>
+                <w:highlight w:val="white"/>
+              </w:rPr>
+              <w:t xml:space="preserve"> sender, </w:t>
+            </w:r>
+            <w:proofErr w:type="spellStart"/>
+            <w:r>
+              <w:rPr>
+                <w:rFonts w:ascii="Consolas" w:hAnsi="Consolas" w:cs="Consolas"/>
+                <w:color w:val="2B91AF"/>
+                <w:sz w:val="19"/>
+                <w:szCs w:val="19"/>
+                <w:highlight w:val="white"/>
+              </w:rPr>
+              <w:t>RoutedEventArgs</w:t>
+            </w:r>
+            <w:proofErr w:type="spellEnd"/>
+            <w:r>
+              <w:rPr>
+                <w:rFonts w:ascii="Consolas" w:hAnsi="Consolas" w:cs="Consolas"/>
+                <w:color w:val="000000"/>
+                <w:sz w:val="19"/>
+                <w:szCs w:val="19"/>
+                <w:highlight w:val="white"/>
+              </w:rPr>
+              <w:t xml:space="preserve"> e)</w:t>
+            </w:r>
+          </w:p>
+          <w:p>
+            <w:pPr>
+              <w:autoSpaceDE w:val="0"/>
+              <w:autoSpaceDN w:val="0"/>
+              <w:adjustRightInd w:val="0"/>
+              <w:rPr>
+                <w:rFonts w:ascii="Consolas" w:hAnsi="Consolas" w:cs="Consolas"/>
+                <w:color w:val="000000"/>
+                <w:sz w:val="19"/>
+                <w:szCs w:val="19"/>
+                <w:highlight w:val="white"/>
+              </w:rPr>
+            </w:pPr>
+            <w:r>
+              <w:rPr>
+                <w:rFonts w:ascii="Consolas" w:hAnsi="Consolas" w:cs="Consolas"/>
+                <w:color w:val="000000"/>
+                <w:sz w:val="19"/>
+                <w:szCs w:val="19"/>
+                <w:highlight w:val="white"/>
+              </w:rPr>
+              <w:t>{</w:t>
+            </w:r>
+          </w:p>
+          <w:p>
+            <w:pPr>
+              <w:autoSpaceDE w:val="0"/>
+              <w:autoSpaceDN w:val="0"/>
+              <w:adjustRightInd w:val="0"/>
+              <w:rPr>
+                <w:rFonts w:ascii="Consolas" w:hAnsi="Consolas" w:cs="Consolas"/>
+                <w:color w:val="000000"/>
+                <w:sz w:val="19"/>
+                <w:szCs w:val="19"/>
+                <w:highlight w:val="white"/>
+              </w:rPr>
+            </w:pPr>
+            <w:r>
+              <w:rPr>
+                <w:rFonts w:ascii="Consolas" w:hAnsi="Consolas" w:cs="Consolas"/>
+                <w:color w:val="000000"/>
+                <w:sz w:val="19"/>
+                <w:szCs w:val="19"/>
+                <w:highlight w:val="white"/>
+              </w:rPr>
+              <w:t xml:space="preserve">    _</w:t>
+            </w:r>
+            <w:proofErr w:type="spellStart"/>
+            <w:r>
+              <w:rPr>
+                <w:rFonts w:ascii="Consolas" w:hAnsi="Consolas" w:cs="Consolas"/>
+                <w:color w:val="000000"/>
+                <w:sz w:val="19"/>
+                <w:szCs w:val="19"/>
+                <w:highlight w:val="white"/>
+              </w:rPr>
+              <w:t>ctrlTemp.ChangeGridContent</w:t>
+            </w:r>
+            <w:proofErr w:type="spellEnd"/>
+            <w:r>
+              <w:rPr>
+                <w:rFonts w:ascii="Consolas" w:hAnsi="Consolas" w:cs="Consolas"/>
+                <w:color w:val="000000"/>
+                <w:sz w:val="19"/>
+                <w:szCs w:val="19"/>
+                <w:highlight w:val="white"/>
+              </w:rPr>
+              <w:t>(</w:t>
+            </w:r>
+            <w:r>
+              <w:rPr>
+                <w:rFonts w:ascii="Consolas" w:hAnsi="Consolas" w:cs="Consolas"/>
+                <w:color w:val="0000FF"/>
+                <w:sz w:val="19"/>
+                <w:szCs w:val="19"/>
+                <w:highlight w:val="white"/>
+              </w:rPr>
+              <w:t>new</w:t>
+            </w:r>
+            <w:r>
+              <w:rPr>
+                <w:rFonts w:ascii="Consolas" w:hAnsi="Consolas" w:cs="Consolas"/>
+                <w:color w:val="000000"/>
+                <w:sz w:val="19"/>
+                <w:szCs w:val="19"/>
+                <w:highlight w:val="white"/>
+              </w:rPr>
+              <w:t xml:space="preserve"> </w:t>
+            </w:r>
+            <w:proofErr w:type="spellStart"/>
+            <w:proofErr w:type="gramStart"/>
+            <w:r>
+              <w:rPr>
+                <w:rFonts w:ascii="Consolas" w:hAnsi="Consolas" w:cs="Consolas"/>
+                <w:color w:val="2B91AF"/>
+                <w:sz w:val="19"/>
+                <w:szCs w:val="19"/>
+                <w:highlight w:val="white"/>
+              </w:rPr>
+              <w:t>CtrlItemList</w:t>
+            </w:r>
+            <w:proofErr w:type="spellEnd"/>
+            <w:r>
+              <w:rPr>
+                <w:rFonts w:ascii="Consolas" w:hAnsi="Consolas" w:cs="Consolas"/>
+                <w:color w:val="000000"/>
+                <w:sz w:val="19"/>
+                <w:szCs w:val="19"/>
+                <w:highlight w:val="white"/>
+              </w:rPr>
+              <w:t>(</w:t>
+            </w:r>
+            <w:proofErr w:type="gramEnd"/>
+            <w:r>
+              <w:rPr>
+                <w:rFonts w:ascii="Consolas" w:hAnsi="Consolas" w:cs="Consolas"/>
+                <w:color w:val="A31515"/>
+                <w:sz w:val="19"/>
+                <w:szCs w:val="19"/>
+                <w:highlight w:val="white"/>
+              </w:rPr>
+              <w:t>"Køleskab"</w:t>
+            </w:r>
+            <w:r>
+              <w:rPr>
+                <w:rFonts w:ascii="Consolas" w:hAnsi="Consolas" w:cs="Consolas"/>
+                <w:color w:val="000000"/>
+                <w:sz w:val="19"/>
+                <w:szCs w:val="19"/>
+                <w:highlight w:val="white"/>
+              </w:rPr>
+              <w:t>, _</w:t>
+            </w:r>
+            <w:proofErr w:type="spellStart"/>
+            <w:r>
+              <w:rPr>
+                <w:rFonts w:ascii="Consolas" w:hAnsi="Consolas" w:cs="Consolas"/>
+                <w:color w:val="000000"/>
+                <w:sz w:val="19"/>
+                <w:szCs w:val="19"/>
+                <w:highlight w:val="white"/>
+              </w:rPr>
+              <w:t>ctrlTemp</w:t>
+            </w:r>
+            <w:proofErr w:type="spellEnd"/>
+            <w:r>
+              <w:rPr>
+                <w:rFonts w:ascii="Consolas" w:hAnsi="Consolas" w:cs="Consolas"/>
+                <w:color w:val="000000"/>
+                <w:sz w:val="19"/>
+                <w:szCs w:val="19"/>
+                <w:highlight w:val="white"/>
+              </w:rPr>
+              <w:t>));</w:t>
+            </w:r>
+          </w:p>
+          <w:p>
+            <w:pPr>
+              <w:keepNext/>
+              <w:autoSpaceDE w:val="0"/>
+              <w:autoSpaceDN w:val="0"/>
+              <w:adjustRightInd w:val="0"/>
+            </w:pPr>
+            <w:r>
+              <w:rPr>
+                <w:rFonts w:ascii="Consolas" w:hAnsi="Consolas" w:cs="Consolas"/>
+                <w:color w:val="000000"/>
+                <w:sz w:val="19"/>
+                <w:szCs w:val="19"/>
+                <w:highlight w:val="white"/>
+              </w:rPr>
+              <w:lastRenderedPageBreak/>
+              <w:t>}</w:t>
+            </w:r>
+          </w:p>
+        </w:tc>
+      </w:tr>
+    </w:tbl>
+    <w:p>
+      <w:pPr>
+        <w:pStyle w:val="Billedtekst"/>
+        <w:ind w:firstLine="1304"/>
+      </w:pPr>
+      <w:r>
+        <w:rPr>
+          <w:b/>
+        </w:rPr>
+        <w:lastRenderedPageBreak/>
+        <w:t xml:space="preserve">Figur </w:t>
+      </w:r>
+      <w:r>
+        <w:rPr>
+          <w:b/>
+        </w:rPr>
+        <w:fldChar w:fldCharType="begin"/>
+      </w:r>
+      <w:r>
+        <w:rPr>
+          <w:b/>
+        </w:rPr>
+        <w:instrText xml:space="preserve"> SEQ Figur \* ARABIC </w:instrText>
+      </w:r>
+      <w:r>
+        <w:rPr>
+          <w:b/>
+        </w:rPr>
+        <w:fldChar w:fldCharType="separate"/>
+      </w:r>
+      <w:r>
+        <w:rPr>
+          <w:b/>
+          <w:noProof/>
+        </w:rPr>
+        <w:t>9</w:t>
+      </w:r>
+      <w:r>
+        <w:rPr>
+          <w:b/>
+        </w:rPr>
+        <w:fldChar w:fldCharType="end"/>
+      </w:r>
       <w:r>
         <w:t xml:space="preserve"> </w:t>
       </w:r>
       <w:r>
-        <w:t>Initiering af cirkulær buffer</w:t>
-      </w:r>
-    </w:p>
-    <w:p>
+        <w:t xml:space="preserve">Skift af </w:t>
+      </w:r>
+      <w:proofErr w:type="spellStart"/>
+      <w:r>
+        <w:t>UserControl</w:t>
+      </w:r>
+      <w:proofErr w:type="spellEnd"/>
+      <w:r>
+        <w:t xml:space="preserve"> fra </w:t>
+      </w:r>
+      <w:proofErr w:type="spellStart"/>
+      <w:r>
+        <w:t>CtrlShowListSelection</w:t>
+      </w:r>
+      <w:proofErr w:type="spellEnd"/>
+    </w:p>
+    <w:p>
+      <w:r>
+        <w:t>Samme fremgangsmåde benyttes ved tryk på de andre lister.</w:t>
+      </w:r>
+    </w:p>
+    <w:p>
+      <w:r>
+        <w:t xml:space="preserve">Bemærk at listen identificeres på baggrund af en </w:t>
+      </w:r>
       <w:proofErr w:type="spellStart"/>
       <w:r>
         <w:rPr>
           <w:i/>
         </w:rPr>
-        <w:t>NavigationHistoryCollection</w:t>
-      </w:r>
-      <w:proofErr w:type="spellEnd"/>
-      <w:r>
-        <w:t xml:space="preserve"> er selve arrayet, hvori bufferen </w:t>
-      </w:r>
-      <w:proofErr w:type="spellStart"/>
-      <w:r>
-        <w:t>lagres.</w:t>
-      </w:r>
-    </w:p>
-    <w:p>
+        <w:t>string</w:t>
+      </w:r>
+      <w:proofErr w:type="spellEnd"/>
+      <w:r>
+        <w:t>. Denne umiddelbart hårde kodning er foretaget, med øje for muligheden for at ud</w:t>
+      </w:r>
+      <w:bookmarkStart w:id="12" w:name="_GoBack"/>
+      <w:bookmarkEnd w:id="12"/>
+      <w:r>
+        <w:t xml:space="preserve">vide systemet til at lade brugeren oprette nye lister, som hver især kan identificeres på baggrund af deres navne. Alternativt kunne </w:t>
+      </w:r>
+      <w:r>
+        <w:t xml:space="preserve">listerne oprettes som objekter, men da de alligevel ikke skulle indeholde andet end et navn, blev det valgt at en </w:t>
+      </w:r>
+      <w:proofErr w:type="spellStart"/>
       <w:r>
         <w:rPr>
           <w:i/>
         </w:rPr>
-        <w:t>NavigationHistoryCollectionPosition</w:t>
-      </w:r>
-      <w:proofErr w:type="spellEnd"/>
-      <w:r>
-        <w:t xml:space="preserve"> holder styr på hvor den nuværende </w:t>
-      </w:r>
-      <w:proofErr w:type="spellStart"/>
-      <w:r>
-        <w:rPr>
-          <w:i/>
-        </w:rPr>
-        <w:t>UserControl</w:t>
-      </w:r>
-      <w:proofErr w:type="spellEnd"/>
-      <w:r>
-        <w:t xml:space="preserve"> er placeret, mens </w:t>
-      </w:r>
-      <w:proofErr w:type="spellStart"/>
-      <w:r>
-        <w:rPr>
-          <w:i/>
-        </w:rPr>
-        <w:t>NavigationHistoryCollectionOriginalPosition</w:t>
-      </w:r>
-      <w:proofErr w:type="spellEnd"/>
-      <w:r>
-        <w:t xml:space="preserve"> holder styr på den foregående </w:t>
-      </w:r>
-      <w:proofErr w:type="spellStart"/>
-      <w:r>
-        <w:rPr>
-          <w:i/>
-        </w:rPr>
-        <w:t>UserControl</w:t>
-      </w:r>
-      <w:proofErr w:type="spellEnd"/>
-      <w:r>
-        <w:t xml:space="preserve">. Disse benyttes at </w:t>
-      </w:r>
-      <w:proofErr w:type="spellStart"/>
-      <w:r>
-        <w:t>at</w:t>
-      </w:r>
-      <w:proofErr w:type="spellEnd"/>
-      <w:r>
-        <w:t xml:space="preserve"> sikre at vi kan finde den korrekte </w:t>
-      </w:r>
-      <w:proofErr w:type="spellStart"/>
-      <w:r>
-        <w:rPr>
-          <w:i/>
-        </w:rPr>
-        <w:t>UserControl</w:t>
-      </w:r>
-      <w:proofErr w:type="spellEnd"/>
-      <w:r>
-        <w:t>, og at der ikke be</w:t>
-      </w:r>
-      <w:r>
-        <w:t xml:space="preserve">væges til </w:t>
-      </w:r>
-      <w:proofErr w:type="spellStart"/>
-      <w:r>
-        <w:rPr>
-          <w:i/>
-        </w:rPr>
-        <w:t>UserControl</w:t>
-      </w:r>
-      <w:proofErr w:type="spellEnd"/>
-      <w:r>
-        <w:t>, som i</w:t>
-      </w:r>
-      <w:r>
-        <w:t xml:space="preserve">kke længere </w:t>
-      </w:r>
-      <w:r>
-        <w:t xml:space="preserve">er </w:t>
-      </w:r>
-      <w:r>
-        <w:t>gyldig</w:t>
-      </w:r>
-      <w:r>
-        <w:t>.</w:t>
-      </w:r>
-    </w:p>
-    <w:p>
-      <w:r>
-        <w:t xml:space="preserve">Efter dette, lagres hver ny </w:t>
-      </w:r>
-      <w:proofErr w:type="spellStart"/>
-      <w:r>
-        <w:rPr>
-          <w:i/>
-        </w:rPr>
-        <w:t>UserControl</w:t>
-      </w:r>
-      <w:proofErr w:type="spellEnd"/>
-      <w:r>
-        <w:t xml:space="preserve"> på den næste plads i bufferen, så snart den indlæses, og med funktionerne </w:t>
-      </w:r>
-      <w:proofErr w:type="spellStart"/>
-      <w:r>
-        <w:rPr>
-          <w:i/>
-        </w:rPr>
-        <w:t>NavigateBack</w:t>
-      </w:r>
-      <w:proofErr w:type="spellEnd"/>
-      <w:r>
-        <w:t xml:space="preserve"> og </w:t>
-      </w:r>
-      <w:proofErr w:type="spellStart"/>
-      <w:r>
-        <w:rPr>
-          <w:i/>
-        </w:rPr>
-        <w:t>NavigateForwards</w:t>
-      </w:r>
-      <w:proofErr w:type="spellEnd"/>
-      <w:r>
-        <w:t xml:space="preserve">, benyttes </w:t>
-      </w:r>
-      <w:r>
-        <w:rPr>
-          <w:i/>
-        </w:rPr>
-        <w:t xml:space="preserve">Frem- </w:t>
-      </w:r>
-      <w:r>
-        <w:t xml:space="preserve">og </w:t>
-      </w:r>
-      <w:r>
-        <w:rPr>
-          <w:i/>
-        </w:rPr>
-        <w:t>Tilbage</w:t>
-      </w:r>
-      <w:r>
-        <w:t>-knapperne til at navigere i bufferen.</w:t>
-      </w:r>
-    </w:p>
-    <w:p>
-      <w:bookmarkStart w:id="11" w:name="_GoBack"/>
-      <w:bookmarkEnd w:id="11"/>
-    </w:p>
+        <w:t>string</w:t>
+      </w:r>
+      <w:proofErr w:type="spellEnd"/>
+      <w:r>
+        <w:t xml:space="preserve"> var tilstrækkelig.</w:t>
+      </w:r>
+    </w:p>
+    <w:p>
+      <w:pPr>
+        <w:pStyle w:val="Overskrift5"/>
+      </w:pPr>
+      <w:r>
+        <w:t>Item List</w:t>
+      </w:r>
+    </w:p>
+    <w:p/>
     <w:p>
       <w:pPr>
         <w:pStyle w:val="Overskrift4"/>
@@ -4285,7 +4759,6 @@
         <w:pStyle w:val="Overskrift2"/>
       </w:pPr>
       <w:r>
-        <w:lastRenderedPageBreak/>
         <w:t xml:space="preserve">Web </w:t>
       </w:r>
       <w:proofErr w:type="spellStart"/>
@@ -5260,7 +5733,7 @@
 </file>
 
 <file path=customXml/itemProps1.xml><?xml version="1.0" encoding="utf-8"?>
-<ds:datastoreItem xmlns:ds="http://schemas.openxmlformats.org/officeDocument/2006/customXml" ds:itemID="{A13F49BE-556B-4F14-AC97-6618EC4EEBF0}">
+<ds:datastoreItem xmlns:ds="http://schemas.openxmlformats.org/officeDocument/2006/customXml" ds:itemID="{17AEC0A0-3D56-4163-9E8D-40E3F698E70D}">
   <ds:schemaRefs>
     <ds:schemaRef ds:uri="http://schemas.openxmlformats.org/officeDocument/2006/bibliography"/>
   </ds:schemaRefs>

</xml_diff>

<commit_message>
Item List skrevet færdig, og klasseentitet for Add Item indsat
</commit_message>
<xml_diff>
--- a/Rapport og projektdokumentation/Projektdokumentation/3.1) Design og implementering - Fridge app.docx
+++ b/Rapport og projektdokumentation/Projektdokumentation/3.1) Design og implementering - Fridge app.docx
@@ -9,112 +9,6 @@
       <w:r>
         <w:t>Design og implementering</w:t>
       </w:r>
-    </w:p>
-    <w:p>
-      <w:pPr>
-        <w:rPr>
-          <w:b/>
-          <w:highlight w:val="yellow"/>
-        </w:rPr>
-      </w:pPr>
-      <w:r>
-        <w:rPr>
-          <w:b/>
-          <w:highlight w:val="yellow"/>
-        </w:rPr>
-        <w:t>Design:</w:t>
-      </w:r>
-    </w:p>
-    <w:p>
-      <w:pPr>
-        <w:rPr>
-          <w:highlight w:val="yellow"/>
-        </w:rPr>
-      </w:pPr>
-      <w:r>
-        <w:rPr>
-          <w:highlight w:val="yellow"/>
-        </w:rPr>
-        <w:t>Her beskrives det mere detaljerede design for hhv. HW og SW.</w:t>
-      </w:r>
-    </w:p>
-    <w:p>
-      <w:pPr>
-        <w:rPr>
-          <w:b/>
-          <w:highlight w:val="yellow"/>
-        </w:rPr>
-      </w:pPr>
-      <w:r>
-        <w:rPr>
-          <w:b/>
-          <w:highlight w:val="yellow"/>
-        </w:rPr>
-        <w:t>Implementering:</w:t>
-      </w:r>
-    </w:p>
-    <w:p>
-      <w:pPr>
-        <w:rPr>
-          <w:highlight w:val="yellow"/>
-        </w:rPr>
-      </w:pPr>
-      <w:r>
-        <w:rPr>
-          <w:highlight w:val="yellow"/>
-        </w:rPr>
-        <w:t xml:space="preserve">Her beskrives implementeringen i detaljer (kredsløbsberegninger, klassediagrammer, sekvensdiagrammer, state-diagrammer, aktivitetsdiagrammer. </w:t>
-      </w:r>
-      <w:proofErr w:type="gramStart"/>
-      <w:r>
-        <w:rPr>
-          <w:highlight w:val="yellow"/>
-        </w:rPr>
-        <w:t>sourcekode</w:t>
-      </w:r>
-      <w:proofErr w:type="gramEnd"/>
-      <w:r>
-        <w:rPr>
-          <w:highlight w:val="yellow"/>
-        </w:rPr>
-        <w:t xml:space="preserve"> udsnit m.m.).</w:t>
-      </w:r>
-    </w:p>
-    <w:p>
-      <w:pPr>
-        <w:rPr>
-          <w:b/>
-          <w:highlight w:val="yellow"/>
-        </w:rPr>
-      </w:pPr>
-      <w:r>
-        <w:rPr>
-          <w:b/>
-          <w:highlight w:val="yellow"/>
-        </w:rPr>
-        <w:t>Test:</w:t>
-      </w:r>
-    </w:p>
-    <w:p>
-      <w:pPr>
-        <w:rPr>
-          <w:highlight w:val="yellow"/>
-        </w:rPr>
-      </w:pPr>
-      <w:r>
-        <w:rPr>
-          <w:highlight w:val="yellow"/>
-        </w:rPr>
-        <w:t>Her beskrives de for projektet gennemførte enhedstests. Integrationstests og accepttest kommer i de følgende afsnit.</w:t>
-      </w:r>
-    </w:p>
-    <w:p>
-      <w:r>
-        <w:rPr>
-          <w:highlight w:val="yellow"/>
-        </w:rPr>
-        <w:t>Evt. testprogrammer vedlægges på CD-ROM.</w:t>
-      </w:r>
       <w:r>
         <w:t xml:space="preserve"> </w:t>
       </w:r>
@@ -143,7 +37,7 @@
         <w:fldChar w:fldCharType="begin"/>
       </w:r>
       <w:r>
-        <w:instrText xml:space="preserve"> REF _Ref419794981 </w:instrText>
+        <w:instrText xml:space="preserve"> REF _Ref419794981 \h </w:instrText>
       </w:r>
       <w:r>
         <w:fldChar w:fldCharType="separate"/>
@@ -162,10 +56,6 @@
         <w:t>1</w:t>
       </w:r>
       <w:r>
-        <w:rPr>
-          <w:b/>
-          <w:noProof/>
-        </w:rPr>
         <w:fldChar w:fldCharType="end"/>
       </w:r>
       <w:r>
@@ -248,10 +138,10 @@
             <v:path o:extrusionok="f" gradientshapeok="t" o:connecttype="rect"/>
             <o:lock v:ext="edit" aspectratio="t"/>
           </v:shapetype>
-          <v:shape id="_x0000_i1025" type="#_x0000_t75" style="width:341.6pt;height:271.25pt" o:ole="">
-            <v:imagedata r:id="rId5" o:title="" cropbottom="3846f"/>
+          <v:shape id="_x0000_i1027" type="#_x0000_t75" style="width:341.65pt;height:271pt" o:ole="">
+            <v:imagedata r:id="rId7" o:title="" cropbottom="3846f"/>
           </v:shape>
-          <o:OLEObject Type="Embed" ProgID="Visio.Drawing.15" ShapeID="_x0000_i1025" DrawAspect="Content" ObjectID="_1493548541" r:id="rId6"/>
+          <o:OLEObject Type="Embed" ProgID="Visio.Drawing.15" ShapeID="_x0000_i1027" DrawAspect="Content" ObjectID="_1493634213" r:id="rId8"/>
         </w:object>
       </w:r>
     </w:p>
@@ -313,7 +203,16 @@
     </w:p>
     <w:p>
       <w:r>
-        <w:t>For et mere detaljeret Deployment Diagram, henvises til bilag XX.</w:t>
+        <w:t xml:space="preserve">For et mere detaljeret Deployment Diagram, henvises til </w:t>
+      </w:r>
+      <w:r>
+        <w:rPr>
+          <w:b/>
+        </w:rPr>
+        <w:t>bilag XX</w:t>
+      </w:r>
+      <w:r>
+        <w:t>.</w:t>
       </w:r>
     </w:p>
     <w:p>
@@ -322,7 +221,6 @@
       </w:pPr>
       <w:proofErr w:type="spellStart"/>
       <w:r>
-        <w:lastRenderedPageBreak/>
         <w:t>Fridge</w:t>
       </w:r>
       <w:proofErr w:type="spellEnd"/>
@@ -361,7 +259,38 @@
       </w:r>
       <w:proofErr w:type="spellEnd"/>
       <w:r>
-        <w:t>. Overvejelserne er baseret på en brainstorm (bilag XX). For større billeder, henvises til bilag XX.</w:t>
+        <w:t>. Overvejelserne er baseret på en brainstorm (</w:t>
+      </w:r>
+      <w:r>
+        <w:rPr>
+          <w:b/>
+        </w:rPr>
+        <w:t>bilag XX</w:t>
+      </w:r>
+      <w:r>
+        <w:t xml:space="preserve">). For større billeder, henvises til </w:t>
+      </w:r>
+      <w:r>
+        <w:rPr>
+          <w:b/>
+        </w:rPr>
+        <w:t>bilag XX</w:t>
+      </w:r>
+      <w:r>
+        <w:t>.</w:t>
+      </w:r>
+    </w:p>
+    <w:p>
+      <w:pPr>
+        <w:rPr>
+          <w:rFonts w:asciiTheme="majorHAnsi" w:eastAsiaTheme="majorEastAsia" w:hAnsiTheme="majorHAnsi" w:cstheme="majorBidi"/>
+          <w:i/>
+          <w:iCs/>
+          <w:color w:val="2E74B5" w:themeColor="accent1" w:themeShade="BF"/>
+        </w:rPr>
+      </w:pPr>
+      <w:r>
+        <w:br w:type="page"/>
       </w:r>
     </w:p>
     <w:p>
@@ -369,6 +298,7 @@
         <w:pStyle w:val="Overskrift4"/>
       </w:pPr>
       <w:r>
+        <w:lastRenderedPageBreak/>
         <w:t>Hovedmenu og ramme</w:t>
       </w:r>
     </w:p>
@@ -389,7 +319,7 @@
         <w:fldChar w:fldCharType="begin"/>
       </w:r>
       <w:r>
-        <w:instrText xml:space="preserve"> REF _Ref419795029 </w:instrText>
+        <w:instrText xml:space="preserve"> REF _Ref419795029 \h </w:instrText>
       </w:r>
       <w:r>
         <w:fldChar w:fldCharType="separate"/>
@@ -408,10 +338,6 @@
         <w:t>2</w:t>
       </w:r>
       <w:r>
-        <w:rPr>
-          <w:b/>
-          <w:noProof/>
-        </w:rPr>
         <w:fldChar w:fldCharType="end"/>
       </w:r>
       <w:r>
@@ -425,8 +351,8 @@
       </w:pPr>
       <w:r>
         <w:pict>
-          <v:shape id="_x0000_i1026" type="#_x0000_t75" style="width:345.75pt;height:231.9pt">
-            <v:imagedata r:id="rId7" o:title="HovedMenu Udkast" croptop="5231f" cropbottom="4339f" cropleft="10927f" cropright="7540f" gain="1.25" blacklevel="6554f" grayscale="t"/>
+          <v:shape id="_x0000_i1028" type="#_x0000_t75" style="width:269pt;height:180pt">
+            <v:imagedata r:id="rId9" o:title="HovedMenu Udkast" croptop="5231f" cropbottom="4339f" cropleft="10927f" cropright="7540f" gain="1.25" blacklevel="6554f" grayscale="t"/>
           </v:shape>
         </w:pict>
       </w:r>
@@ -535,7 +461,7 @@
         <w:fldChar w:fldCharType="begin"/>
       </w:r>
       <w:r>
-        <w:instrText xml:space="preserve"> REF _Ref419795052 </w:instrText>
+        <w:instrText xml:space="preserve"> REF _Ref419795052 \h </w:instrText>
       </w:r>
       <w:r>
         <w:fldChar w:fldCharType="separate"/>
@@ -554,10 +480,6 @@
         <w:t>3</w:t>
       </w:r>
       <w:r>
-        <w:rPr>
-          <w:b/>
-          <w:noProof/>
-        </w:rPr>
         <w:fldChar w:fldCharType="end"/>
       </w:r>
       <w:r>
@@ -570,10 +492,9 @@
         <w:ind w:firstLine="1304"/>
       </w:pPr>
       <w:r>
-        <w:lastRenderedPageBreak/>
         <w:pict>
-          <v:shape id="_x0000_i1027" type="#_x0000_t75" style="width:346.6pt;height:208.45pt">
-            <v:imagedata r:id="rId8" o:title="Se Varer Udkast" croptop="10242f" cropbottom="4828f" cropleft="10325f" cropright="7844f" gain="1.25" blacklevel="6554f" grayscale="t"/>
+          <v:shape id="_x0000_i1029" type="#_x0000_t75" style="width:269pt;height:162.35pt">
+            <v:imagedata r:id="rId10" o:title="Se Varer Udkast" croptop="10242f" cropbottom="4828f" cropleft="10325f" cropright="7844f" gain="1.25" blacklevel="6554f" grayscale="t"/>
           </v:shape>
         </w:pict>
       </w:r>
@@ -690,6 +611,7 @@
         <w:pStyle w:val="Overskrift4"/>
       </w:pPr>
       <w:r>
+        <w:lastRenderedPageBreak/>
         <w:t>Tilføj vare</w:t>
       </w:r>
     </w:p>
@@ -704,7 +626,7 @@
         <w:fldChar w:fldCharType="begin"/>
       </w:r>
       <w:r>
-        <w:instrText xml:space="preserve"> REF _Ref419795067 </w:instrText>
+        <w:instrText xml:space="preserve"> REF _Ref419795067 \h </w:instrText>
       </w:r>
       <w:r>
         <w:fldChar w:fldCharType="separate"/>
@@ -723,10 +645,6 @@
         <w:t>4</w:t>
       </w:r>
       <w:r>
-        <w:rPr>
-          <w:b/>
-          <w:noProof/>
-        </w:rPr>
         <w:fldChar w:fldCharType="end"/>
       </w:r>
       <w:r>
@@ -740,8 +658,8 @@
       </w:pPr>
       <w:r>
         <w:pict>
-          <v:shape id="_x0000_i1028" type="#_x0000_t75" style="width:346.6pt;height:225.2pt">
-            <v:imagedata r:id="rId9" o:title="Tilføj Vare Udkast" croptop="11867f" cropbottom="2713f" cropleft="11251f" cropright="9952f" gain="1.25" blacklevel="6554f" grayscale="t"/>
+          <v:shape id="_x0000_i1030" type="#_x0000_t75" style="width:269pt;height:174.55pt">
+            <v:imagedata r:id="rId11" o:title="Tilføj Vare Udkast" croptop="11867f" cropbottom="2713f" cropleft="11251f" cropright="9952f" gain="1.25" blacklevel="6554f" grayscale="t"/>
           </v:shape>
         </w:pict>
       </w:r>
@@ -808,13 +726,11 @@
         <w:t>-feltet.</w:t>
       </w:r>
     </w:p>
-    <w:p/>
     <w:p>
       <w:pPr>
         <w:pStyle w:val="Overskrift3"/>
       </w:pPr>
       <w:r>
-        <w:lastRenderedPageBreak/>
         <w:t>Implementering</w:t>
       </w:r>
     </w:p>
@@ -891,16 +807,12 @@
         <w:fldChar w:fldCharType="begin"/>
       </w:r>
       <w:r>
-        <w:rPr>
-          <w:b/>
-        </w:rPr>
-        <w:instrText xml:space="preserve"> REF _Ref419797451 </w:instrText>
-      </w:r>
-      <w:r>
-        <w:rPr>
-          <w:b/>
-        </w:rPr>
-        <w:instrText xml:space="preserve"> \* MERGEFORMAT </w:instrText>
+        <w:instrText xml:space="preserve"> REF _Ref419797451 \h </w:instrText>
+      </w:r>
+      <w:r>
+        <w:rPr>
+          <w:b/>
+        </w:rPr>
       </w:r>
       <w:r>
         <w:rPr>
@@ -934,10 +846,10 @@
         <w:t xml:space="preserve"> </w:t>
       </w:r>
     </w:p>
-    <w:p/>
     <w:p>
       <w:pPr>
         <w:keepNext/>
+        <w:jc w:val="center"/>
       </w:pPr>
       <w:r>
         <w:rPr>
@@ -946,8 +858,8 @@
         </w:rPr>
         <w:drawing>
           <wp:inline distT="0" distB="0" distL="0" distR="0" wp14:anchorId="6EB568EB" wp14:editId="4086E426">
-            <wp:extent cx="6102985" cy="3434080"/>
-            <wp:effectExtent l="0" t="0" r="0" b="0"/>
+            <wp:extent cx="5335086" cy="3001992"/>
+            <wp:effectExtent l="0" t="0" r="0" b="8255"/>
             <wp:docPr id="1" name="Billede 1"/>
             <wp:cNvGraphicFramePr>
               <a:graphicFrameLocks xmlns:a="http://schemas.openxmlformats.org/drawingml/2006/main" noChangeAspect="1"/>
@@ -962,7 +874,7 @@
                     </pic:cNvPicPr>
                   </pic:nvPicPr>
                   <pic:blipFill>
-                    <a:blip r:embed="rId10" cstate="print">
+                    <a:blip r:embed="rId12" cstate="print">
                       <a:extLst>
                         <a:ext uri="{28A0092B-C50C-407E-A947-70E740481C1C}">
                           <a14:useLocalDpi xmlns:a14="http://schemas.microsoft.com/office/drawing/2010/main" val="0"/>
@@ -977,7 +889,7 @@
                   <pic:spPr bwMode="auto">
                     <a:xfrm>
                       <a:off x="0" y="0"/>
-                      <a:ext cx="6102985" cy="3434080"/>
+                      <a:ext cx="5399529" cy="3038253"/>
                     </a:xfrm>
                     <a:prstGeom prst="rect">
                       <a:avLst/>
@@ -1002,8 +914,8 @@
           <w:noProof/>
         </w:rPr>
       </w:pPr>
-      <w:bookmarkStart w:id="4" w:name="_Ref419797451"/>
-      <w:bookmarkStart w:id="5" w:name="_Ref419799872"/>
+      <w:bookmarkStart w:id="4" w:name="_Ref419799872"/>
+      <w:bookmarkStart w:id="5" w:name="_Ref419797451"/>
       <w:r>
         <w:rPr>
           <w:b/>
@@ -1041,19 +953,19 @@
         </w:rPr>
         <w:fldChar w:fldCharType="end"/>
       </w:r>
+      <w:bookmarkEnd w:id="5"/>
+      <w:r>
+        <w:rPr>
+          <w:noProof/>
+        </w:rPr>
+        <w:t xml:space="preserve"> Hovedmenu</w:t>
+      </w:r>
       <w:bookmarkEnd w:id="4"/>
-      <w:r>
-        <w:rPr>
-          <w:noProof/>
-        </w:rPr>
-        <w:t xml:space="preserve"> Hovedmenu</w:t>
-      </w:r>
-      <w:bookmarkEnd w:id="5"/>
     </w:p>
     <w:tbl>
       <w:tblPr>
         <w:tblStyle w:val="Tabel-Gitter"/>
-        <w:tblpPr w:leftFromText="141" w:rightFromText="141" w:vertAnchor="text" w:horzAnchor="margin" w:tblpXSpec="right" w:tblpY="1110"/>
+        <w:tblpPr w:leftFromText="141" w:rightFromText="141" w:vertAnchor="text" w:horzAnchor="margin" w:tblpXSpec="right" w:tblpY="70"/>
         <w:tblW w:w="0" w:type="auto"/>
         <w:tblBorders>
           <w:top w:val="none" w:sz="0" w:space="0" w:color="auto"/>
@@ -1076,14 +988,13 @@
           <w:p>
             <w:pPr>
               <w:keepNext/>
-              <w:spacing w:after="160"/>
             </w:pPr>
             <w:r>
               <w:object w:dxaOrig="3721" w:dyaOrig="2761">
-                <v:shape id="_x0000_i1030" type="#_x0000_t75" style="width:185.85pt;height:138.15pt" o:ole="">
-                  <v:imagedata r:id="rId11" o:title=""/>
+                <v:shape id="_x0000_i1026" type="#_x0000_t75" style="width:186.1pt;height:137.9pt" o:ole="">
+                  <v:imagedata r:id="rId13" o:title=""/>
                 </v:shape>
-                <o:OLEObject Type="Embed" ProgID="Visio.Drawing.15" ShapeID="_x0000_i1030" DrawAspect="Content" ObjectID="_1493548542" r:id="rId12"/>
+                <o:OLEObject Type="Embed" ProgID="Visio.Drawing.15" ShapeID="_x0000_i1026" DrawAspect="Content" ObjectID="_1493634214" r:id="rId14"/>
               </w:object>
             </w:r>
           </w:p>
@@ -1145,6 +1056,9 @@
     </w:tbl>
     <w:p>
       <w:r>
+        <w:t xml:space="preserve"> </w:t>
+      </w:r>
+      <w:r>
         <w:t xml:space="preserve">Indholdet i denne </w:t>
       </w:r>
       <w:proofErr w:type="spellStart"/>
@@ -1190,7 +1104,7 @@
         <w:fldChar w:fldCharType="begin"/>
       </w:r>
       <w:r>
-        <w:instrText xml:space="preserve"> REF _Ref419804558 </w:instrText>
+        <w:instrText xml:space="preserve"> REF _Ref419804558 \h </w:instrText>
       </w:r>
       <w:r>
         <w:fldChar w:fldCharType="separate"/>
@@ -1277,20 +1191,12 @@
       </w:r>
     </w:p>
     <w:p>
-      <w:proofErr w:type="spellStart"/>
-      <w:r>
-        <w:t>Constructoren</w:t>
-      </w:r>
-      <w:proofErr w:type="spellEnd"/>
-      <w:r>
-        <w:t xml:space="preserve"> for e</w:t>
-      </w:r>
-      <w:r>
-        <w:t>nhver af de implementerede</w:t>
-      </w:r>
       <w:r>
         <w:t xml:space="preserve"> </w:t>
       </w:r>
+      <w:r>
+        <w:t xml:space="preserve">Constructoren for enhver af de implementerede </w:t>
+      </w:r>
       <w:proofErr w:type="spellStart"/>
       <w:r>
         <w:rPr>
@@ -1356,7 +1262,7 @@
         <w:fldChar w:fldCharType="begin"/>
       </w:r>
       <w:r>
-        <w:instrText xml:space="preserve"> REF _Ref419798759 </w:instrText>
+        <w:instrText xml:space="preserve"> REF _Ref419798759 \h </w:instrText>
       </w:r>
       <w:r>
         <w:fldChar w:fldCharType="separate"/>
@@ -1850,17 +1756,7 @@
                 <w:szCs w:val="19"/>
                 <w:highlight w:val="white"/>
               </w:rPr>
-              <w:t xml:space="preserve">    </w:t>
-            </w:r>
-            <w:r>
-              <w:rPr>
-                <w:rFonts w:ascii="Consolas" w:hAnsi="Consolas" w:cs="Consolas"/>
-                <w:color w:val="000000"/>
-                <w:sz w:val="19"/>
-                <w:szCs w:val="19"/>
-                <w:highlight w:val="white"/>
-              </w:rPr>
-              <w:t>[...]</w:t>
+              <w:t xml:space="preserve">    [...]</w:t>
             </w:r>
           </w:p>
           <w:p>
@@ -1959,11 +1855,10 @@
           <w:noProof/>
           <w:lang w:eastAsia="da-DK"/>
         </w:rPr>
-        <w:lastRenderedPageBreak/>
         <mc:AlternateContent>
           <mc:Choice Requires="wpg">
             <w:drawing>
-              <wp:anchor distT="0" distB="0" distL="114300" distR="114300" simplePos="0" relativeHeight="251680768" behindDoc="0" locked="0" layoutInCell="1" allowOverlap="1">
+              <wp:anchor distT="0" distB="0" distL="114300" distR="114300" simplePos="0" relativeHeight="251679744" behindDoc="0" locked="0" layoutInCell="1" allowOverlap="1" wp14:anchorId="7833D2DF" wp14:editId="772D9A50">
                 <wp:simplePos x="0" y="0"/>
                 <wp:positionH relativeFrom="column">
                   <wp:posOffset>3989705</wp:posOffset>
@@ -2007,7 +1902,7 @@
                             </pic:cNvPicPr>
                           </pic:nvPicPr>
                           <pic:blipFill>
-                            <a:blip r:embed="rId13">
+                            <a:blip r:embed="rId15">
                               <a:extLst>
                                 <a:ext uri="{28A0092B-C50C-407E-A947-70E740481C1C}">
                                   <a14:useLocalDpi xmlns:a14="http://schemas.microsoft.com/office/drawing/2010/main" val="0"/>
@@ -2471,10 +2366,10 @@
           </mc:Choice>
           <mc:Fallback>
             <w:pict>
-              <v:group id="Gruppe 14" o:spid="_x0000_s1026" style="position:absolute;margin-left:314.15pt;margin-top:1.15pt;width:167.4pt;height:187.6pt;z-index:251680768" coordsize="21259,23825" o:gfxdata="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">
+              <v:group w14:anchorId="7833D2DF" id="Gruppe 14" o:spid="_x0000_s1026" style="position:absolute;margin-left:314.15pt;margin-top:1.15pt;width:167.4pt;height:187.6pt;z-index:251679744" coordsize="21259,23825" o:gfxdata="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">
                 <v:group id="Gruppe 12" o:spid="_x0000_s1027" style="position:absolute;width:21259;height:20542" coordsize="21259,20542" o:gfxdata="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">
                   <v:shape id="Billede 2" o:spid="_x0000_s1028" type="#_x0000_t75" style="position:absolute;width:21259;height:20542;visibility:visible;mso-wrap-style:square" o:gfxdata="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">
-                    <v:imagedata r:id="rId14" o:title=""/>
+                    <v:imagedata r:id="rId16" o:title=""/>
                     <v:path arrowok="t"/>
                   </v:shape>
                   <v:shapetype id="_x0000_t202" coordsize="21600,21600" o:spt="202" path="m,l,21600r21600,l21600,xe">
@@ -2695,7 +2590,7 @@
         <w:fldChar w:fldCharType="begin"/>
       </w:r>
       <w:r>
-        <w:instrText xml:space="preserve"> REF _Ref419800960 </w:instrText>
+        <w:instrText xml:space="preserve"> REF _Ref419800960 \h </w:instrText>
       </w:r>
       <w:r>
         <w:fldChar w:fldCharType="separate"/>
@@ -2753,7 +2648,7 @@
         <w:fldChar w:fldCharType="begin"/>
       </w:r>
       <w:r>
-        <w:instrText xml:space="preserve"> REF _Ref419797451 </w:instrText>
+        <w:instrText xml:space="preserve"> REF _Ref419797451 \h </w:instrText>
       </w:r>
       <w:r>
         <w:fldChar w:fldCharType="separate"/>
@@ -2789,7 +2684,7 @@
         <w:fldChar w:fldCharType="begin"/>
       </w:r>
       <w:r>
-        <w:instrText xml:space="preserve"> REF _Ref419801958 </w:instrText>
+        <w:instrText xml:space="preserve"> REF _Ref419801958 \h </w:instrText>
       </w:r>
       <w:r>
         <w:fldChar w:fldCharType="separate"/>
@@ -3300,17 +3195,7 @@
                 <w:szCs w:val="19"/>
                 <w:highlight w:val="white"/>
               </w:rPr>
-              <w:t xml:space="preserve">    </w:t>
-            </w:r>
-            <w:r>
-              <w:rPr>
-                <w:rFonts w:ascii="Consolas" w:hAnsi="Consolas" w:cs="Consolas"/>
-                <w:color w:val="000000"/>
-                <w:sz w:val="19"/>
-                <w:szCs w:val="19"/>
-                <w:highlight w:val="white"/>
-              </w:rPr>
-              <w:t>_</w:t>
+              <w:t xml:space="preserve">    _</w:t>
             </w:r>
             <w:proofErr w:type="spellStart"/>
             <w:r>
@@ -3775,18 +3660,16 @@
       </w:r>
       <w:proofErr w:type="spellEnd"/>
       <w:r>
-        <w:t xml:space="preserve"> er selve arrayet, hvori bufferen </w:t>
-      </w:r>
-      <w:proofErr w:type="spellStart"/>
-      <w:r>
-        <w:t>lagres.</w:t>
-      </w:r>
-    </w:p>
-    <w:p>
-      <w:r>
-        <w:rPr>
-          <w:i/>
-        </w:rPr>
+        <w:t xml:space="preserve"> er selve arrayet, hvori bufferen lagres.</w:t>
+      </w:r>
+    </w:p>
+    <w:p>
+      <w:proofErr w:type="spellStart"/>
+      <w:r>
+        <w:rPr>
+          <w:i/>
+        </w:rPr>
+        <w:lastRenderedPageBreak/>
         <w:t>NavigationHistoryCollectionPosition</w:t>
       </w:r>
       <w:proofErr w:type="spellEnd"/>
@@ -3857,19 +3740,7 @@
       </w:r>
       <w:proofErr w:type="spellEnd"/>
       <w:r>
-        <w:t>, som i</w:t>
-      </w:r>
-      <w:r>
-        <w:t xml:space="preserve">kke længere </w:t>
-      </w:r>
-      <w:r>
-        <w:t xml:space="preserve">er </w:t>
-      </w:r>
-      <w:r>
-        <w:t>gyldig</w:t>
-      </w:r>
-      <w:r>
-        <w:t>.</w:t>
+        <w:t>, som ikke længere er gyldig.</w:t>
       </w:r>
     </w:p>
     <w:p>
@@ -3967,14 +3838,13 @@
           <w:p>
             <w:pPr>
               <w:keepNext/>
-              <w:spacing w:after="160"/>
             </w:pPr>
             <w:r>
               <w:object w:dxaOrig="4831" w:dyaOrig="2041">
-                <v:shape id="_x0000_i1029" type="#_x0000_t75" style="width:241.95pt;height:102.15pt" o:ole="">
-                  <v:imagedata r:id="rId15" o:title=""/>
+                <v:shape id="_x0000_i1025" type="#_x0000_t75" style="width:241.8pt;height:101.9pt" o:ole="">
+                  <v:imagedata r:id="rId17" o:title=""/>
                 </v:shape>
-                <o:OLEObject Type="Embed" ProgID="Visio.Drawing.15" ShapeID="_x0000_i1029" DrawAspect="Content" ObjectID="_1493548543" r:id="rId16"/>
+                <o:OLEObject Type="Embed" ProgID="Visio.Drawing.15" ShapeID="_x0000_i1025" DrawAspect="Content" ObjectID="_1493634215" r:id="rId18"/>
               </w:object>
             </w:r>
           </w:p>
@@ -4054,7 +3924,7 @@
         <w:fldChar w:fldCharType="begin"/>
       </w:r>
       <w:r>
-        <w:instrText xml:space="preserve"> REF _Ref419805230 </w:instrText>
+        <w:instrText xml:space="preserve"> REF _Ref419805230 \h </w:instrText>
       </w:r>
       <w:r>
         <w:fldChar w:fldCharType="separate"/>
@@ -4169,13 +4039,16 @@
       </w:r>
       <w:proofErr w:type="spellEnd"/>
       <w:r>
-        <w:t xml:space="preserve">, når brugeren har trykket på en af knapperne, som set i </w:t>
+        <w:t>, når brugeren har trykket på en af knapperne, som set i</w:t>
+      </w:r>
+      <w:r>
+        <w:t xml:space="preserve"> </w:t>
       </w:r>
       <w:r>
         <w:fldChar w:fldCharType="begin"/>
       </w:r>
       <w:r>
-        <w:instrText xml:space="preserve"> REF _Ref419798748 </w:instrText>
+        <w:instrText xml:space="preserve"> REF _Ref419885359 \h </w:instrText>
       </w:r>
       <w:r>
         <w:fldChar w:fldCharType="separate"/>
@@ -4184,14 +4057,14 @@
         <w:rPr>
           <w:b/>
         </w:rPr>
-        <w:t xml:space="preserve">Kodestump </w:t>
+        <w:t xml:space="preserve">Figur </w:t>
       </w:r>
       <w:r>
         <w:rPr>
           <w:b/>
           <w:noProof/>
         </w:rPr>
-        <w:t>3</w:t>
+        <w:t>9</w:t>
       </w:r>
       <w:r>
         <w:fldChar w:fldCharType="end"/>
@@ -4603,7 +4476,6 @@
                 <w:szCs w:val="19"/>
                 <w:highlight w:val="white"/>
               </w:rPr>
-              <w:lastRenderedPageBreak/>
               <w:t>}</w:t>
             </w:r>
           </w:p>
@@ -4615,11 +4487,11 @@
         <w:pStyle w:val="Billedtekst"/>
         <w:ind w:firstLine="1304"/>
       </w:pPr>
-      <w:r>
-        <w:rPr>
-          <w:b/>
-        </w:rPr>
-        <w:lastRenderedPageBreak/>
+      <w:bookmarkStart w:id="12" w:name="_Ref419885359"/>
+      <w:r>
+        <w:rPr>
+          <w:b/>
+        </w:rPr>
         <w:t xml:space="preserve">Figur </w:t>
       </w:r>
       <w:r>
@@ -4653,6 +4525,7 @@
         </w:rPr>
         <w:fldChar w:fldCharType="end"/>
       </w:r>
+      <w:bookmarkEnd w:id="12"/>
       <w:r>
         <w:t xml:space="preserve"> </w:t>
       </w:r>
@@ -4691,12 +4564,7 @@
       </w:r>
       <w:proofErr w:type="spellEnd"/>
       <w:r>
-        <w:t>. Denne umiddelbart hårde kodning er foretaget, med øje for muligheden for at ud</w:t>
-      </w:r>
-      <w:bookmarkStart w:id="12" w:name="_GoBack"/>
-      <w:bookmarkEnd w:id="12"/>
-      <w:r>
-        <w:t xml:space="preserve">vide systemet til at lade brugeren oprette nye lister, som hver især kan identificeres på baggrund af deres navne. Alternativt kunne </w:t>
+        <w:t xml:space="preserve">. Denne umiddelbart hårde kodning er foretaget, med øje for muligheden for at udvide systemet til at lade brugeren oprette nye lister, som hver især kan identificeres på baggrund af deres navne. Alternativt kunne </w:t>
       </w:r>
       <w:r>
         <w:t xml:space="preserve">listerne oprettes som objekter, men da de alligevel ikke skulle indeholde andet end et navn, blev det valgt at en </w:t>
@@ -4711,6 +4579,11 @@
       <w:proofErr w:type="spellEnd"/>
       <w:r>
         <w:t xml:space="preserve"> var tilstrækkelig.</w:t>
+      </w:r>
+    </w:p>
+    <w:p>
+      <w:r>
+        <w:br w:type="page"/>
       </w:r>
     </w:p>
     <w:p>
@@ -4718,15 +4591,911 @@
         <w:pStyle w:val="Overskrift5"/>
       </w:pPr>
       <w:r>
+        <w:lastRenderedPageBreak/>
         <w:t>Item List</w:t>
       </w:r>
     </w:p>
-    <w:p/>
+    <w:p>
+      <w:r>
+        <w:fldChar w:fldCharType="begin"/>
+      </w:r>
+      <w:r>
+        <w:instrText xml:space="preserve"> REF _Ref419808295 \h </w:instrText>
+      </w:r>
+      <w:r>
+        <w:fldChar w:fldCharType="separate"/>
+      </w:r>
+      <w:r>
+        <w:rPr>
+          <w:b/>
+        </w:rPr>
+        <w:t xml:space="preserve">Figur </w:t>
+      </w:r>
+      <w:r>
+        <w:rPr>
+          <w:b/>
+          <w:noProof/>
+        </w:rPr>
+        <w:t>10</w:t>
+      </w:r>
+      <w:r>
+        <w:fldChar w:fldCharType="end"/>
+      </w:r>
+      <w:r>
+        <w:t xml:space="preserve"> viser den grafiske repræsentation af </w:t>
+      </w:r>
+      <w:proofErr w:type="spellStart"/>
+      <w:r>
+        <w:rPr>
+          <w:i/>
+        </w:rPr>
+        <w:t>CtrlItemList</w:t>
+      </w:r>
+      <w:proofErr w:type="spellEnd"/>
+      <w:r>
+        <w:t>, uden den omkringliggende ramme.</w:t>
+      </w:r>
+    </w:p>
+    <w:p>
+      <w:pPr>
+        <w:keepNext/>
+      </w:pPr>
+      <w:r>
+        <w:tab/>
+      </w:r>
+      <w:r>
+        <w:rPr>
+          <w:noProof/>
+          <w:lang w:eastAsia="da-DK"/>
+        </w:rPr>
+        <w:drawing>
+          <wp:inline distT="0" distB="0" distL="0" distR="0" wp14:anchorId="3E769D76" wp14:editId="678386FE">
+            <wp:extent cx="4061984" cy="2289478"/>
+            <wp:effectExtent l="0" t="0" r="0" b="0"/>
+            <wp:docPr id="15" name="Billede 15"/>
+            <wp:cNvGraphicFramePr>
+              <a:graphicFrameLocks xmlns:a="http://schemas.openxmlformats.org/drawingml/2006/main" noChangeAspect="1"/>
+            </wp:cNvGraphicFramePr>
+            <a:graphic xmlns:a="http://schemas.openxmlformats.org/drawingml/2006/main">
+              <a:graphicData uri="http://schemas.openxmlformats.org/drawingml/2006/picture">
+                <pic:pic xmlns:pic="http://schemas.openxmlformats.org/drawingml/2006/picture">
+                  <pic:nvPicPr>
+                    <pic:cNvPr id="1" name=""/>
+                    <pic:cNvPicPr/>
+                  </pic:nvPicPr>
+                  <pic:blipFill rotWithShape="1">
+                    <a:blip r:embed="rId19"/>
+                    <a:srcRect l="15785" t="18832" r="17821" b="14635"/>
+                    <a:stretch/>
+                  </pic:blipFill>
+                  <pic:spPr bwMode="auto">
+                    <a:xfrm>
+                      <a:off x="0" y="0"/>
+                      <a:ext cx="4061984" cy="2289478"/>
+                    </a:xfrm>
+                    <a:prstGeom prst="rect">
+                      <a:avLst/>
+                    </a:prstGeom>
+                    <a:ln>
+                      <a:noFill/>
+                    </a:ln>
+                    <a:extLst>
+                      <a:ext uri="{53640926-AAD7-44D8-BBD7-CCE9431645EC}">
+                        <a14:shadowObscured xmlns:a14="http://schemas.microsoft.com/office/drawing/2010/main"/>
+                      </a:ext>
+                    </a:extLst>
+                  </pic:spPr>
+                </pic:pic>
+              </a:graphicData>
+            </a:graphic>
+          </wp:inline>
+        </w:drawing>
+      </w:r>
+    </w:p>
+    <w:p>
+      <w:pPr>
+        <w:pStyle w:val="Billedtekst"/>
+        <w:ind w:firstLine="1304"/>
+      </w:pPr>
+      <w:bookmarkStart w:id="13" w:name="_Ref419808295"/>
+      <w:r>
+        <w:rPr>
+          <w:b/>
+        </w:rPr>
+        <w:t xml:space="preserve">Figur </w:t>
+      </w:r>
+      <w:r>
+        <w:rPr>
+          <w:b/>
+        </w:rPr>
+        <w:fldChar w:fldCharType="begin"/>
+      </w:r>
+      <w:r>
+        <w:rPr>
+          <w:b/>
+        </w:rPr>
+        <w:instrText xml:space="preserve"> SEQ Figur \* ARABIC </w:instrText>
+      </w:r>
+      <w:r>
+        <w:rPr>
+          <w:b/>
+        </w:rPr>
+        <w:fldChar w:fldCharType="separate"/>
+      </w:r>
+      <w:r>
+        <w:rPr>
+          <w:b/>
+          <w:noProof/>
+        </w:rPr>
+        <w:t>10</w:t>
+      </w:r>
+      <w:r>
+        <w:rPr>
+          <w:b/>
+        </w:rPr>
+        <w:fldChar w:fldCharType="end"/>
+      </w:r>
+      <w:bookmarkEnd w:id="13"/>
+      <w:r>
+        <w:t xml:space="preserve"> Listen ”Køleskab”</w:t>
+      </w:r>
+    </w:p>
+    <w:tbl>
+      <w:tblPr>
+        <w:tblStyle w:val="Tabel-Gitter"/>
+        <w:tblpPr w:leftFromText="141" w:rightFromText="141" w:vertAnchor="text" w:horzAnchor="margin" w:tblpXSpec="right" w:tblpY="15"/>
+        <w:tblW w:w="0" w:type="auto"/>
+        <w:tblBorders>
+          <w:top w:val="none" w:sz="0" w:space="0" w:color="auto"/>
+          <w:left w:val="none" w:sz="0" w:space="0" w:color="auto"/>
+          <w:bottom w:val="none" w:sz="0" w:space="0" w:color="auto"/>
+          <w:right w:val="none" w:sz="0" w:space="0" w:color="auto"/>
+          <w:insideH w:val="none" w:sz="0" w:space="0" w:color="auto"/>
+          <w:insideV w:val="none" w:sz="0" w:space="0" w:color="auto"/>
+        </w:tblBorders>
+        <w:tblLook w:val="04A0" w:firstRow="1" w:lastRow="0" w:firstColumn="1" w:lastColumn="0" w:noHBand="0" w:noVBand="1"/>
+      </w:tblPr>
+      <w:tblGrid>
+        <w:gridCol w:w="4902"/>
+      </w:tblGrid>
+      <w:tr>
+        <w:tc>
+          <w:tcPr>
+            <w:tcW w:w="4902" w:type="dxa"/>
+          </w:tcPr>
+          <w:p>
+            <w:pPr>
+              <w:keepNext/>
+              <w:spacing w:after="160"/>
+            </w:pPr>
+            <w:r>
+              <w:object w:dxaOrig="4575" w:dyaOrig="6120">
+                <v:shape id="_x0000_i1031" type="#_x0000_t75" style="width:228.9pt;height:306.35pt" o:ole="">
+                  <v:imagedata r:id="rId20" o:title=""/>
+                </v:shape>
+                <o:OLEObject Type="Embed" ProgID="Visio.Drawing.15" ShapeID="_x0000_i1031" DrawAspect="Content" ObjectID="_1493634216" r:id="rId21"/>
+              </w:object>
+            </w:r>
+          </w:p>
+          <w:p>
+            <w:pPr>
+              <w:pStyle w:val="Billedtekst"/>
+              <w:spacing w:after="160"/>
+            </w:pPr>
+            <w:bookmarkStart w:id="14" w:name="_Ref419808783"/>
+            <w:r>
+              <w:rPr>
+                <w:b/>
+              </w:rPr>
+              <w:t xml:space="preserve">Figur </w:t>
+            </w:r>
+            <w:r>
+              <w:rPr>
+                <w:b/>
+              </w:rPr>
+              <w:fldChar w:fldCharType="begin"/>
+            </w:r>
+            <w:r>
+              <w:rPr>
+                <w:b/>
+              </w:rPr>
+              <w:instrText xml:space="preserve"> SEQ Figur \* ARABIC </w:instrText>
+            </w:r>
+            <w:r>
+              <w:rPr>
+                <w:b/>
+              </w:rPr>
+              <w:fldChar w:fldCharType="separate"/>
+            </w:r>
+            <w:r>
+              <w:rPr>
+                <w:b/>
+                <w:noProof/>
+              </w:rPr>
+              <w:t>11</w:t>
+            </w:r>
+            <w:r>
+              <w:rPr>
+                <w:b/>
+              </w:rPr>
+              <w:fldChar w:fldCharType="end"/>
+            </w:r>
+            <w:bookmarkEnd w:id="14"/>
+            <w:r>
+              <w:t xml:space="preserve"> Klassen </w:t>
+            </w:r>
+            <w:proofErr w:type="spellStart"/>
+            <w:r>
+              <w:t>CtrlShowListSelection</w:t>
+            </w:r>
+            <w:proofErr w:type="spellEnd"/>
+          </w:p>
+        </w:tc>
+      </w:tr>
+    </w:tbl>
+    <w:p>
+      <w:r>
+        <w:t>Denne klasse</w:t>
+      </w:r>
+      <w:r>
+        <w:t xml:space="preserve"> (</w:t>
+      </w:r>
+      <w:r>
+        <w:fldChar w:fldCharType="begin"/>
+      </w:r>
+      <w:r>
+        <w:instrText xml:space="preserve"> REF _Ref419808783 \h </w:instrText>
+      </w:r>
+      <w:r>
+        <w:fldChar w:fldCharType="separate"/>
+      </w:r>
+      <w:r>
+        <w:rPr>
+          <w:b/>
+        </w:rPr>
+        <w:t xml:space="preserve">Figur </w:t>
+      </w:r>
+      <w:r>
+        <w:rPr>
+          <w:b/>
+          <w:noProof/>
+        </w:rPr>
+        <w:t>11</w:t>
+      </w:r>
+      <w:r>
+        <w:fldChar w:fldCharType="end"/>
+      </w:r>
+      <w:r>
+        <w:t>)</w:t>
+      </w:r>
+      <w:r>
+        <w:t xml:space="preserve"> indeholder en del mere funktionalitet end de foregående, og gør derfor i</w:t>
+      </w:r>
+      <w:r>
+        <w:t xml:space="preserve"> stor stil brug af </w:t>
+      </w:r>
+      <w:r>
+        <w:rPr>
+          <w:i/>
+        </w:rPr>
+        <w:t xml:space="preserve">Business </w:t>
+      </w:r>
+      <w:proofErr w:type="spellStart"/>
+      <w:r>
+        <w:rPr>
+          <w:i/>
+        </w:rPr>
+        <w:t>Logic</w:t>
+      </w:r>
+      <w:proofErr w:type="spellEnd"/>
+      <w:r>
+        <w:rPr>
+          <w:i/>
+        </w:rPr>
+        <w:t xml:space="preserve"> </w:t>
+      </w:r>
+      <w:proofErr w:type="spellStart"/>
+      <w:r>
+        <w:rPr>
+          <w:i/>
+        </w:rPr>
+        <w:t>Layer’</w:t>
+      </w:r>
+      <w:r>
+        <w:t>et</w:t>
+      </w:r>
+      <w:proofErr w:type="spellEnd"/>
+      <w:r>
+        <w:t xml:space="preserve"> (</w:t>
+      </w:r>
+      <w:r>
+        <w:rPr>
+          <w:i/>
+        </w:rPr>
+        <w:t>BLL</w:t>
+      </w:r>
+      <w:r>
+        <w:t xml:space="preserve">), som håndterer den bagvedliggende logik, mens </w:t>
+      </w:r>
+      <w:proofErr w:type="spellStart"/>
+      <w:r>
+        <w:rPr>
+          <w:i/>
+        </w:rPr>
+        <w:t>CtrlItemList</w:t>
+      </w:r>
+      <w:proofErr w:type="spellEnd"/>
+      <w:r>
+        <w:t xml:space="preserve"> selv håndterer den grafiske repræsentation.</w:t>
+      </w:r>
+    </w:p>
+    <w:p>
+      <w:proofErr w:type="spellStart"/>
+      <w:r>
+        <w:rPr>
+          <w:i/>
+        </w:rPr>
+        <w:t>CtrlItemList</w:t>
+      </w:r>
+      <w:proofErr w:type="spellEnd"/>
+      <w:r>
+        <w:t xml:space="preserve"> viser indholdet af den valgte liste, baseret på den medsendte </w:t>
+      </w:r>
+      <w:proofErr w:type="spellStart"/>
+      <w:r>
+        <w:rPr>
+          <w:i/>
+        </w:rPr>
+        <w:t>string</w:t>
+      </w:r>
+      <w:proofErr w:type="spellEnd"/>
+      <w:r>
+        <w:t>, som kædes sammen med listen af samme navn i databasen.</w:t>
+      </w:r>
+    </w:p>
+    <w:p>
+      <w:r>
+        <w:t xml:space="preserve">Når </w:t>
+      </w:r>
+      <w:proofErr w:type="spellStart"/>
+      <w:r>
+        <w:t>CtrlItemList</w:t>
+      </w:r>
+      <w:proofErr w:type="spellEnd"/>
+      <w:r>
+        <w:t xml:space="preserve"> oprettes, indlæses alle data (</w:t>
+      </w:r>
+      <w:proofErr w:type="spellStart"/>
+      <w:r>
+        <w:rPr>
+          <w:i/>
+        </w:rPr>
+        <w:t>LoadItemData</w:t>
+      </w:r>
+      <w:proofErr w:type="spellEnd"/>
+      <w:r>
+        <w:t xml:space="preserve">) fra den pågældende database i et </w:t>
+      </w:r>
+      <w:proofErr w:type="spellStart"/>
+      <w:r>
+        <w:rPr>
+          <w:i/>
+        </w:rPr>
+        <w:t>DataGrid</w:t>
+      </w:r>
+      <w:proofErr w:type="spellEnd"/>
+      <w:r>
+        <w:t xml:space="preserve">, og et klik på en række </w:t>
+      </w:r>
+      <w:r>
+        <w:t>(</w:t>
+      </w:r>
+      <w:proofErr w:type="spellStart"/>
+      <w:r>
+        <w:rPr>
+          <w:i/>
+        </w:rPr>
+        <w:t>DataGridItems_SelectionChanged</w:t>
+      </w:r>
+      <w:proofErr w:type="spellEnd"/>
+      <w:r>
+        <w:t>)</w:t>
+      </w:r>
+      <w:r>
+        <w:t xml:space="preserve"> udløser nærmere informationer om den enkelte vare, som fremkommer i informationsvinduet i højre side af vinduet.</w:t>
+      </w:r>
+    </w:p>
+    <w:p>
+      <w:r>
+        <w:t>Til venstre for hver vare, repræsenterer den røde skraldespand muligheden for at slette en vare (</w:t>
+      </w:r>
+      <w:proofErr w:type="spellStart"/>
+      <w:r>
+        <w:rPr>
+          <w:i/>
+        </w:rPr>
+        <w:t>BtnDelete_Click</w:t>
+      </w:r>
+      <w:proofErr w:type="spellEnd"/>
+      <w:r>
+        <w:t>).</w:t>
+      </w:r>
+    </w:p>
+    <w:p>
+      <w:r>
+        <w:br w:type="page"/>
+      </w:r>
+    </w:p>
+    <w:p>
+      <w:r>
+        <w:rPr>
+          <w:noProof/>
+          <w:lang w:eastAsia="da-DK"/>
+        </w:rPr>
+        <w:lastRenderedPageBreak/>
+        <mc:AlternateContent>
+          <mc:Choice Requires="wpg">
+            <w:drawing>
+              <wp:anchor distT="0" distB="0" distL="114300" distR="114300" simplePos="0" relativeHeight="251683840" behindDoc="0" locked="0" layoutInCell="1" allowOverlap="1" wp14:anchorId="767599B7" wp14:editId="1896E5AA">
+                <wp:simplePos x="0" y="0"/>
+                <wp:positionH relativeFrom="margin">
+                  <wp:align>right</wp:align>
+                </wp:positionH>
+                <wp:positionV relativeFrom="paragraph">
+                  <wp:posOffset>3607</wp:posOffset>
+                </wp:positionV>
+                <wp:extent cx="2113915" cy="2345055"/>
+                <wp:effectExtent l="0" t="0" r="635" b="0"/>
+                <wp:wrapTight wrapText="bothSides">
+                  <wp:wrapPolygon edited="0">
+                    <wp:start x="0" y="0"/>
+                    <wp:lineTo x="0" y="21407"/>
+                    <wp:lineTo x="21412" y="21407"/>
+                    <wp:lineTo x="21412" y="0"/>
+                    <wp:lineTo x="0" y="0"/>
+                  </wp:wrapPolygon>
+                </wp:wrapTight>
+                <wp:docPr id="18" name="Gruppe 18"/>
+                <wp:cNvGraphicFramePr/>
+                <a:graphic xmlns:a="http://schemas.openxmlformats.org/drawingml/2006/main">
+                  <a:graphicData uri="http://schemas.microsoft.com/office/word/2010/wordprocessingGroup">
+                    <wpg:wgp>
+                      <wpg:cNvGrpSpPr/>
+                      <wpg:grpSpPr>
+                        <a:xfrm>
+                          <a:off x="0" y="0"/>
+                          <a:ext cx="2113915" cy="2345055"/>
+                          <a:chOff x="0" y="0"/>
+                          <a:chExt cx="2113915" cy="2345055"/>
+                        </a:xfrm>
+                      </wpg:grpSpPr>
+                      <pic:pic xmlns:pic="http://schemas.openxmlformats.org/drawingml/2006/picture">
+                        <pic:nvPicPr>
+                          <pic:cNvPr id="16" name="Billede 16"/>
+                          <pic:cNvPicPr>
+                            <a:picLocks noChangeAspect="1"/>
+                          </pic:cNvPicPr>
+                        </pic:nvPicPr>
+                        <pic:blipFill rotWithShape="1">
+                          <a:blip r:embed="rId22" cstate="print">
+                            <a:extLst>
+                              <a:ext uri="{28A0092B-C50C-407E-A947-70E740481C1C}">
+                                <a14:useLocalDpi xmlns:a14="http://schemas.microsoft.com/office/drawing/2010/main" val="0"/>
+                              </a:ext>
+                            </a:extLst>
+                          </a:blip>
+                          <a:srcRect l="48955" t="27799" r="17641" b="15470"/>
+                          <a:stretch/>
+                        </pic:blipFill>
+                        <pic:spPr bwMode="auto">
+                          <a:xfrm>
+                            <a:off x="0" y="0"/>
+                            <a:ext cx="2113915" cy="2019300"/>
+                          </a:xfrm>
+                          <a:prstGeom prst="rect">
+                            <a:avLst/>
+                          </a:prstGeom>
+                          <a:ln>
+                            <a:noFill/>
+                          </a:ln>
+                          <a:extLst>
+                            <a:ext uri="{53640926-AAD7-44D8-BBD7-CCE9431645EC}">
+                              <a14:shadowObscured xmlns:a14="http://schemas.microsoft.com/office/drawing/2010/main"/>
+                            </a:ext>
+                          </a:extLst>
+                        </pic:spPr>
+                      </pic:pic>
+                      <wps:wsp>
+                        <wps:cNvPr id="17" name="Tekstfelt 17"/>
+                        <wps:cNvSpPr txBox="1"/>
+                        <wps:spPr>
+                          <a:xfrm>
+                            <a:off x="0" y="2078355"/>
+                            <a:ext cx="2113915" cy="266700"/>
+                          </a:xfrm>
+                          <a:prstGeom prst="rect">
+                            <a:avLst/>
+                          </a:prstGeom>
+                          <a:solidFill>
+                            <a:prstClr val="white"/>
+                          </a:solidFill>
+                          <a:ln>
+                            <a:noFill/>
+                          </a:ln>
+                          <a:effectLst/>
+                        </wps:spPr>
+                        <wps:txbx>
+                          <w:txbxContent>
+                            <w:p>
+                              <w:pPr>
+                                <w:pStyle w:val="Billedtekst"/>
+                                <w:rPr>
+                                  <w:noProof/>
+                                </w:rPr>
+                              </w:pPr>
+                              <w:bookmarkStart w:id="15" w:name="_Ref419884826"/>
+                              <w:r>
+                                <w:rPr>
+                                  <w:b/>
+                                </w:rPr>
+                                <w:t xml:space="preserve">Figur </w:t>
+                              </w:r>
+                              <w:r>
+                                <w:rPr>
+                                  <w:b/>
+                                </w:rPr>
+                                <w:fldChar w:fldCharType="begin"/>
+                              </w:r>
+                              <w:r>
+                                <w:rPr>
+                                  <w:b/>
+                                </w:rPr>
+                                <w:instrText xml:space="preserve"> SEQ Figur \* ARABIC </w:instrText>
+                              </w:r>
+                              <w:r>
+                                <w:rPr>
+                                  <w:b/>
+                                </w:rPr>
+                                <w:fldChar w:fldCharType="separate"/>
+                              </w:r>
+                              <w:r>
+                                <w:rPr>
+                                  <w:b/>
+                                  <w:noProof/>
+                                </w:rPr>
+                                <w:t>12</w:t>
+                              </w:r>
+                              <w:r>
+                                <w:rPr>
+                                  <w:b/>
+                                </w:rPr>
+                                <w:fldChar w:fldCharType="end"/>
+                              </w:r>
+                              <w:bookmarkEnd w:id="15"/>
+                              <w:r>
+                                <w:t xml:space="preserve"> </w:t>
+                              </w:r>
+                              <w:r>
+                                <w:t>Rediger vare</w:t>
+                              </w:r>
+                            </w:p>
+                          </w:txbxContent>
+                        </wps:txbx>
+                        <wps:bodyPr rot="0" spcFirstLastPara="0" vertOverflow="overflow" horzOverflow="overflow" vert="horz" wrap="square" lIns="0" tIns="0" rIns="0" bIns="0" numCol="1" spcCol="0" rtlCol="0" fromWordArt="0" anchor="t" anchorCtr="0" forceAA="0" compatLnSpc="1">
+                          <a:prstTxWarp prst="textNoShape">
+                            <a:avLst/>
+                          </a:prstTxWarp>
+                          <a:spAutoFit/>
+                        </wps:bodyPr>
+                      </wps:wsp>
+                    </wpg:wgp>
+                  </a:graphicData>
+                </a:graphic>
+              </wp:anchor>
+            </w:drawing>
+          </mc:Choice>
+          <mc:Fallback>
+            <w:pict>
+              <v:group w14:anchorId="767599B7" id="Gruppe 18" o:spid="_x0000_s1040" style="position:absolute;margin-left:115.25pt;margin-top:.3pt;width:166.45pt;height:184.65pt;z-index:251683840;mso-position-horizontal:right;mso-position-horizontal-relative:margin" coordsize="21139,23450" o:gfxdata="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">
+                <v:shape id="Billede 16" o:spid="_x0000_s1041" type="#_x0000_t75" style="position:absolute;width:21139;height:20193;visibility:visible;mso-wrap-style:square" o:gfxdata="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">
+                  <v:imagedata r:id="rId23" o:title="" croptop="18218f" cropbottom="10138f" cropleft="32083f" cropright="11561f"/>
+                  <v:path arrowok="t"/>
+                </v:shape>
+                <v:shape id="Tekstfelt 17" o:spid="_x0000_s1042" type="#_x0000_t202" style="position:absolute;top:20783;width:21139;height:2667;visibility:visible;mso-wrap-style:square;v-text-anchor:top" o:gfxdata="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" stroked="f">
+                  <v:textbox style="mso-fit-shape-to-text:t" inset="0,0,0,0">
+                    <w:txbxContent>
+                      <w:p>
+                        <w:pPr>
+                          <w:pStyle w:val="Billedtekst"/>
+                          <w:rPr>
+                            <w:noProof/>
+                          </w:rPr>
+                        </w:pPr>
+                        <w:bookmarkStart w:id="16" w:name="_Ref419884826"/>
+                        <w:r>
+                          <w:rPr>
+                            <w:b/>
+                          </w:rPr>
+                          <w:t xml:space="preserve">Figur </w:t>
+                        </w:r>
+                        <w:r>
+                          <w:rPr>
+                            <w:b/>
+                          </w:rPr>
+                          <w:fldChar w:fldCharType="begin"/>
+                        </w:r>
+                        <w:r>
+                          <w:rPr>
+                            <w:b/>
+                          </w:rPr>
+                          <w:instrText xml:space="preserve"> SEQ Figur \* ARABIC </w:instrText>
+                        </w:r>
+                        <w:r>
+                          <w:rPr>
+                            <w:b/>
+                          </w:rPr>
+                          <w:fldChar w:fldCharType="separate"/>
+                        </w:r>
+                        <w:r>
+                          <w:rPr>
+                            <w:b/>
+                            <w:noProof/>
+                          </w:rPr>
+                          <w:t>12</w:t>
+                        </w:r>
+                        <w:r>
+                          <w:rPr>
+                            <w:b/>
+                          </w:rPr>
+                          <w:fldChar w:fldCharType="end"/>
+                        </w:r>
+                        <w:bookmarkEnd w:id="16"/>
+                        <w:r>
+                          <w:t xml:space="preserve"> </w:t>
+                        </w:r>
+                        <w:r>
+                          <w:t>Rediger vare</w:t>
+                        </w:r>
+                      </w:p>
+                    </w:txbxContent>
+                  </v:textbox>
+                </v:shape>
+                <w10:wrap type="tight" anchorx="margin"/>
+              </v:group>
+            </w:pict>
+          </mc:Fallback>
+        </mc:AlternateContent>
+      </w:r>
+      <w:r>
+        <w:t>I informationsvinduet repræsenterer den gule blyant muligheden for at redigere den valgte vare (</w:t>
+      </w:r>
+      <w:proofErr w:type="spellStart"/>
+      <w:r>
+        <w:rPr>
+          <w:i/>
+        </w:rPr>
+        <w:t>BtnEdit_Click</w:t>
+      </w:r>
+      <w:proofErr w:type="spellEnd"/>
+      <w:r>
+        <w:t xml:space="preserve">), hvilket resulterer i at vareinformationerne omdannes til </w:t>
+      </w:r>
+      <w:proofErr w:type="spellStart"/>
+      <w:r>
+        <w:t>redigerbare</w:t>
+      </w:r>
+      <w:proofErr w:type="spellEnd"/>
+      <w:r>
+        <w:t xml:space="preserve"> tekstblokke, som illustreret i </w:t>
+      </w:r>
+      <w:r>
+        <w:fldChar w:fldCharType="begin"/>
+      </w:r>
+      <w:r>
+        <w:instrText xml:space="preserve"> REF _Ref419884826 \h </w:instrText>
+      </w:r>
+      <w:r>
+        <w:fldChar w:fldCharType="separate"/>
+      </w:r>
+      <w:r>
+        <w:rPr>
+          <w:b/>
+        </w:rPr>
+        <w:t xml:space="preserve">Figur </w:t>
+      </w:r>
+      <w:r>
+        <w:rPr>
+          <w:b/>
+          <w:noProof/>
+        </w:rPr>
+        <w:t>12</w:t>
+      </w:r>
+      <w:r>
+        <w:fldChar w:fldCharType="end"/>
+      </w:r>
+      <w:r>
+        <w:t>. Efter redigeringen, er det muligt at bekræfte (</w:t>
+      </w:r>
+      <w:proofErr w:type="spellStart"/>
+      <w:r>
+        <w:rPr>
+          <w:i/>
+        </w:rPr>
+        <w:t>BtnAccept</w:t>
+      </w:r>
+      <w:proofErr w:type="spellEnd"/>
+      <w:r>
+        <w:t>)</w:t>
+      </w:r>
+      <w:r>
+        <w:t xml:space="preserve"> ved at trykke på det grønne flueben</w:t>
+      </w:r>
+      <w:r>
+        <w:t>, hvorved ændringerne persisteres, eller annullere (</w:t>
+      </w:r>
+      <w:proofErr w:type="spellStart"/>
+      <w:r>
+        <w:rPr>
+          <w:i/>
+        </w:rPr>
+        <w:t>BtnCancel_Click</w:t>
+      </w:r>
+      <w:proofErr w:type="spellEnd"/>
+      <w:r>
+        <w:t>)</w:t>
+      </w:r>
+      <w:r>
+        <w:t xml:space="preserve"> ved at trykke på det røde kryds</w:t>
+      </w:r>
+      <w:r>
+        <w:t>, hvorved ændringerne ignoreres.</w:t>
+      </w:r>
+    </w:p>
+    <w:p>
+      <w:r>
+        <w:t>Ved klik på det grønne plus er det muligt at øge (</w:t>
+      </w:r>
+      <w:proofErr w:type="spellStart"/>
+      <w:r>
+        <w:rPr>
+          <w:i/>
+        </w:rPr>
+        <w:t>BtnInc</w:t>
+      </w:r>
+      <w:r>
+        <w:rPr>
+          <w:i/>
+        </w:rPr>
+        <w:t>_Click</w:t>
+      </w:r>
+      <w:proofErr w:type="spellEnd"/>
+      <w:r>
+        <w:t xml:space="preserve">) eller </w:t>
+      </w:r>
+      <w:r>
+        <w:t>formindske (</w:t>
+      </w:r>
+      <w:proofErr w:type="spellStart"/>
+      <w:r>
+        <w:rPr>
+          <w:i/>
+        </w:rPr>
+        <w:t>BtnDec_Click</w:t>
+      </w:r>
+      <w:proofErr w:type="spellEnd"/>
+      <w:r>
+        <w:t xml:space="preserve">) mængden af den valgte vare med én, uanset om der er trykket på </w:t>
+      </w:r>
+      <w:r>
+        <w:rPr>
+          <w:i/>
+        </w:rPr>
+        <w:t>Rediger</w:t>
+      </w:r>
+      <w:r>
+        <w:t>. Disse funktioner syntes relevante at gøre let tilgængelige, for at gøre løbende forbrug, og registrering af ofte brugte varer, hurtigere at registrere.</w:t>
+      </w:r>
+    </w:p>
+    <w:p>
+      <w:r>
+        <w:t>Øverst til venstr</w:t>
+      </w:r>
+      <w:bookmarkStart w:id="17" w:name="_GoBack"/>
+      <w:bookmarkEnd w:id="17"/>
+      <w:r>
+        <w:t xml:space="preserve">e i </w:t>
+      </w:r>
+      <w:proofErr w:type="spellStart"/>
+      <w:r>
+        <w:rPr>
+          <w:i/>
+        </w:rPr>
+        <w:t>CtrlItemList</w:t>
+      </w:r>
+      <w:proofErr w:type="spellEnd"/>
+      <w:r>
+        <w:t xml:space="preserve"> ses en gul indkøbsvogn med et grønt plus. Denne knap tillader brugeren at tilføje nye varer (</w:t>
+      </w:r>
+      <w:proofErr w:type="spellStart"/>
+      <w:r>
+        <w:rPr>
+          <w:i/>
+        </w:rPr>
+        <w:t>BtnAddItem</w:t>
+      </w:r>
+      <w:r>
+        <w:rPr>
+          <w:i/>
+        </w:rPr>
+        <w:t>_Click</w:t>
+      </w:r>
+      <w:proofErr w:type="spellEnd"/>
+      <w:r>
+        <w:t xml:space="preserve">), og fører til den sidste </w:t>
+      </w:r>
+      <w:proofErr w:type="spellStart"/>
+      <w:r>
+        <w:rPr>
+          <w:i/>
+        </w:rPr>
+        <w:t>UserControl</w:t>
+      </w:r>
+      <w:proofErr w:type="spellEnd"/>
+      <w:r>
+        <w:t xml:space="preserve">-klasse, </w:t>
+      </w:r>
+      <w:proofErr w:type="spellStart"/>
+      <w:r>
+        <w:rPr>
+          <w:i/>
+        </w:rPr>
+        <w:t>Additem</w:t>
+      </w:r>
+      <w:proofErr w:type="spellEnd"/>
+      <w:r>
+        <w:t>.</w:t>
+      </w:r>
+    </w:p>
+    <w:p>
+      <w:pPr>
+        <w:pStyle w:val="Overskrift5"/>
+      </w:pPr>
+      <w:proofErr w:type="spellStart"/>
+      <w:r>
+        <w:t>Add</w:t>
+      </w:r>
+      <w:proofErr w:type="spellEnd"/>
+      <w:r>
+        <w:t xml:space="preserve"> Item</w:t>
+      </w:r>
+    </w:p>
+    <w:p>
+      <w:r>
+        <w:object w:dxaOrig="6016" w:dyaOrig="5880">
+          <v:shape id="_x0000_i1032" type="#_x0000_t75" style="width:300.9pt;height:294.1pt" o:ole="">
+            <v:imagedata r:id="rId24" o:title=""/>
+          </v:shape>
+          <o:OLEObject Type="Embed" ProgID="Visio.Drawing.15" ShapeID="_x0000_i1032" DrawAspect="Content" ObjectID="_1493634217" r:id="rId25"/>
+        </w:object>
+      </w:r>
+    </w:p>
+    <w:p>
+      <w:pPr>
+        <w:rPr>
+          <w:rFonts w:asciiTheme="majorHAnsi" w:eastAsiaTheme="majorEastAsia" w:hAnsiTheme="majorHAnsi" w:cstheme="majorBidi"/>
+          <w:color w:val="2E74B5" w:themeColor="accent1" w:themeShade="BF"/>
+        </w:rPr>
+      </w:pPr>
+      <w:r>
+        <w:br w:type="page"/>
+      </w:r>
+    </w:p>
     <w:p>
       <w:pPr>
         <w:pStyle w:val="Overskrift4"/>
       </w:pPr>
       <w:r>
+        <w:lastRenderedPageBreak/>
         <w:t xml:space="preserve">Business </w:t>
       </w:r>
       <w:proofErr w:type="spellStart"/>
@@ -4826,13 +5595,73 @@
     </w:p>
     <w:p/>
     <w:sectPr>
-      <w:pgSz w:w="11906" w:h="16838"/>
+      <w:headerReference w:type="even" r:id="rId26"/>
+      <w:pgSz w:w="12240" w:h="15840"/>
       <w:pgMar w:top="1701" w:right="1134" w:bottom="1701" w:left="1134" w:header="708" w:footer="708" w:gutter="0"/>
       <w:cols w:space="708"/>
-      <w:docGrid w:linePitch="360"/>
     </w:sectPr>
   </w:body>
 </w:document>
+</file>
+
+<file path=word/endnotes.xml><?xml version="1.0" encoding="utf-8"?>
+<w:endnotes xmlns:wpc="http://schemas.microsoft.com/office/word/2010/wordprocessingCanvas" xmlns:mc="http://schemas.openxmlformats.org/markup-compatibility/2006" xmlns:o="urn:schemas-microsoft-com:office:office" xmlns:r="http://schemas.openxmlformats.org/officeDocument/2006/relationships" xmlns:m="http://schemas.openxmlformats.org/officeDocument/2006/math" xmlns:v="urn:schemas-microsoft-com:vml" xmlns:wp14="http://schemas.microsoft.com/office/word/2010/wordprocessingDrawing" xmlns:wp="http://schemas.openxmlformats.org/drawingml/2006/wordprocessingDrawing" xmlns:w10="urn:schemas-microsoft-com:office:word" xmlns:w="http://schemas.openxmlformats.org/wordprocessingml/2006/main" xmlns:w14="http://schemas.microsoft.com/office/word/2010/wordml" xmlns:w15="http://schemas.microsoft.com/office/word/2012/wordml" xmlns:wpg="http://schemas.microsoft.com/office/word/2010/wordprocessingGroup" xmlns:wpi="http://schemas.microsoft.com/office/word/2010/wordprocessingInk" xmlns:wne="http://schemas.microsoft.com/office/word/2006/wordml" xmlns:wps="http://schemas.microsoft.com/office/word/2010/wordprocessingShape" mc:Ignorable="w14 w15 wp14">
+  <w:endnote w:type="separator" w:id="-1">
+    <w:p>
+      <w:pPr>
+        <w:spacing w:after="0" w:line="240" w:lineRule="auto"/>
+      </w:pPr>
+      <w:r>
+        <w:separator/>
+      </w:r>
+    </w:p>
+  </w:endnote>
+  <w:endnote w:type="continuationSeparator" w:id="0">
+    <w:p>
+      <w:pPr>
+        <w:spacing w:after="0" w:line="240" w:lineRule="auto"/>
+      </w:pPr>
+      <w:r>
+        <w:continuationSeparator/>
+      </w:r>
+    </w:p>
+  </w:endnote>
+</w:endnotes>
+</file>
+
+<file path=word/footnotes.xml><?xml version="1.0" encoding="utf-8"?>
+<w:footnotes xmlns:wpc="http://schemas.microsoft.com/office/word/2010/wordprocessingCanvas" xmlns:mc="http://schemas.openxmlformats.org/markup-compatibility/2006" xmlns:o="urn:schemas-microsoft-com:office:office" xmlns:r="http://schemas.openxmlformats.org/officeDocument/2006/relationships" xmlns:m="http://schemas.openxmlformats.org/officeDocument/2006/math" xmlns:v="urn:schemas-microsoft-com:vml" xmlns:wp14="http://schemas.microsoft.com/office/word/2010/wordprocessingDrawing" xmlns:wp="http://schemas.openxmlformats.org/drawingml/2006/wordprocessingDrawing" xmlns:w10="urn:schemas-microsoft-com:office:word" xmlns:w="http://schemas.openxmlformats.org/wordprocessingml/2006/main" xmlns:w14="http://schemas.microsoft.com/office/word/2010/wordml" xmlns:w15="http://schemas.microsoft.com/office/word/2012/wordml" xmlns:wpg="http://schemas.microsoft.com/office/word/2010/wordprocessingGroup" xmlns:wpi="http://schemas.microsoft.com/office/word/2010/wordprocessingInk" xmlns:wne="http://schemas.microsoft.com/office/word/2006/wordml" xmlns:wps="http://schemas.microsoft.com/office/word/2010/wordprocessingShape" mc:Ignorable="w14 w15 wp14">
+  <w:footnote w:type="separator" w:id="-1">
+    <w:p>
+      <w:pPr>
+        <w:spacing w:after="0" w:line="240" w:lineRule="auto"/>
+      </w:pPr>
+      <w:r>
+        <w:separator/>
+      </w:r>
+    </w:p>
+  </w:footnote>
+  <w:footnote w:type="continuationSeparator" w:id="0">
+    <w:p>
+      <w:pPr>
+        <w:spacing w:after="0" w:line="240" w:lineRule="auto"/>
+      </w:pPr>
+      <w:r>
+        <w:continuationSeparator/>
+      </w:r>
+    </w:p>
+  </w:footnote>
+</w:footnotes>
+</file>
+
+<file path=word/header1.xml><?xml version="1.0" encoding="utf-8"?>
+<w:hdr xmlns:wpc="http://schemas.microsoft.com/office/word/2010/wordprocessingCanvas" xmlns:mc="http://schemas.openxmlformats.org/markup-compatibility/2006" xmlns:o="urn:schemas-microsoft-com:office:office" xmlns:r="http://schemas.openxmlformats.org/officeDocument/2006/relationships" xmlns:m="http://schemas.openxmlformats.org/officeDocument/2006/math" xmlns:v="urn:schemas-microsoft-com:vml" xmlns:wp14="http://schemas.microsoft.com/office/word/2010/wordprocessingDrawing" xmlns:wp="http://schemas.openxmlformats.org/drawingml/2006/wordprocessingDrawing" xmlns:w10="urn:schemas-microsoft-com:office:word" xmlns:w="http://schemas.openxmlformats.org/wordprocessingml/2006/main" xmlns:w14="http://schemas.microsoft.com/office/word/2010/wordml" xmlns:w15="http://schemas.microsoft.com/office/word/2012/wordml" xmlns:wpg="http://schemas.microsoft.com/office/word/2010/wordprocessingGroup" xmlns:wpi="http://schemas.microsoft.com/office/word/2010/wordprocessingInk" xmlns:wne="http://schemas.microsoft.com/office/word/2006/wordml" xmlns:wps="http://schemas.microsoft.com/office/word/2010/wordprocessingShape" mc:Ignorable="w14 w15 wp14">
+  <w:p>
+    <w:pPr>
+      <w:pStyle w:val="Sidehoved"/>
+    </w:pPr>
+  </w:p>
+</w:hdr>
 </file>
 
 <file path=word/styles.xml><?xml version="1.0" encoding="utf-8"?>
@@ -5464,6 +6293,50 @@
       <w:color w:val="2E74B5" w:themeColor="accent1" w:themeShade="BF"/>
     </w:rPr>
   </w:style>
+  <w:style w:type="paragraph" w:styleId="Sidehoved">
+    <w:name w:val="header"/>
+    <w:basedOn w:val="Normal"/>
+    <w:link w:val="SidehovedTegn"/>
+    <w:uiPriority w:val="99"/>
+    <w:unhideWhenUsed/>
+    <w:rsid w:val="00A70B87"/>
+    <w:pPr>
+      <w:tabs>
+        <w:tab w:val="center" w:pos="4819"/>
+        <w:tab w:val="right" w:pos="9638"/>
+      </w:tabs>
+      <w:spacing w:after="0" w:line="240" w:lineRule="auto"/>
+    </w:pPr>
+  </w:style>
+  <w:style w:type="character" w:customStyle="1" w:styleId="SidehovedTegn">
+    <w:name w:val="Sidehoved Tegn"/>
+    <w:basedOn w:val="Standardskrifttypeiafsnit"/>
+    <w:link w:val="Sidehoved"/>
+    <w:uiPriority w:val="99"/>
+    <w:rsid w:val="00A70B87"/>
+  </w:style>
+  <w:style w:type="paragraph" w:styleId="Sidefod">
+    <w:name w:val="footer"/>
+    <w:basedOn w:val="Normal"/>
+    <w:link w:val="SidefodTegn"/>
+    <w:uiPriority w:val="99"/>
+    <w:unhideWhenUsed/>
+    <w:rsid w:val="00A70B87"/>
+    <w:pPr>
+      <w:tabs>
+        <w:tab w:val="center" w:pos="4819"/>
+        <w:tab w:val="right" w:pos="9638"/>
+      </w:tabs>
+      <w:spacing w:after="0" w:line="240" w:lineRule="auto"/>
+    </w:pPr>
+  </w:style>
+  <w:style w:type="character" w:customStyle="1" w:styleId="SidefodTegn">
+    <w:name w:val="Sidefod Tegn"/>
+    <w:basedOn w:val="Standardskrifttypeiafsnit"/>
+    <w:link w:val="Sidefod"/>
+    <w:uiPriority w:val="99"/>
+    <w:rsid w:val="00A70B87"/>
+  </w:style>
 </w:styles>
 </file>
 
@@ -5733,7 +6606,7 @@
 </file>
 
 <file path=customXml/itemProps1.xml><?xml version="1.0" encoding="utf-8"?>
-<ds:datastoreItem xmlns:ds="http://schemas.openxmlformats.org/officeDocument/2006/customXml" ds:itemID="{17AEC0A0-3D56-4163-9E8D-40E3F698E70D}">
+<ds:datastoreItem xmlns:ds="http://schemas.openxmlformats.org/officeDocument/2006/customXml" ds:itemID="{09F5F939-96B0-4466-8F7E-7D4E25803669}">
   <ds:schemaRefs>
     <ds:schemaRef ds:uri="http://schemas.openxmlformats.org/officeDocument/2006/bibliography"/>
   </ds:schemaRefs>

</xml_diff>

<commit_message>
Færdigskrevet projektdokumentation-delen af design og implementering for View-laget
</commit_message>
<xml_diff>
--- a/Rapport og projektdokumentation/Projektdokumentation/3.1) Design og implementering - Fridge app.docx
+++ b/Rapport og projektdokumentation/Projektdokumentation/3.1) Design og implementering - Fridge app.docx
@@ -138,10 +138,10 @@
             <v:path o:extrusionok="f" gradientshapeok="t" o:connecttype="rect"/>
             <o:lock v:ext="edit" aspectratio="t"/>
           </v:shapetype>
-          <v:shape id="_x0000_i1027" type="#_x0000_t75" style="width:341.65pt;height:271pt" o:ole="">
+          <v:shape id="_x0000_i2128" type="#_x0000_t75" style="width:341.85pt;height:271.1pt" o:ole="">
             <v:imagedata r:id="rId7" o:title="" cropbottom="3846f"/>
           </v:shape>
-          <o:OLEObject Type="Embed" ProgID="Visio.Drawing.15" ShapeID="_x0000_i1027" DrawAspect="Content" ObjectID="_1493634213" r:id="rId8"/>
+          <o:OLEObject Type="Embed" ProgID="Visio.Drawing.15" ShapeID="_x0000_i2128" DrawAspect="Content" ObjectID="_1493642415" r:id="rId8"/>
         </w:object>
       </w:r>
     </w:p>
@@ -351,7 +351,7 @@
       </w:pPr>
       <w:r>
         <w:pict>
-          <v:shape id="_x0000_i1028" type="#_x0000_t75" style="width:269pt;height:180pt">
+          <v:shape id="_x0000_i2129" type="#_x0000_t75" style="width:268.6pt;height:180.3pt">
             <v:imagedata r:id="rId9" o:title="HovedMenu Udkast" croptop="5231f" cropbottom="4339f" cropleft="10927f" cropright="7540f" gain="1.25" blacklevel="6554f" grayscale="t"/>
           </v:shape>
         </w:pict>
@@ -493,7 +493,7 @@
       </w:pPr>
       <w:r>
         <w:pict>
-          <v:shape id="_x0000_i1029" type="#_x0000_t75" style="width:269pt;height:162.35pt">
+          <v:shape id="_x0000_i2130" type="#_x0000_t75" style="width:268.6pt;height:162.8pt">
             <v:imagedata r:id="rId10" o:title="Se Varer Udkast" croptop="10242f" cropbottom="4828f" cropleft="10325f" cropright="7844f" gain="1.25" blacklevel="6554f" grayscale="t"/>
           </v:shape>
         </w:pict>
@@ -658,7 +658,7 @@
       </w:pPr>
       <w:r>
         <w:pict>
-          <v:shape id="_x0000_i1030" type="#_x0000_t75" style="width:269pt;height:174.55pt">
+          <v:shape id="_x0000_i2131" type="#_x0000_t75" style="width:268.6pt;height:174.7pt">
             <v:imagedata r:id="rId11" o:title="Tilføj Vare Udkast" croptop="11867f" cropbottom="2713f" cropleft="11251f" cropright="9952f" gain="1.25" blacklevel="6554f" grayscale="t"/>
           </v:shape>
         </w:pict>
@@ -991,10 +991,10 @@
             </w:pPr>
             <w:r>
               <w:object w:dxaOrig="3721" w:dyaOrig="2761">
-                <v:shape id="_x0000_i1026" type="#_x0000_t75" style="width:186.1pt;height:137.9pt" o:ole="">
+                <v:shape id="_x0000_i2127" type="#_x0000_t75" style="width:185.95pt;height:137.75pt" o:ole="">
                   <v:imagedata r:id="rId13" o:title=""/>
                 </v:shape>
-                <o:OLEObject Type="Embed" ProgID="Visio.Drawing.15" ShapeID="_x0000_i1026" DrawAspect="Content" ObjectID="_1493634214" r:id="rId14"/>
+                <o:OLEObject Type="Embed" ProgID="Visio.Drawing.15" ShapeID="_x0000_i2127" DrawAspect="Content" ObjectID="_1493642416" r:id="rId14"/>
               </w:object>
             </w:r>
           </w:p>
@@ -3841,10 +3841,10 @@
             </w:pPr>
             <w:r>
               <w:object w:dxaOrig="4831" w:dyaOrig="2041">
-                <v:shape id="_x0000_i1025" type="#_x0000_t75" style="width:241.8pt;height:101.9pt" o:ole="">
+                <v:shape id="_x0000_i2126" type="#_x0000_t75" style="width:241.65pt;height:102.05pt" o:ole="">
                   <v:imagedata r:id="rId17" o:title=""/>
                 </v:shape>
-                <o:OLEObject Type="Embed" ProgID="Visio.Drawing.15" ShapeID="_x0000_i1025" DrawAspect="Content" ObjectID="_1493634215" r:id="rId18"/>
+                <o:OLEObject Type="Embed" ProgID="Visio.Drawing.15" ShapeID="_x0000_i2126" DrawAspect="Content" ObjectID="_1493642417" r:id="rId18"/>
               </w:object>
             </w:r>
           </w:p>
@@ -4770,10 +4770,10 @@
             </w:pPr>
             <w:r>
               <w:object w:dxaOrig="4575" w:dyaOrig="6120">
-                <v:shape id="_x0000_i1031" type="#_x0000_t75" style="width:228.9pt;height:306.35pt" o:ole="">
+                <v:shape id="_x0000_i2132" type="#_x0000_t75" style="width:228.5pt;height:306.15pt" o:ole="">
                   <v:imagedata r:id="rId20" o:title=""/>
                 </v:shape>
-                <o:OLEObject Type="Embed" ProgID="Visio.Drawing.15" ShapeID="_x0000_i1031" DrawAspect="Content" ObjectID="_1493634216" r:id="rId21"/>
+                <o:OLEObject Type="Embed" ProgID="Visio.Drawing.15" ShapeID="_x0000_i2132" DrawAspect="Content" ObjectID="_1493642418" r:id="rId21"/>
               </w:object>
             </w:r>
           </w:p>
@@ -5398,62 +5398,1329 @@
     </w:p>
     <w:p>
       <w:r>
-        <w:t>Øverst til venstr</w:t>
-      </w:r>
-      <w:bookmarkStart w:id="17" w:name="_GoBack"/>
+        <w:t xml:space="preserve">Øverst til venstre i </w:t>
+      </w:r>
+      <w:proofErr w:type="spellStart"/>
+      <w:r>
+        <w:rPr>
+          <w:i/>
+        </w:rPr>
+        <w:t>CtrlItemList</w:t>
+      </w:r>
+      <w:proofErr w:type="spellEnd"/>
+      <w:r>
+        <w:t xml:space="preserve"> ses en gul indkøbsvogn med et grønt plus. Denne knap tillader brugeren at tilføje nye varer (</w:t>
+      </w:r>
+      <w:proofErr w:type="spellStart"/>
+      <w:r>
+        <w:rPr>
+          <w:i/>
+        </w:rPr>
+        <w:t>BtnAddItem</w:t>
+      </w:r>
+      <w:r>
+        <w:rPr>
+          <w:i/>
+        </w:rPr>
+        <w:t>_Click</w:t>
+      </w:r>
+      <w:proofErr w:type="spellEnd"/>
+      <w:r>
+        <w:t xml:space="preserve">), og fører til den sidste </w:t>
+      </w:r>
+      <w:proofErr w:type="spellStart"/>
+      <w:r>
+        <w:rPr>
+          <w:i/>
+        </w:rPr>
+        <w:t>UserControl</w:t>
+      </w:r>
+      <w:proofErr w:type="spellEnd"/>
+      <w:r>
+        <w:t xml:space="preserve">-klasse, </w:t>
+      </w:r>
+      <w:proofErr w:type="spellStart"/>
+      <w:r>
+        <w:rPr>
+          <w:i/>
+        </w:rPr>
+        <w:t>Additem</w:t>
+      </w:r>
+      <w:proofErr w:type="spellEnd"/>
+      <w:r>
+        <w:t>.</w:t>
+      </w:r>
+    </w:p>
+    <w:p>
+      <w:r>
+        <w:fldChar w:fldCharType="begin"/>
+      </w:r>
+      <w:r>
+        <w:instrText xml:space="preserve"> REF _Ref419900146 \h </w:instrText>
+      </w:r>
+      <w:r>
+        <w:fldChar w:fldCharType="separate"/>
+      </w:r>
+      <w:r>
+        <w:rPr>
+          <w:b/>
+        </w:rPr>
+        <w:t xml:space="preserve">Kodestump </w:t>
+      </w:r>
+      <w:r>
+        <w:rPr>
+          <w:b/>
+          <w:noProof/>
+        </w:rPr>
+        <w:t>3</w:t>
+      </w:r>
+      <w:r>
+        <w:fldChar w:fldCharType="end"/>
+      </w:r>
+      <w:r>
+        <w:t xml:space="preserve"> </w:t>
+      </w:r>
+      <w:r>
+        <w:t xml:space="preserve">viser hvordan der skiftes </w:t>
+      </w:r>
+      <w:proofErr w:type="spellStart"/>
+      <w:r>
+        <w:rPr>
+          <w:i/>
+        </w:rPr>
+        <w:t>UserControl</w:t>
+      </w:r>
+      <w:proofErr w:type="spellEnd"/>
+      <w:r>
+        <w:t xml:space="preserve"> fra en liste til vinduet hvor varer tilføjes.</w:t>
+      </w:r>
+    </w:p>
+    <w:tbl>
+      <w:tblPr>
+        <w:tblStyle w:val="Tabel-Gitter"/>
+        <w:tblW w:w="0" w:type="auto"/>
+        <w:tblLook w:val="04A0" w:firstRow="1" w:lastRow="0" w:firstColumn="1" w:lastColumn="0" w:noHBand="0" w:noVBand="1"/>
+      </w:tblPr>
+      <w:tblGrid>
+        <w:gridCol w:w="7216"/>
+      </w:tblGrid>
+      <w:tr>
+        <w:tc>
+          <w:tcPr>
+            <w:tcW w:w="7216" w:type="dxa"/>
+          </w:tcPr>
+          <w:p>
+            <w:pPr>
+              <w:autoSpaceDE w:val="0"/>
+              <w:autoSpaceDN w:val="0"/>
+              <w:adjustRightInd w:val="0"/>
+              <w:rPr>
+                <w:rFonts w:ascii="Consolas" w:hAnsi="Consolas" w:cs="Consolas"/>
+                <w:color w:val="000000"/>
+                <w:sz w:val="19"/>
+                <w:szCs w:val="19"/>
+                <w:highlight w:val="white"/>
+              </w:rPr>
+            </w:pPr>
+            <w:proofErr w:type="gramStart"/>
+            <w:r>
+              <w:rPr>
+                <w:rFonts w:ascii="Consolas" w:hAnsi="Consolas" w:cs="Consolas"/>
+                <w:color w:val="0000FF"/>
+                <w:sz w:val="19"/>
+                <w:szCs w:val="19"/>
+                <w:highlight w:val="white"/>
+              </w:rPr>
+              <w:t>private</w:t>
+            </w:r>
+            <w:proofErr w:type="gramEnd"/>
+            <w:r>
+              <w:rPr>
+                <w:rFonts w:ascii="Consolas" w:hAnsi="Consolas" w:cs="Consolas"/>
+                <w:color w:val="000000"/>
+                <w:sz w:val="19"/>
+                <w:szCs w:val="19"/>
+                <w:highlight w:val="white"/>
+              </w:rPr>
+              <w:t xml:space="preserve"> </w:t>
+            </w:r>
+            <w:proofErr w:type="spellStart"/>
+            <w:r>
+              <w:rPr>
+                <w:rFonts w:ascii="Consolas" w:hAnsi="Consolas" w:cs="Consolas"/>
+                <w:color w:val="0000FF"/>
+                <w:sz w:val="19"/>
+                <w:szCs w:val="19"/>
+                <w:highlight w:val="white"/>
+              </w:rPr>
+              <w:t>void</w:t>
+            </w:r>
+            <w:proofErr w:type="spellEnd"/>
+            <w:r>
+              <w:rPr>
+                <w:rFonts w:ascii="Consolas" w:hAnsi="Consolas" w:cs="Consolas"/>
+                <w:color w:val="000000"/>
+                <w:sz w:val="19"/>
+                <w:szCs w:val="19"/>
+                <w:highlight w:val="white"/>
+              </w:rPr>
+              <w:t xml:space="preserve"> </w:t>
+            </w:r>
+            <w:proofErr w:type="spellStart"/>
+            <w:r>
+              <w:rPr>
+                <w:rFonts w:ascii="Consolas" w:hAnsi="Consolas" w:cs="Consolas"/>
+                <w:color w:val="000000"/>
+                <w:sz w:val="19"/>
+                <w:szCs w:val="19"/>
+                <w:highlight w:val="white"/>
+              </w:rPr>
+              <w:t>BtnAddItem_Click</w:t>
+            </w:r>
+            <w:proofErr w:type="spellEnd"/>
+            <w:r>
+              <w:rPr>
+                <w:rFonts w:ascii="Consolas" w:hAnsi="Consolas" w:cs="Consolas"/>
+                <w:color w:val="000000"/>
+                <w:sz w:val="19"/>
+                <w:szCs w:val="19"/>
+                <w:highlight w:val="white"/>
+              </w:rPr>
+              <w:t>(</w:t>
+            </w:r>
+            <w:proofErr w:type="spellStart"/>
+            <w:r>
+              <w:rPr>
+                <w:rFonts w:ascii="Consolas" w:hAnsi="Consolas" w:cs="Consolas"/>
+                <w:color w:val="0000FF"/>
+                <w:sz w:val="19"/>
+                <w:szCs w:val="19"/>
+                <w:highlight w:val="white"/>
+              </w:rPr>
+              <w:t>object</w:t>
+            </w:r>
+            <w:proofErr w:type="spellEnd"/>
+            <w:r>
+              <w:rPr>
+                <w:rFonts w:ascii="Consolas" w:hAnsi="Consolas" w:cs="Consolas"/>
+                <w:color w:val="000000"/>
+                <w:sz w:val="19"/>
+                <w:szCs w:val="19"/>
+                <w:highlight w:val="white"/>
+              </w:rPr>
+              <w:t xml:space="preserve"> sender, </w:t>
+            </w:r>
+            <w:proofErr w:type="spellStart"/>
+            <w:r>
+              <w:rPr>
+                <w:rFonts w:ascii="Consolas" w:hAnsi="Consolas" w:cs="Consolas"/>
+                <w:color w:val="2B91AF"/>
+                <w:sz w:val="19"/>
+                <w:szCs w:val="19"/>
+                <w:highlight w:val="white"/>
+              </w:rPr>
+              <w:t>RoutedEventArgs</w:t>
+            </w:r>
+            <w:proofErr w:type="spellEnd"/>
+            <w:r>
+              <w:rPr>
+                <w:rFonts w:ascii="Consolas" w:hAnsi="Consolas" w:cs="Consolas"/>
+                <w:color w:val="000000"/>
+                <w:sz w:val="19"/>
+                <w:szCs w:val="19"/>
+                <w:highlight w:val="white"/>
+              </w:rPr>
+              <w:t xml:space="preserve"> e)</w:t>
+            </w:r>
+          </w:p>
+          <w:p>
+            <w:pPr>
+              <w:autoSpaceDE w:val="0"/>
+              <w:autoSpaceDN w:val="0"/>
+              <w:adjustRightInd w:val="0"/>
+              <w:rPr>
+                <w:rFonts w:ascii="Consolas" w:hAnsi="Consolas" w:cs="Consolas"/>
+                <w:color w:val="000000"/>
+                <w:sz w:val="19"/>
+                <w:szCs w:val="19"/>
+                <w:highlight w:val="white"/>
+              </w:rPr>
+            </w:pPr>
+            <w:r>
+              <w:rPr>
+                <w:rFonts w:ascii="Consolas" w:hAnsi="Consolas" w:cs="Consolas"/>
+                <w:color w:val="000000"/>
+                <w:sz w:val="19"/>
+                <w:szCs w:val="19"/>
+                <w:highlight w:val="white"/>
+              </w:rPr>
+              <w:t>{</w:t>
+            </w:r>
+          </w:p>
+          <w:p>
+            <w:pPr>
+              <w:autoSpaceDE w:val="0"/>
+              <w:autoSpaceDN w:val="0"/>
+              <w:adjustRightInd w:val="0"/>
+              <w:rPr>
+                <w:rFonts w:ascii="Consolas" w:hAnsi="Consolas" w:cs="Consolas"/>
+                <w:b/>
+                <w:color w:val="000000"/>
+                <w:sz w:val="19"/>
+                <w:szCs w:val="19"/>
+                <w:highlight w:val="white"/>
+              </w:rPr>
+            </w:pPr>
+            <w:r>
+              <w:rPr>
+                <w:rFonts w:ascii="Consolas" w:hAnsi="Consolas" w:cs="Consolas"/>
+                <w:color w:val="000000"/>
+                <w:sz w:val="19"/>
+                <w:szCs w:val="19"/>
+                <w:highlight w:val="white"/>
+              </w:rPr>
+              <w:t xml:space="preserve">    </w:t>
+            </w:r>
+            <w:r>
+              <w:rPr>
+                <w:rFonts w:ascii="Consolas" w:hAnsi="Consolas" w:cs="Consolas"/>
+                <w:b/>
+                <w:color w:val="000000"/>
+                <w:sz w:val="19"/>
+                <w:szCs w:val="19"/>
+                <w:highlight w:val="white"/>
+              </w:rPr>
+              <w:t>_</w:t>
+            </w:r>
+            <w:proofErr w:type="spellStart"/>
+            <w:r>
+              <w:rPr>
+                <w:rFonts w:ascii="Consolas" w:hAnsi="Consolas" w:cs="Consolas"/>
+                <w:b/>
+                <w:color w:val="000000"/>
+                <w:sz w:val="19"/>
+                <w:szCs w:val="19"/>
+                <w:highlight w:val="white"/>
+              </w:rPr>
+              <w:t>ctrlTemp.ChangeGridContent</w:t>
+            </w:r>
+            <w:proofErr w:type="spellEnd"/>
+            <w:r>
+              <w:rPr>
+                <w:rFonts w:ascii="Consolas" w:hAnsi="Consolas" w:cs="Consolas"/>
+                <w:b/>
+                <w:color w:val="000000"/>
+                <w:sz w:val="19"/>
+                <w:szCs w:val="19"/>
+                <w:highlight w:val="white"/>
+              </w:rPr>
+              <w:t>(</w:t>
+            </w:r>
+            <w:r>
+              <w:rPr>
+                <w:rFonts w:ascii="Consolas" w:hAnsi="Consolas" w:cs="Consolas"/>
+                <w:b/>
+                <w:color w:val="0000FF"/>
+                <w:sz w:val="19"/>
+                <w:szCs w:val="19"/>
+                <w:highlight w:val="white"/>
+              </w:rPr>
+              <w:t>new</w:t>
+            </w:r>
+            <w:r>
+              <w:rPr>
+                <w:rFonts w:ascii="Consolas" w:hAnsi="Consolas" w:cs="Consolas"/>
+                <w:b/>
+                <w:color w:val="000000"/>
+                <w:sz w:val="19"/>
+                <w:szCs w:val="19"/>
+                <w:highlight w:val="white"/>
+              </w:rPr>
+              <w:t xml:space="preserve"> </w:t>
+            </w:r>
+            <w:proofErr w:type="spellStart"/>
+            <w:proofErr w:type="gramStart"/>
+            <w:r>
+              <w:rPr>
+                <w:rFonts w:ascii="Consolas" w:hAnsi="Consolas" w:cs="Consolas"/>
+                <w:b/>
+                <w:color w:val="2B91AF"/>
+                <w:sz w:val="19"/>
+                <w:szCs w:val="19"/>
+                <w:highlight w:val="white"/>
+              </w:rPr>
+              <w:t>AddItem</w:t>
+            </w:r>
+            <w:proofErr w:type="spellEnd"/>
+            <w:r>
+              <w:rPr>
+                <w:rFonts w:ascii="Consolas" w:hAnsi="Consolas" w:cs="Consolas"/>
+                <w:b/>
+                <w:color w:val="000000"/>
+                <w:sz w:val="19"/>
+                <w:szCs w:val="19"/>
+                <w:highlight w:val="white"/>
+              </w:rPr>
+              <w:t>(</w:t>
+            </w:r>
+            <w:proofErr w:type="spellStart"/>
+            <w:proofErr w:type="gramEnd"/>
+            <w:r>
+              <w:rPr>
+                <w:rFonts w:ascii="Consolas" w:hAnsi="Consolas" w:cs="Consolas"/>
+                <w:b/>
+                <w:color w:val="000000"/>
+                <w:sz w:val="19"/>
+                <w:szCs w:val="19"/>
+                <w:highlight w:val="white"/>
+              </w:rPr>
+              <w:t>ListType</w:t>
+            </w:r>
+            <w:proofErr w:type="spellEnd"/>
+            <w:r>
+              <w:rPr>
+                <w:rFonts w:ascii="Consolas" w:hAnsi="Consolas" w:cs="Consolas"/>
+                <w:b/>
+                <w:color w:val="000000"/>
+                <w:sz w:val="19"/>
+                <w:szCs w:val="19"/>
+                <w:highlight w:val="white"/>
+              </w:rPr>
+              <w:t>, _</w:t>
+            </w:r>
+            <w:proofErr w:type="spellStart"/>
+            <w:r>
+              <w:rPr>
+                <w:rFonts w:ascii="Consolas" w:hAnsi="Consolas" w:cs="Consolas"/>
+                <w:b/>
+                <w:color w:val="000000"/>
+                <w:sz w:val="19"/>
+                <w:szCs w:val="19"/>
+                <w:highlight w:val="white"/>
+              </w:rPr>
+              <w:t>ctrlTemp</w:t>
+            </w:r>
+            <w:proofErr w:type="spellEnd"/>
+            <w:r>
+              <w:rPr>
+                <w:rFonts w:ascii="Consolas" w:hAnsi="Consolas" w:cs="Consolas"/>
+                <w:b/>
+                <w:color w:val="000000"/>
+                <w:sz w:val="19"/>
+                <w:szCs w:val="19"/>
+                <w:highlight w:val="white"/>
+              </w:rPr>
+              <w:t>));</w:t>
+            </w:r>
+          </w:p>
+          <w:p>
+            <w:pPr>
+              <w:keepNext/>
+            </w:pPr>
+            <w:r>
+              <w:rPr>
+                <w:rFonts w:ascii="Consolas" w:hAnsi="Consolas" w:cs="Consolas"/>
+                <w:color w:val="000000"/>
+                <w:sz w:val="19"/>
+                <w:szCs w:val="19"/>
+                <w:highlight w:val="white"/>
+              </w:rPr>
+              <w:t>}</w:t>
+            </w:r>
+          </w:p>
+        </w:tc>
+      </w:tr>
+    </w:tbl>
+    <w:p>
+      <w:pPr>
+        <w:pStyle w:val="Billedtekst"/>
+        <w:ind w:firstLine="1304"/>
+      </w:pPr>
+      <w:bookmarkStart w:id="17" w:name="_Ref419900142"/>
+      <w:bookmarkStart w:id="18" w:name="_Ref419900146"/>
+      <w:r>
+        <w:rPr>
+          <w:b/>
+        </w:rPr>
+        <w:t xml:space="preserve">Kodestump </w:t>
+      </w:r>
+      <w:r>
+        <w:rPr>
+          <w:b/>
+        </w:rPr>
+        <w:fldChar w:fldCharType="begin"/>
+      </w:r>
+      <w:r>
+        <w:rPr>
+          <w:b/>
+        </w:rPr>
+        <w:instrText xml:space="preserve"> SEQ Kodestump \* ARABIC </w:instrText>
+      </w:r>
+      <w:r>
+        <w:rPr>
+          <w:b/>
+        </w:rPr>
+        <w:fldChar w:fldCharType="separate"/>
+      </w:r>
+      <w:r>
+        <w:rPr>
+          <w:b/>
+          <w:noProof/>
+        </w:rPr>
+        <w:t>3</w:t>
+      </w:r>
+      <w:r>
+        <w:rPr>
+          <w:b/>
+        </w:rPr>
+        <w:fldChar w:fldCharType="end"/>
+      </w:r>
+      <w:bookmarkEnd w:id="18"/>
+      <w:r>
+        <w:rPr>
+          <w:noProof/>
+        </w:rPr>
+        <w:t xml:space="preserve"> </w:t>
+      </w:r>
+      <w:r>
+        <w:rPr>
+          <w:noProof/>
+        </w:rPr>
+        <w:t>Skift af UserControl fra CtrlItemList til AddItem</w:t>
+      </w:r>
       <w:bookmarkEnd w:id="17"/>
-      <w:r>
-        <w:t xml:space="preserve">e i </w:t>
-      </w:r>
-      <w:proofErr w:type="spellStart"/>
-      <w:r>
-        <w:rPr>
-          <w:i/>
-        </w:rPr>
-        <w:t>CtrlItemList</w:t>
-      </w:r>
-      <w:proofErr w:type="spellEnd"/>
-      <w:r>
-        <w:t xml:space="preserve"> ses en gul indkøbsvogn med et grønt plus. Denne knap tillader brugeren at tilføje nye varer (</w:t>
-      </w:r>
-      <w:proofErr w:type="spellStart"/>
-      <w:r>
-        <w:rPr>
-          <w:i/>
-        </w:rPr>
-        <w:t>BtnAddItem</w:t>
-      </w:r>
-      <w:r>
-        <w:rPr>
-          <w:i/>
-        </w:rPr>
-        <w:t>_Click</w:t>
-      </w:r>
-      <w:proofErr w:type="spellEnd"/>
-      <w:r>
-        <w:t xml:space="preserve">), og fører til den sidste </w:t>
-      </w:r>
-      <w:proofErr w:type="spellStart"/>
-      <w:r>
-        <w:rPr>
-          <w:i/>
-        </w:rPr>
-        <w:t>UserControl</w:t>
-      </w:r>
-      <w:proofErr w:type="spellEnd"/>
-      <w:r>
-        <w:t xml:space="preserve">-klasse, </w:t>
-      </w:r>
-      <w:proofErr w:type="spellStart"/>
-      <w:r>
-        <w:rPr>
-          <w:i/>
-        </w:rPr>
-        <w:t>Additem</w:t>
-      </w:r>
-      <w:proofErr w:type="spellEnd"/>
-      <w:r>
-        <w:t>.</w:t>
+    </w:p>
+    <w:p>
+      <w:proofErr w:type="spellStart"/>
+      <w:r>
+        <w:rPr>
+          <w:i/>
+        </w:rPr>
+        <w:t>CtrlTemplate</w:t>
+      </w:r>
+      <w:proofErr w:type="spellEnd"/>
+      <w:r>
+        <w:t xml:space="preserve">-objektet, som blev sendt med og lagret i </w:t>
+      </w:r>
+      <w:proofErr w:type="spellStart"/>
+      <w:r>
+        <w:t>constructoren</w:t>
+      </w:r>
+      <w:proofErr w:type="spellEnd"/>
+      <w:r>
+        <w:t xml:space="preserve">, benyttes til at kalde funktionen </w:t>
+      </w:r>
+      <w:proofErr w:type="spellStart"/>
+      <w:r>
+        <w:rPr>
+          <w:i/>
+        </w:rPr>
+        <w:t>ChangeGridContent</w:t>
+      </w:r>
+      <w:proofErr w:type="spellEnd"/>
+      <w:r>
+        <w:t xml:space="preserve">, hvori en ny instans af </w:t>
+      </w:r>
+      <w:proofErr w:type="spellStart"/>
+      <w:r>
+        <w:rPr>
+          <w:i/>
+        </w:rPr>
+        <w:t>AddItem</w:t>
+      </w:r>
+      <w:proofErr w:type="spellEnd"/>
+      <w:r>
+        <w:t xml:space="preserve"> oprettes med listens egen type og det samme </w:t>
+      </w:r>
+      <w:proofErr w:type="spellStart"/>
+      <w:r>
+        <w:rPr>
+          <w:i/>
+        </w:rPr>
+        <w:t>CtrlTemplate</w:t>
+      </w:r>
+      <w:proofErr w:type="spellEnd"/>
+      <w:r>
+        <w:t>-objekt.</w:t>
+      </w:r>
+    </w:p>
+    <w:p>
+      <w:r>
+        <w:fldChar w:fldCharType="begin"/>
+      </w:r>
+      <w:r>
+        <w:instrText xml:space="preserve"> REF _Ref419900161 \h </w:instrText>
+      </w:r>
+      <w:r>
+        <w:fldChar w:fldCharType="separate"/>
+      </w:r>
+      <w:r>
+        <w:rPr>
+          <w:b/>
+        </w:rPr>
+        <w:t xml:space="preserve">Kodestump </w:t>
+      </w:r>
+      <w:r>
+        <w:rPr>
+          <w:b/>
+          <w:noProof/>
+        </w:rPr>
+        <w:t>4</w:t>
+      </w:r>
+      <w:r>
+        <w:fldChar w:fldCharType="end"/>
+      </w:r>
+      <w:r>
+        <w:t xml:space="preserve"> </w:t>
+      </w:r>
+      <w:r>
+        <w:t xml:space="preserve">viser hvordan </w:t>
+      </w:r>
+      <w:r>
+        <w:rPr>
+          <w:i/>
+        </w:rPr>
+        <w:t>BLL</w:t>
+      </w:r>
+      <w:r>
+        <w:t xml:space="preserve"> benyttes til at håndtere funktionaliteten.</w:t>
+      </w:r>
+    </w:p>
+    <w:tbl>
+      <w:tblPr>
+        <w:tblStyle w:val="Tabel-Gitter"/>
+        <w:tblW w:w="0" w:type="auto"/>
+        <w:tblLook w:val="04A0" w:firstRow="1" w:lastRow="0" w:firstColumn="1" w:lastColumn="0" w:noHBand="0" w:noVBand="1"/>
+      </w:tblPr>
+      <w:tblGrid>
+        <w:gridCol w:w="7424"/>
+      </w:tblGrid>
+      <w:tr>
+        <w:tc>
+          <w:tcPr>
+            <w:tcW w:w="7424" w:type="dxa"/>
+          </w:tcPr>
+          <w:p>
+            <w:pPr>
+              <w:autoSpaceDE w:val="0"/>
+              <w:autoSpaceDN w:val="0"/>
+              <w:adjustRightInd w:val="0"/>
+              <w:rPr>
+                <w:rFonts w:ascii="Consolas" w:hAnsi="Consolas" w:cs="Consolas"/>
+                <w:color w:val="000000"/>
+                <w:sz w:val="19"/>
+                <w:szCs w:val="19"/>
+                <w:highlight w:val="white"/>
+              </w:rPr>
+            </w:pPr>
+            <w:proofErr w:type="gramStart"/>
+            <w:r>
+              <w:rPr>
+                <w:rFonts w:ascii="Consolas" w:hAnsi="Consolas" w:cs="Consolas"/>
+                <w:color w:val="0000FF"/>
+                <w:sz w:val="19"/>
+                <w:szCs w:val="19"/>
+                <w:highlight w:val="white"/>
+              </w:rPr>
+              <w:t>private</w:t>
+            </w:r>
+            <w:proofErr w:type="gramEnd"/>
+            <w:r>
+              <w:rPr>
+                <w:rFonts w:ascii="Consolas" w:hAnsi="Consolas" w:cs="Consolas"/>
+                <w:color w:val="000000"/>
+                <w:sz w:val="19"/>
+                <w:szCs w:val="19"/>
+                <w:highlight w:val="white"/>
+              </w:rPr>
+              <w:t xml:space="preserve"> </w:t>
+            </w:r>
+            <w:proofErr w:type="spellStart"/>
+            <w:r>
+              <w:rPr>
+                <w:rFonts w:ascii="Consolas" w:hAnsi="Consolas" w:cs="Consolas"/>
+                <w:color w:val="0000FF"/>
+                <w:sz w:val="19"/>
+                <w:szCs w:val="19"/>
+                <w:highlight w:val="white"/>
+              </w:rPr>
+              <w:t>async</w:t>
+            </w:r>
+            <w:proofErr w:type="spellEnd"/>
+            <w:r>
+              <w:rPr>
+                <w:rFonts w:ascii="Consolas" w:hAnsi="Consolas" w:cs="Consolas"/>
+                <w:color w:val="000000"/>
+                <w:sz w:val="19"/>
+                <w:szCs w:val="19"/>
+                <w:highlight w:val="white"/>
+              </w:rPr>
+              <w:t xml:space="preserve"> </w:t>
+            </w:r>
+            <w:proofErr w:type="spellStart"/>
+            <w:r>
+              <w:rPr>
+                <w:rFonts w:ascii="Consolas" w:hAnsi="Consolas" w:cs="Consolas"/>
+                <w:color w:val="0000FF"/>
+                <w:sz w:val="19"/>
+                <w:szCs w:val="19"/>
+                <w:highlight w:val="white"/>
+              </w:rPr>
+              <w:t>void</w:t>
+            </w:r>
+            <w:proofErr w:type="spellEnd"/>
+            <w:r>
+              <w:rPr>
+                <w:rFonts w:ascii="Consolas" w:hAnsi="Consolas" w:cs="Consolas"/>
+                <w:color w:val="000000"/>
+                <w:sz w:val="19"/>
+                <w:szCs w:val="19"/>
+                <w:highlight w:val="white"/>
+              </w:rPr>
+              <w:t xml:space="preserve"> </w:t>
+            </w:r>
+            <w:proofErr w:type="spellStart"/>
+            <w:r>
+              <w:rPr>
+                <w:rFonts w:ascii="Consolas" w:hAnsi="Consolas" w:cs="Consolas"/>
+                <w:color w:val="000000"/>
+                <w:sz w:val="19"/>
+                <w:szCs w:val="19"/>
+                <w:highlight w:val="white"/>
+              </w:rPr>
+              <w:t>BtnDelete_Click</w:t>
+            </w:r>
+            <w:proofErr w:type="spellEnd"/>
+            <w:r>
+              <w:rPr>
+                <w:rFonts w:ascii="Consolas" w:hAnsi="Consolas" w:cs="Consolas"/>
+                <w:color w:val="000000"/>
+                <w:sz w:val="19"/>
+                <w:szCs w:val="19"/>
+                <w:highlight w:val="white"/>
+              </w:rPr>
+              <w:t>(</w:t>
+            </w:r>
+            <w:proofErr w:type="spellStart"/>
+            <w:r>
+              <w:rPr>
+                <w:rFonts w:ascii="Consolas" w:hAnsi="Consolas" w:cs="Consolas"/>
+                <w:color w:val="0000FF"/>
+                <w:sz w:val="19"/>
+                <w:szCs w:val="19"/>
+                <w:highlight w:val="white"/>
+              </w:rPr>
+              <w:t>object</w:t>
+            </w:r>
+            <w:proofErr w:type="spellEnd"/>
+            <w:r>
+              <w:rPr>
+                <w:rFonts w:ascii="Consolas" w:hAnsi="Consolas" w:cs="Consolas"/>
+                <w:color w:val="000000"/>
+                <w:sz w:val="19"/>
+                <w:szCs w:val="19"/>
+                <w:highlight w:val="white"/>
+              </w:rPr>
+              <w:t xml:space="preserve"> sender, </w:t>
+            </w:r>
+            <w:proofErr w:type="spellStart"/>
+            <w:r>
+              <w:rPr>
+                <w:rFonts w:ascii="Consolas" w:hAnsi="Consolas" w:cs="Consolas"/>
+                <w:color w:val="2B91AF"/>
+                <w:sz w:val="19"/>
+                <w:szCs w:val="19"/>
+                <w:highlight w:val="white"/>
+              </w:rPr>
+              <w:t>RoutedEventArgs</w:t>
+            </w:r>
+            <w:proofErr w:type="spellEnd"/>
+            <w:r>
+              <w:rPr>
+                <w:rFonts w:ascii="Consolas" w:hAnsi="Consolas" w:cs="Consolas"/>
+                <w:color w:val="000000"/>
+                <w:sz w:val="19"/>
+                <w:szCs w:val="19"/>
+                <w:highlight w:val="white"/>
+              </w:rPr>
+              <w:t xml:space="preserve"> e)</w:t>
+            </w:r>
+          </w:p>
+          <w:p>
+            <w:pPr>
+              <w:autoSpaceDE w:val="0"/>
+              <w:autoSpaceDN w:val="0"/>
+              <w:adjustRightInd w:val="0"/>
+              <w:rPr>
+                <w:rFonts w:ascii="Consolas" w:hAnsi="Consolas" w:cs="Consolas"/>
+                <w:color w:val="000000"/>
+                <w:sz w:val="19"/>
+                <w:szCs w:val="19"/>
+                <w:highlight w:val="white"/>
+              </w:rPr>
+            </w:pPr>
+            <w:r>
+              <w:rPr>
+                <w:rFonts w:ascii="Consolas" w:hAnsi="Consolas" w:cs="Consolas"/>
+                <w:color w:val="000000"/>
+                <w:sz w:val="19"/>
+                <w:szCs w:val="19"/>
+                <w:highlight w:val="white"/>
+              </w:rPr>
+              <w:t>{</w:t>
+            </w:r>
+          </w:p>
+          <w:p>
+            <w:pPr>
+              <w:autoSpaceDE w:val="0"/>
+              <w:autoSpaceDN w:val="0"/>
+              <w:adjustRightInd w:val="0"/>
+              <w:rPr>
+                <w:rFonts w:ascii="Consolas" w:hAnsi="Consolas" w:cs="Consolas"/>
+                <w:color w:val="000000"/>
+                <w:sz w:val="19"/>
+                <w:szCs w:val="19"/>
+                <w:highlight w:val="white"/>
+              </w:rPr>
+            </w:pPr>
+            <w:r>
+              <w:rPr>
+                <w:rFonts w:ascii="Consolas" w:hAnsi="Consolas" w:cs="Consolas"/>
+                <w:color w:val="000000"/>
+                <w:sz w:val="19"/>
+                <w:szCs w:val="19"/>
+                <w:highlight w:val="white"/>
+              </w:rPr>
+              <w:t xml:space="preserve">    </w:t>
+            </w:r>
+            <w:proofErr w:type="spellStart"/>
+            <w:r>
+              <w:rPr>
+                <w:rFonts w:ascii="Consolas" w:hAnsi="Consolas" w:cs="Consolas"/>
+                <w:color w:val="2B91AF"/>
+                <w:sz w:val="19"/>
+                <w:szCs w:val="19"/>
+                <w:highlight w:val="white"/>
+              </w:rPr>
+              <w:t>GUIItem</w:t>
+            </w:r>
+            <w:proofErr w:type="spellEnd"/>
+            <w:r>
+              <w:rPr>
+                <w:rFonts w:ascii="Consolas" w:hAnsi="Consolas" w:cs="Consolas"/>
+                <w:color w:val="000000"/>
+                <w:sz w:val="19"/>
+                <w:szCs w:val="19"/>
+                <w:highlight w:val="white"/>
+              </w:rPr>
+              <w:t xml:space="preserve"> </w:t>
+            </w:r>
+            <w:proofErr w:type="spellStart"/>
+            <w:r>
+              <w:rPr>
+                <w:rFonts w:ascii="Consolas" w:hAnsi="Consolas" w:cs="Consolas"/>
+                <w:color w:val="000000"/>
+                <w:sz w:val="19"/>
+                <w:szCs w:val="19"/>
+                <w:highlight w:val="white"/>
+              </w:rPr>
+              <w:t>itemDelete</w:t>
+            </w:r>
+            <w:proofErr w:type="spellEnd"/>
+            <w:r>
+              <w:rPr>
+                <w:rFonts w:ascii="Consolas" w:hAnsi="Consolas" w:cs="Consolas"/>
+                <w:color w:val="000000"/>
+                <w:sz w:val="19"/>
+                <w:szCs w:val="19"/>
+                <w:highlight w:val="white"/>
+              </w:rPr>
+              <w:t xml:space="preserve"> = </w:t>
+            </w:r>
+            <w:proofErr w:type="spellStart"/>
+            <w:r>
+              <w:rPr>
+                <w:rFonts w:ascii="Consolas" w:hAnsi="Consolas" w:cs="Consolas"/>
+                <w:color w:val="000000"/>
+                <w:sz w:val="19"/>
+                <w:szCs w:val="19"/>
+                <w:highlight w:val="white"/>
+              </w:rPr>
+              <w:t>DataGridItems.SelectedItem</w:t>
+            </w:r>
+            <w:proofErr w:type="spellEnd"/>
+            <w:r>
+              <w:rPr>
+                <w:rFonts w:ascii="Consolas" w:hAnsi="Consolas" w:cs="Consolas"/>
+                <w:color w:val="000000"/>
+                <w:sz w:val="19"/>
+                <w:szCs w:val="19"/>
+                <w:highlight w:val="white"/>
+              </w:rPr>
+              <w:t xml:space="preserve"> </w:t>
+            </w:r>
+            <w:r>
+              <w:rPr>
+                <w:rFonts w:ascii="Consolas" w:hAnsi="Consolas" w:cs="Consolas"/>
+                <w:color w:val="0000FF"/>
+                <w:sz w:val="19"/>
+                <w:szCs w:val="19"/>
+                <w:highlight w:val="white"/>
+              </w:rPr>
+              <w:t>as</w:t>
+            </w:r>
+            <w:r>
+              <w:rPr>
+                <w:rFonts w:ascii="Consolas" w:hAnsi="Consolas" w:cs="Consolas"/>
+                <w:color w:val="000000"/>
+                <w:sz w:val="19"/>
+                <w:szCs w:val="19"/>
+                <w:highlight w:val="white"/>
+              </w:rPr>
+              <w:t xml:space="preserve"> </w:t>
+            </w:r>
+            <w:proofErr w:type="spellStart"/>
+            <w:r>
+              <w:rPr>
+                <w:rFonts w:ascii="Consolas" w:hAnsi="Consolas" w:cs="Consolas"/>
+                <w:color w:val="2B91AF"/>
+                <w:sz w:val="19"/>
+                <w:szCs w:val="19"/>
+                <w:highlight w:val="white"/>
+              </w:rPr>
+              <w:t>GUIItem</w:t>
+            </w:r>
+            <w:proofErr w:type="spellEnd"/>
+            <w:r>
+              <w:rPr>
+                <w:rFonts w:ascii="Consolas" w:hAnsi="Consolas" w:cs="Consolas"/>
+                <w:color w:val="000000"/>
+                <w:sz w:val="19"/>
+                <w:szCs w:val="19"/>
+                <w:highlight w:val="white"/>
+              </w:rPr>
+              <w:t>;</w:t>
+            </w:r>
+          </w:p>
+          <w:p>
+            <w:pPr>
+              <w:autoSpaceDE w:val="0"/>
+              <w:autoSpaceDN w:val="0"/>
+              <w:adjustRightInd w:val="0"/>
+              <w:rPr>
+                <w:rFonts w:ascii="Consolas" w:hAnsi="Consolas" w:cs="Consolas"/>
+                <w:color w:val="000000"/>
+                <w:sz w:val="19"/>
+                <w:szCs w:val="19"/>
+                <w:highlight w:val="white"/>
+              </w:rPr>
+            </w:pPr>
+            <w:r>
+              <w:rPr>
+                <w:rFonts w:ascii="Consolas" w:hAnsi="Consolas" w:cs="Consolas"/>
+                <w:color w:val="000000"/>
+                <w:sz w:val="19"/>
+                <w:szCs w:val="19"/>
+                <w:highlight w:val="white"/>
+              </w:rPr>
+              <w:t xml:space="preserve">    </w:t>
+            </w:r>
+            <w:proofErr w:type="spellStart"/>
+            <w:r>
+              <w:rPr>
+                <w:rFonts w:ascii="Consolas" w:hAnsi="Consolas" w:cs="Consolas"/>
+                <w:color w:val="000000"/>
+                <w:sz w:val="19"/>
+                <w:szCs w:val="19"/>
+                <w:highlight w:val="white"/>
+              </w:rPr>
+              <w:t>GUIItems.Remove</w:t>
+            </w:r>
+            <w:proofErr w:type="spellEnd"/>
+            <w:r>
+              <w:rPr>
+                <w:rFonts w:ascii="Consolas" w:hAnsi="Consolas" w:cs="Consolas"/>
+                <w:color w:val="000000"/>
+                <w:sz w:val="19"/>
+                <w:szCs w:val="19"/>
+                <w:highlight w:val="white"/>
+              </w:rPr>
+              <w:t>(</w:t>
+            </w:r>
+            <w:proofErr w:type="spellStart"/>
+            <w:r>
+              <w:rPr>
+                <w:rFonts w:ascii="Consolas" w:hAnsi="Consolas" w:cs="Consolas"/>
+                <w:color w:val="000000"/>
+                <w:sz w:val="19"/>
+                <w:szCs w:val="19"/>
+                <w:highlight w:val="white"/>
+              </w:rPr>
+              <w:t>itemDelete</w:t>
+            </w:r>
+            <w:proofErr w:type="spellEnd"/>
+            <w:r>
+              <w:rPr>
+                <w:rFonts w:ascii="Consolas" w:hAnsi="Consolas" w:cs="Consolas"/>
+                <w:color w:val="000000"/>
+                <w:sz w:val="19"/>
+                <w:szCs w:val="19"/>
+                <w:highlight w:val="white"/>
+              </w:rPr>
+              <w:t>);</w:t>
+            </w:r>
+          </w:p>
+          <w:p>
+            <w:pPr>
+              <w:autoSpaceDE w:val="0"/>
+              <w:autoSpaceDN w:val="0"/>
+              <w:adjustRightInd w:val="0"/>
+              <w:rPr>
+                <w:rFonts w:ascii="Consolas" w:hAnsi="Consolas" w:cs="Consolas"/>
+                <w:b/>
+                <w:color w:val="000000"/>
+                <w:sz w:val="19"/>
+                <w:szCs w:val="19"/>
+                <w:highlight w:val="white"/>
+              </w:rPr>
+            </w:pPr>
+            <w:r>
+              <w:rPr>
+                <w:rFonts w:ascii="Consolas" w:hAnsi="Consolas" w:cs="Consolas"/>
+                <w:color w:val="000000"/>
+                <w:sz w:val="19"/>
+                <w:szCs w:val="19"/>
+                <w:highlight w:val="white"/>
+              </w:rPr>
+              <w:t xml:space="preserve">    </w:t>
+            </w:r>
+            <w:r>
+              <w:rPr>
+                <w:rFonts w:ascii="Consolas" w:hAnsi="Consolas" w:cs="Consolas"/>
+                <w:b/>
+                <w:color w:val="000000"/>
+                <w:sz w:val="19"/>
+                <w:szCs w:val="19"/>
+                <w:highlight w:val="white"/>
+              </w:rPr>
+              <w:t>_</w:t>
+            </w:r>
+            <w:proofErr w:type="spellStart"/>
+            <w:proofErr w:type="gramStart"/>
+            <w:r>
+              <w:rPr>
+                <w:rFonts w:ascii="Consolas" w:hAnsi="Consolas" w:cs="Consolas"/>
+                <w:b/>
+                <w:color w:val="000000"/>
+                <w:sz w:val="19"/>
+                <w:szCs w:val="19"/>
+                <w:highlight w:val="white"/>
+              </w:rPr>
+              <w:t>ctrlTemp</w:t>
+            </w:r>
+            <w:proofErr w:type="spellEnd"/>
+            <w:r>
+              <w:rPr>
+                <w:rFonts w:ascii="Consolas" w:hAnsi="Consolas" w:cs="Consolas"/>
+                <w:b/>
+                <w:color w:val="000000"/>
+                <w:sz w:val="19"/>
+                <w:szCs w:val="19"/>
+                <w:highlight w:val="white"/>
+              </w:rPr>
+              <w:t>._</w:t>
+            </w:r>
+            <w:proofErr w:type="spellStart"/>
+            <w:proofErr w:type="gramEnd"/>
+            <w:r>
+              <w:rPr>
+                <w:rFonts w:ascii="Consolas" w:hAnsi="Consolas" w:cs="Consolas"/>
+                <w:b/>
+                <w:color w:val="000000"/>
+                <w:sz w:val="19"/>
+                <w:szCs w:val="19"/>
+                <w:highlight w:val="white"/>
+              </w:rPr>
+              <w:t>bll.DeleteItem</w:t>
+            </w:r>
+            <w:proofErr w:type="spellEnd"/>
+            <w:r>
+              <w:rPr>
+                <w:rFonts w:ascii="Consolas" w:hAnsi="Consolas" w:cs="Consolas"/>
+                <w:b/>
+                <w:color w:val="000000"/>
+                <w:sz w:val="19"/>
+                <w:szCs w:val="19"/>
+                <w:highlight w:val="white"/>
+              </w:rPr>
+              <w:t>(</w:t>
+            </w:r>
+            <w:proofErr w:type="spellStart"/>
+            <w:r>
+              <w:rPr>
+                <w:rFonts w:ascii="Consolas" w:hAnsi="Consolas" w:cs="Consolas"/>
+                <w:b/>
+                <w:color w:val="000000"/>
+                <w:sz w:val="19"/>
+                <w:szCs w:val="19"/>
+                <w:highlight w:val="white"/>
+              </w:rPr>
+              <w:t>itemDelete</w:t>
+            </w:r>
+            <w:proofErr w:type="spellEnd"/>
+            <w:r>
+              <w:rPr>
+                <w:rFonts w:ascii="Consolas" w:hAnsi="Consolas" w:cs="Consolas"/>
+                <w:b/>
+                <w:color w:val="000000"/>
+                <w:sz w:val="19"/>
+                <w:szCs w:val="19"/>
+                <w:highlight w:val="white"/>
+              </w:rPr>
+              <w:t>);</w:t>
+            </w:r>
+          </w:p>
+          <w:p>
+            <w:pPr>
+              <w:autoSpaceDE w:val="0"/>
+              <w:autoSpaceDN w:val="0"/>
+              <w:adjustRightInd w:val="0"/>
+              <w:rPr>
+                <w:rFonts w:ascii="Consolas" w:hAnsi="Consolas" w:cs="Consolas"/>
+                <w:color w:val="000000"/>
+                <w:sz w:val="19"/>
+                <w:szCs w:val="19"/>
+                <w:highlight w:val="white"/>
+              </w:rPr>
+            </w:pPr>
+            <w:r>
+              <w:rPr>
+                <w:rFonts w:ascii="Consolas" w:hAnsi="Consolas" w:cs="Consolas"/>
+                <w:color w:val="000000"/>
+                <w:sz w:val="19"/>
+                <w:szCs w:val="19"/>
+                <w:highlight w:val="white"/>
+              </w:rPr>
+              <w:t xml:space="preserve">    </w:t>
+            </w:r>
+            <w:proofErr w:type="spellStart"/>
+            <w:r>
+              <w:rPr>
+                <w:rFonts w:ascii="Consolas" w:hAnsi="Consolas" w:cs="Consolas"/>
+                <w:color w:val="000000"/>
+                <w:sz w:val="19"/>
+                <w:szCs w:val="19"/>
+                <w:highlight w:val="white"/>
+              </w:rPr>
+              <w:t>DataGridItems.UnselectAllCells</w:t>
+            </w:r>
+            <w:proofErr w:type="spellEnd"/>
+            <w:r>
+              <w:rPr>
+                <w:rFonts w:ascii="Consolas" w:hAnsi="Consolas" w:cs="Consolas"/>
+                <w:color w:val="000000"/>
+                <w:sz w:val="19"/>
+                <w:szCs w:val="19"/>
+                <w:highlight w:val="white"/>
+              </w:rPr>
+              <w:t>();</w:t>
+            </w:r>
+          </w:p>
+          <w:p>
+            <w:pPr>
+              <w:autoSpaceDE w:val="0"/>
+              <w:autoSpaceDN w:val="0"/>
+              <w:adjustRightInd w:val="0"/>
+              <w:rPr>
+                <w:rFonts w:ascii="Consolas" w:hAnsi="Consolas" w:cs="Consolas"/>
+                <w:color w:val="000000"/>
+                <w:sz w:val="19"/>
+                <w:szCs w:val="19"/>
+                <w:highlight w:val="white"/>
+              </w:rPr>
+            </w:pPr>
+            <w:r>
+              <w:rPr>
+                <w:rFonts w:ascii="Consolas" w:hAnsi="Consolas" w:cs="Consolas"/>
+                <w:color w:val="000000"/>
+                <w:sz w:val="19"/>
+                <w:szCs w:val="19"/>
+                <w:highlight w:val="white"/>
+              </w:rPr>
+              <w:t xml:space="preserve">    </w:t>
+            </w:r>
+            <w:proofErr w:type="spellStart"/>
+            <w:r>
+              <w:rPr>
+                <w:rFonts w:ascii="Consolas" w:hAnsi="Consolas" w:cs="Consolas"/>
+                <w:color w:val="000000"/>
+                <w:sz w:val="19"/>
+                <w:szCs w:val="19"/>
+                <w:highlight w:val="white"/>
+              </w:rPr>
+              <w:t>DataGridItems.SelectedIndex</w:t>
+            </w:r>
+            <w:proofErr w:type="spellEnd"/>
+            <w:r>
+              <w:rPr>
+                <w:rFonts w:ascii="Consolas" w:hAnsi="Consolas" w:cs="Consolas"/>
+                <w:color w:val="000000"/>
+                <w:sz w:val="19"/>
+                <w:szCs w:val="19"/>
+                <w:highlight w:val="white"/>
+              </w:rPr>
+              <w:t xml:space="preserve"> = 0;</w:t>
+            </w:r>
+            <w:r>
+              <w:rPr>
+                <w:rFonts w:ascii="Consolas" w:hAnsi="Consolas" w:cs="Consolas"/>
+                <w:color w:val="000000"/>
+                <w:sz w:val="19"/>
+                <w:szCs w:val="19"/>
+                <w:highlight w:val="white"/>
+              </w:rPr>
+              <w:t xml:space="preserve"> </w:t>
+            </w:r>
+          </w:p>
+          <w:p>
+            <w:pPr>
+              <w:keepNext/>
+            </w:pPr>
+            <w:r>
+              <w:rPr>
+                <w:rFonts w:ascii="Consolas" w:hAnsi="Consolas" w:cs="Consolas"/>
+                <w:color w:val="000000"/>
+                <w:sz w:val="19"/>
+                <w:szCs w:val="19"/>
+                <w:highlight w:val="white"/>
+              </w:rPr>
+              <w:t>}</w:t>
+            </w:r>
+          </w:p>
+        </w:tc>
+      </w:tr>
+    </w:tbl>
+    <w:p>
+      <w:pPr>
+        <w:pStyle w:val="Billedtekst"/>
+        <w:tabs>
+          <w:tab w:val="left" w:pos="6336"/>
+        </w:tabs>
+        <w:ind w:firstLine="1304"/>
+        <w:rPr>
+          <w:noProof/>
+        </w:rPr>
+      </w:pPr>
+      <w:bookmarkStart w:id="19" w:name="_Ref419900161"/>
+      <w:r>
+        <w:rPr>
+          <w:b/>
+        </w:rPr>
+        <w:t xml:space="preserve">Kodestump </w:t>
+      </w:r>
+      <w:r>
+        <w:rPr>
+          <w:b/>
+        </w:rPr>
+        <w:fldChar w:fldCharType="begin"/>
+      </w:r>
+      <w:r>
+        <w:rPr>
+          <w:b/>
+        </w:rPr>
+        <w:instrText xml:space="preserve"> SEQ Kodestump \* ARABIC </w:instrText>
+      </w:r>
+      <w:r>
+        <w:rPr>
+          <w:b/>
+        </w:rPr>
+        <w:fldChar w:fldCharType="separate"/>
+      </w:r>
+      <w:r>
+        <w:rPr>
+          <w:b/>
+          <w:noProof/>
+        </w:rPr>
+        <w:t>4</w:t>
+      </w:r>
+      <w:r>
+        <w:rPr>
+          <w:b/>
+        </w:rPr>
+        <w:fldChar w:fldCharType="end"/>
+      </w:r>
+      <w:bookmarkEnd w:id="19"/>
+      <w:r>
+        <w:rPr>
+          <w:noProof/>
+        </w:rPr>
+        <w:t xml:space="preserve"> </w:t>
+      </w:r>
+      <w:r>
+        <w:rPr>
+          <w:noProof/>
+        </w:rPr>
+        <w:t>Sletning af vare ved hjælp af Business Logic Layer</w:t>
+      </w:r>
+      <w:r>
+        <w:rPr>
+          <w:noProof/>
+        </w:rPr>
+        <w:tab/>
+      </w:r>
+    </w:p>
+    <w:p>
+      <w:pPr>
+        <w:tabs>
+          <w:tab w:val="left" w:pos="8014"/>
+        </w:tabs>
+      </w:pPr>
+      <w:r>
+        <w:t xml:space="preserve">Mens funktionen selv håndterer den grafiske fjernelse af det pågældende objekt, benyttes </w:t>
+      </w:r>
+      <w:r>
+        <w:rPr>
+          <w:i/>
+        </w:rPr>
+        <w:t>BLL-objektet</w:t>
+      </w:r>
+      <w:r>
+        <w:rPr>
+          <w:i/>
+        </w:rPr>
+        <w:t xml:space="preserve"> </w:t>
+      </w:r>
+      <w:r>
+        <w:t xml:space="preserve">i </w:t>
+      </w:r>
+      <w:proofErr w:type="spellStart"/>
+      <w:r>
+        <w:rPr>
+          <w:i/>
+        </w:rPr>
+        <w:t>CtrlTemplate</w:t>
+      </w:r>
+      <w:proofErr w:type="spellEnd"/>
+      <w:r>
+        <w:t>-objektet til at slette varen fra databasen.</w:t>
+      </w:r>
+      <w:r>
+        <w:rPr>
+          <w:i/>
+        </w:rPr>
+        <w:tab/>
+        <w:t>,</w:t>
+      </w:r>
+    </w:p>
+    <w:p>
+      <w:pPr>
+        <w:rPr>
+          <w:rFonts w:asciiTheme="majorHAnsi" w:eastAsiaTheme="majorEastAsia" w:hAnsiTheme="majorHAnsi" w:cstheme="majorBidi"/>
+          <w:color w:val="2E74B5" w:themeColor="accent1" w:themeShade="BF"/>
+        </w:rPr>
+      </w:pPr>
+      <w:r>
+        <w:br w:type="page"/>
       </w:r>
     </w:p>
     <w:p>
@@ -5462,6 +6729,7 @@
       </w:pPr>
       <w:proofErr w:type="spellStart"/>
       <w:r>
+        <w:lastRenderedPageBreak/>
         <w:t>Add</w:t>
       </w:r>
       <w:proofErr w:type="spellEnd"/>
@@ -5471,23 +6739,603 @@
     </w:p>
     <w:p>
       <w:r>
-        <w:object w:dxaOrig="6016" w:dyaOrig="5880">
-          <v:shape id="_x0000_i1032" type="#_x0000_t75" style="width:300.9pt;height:294.1pt" o:ole="">
-            <v:imagedata r:id="rId24" o:title=""/>
-          </v:shape>
-          <o:OLEObject Type="Embed" ProgID="Visio.Drawing.15" ShapeID="_x0000_i1032" DrawAspect="Content" ObjectID="_1493634217" r:id="rId25"/>
-        </w:object>
+        <w:fldChar w:fldCharType="begin"/>
+      </w:r>
+      <w:r>
+        <w:instrText xml:space="preserve"> REF _Ref419892619 \h </w:instrText>
+      </w:r>
+      <w:r>
+        <w:fldChar w:fldCharType="separate"/>
+      </w:r>
+      <w:r>
+        <w:rPr>
+          <w:b/>
+        </w:rPr>
+        <w:t xml:space="preserve">Figur </w:t>
+      </w:r>
+      <w:r>
+        <w:rPr>
+          <w:b/>
+          <w:noProof/>
+        </w:rPr>
+        <w:t>14</w:t>
+      </w:r>
+      <w:r>
+        <w:fldChar w:fldCharType="end"/>
+      </w:r>
+      <w:r>
+        <w:t xml:space="preserve"> </w:t>
+      </w:r>
+      <w:r>
+        <w:t xml:space="preserve">viser den grafiske repræsentation af </w:t>
+      </w:r>
+      <w:proofErr w:type="spellStart"/>
+      <w:r>
+        <w:rPr>
+          <w:i/>
+        </w:rPr>
+        <w:t>AddItem</w:t>
+      </w:r>
+      <w:proofErr w:type="spellEnd"/>
+      <w:r>
+        <w:t>, uden den omkringliggende ramme.</w:t>
       </w:r>
     </w:p>
     <w:p>
       <w:pPr>
-        <w:rPr>
-          <w:rFonts w:asciiTheme="majorHAnsi" w:eastAsiaTheme="majorEastAsia" w:hAnsiTheme="majorHAnsi" w:cstheme="majorBidi"/>
-          <w:color w:val="2E74B5" w:themeColor="accent1" w:themeShade="BF"/>
-        </w:rPr>
+        <w:keepNext/>
+        <w:ind w:firstLine="1304"/>
       </w:pPr>
       <w:r>
-        <w:br w:type="page"/>
+        <w:rPr>
+          <w:noProof/>
+          <w:lang w:eastAsia="da-DK"/>
+        </w:rPr>
+        <w:drawing>
+          <wp:inline distT="0" distB="0" distL="0" distR="0" wp14:anchorId="6FB88E0D" wp14:editId="6B753129">
+            <wp:extent cx="4205956" cy="2350512"/>
+            <wp:effectExtent l="0" t="0" r="4445" b="0"/>
+            <wp:docPr id="22" name="Billede 22"/>
+            <wp:cNvGraphicFramePr>
+              <a:graphicFrameLocks xmlns:a="http://schemas.openxmlformats.org/drawingml/2006/main" noChangeAspect="1"/>
+            </wp:cNvGraphicFramePr>
+            <a:graphic xmlns:a="http://schemas.openxmlformats.org/drawingml/2006/main">
+              <a:graphicData uri="http://schemas.openxmlformats.org/drawingml/2006/picture">
+                <pic:pic xmlns:pic="http://schemas.openxmlformats.org/drawingml/2006/picture">
+                  <pic:nvPicPr>
+                    <pic:cNvPr id="1" name=""/>
+                    <pic:cNvPicPr/>
+                  </pic:nvPicPr>
+                  <pic:blipFill rotWithShape="1">
+                    <a:blip r:embed="rId24"/>
+                    <a:srcRect l="16744" t="18904" r="16810" b="15079"/>
+                    <a:stretch/>
+                  </pic:blipFill>
+                  <pic:spPr bwMode="auto">
+                    <a:xfrm>
+                      <a:off x="0" y="0"/>
+                      <a:ext cx="4207518" cy="2351385"/>
+                    </a:xfrm>
+                    <a:prstGeom prst="rect">
+                      <a:avLst/>
+                    </a:prstGeom>
+                    <a:ln>
+                      <a:noFill/>
+                    </a:ln>
+                    <a:extLst>
+                      <a:ext uri="{53640926-AAD7-44D8-BBD7-CCE9431645EC}">
+                        <a14:shadowObscured xmlns:a14="http://schemas.microsoft.com/office/drawing/2010/main"/>
+                      </a:ext>
+                    </a:extLst>
+                  </pic:spPr>
+                </pic:pic>
+              </a:graphicData>
+            </a:graphic>
+          </wp:inline>
+        </w:drawing>
+      </w:r>
+    </w:p>
+    <w:p>
+      <w:pPr>
+        <w:pStyle w:val="Billedtekst"/>
+        <w:ind w:firstLine="1304"/>
+      </w:pPr>
+      <w:r>
+        <w:rPr>
+          <w:b/>
+        </w:rPr>
+        <w:t xml:space="preserve">Figur </w:t>
+      </w:r>
+      <w:r>
+        <w:rPr>
+          <w:b/>
+        </w:rPr>
+        <w:fldChar w:fldCharType="begin"/>
+      </w:r>
+      <w:r>
+        <w:rPr>
+          <w:b/>
+        </w:rPr>
+        <w:instrText xml:space="preserve"> SEQ Figur \* ARABIC </w:instrText>
+      </w:r>
+      <w:r>
+        <w:rPr>
+          <w:b/>
+        </w:rPr>
+        <w:fldChar w:fldCharType="separate"/>
+      </w:r>
+      <w:r>
+        <w:rPr>
+          <w:b/>
+          <w:noProof/>
+        </w:rPr>
+        <w:t>13</w:t>
+      </w:r>
+      <w:r>
+        <w:rPr>
+          <w:b/>
+        </w:rPr>
+        <w:fldChar w:fldCharType="end"/>
+      </w:r>
+      <w:r>
+        <w:t xml:space="preserve"> Tilføj vare(r)</w:t>
+      </w:r>
+    </w:p>
+    <w:tbl>
+      <w:tblPr>
+        <w:tblStyle w:val="Tabel-Gitter"/>
+        <w:tblpPr w:leftFromText="141" w:rightFromText="141" w:vertAnchor="text" w:horzAnchor="margin" w:tblpXSpec="right" w:tblpY="708"/>
+        <w:tblW w:w="6233" w:type="dxa"/>
+        <w:tblBorders>
+          <w:top w:val="none" w:sz="0" w:space="0" w:color="auto"/>
+          <w:left w:val="none" w:sz="0" w:space="0" w:color="auto"/>
+          <w:bottom w:val="none" w:sz="0" w:space="0" w:color="auto"/>
+          <w:right w:val="none" w:sz="0" w:space="0" w:color="auto"/>
+          <w:insideH w:val="none" w:sz="0" w:space="0" w:color="auto"/>
+          <w:insideV w:val="none" w:sz="0" w:space="0" w:color="auto"/>
+        </w:tblBorders>
+        <w:tblLook w:val="04A0" w:firstRow="1" w:lastRow="0" w:firstColumn="1" w:lastColumn="0" w:noHBand="0" w:noVBand="1"/>
+      </w:tblPr>
+      <w:tblGrid>
+        <w:gridCol w:w="6233"/>
+      </w:tblGrid>
+      <w:tr>
+        <w:tc>
+          <w:tcPr>
+            <w:tcW w:w="6233" w:type="dxa"/>
+          </w:tcPr>
+          <w:p>
+            <w:pPr>
+              <w:keepNext/>
+              <w:spacing w:after="160"/>
+            </w:pPr>
+            <w:r>
+              <w:object w:dxaOrig="6015" w:dyaOrig="5880">
+                <v:shape id="_x0000_i2504" type="#_x0000_t75" style="width:300.5pt;height:294.25pt" o:ole="">
+                  <v:imagedata r:id="rId25" o:title=""/>
+                </v:shape>
+                <o:OLEObject Type="Embed" ProgID="Visio.Drawing.15" ShapeID="_x0000_i2504" DrawAspect="Content" ObjectID="_1493642419" r:id="rId26"/>
+              </w:object>
+            </w:r>
+          </w:p>
+          <w:p>
+            <w:pPr>
+              <w:pStyle w:val="Billedtekst"/>
+              <w:spacing w:after="160"/>
+            </w:pPr>
+            <w:bookmarkStart w:id="20" w:name="_Ref419892588"/>
+            <w:bookmarkStart w:id="21" w:name="_Ref419892619"/>
+            <w:r>
+              <w:rPr>
+                <w:b/>
+              </w:rPr>
+              <w:t xml:space="preserve">Figur </w:t>
+            </w:r>
+            <w:r>
+              <w:rPr>
+                <w:b/>
+              </w:rPr>
+              <w:fldChar w:fldCharType="begin"/>
+            </w:r>
+            <w:r>
+              <w:rPr>
+                <w:b/>
+              </w:rPr>
+              <w:instrText xml:space="preserve"> SEQ Figur \* ARABIC </w:instrText>
+            </w:r>
+            <w:r>
+              <w:rPr>
+                <w:b/>
+              </w:rPr>
+              <w:fldChar w:fldCharType="separate"/>
+            </w:r>
+            <w:r>
+              <w:rPr>
+                <w:b/>
+                <w:noProof/>
+              </w:rPr>
+              <w:t>14</w:t>
+            </w:r>
+            <w:r>
+              <w:rPr>
+                <w:b/>
+              </w:rPr>
+              <w:fldChar w:fldCharType="end"/>
+            </w:r>
+            <w:bookmarkEnd w:id="21"/>
+            <w:r>
+              <w:t xml:space="preserve"> Klassen </w:t>
+            </w:r>
+            <w:proofErr w:type="spellStart"/>
+            <w:r>
+              <w:t>AddItem</w:t>
+            </w:r>
+            <w:bookmarkEnd w:id="20"/>
+            <w:proofErr w:type="spellEnd"/>
+          </w:p>
+        </w:tc>
+      </w:tr>
+    </w:tbl>
+    <w:p>
+      <w:r>
+        <w:t xml:space="preserve">Som sine forgænger, </w:t>
+      </w:r>
+      <w:proofErr w:type="spellStart"/>
+      <w:r>
+        <w:rPr>
+          <w:i/>
+        </w:rPr>
+        <w:t>CtrlItemList</w:t>
+      </w:r>
+      <w:proofErr w:type="spellEnd"/>
+      <w:r>
+        <w:t xml:space="preserve">, </w:t>
+      </w:r>
+      <w:r>
+        <w:t>kontrollerer</w:t>
+      </w:r>
+      <w:r>
+        <w:t xml:space="preserve"> denne klasse</w:t>
+      </w:r>
+      <w:r>
+        <w:t xml:space="preserve"> (</w:t>
+      </w:r>
+      <w:r>
+        <w:fldChar w:fldCharType="begin"/>
+      </w:r>
+      <w:r>
+        <w:instrText xml:space="preserve"> REF _Ref419892619 \h </w:instrText>
+      </w:r>
+      <w:r>
+        <w:fldChar w:fldCharType="separate"/>
+      </w:r>
+      <w:r>
+        <w:rPr>
+          <w:b/>
+        </w:rPr>
+        <w:t xml:space="preserve">Figur </w:t>
+      </w:r>
+      <w:r>
+        <w:rPr>
+          <w:b/>
+          <w:noProof/>
+        </w:rPr>
+        <w:t>14</w:t>
+      </w:r>
+      <w:r>
+        <w:fldChar w:fldCharType="end"/>
+      </w:r>
+      <w:r>
+        <w:t>)</w:t>
+      </w:r>
+      <w:r>
+        <w:t xml:space="preserve"> meget funktionalitet, som opnås gennem funktionskald til</w:t>
+      </w:r>
+      <w:r>
+        <w:t xml:space="preserve"> klassen</w:t>
+      </w:r>
+      <w:r>
+        <w:t xml:space="preserve"> </w:t>
+      </w:r>
+      <w:r>
+        <w:rPr>
+          <w:i/>
+        </w:rPr>
+        <w:t xml:space="preserve">Business </w:t>
+      </w:r>
+      <w:proofErr w:type="spellStart"/>
+      <w:r>
+        <w:rPr>
+          <w:i/>
+        </w:rPr>
+        <w:t>Logic</w:t>
+      </w:r>
+      <w:proofErr w:type="spellEnd"/>
+      <w:r>
+        <w:rPr>
+          <w:i/>
+        </w:rPr>
+        <w:t xml:space="preserve"> </w:t>
+      </w:r>
+      <w:proofErr w:type="spellStart"/>
+      <w:r>
+        <w:rPr>
+          <w:i/>
+        </w:rPr>
+        <w:t>Layer</w:t>
+      </w:r>
+      <w:proofErr w:type="spellEnd"/>
+      <w:r>
+        <w:rPr>
+          <w:i/>
+        </w:rPr>
+        <w:t xml:space="preserve"> </w:t>
+      </w:r>
+      <w:r>
+        <w:t>(</w:t>
+      </w:r>
+      <w:r>
+        <w:rPr>
+          <w:i/>
+        </w:rPr>
+        <w:t>BLL</w:t>
+      </w:r>
+      <w:r>
+        <w:t>)</w:t>
+      </w:r>
+      <w:r>
+        <w:t>, mens den grafiske repræsentation håndteres af klassen selv.</w:t>
+      </w:r>
+      <w:r>
+        <w:t xml:space="preserve"> </w:t>
+      </w:r>
+      <w:r>
+        <w:t xml:space="preserve">Brugen af </w:t>
+      </w:r>
+      <w:r>
+        <w:rPr>
+          <w:i/>
+        </w:rPr>
+        <w:t>BLL</w:t>
+      </w:r>
+      <w:r>
+        <w:t xml:space="preserve"> foregår, som i </w:t>
+      </w:r>
+      <w:proofErr w:type="spellStart"/>
+      <w:r>
+        <w:rPr>
+          <w:i/>
+        </w:rPr>
+        <w:t>CtrlItemList</w:t>
+      </w:r>
+      <w:proofErr w:type="spellEnd"/>
+      <w:r>
+        <w:t xml:space="preserve">, gennem det medsendte </w:t>
+      </w:r>
+      <w:proofErr w:type="spellStart"/>
+      <w:r>
+        <w:rPr>
+          <w:i/>
+        </w:rPr>
+        <w:t>CtrlTemplate</w:t>
+      </w:r>
+      <w:proofErr w:type="spellEnd"/>
+      <w:r>
+        <w:t>-objekt.</w:t>
+      </w:r>
+    </w:p>
+    <w:p>
+      <w:proofErr w:type="spellStart"/>
+      <w:r>
+        <w:rPr>
+          <w:i/>
+        </w:rPr>
+        <w:t>AddItem</w:t>
+      </w:r>
+      <w:proofErr w:type="spellEnd"/>
+      <w:r>
+        <w:t xml:space="preserve"> tilbyder muligheden for at tilføje én eller flere varer til listen, hvorfra klassen blev kaldt.</w:t>
+      </w:r>
+    </w:p>
+    <w:p>
+      <w:r>
+        <w:t xml:space="preserve">Varens navn skrives ud for </w:t>
+      </w:r>
+      <w:r>
+        <w:rPr>
+          <w:i/>
+        </w:rPr>
+        <w:t>Varetype</w:t>
+      </w:r>
+      <w:r>
+        <w:t xml:space="preserve">, antallet skrives ud for </w:t>
+      </w:r>
+      <w:r>
+        <w:rPr>
+          <w:i/>
+        </w:rPr>
+        <w:t>Antal</w:t>
+      </w:r>
+      <w:r>
+        <w:t xml:space="preserve">, mængden og enheden skrives ud for </w:t>
+      </w:r>
+      <w:r>
+        <w:rPr>
+          <w:i/>
+        </w:rPr>
+        <w:t>Volumen</w:t>
+      </w:r>
+      <w:r>
+        <w:t xml:space="preserve">, og holdbarhedsdatoen skrives under </w:t>
+      </w:r>
+      <w:r>
+        <w:rPr>
+          <w:i/>
+        </w:rPr>
+        <w:t>Holdbarhedsdato</w:t>
+      </w:r>
+      <w:r>
+        <w:t>.</w:t>
+      </w:r>
+    </w:p>
+    <w:p>
+      <w:r>
+        <w:t>Det grønne plus repræsenterer muligheden for at tilføje varen (</w:t>
+      </w:r>
+      <w:proofErr w:type="spellStart"/>
+      <w:r>
+        <w:rPr>
+          <w:i/>
+        </w:rPr>
+        <w:t>AddButton_Click</w:t>
+      </w:r>
+      <w:proofErr w:type="spellEnd"/>
+      <w:r>
+        <w:t>)</w:t>
+      </w:r>
+      <w:r>
+        <w:t xml:space="preserve"> til den midlertidige liste (</w:t>
+      </w:r>
+      <w:proofErr w:type="spellStart"/>
+      <w:r>
+        <w:rPr>
+          <w:i/>
+        </w:rPr>
+        <w:t>newItems</w:t>
+      </w:r>
+      <w:proofErr w:type="spellEnd"/>
+      <w:r>
+        <w:t>) i højre side af vinduet. Ved klik på døren med det grønne plus, tilføjes og persisteres varen (</w:t>
+      </w:r>
+      <w:proofErr w:type="spellStart"/>
+      <w:r>
+        <w:rPr>
+          <w:i/>
+        </w:rPr>
+        <w:t>AddExitButton_Click</w:t>
+      </w:r>
+      <w:proofErr w:type="spellEnd"/>
+      <w:r>
+        <w:t>)</w:t>
+      </w:r>
+      <w:r>
+        <w:t>,</w:t>
+      </w:r>
+      <w:r>
+        <w:t xml:space="preserve"> sammen med varerne </w:t>
+      </w:r>
+      <w:r>
+        <w:t>i den midlertidige liste, i databasen.</w:t>
+      </w:r>
+    </w:p>
+    <w:p>
+      <w:r>
+        <w:rPr>
+          <w:i/>
+        </w:rPr>
+        <w:lastRenderedPageBreak/>
+        <w:t>Varetype</w:t>
+      </w:r>
+      <w:r>
+        <w:t xml:space="preserve"> skrives i en </w:t>
+      </w:r>
+      <w:proofErr w:type="spellStart"/>
+      <w:r>
+        <w:rPr>
+          <w:i/>
+        </w:rPr>
+        <w:t>ComboBox</w:t>
+      </w:r>
+      <w:proofErr w:type="spellEnd"/>
+      <w:r>
+        <w:t>, hvor der ved klik kan ses forslag til eksisterende varer, som kan vælges hvis ønskes.</w:t>
+      </w:r>
+    </w:p>
+    <w:p>
+      <w:r>
+        <w:rPr>
+          <w:i/>
+        </w:rPr>
+        <w:t>Enhed</w:t>
+      </w:r>
+      <w:r>
+        <w:t xml:space="preserve"> ud for </w:t>
+      </w:r>
+      <w:r>
+        <w:rPr>
+          <w:i/>
+        </w:rPr>
+        <w:t>Antal</w:t>
+      </w:r>
+      <w:r>
+        <w:t xml:space="preserve"> er også vist som en </w:t>
+      </w:r>
+      <w:proofErr w:type="spellStart"/>
+      <w:r>
+        <w:rPr>
+          <w:i/>
+        </w:rPr>
+        <w:t>ComboBox</w:t>
+      </w:r>
+      <w:proofErr w:type="spellEnd"/>
+      <w:r>
+        <w:t>, hvor det er muligt at vælg</w:t>
+      </w:r>
+      <w:r>
+        <w:t>e eksisterende enheder, eller en ny kan skrives.</w:t>
+      </w:r>
+    </w:p>
+    <w:p>
+      <w:r>
+        <w:t xml:space="preserve">Ud for </w:t>
+      </w:r>
+      <w:r>
+        <w:rPr>
+          <w:i/>
+        </w:rPr>
+        <w:t>Antal</w:t>
+      </w:r>
+      <w:r>
+        <w:t xml:space="preserve"> ses to ’+/-’-knapper, som kan benytt</w:t>
+      </w:r>
+      <w:bookmarkStart w:id="22" w:name="_GoBack"/>
+      <w:bookmarkEnd w:id="22"/>
+      <w:r>
+        <w:t>es til at øge (</w:t>
+      </w:r>
+      <w:proofErr w:type="spellStart"/>
+      <w:r>
+        <w:rPr>
+          <w:i/>
+        </w:rPr>
+        <w:t>PlusButton_Click</w:t>
+      </w:r>
+      <w:proofErr w:type="spellEnd"/>
+      <w:r>
+        <w:t xml:space="preserve">) eller formindske </w:t>
+      </w:r>
+      <w:r>
+        <w:t>(</w:t>
+      </w:r>
+      <w:proofErr w:type="spellStart"/>
+      <w:r>
+        <w:rPr>
+          <w:i/>
+        </w:rPr>
+        <w:t>Minus</w:t>
+      </w:r>
+      <w:r>
+        <w:rPr>
+          <w:i/>
+        </w:rPr>
+        <w:t>Button_Click</w:t>
+      </w:r>
+      <w:proofErr w:type="spellEnd"/>
+      <w:r>
+        <w:t xml:space="preserve">) </w:t>
+      </w:r>
+      <w:r>
+        <w:t>mængden af den pågældende vare med én.</w:t>
       </w:r>
     </w:p>
     <w:p>
@@ -5495,7 +7343,6 @@
         <w:pStyle w:val="Overskrift4"/>
       </w:pPr>
       <w:r>
-        <w:lastRenderedPageBreak/>
         <w:t xml:space="preserve">Business </w:t>
       </w:r>
       <w:proofErr w:type="spellStart"/>
@@ -5595,7 +7442,7 @@
     </w:p>
     <w:p/>
     <w:sectPr>
-      <w:headerReference w:type="even" r:id="rId26"/>
+      <w:headerReference w:type="even" r:id="rId27"/>
       <w:pgSz w:w="12240" w:h="15840"/>
       <w:pgMar w:top="1701" w:right="1134" w:bottom="1701" w:left="1134" w:header="708" w:footer="708" w:gutter="0"/>
       <w:cols w:space="708"/>
@@ -6606,7 +8453,7 @@
 </file>
 
 <file path=customXml/itemProps1.xml><?xml version="1.0" encoding="utf-8"?>
-<ds:datastoreItem xmlns:ds="http://schemas.openxmlformats.org/officeDocument/2006/customXml" ds:itemID="{09F5F939-96B0-4466-8F7E-7D4E25803669}">
+<ds:datastoreItem xmlns:ds="http://schemas.openxmlformats.org/officeDocument/2006/customXml" ds:itemID="{AA55F0FC-858B-4F26-9FD7-CFCB43A66D04}">
   <ds:schemaRefs>
     <ds:schemaRef ds:uri="http://schemas.openxmlformats.org/officeDocument/2006/bibliography"/>
   </ds:schemaRefs>

</xml_diff>